<commit_message>
adde additional buttons to Profile,Item,Basket
</commit_message>
<xml_diff>
--- a/SRS_OnlineShop_V.3.docx
+++ b/SRS_OnlineShop_V.3.docx
@@ -1,6 +1,6 @@
 
 <file path=word/document.xml><?xml version="1.0" encoding="utf-8"?>
-<w:document xmlns:wpc="http://schemas.microsoft.com/office/word/2010/wordprocessingCanvas" xmlns:mc="http://schemas.openxmlformats.org/markup-compatibility/2006" xmlns:o="urn:schemas-microsoft-com:office:office" xmlns:r="http://schemas.openxmlformats.org/officeDocument/2006/relationships" xmlns:m="http://schemas.openxmlformats.org/officeDocument/2006/math" xmlns:v="urn:schemas-microsoft-com:vml" xmlns:wp14="http://schemas.microsoft.com/office/word/2010/wordprocessingDrawing" xmlns:wp="http://schemas.openxmlformats.org/drawingml/2006/wordprocessingDrawing" xmlns:w10="urn:schemas-microsoft-com:office:word" xmlns:w="http://schemas.openxmlformats.org/wordprocessingml/2006/main" xmlns:w14="http://schemas.microsoft.com/office/word/2010/wordml" xmlns:wpg="http://schemas.microsoft.com/office/word/2010/wordprocessingGroup" xmlns:wpi="http://schemas.microsoft.com/office/word/2010/wordprocessingInk" xmlns:wne="http://schemas.microsoft.com/office/word/2006/wordml" xmlns:wps="http://schemas.microsoft.com/office/word/2010/wordprocessingShape" mc:Ignorable="w14 wp14">
+<w:document xmlns:wpc="http://schemas.microsoft.com/office/word/2010/wordprocessingCanvas" xmlns:cx="http://schemas.microsoft.com/office/drawing/2014/chartex" xmlns:mc="http://schemas.openxmlformats.org/markup-compatibility/2006" xmlns:o="urn:schemas-microsoft-com:office:office" xmlns:r="http://schemas.openxmlformats.org/officeDocument/2006/relationships" xmlns:m="http://schemas.openxmlformats.org/officeDocument/2006/math" xmlns:v="urn:schemas-microsoft-com:vml" xmlns:wp14="http://schemas.microsoft.com/office/word/2010/wordprocessingDrawing" xmlns:wp="http://schemas.openxmlformats.org/drawingml/2006/wordprocessingDrawing" xmlns:w10="urn:schemas-microsoft-com:office:word" xmlns:w="http://schemas.openxmlformats.org/wordprocessingml/2006/main" xmlns:w14="http://schemas.microsoft.com/office/word/2010/wordml" xmlns:w15="http://schemas.microsoft.com/office/word/2012/wordml" xmlns:w16se="http://schemas.microsoft.com/office/word/2015/wordml/symex" xmlns:wpg="http://schemas.microsoft.com/office/word/2010/wordprocessingGroup" xmlns:wpi="http://schemas.microsoft.com/office/word/2010/wordprocessingInk" xmlns:wne="http://schemas.microsoft.com/office/word/2006/wordml" xmlns:wps="http://schemas.microsoft.com/office/word/2010/wordprocessingShape" mc:Ignorable="w14 w15 w16se wp14">
   <w:body>
     <w:sdt>
       <w:sdtPr>
@@ -540,39 +540,39 @@
                   </wp:anchor>
                 </w:drawing>
               </mc:Choice>
-              <mc:Fallback xmlns:w15="http://schemas.microsoft.com/office/word/2012/wordml">
+              <mc:Fallback>
                 <w:pict>
-                  <v:group w14:anchorId="0575A1AC" id="Group 2" o:spid="_x0000_s1026" style="position:absolute;margin-left:0;margin-top:0;width:432.65pt;height:448.55pt;z-index:-251498496;mso-width-percent:706;mso-height-percent:566;mso-left-percent:220;mso-top-percent:300;mso-position-horizontal-relative:page;mso-position-vertical-relative:page;mso-width-percent:706;mso-height-percent:566;mso-left-percent:220;mso-top-percent:300" coordsize="43291,44910" o:gfxdata="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">
+                  <v:group w14:anchorId="4F135135" id="Group 2" o:spid="_x0000_s1026" style="position:absolute;margin-left:0;margin-top:0;width:432.65pt;height:448.55pt;z-index:-251498496;mso-width-percent:706;mso-height-percent:566;mso-left-percent:220;mso-top-percent:300;mso-position-horizontal-relative:page;mso-position-vertical-relative:page;mso-width-percent:706;mso-height-percent:566;mso-left-percent:220;mso-top-percent:300" coordsize="43291,44910" o:gfxdata="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">
                     <o:lock v:ext="edit" aspectratio="t"/>
-                    <v:shape id="Freeform 164" o:spid="_x0000_s1027" style="position:absolute;left:15017;width:28274;height:28352;visibility:visible;mso-wrap-style:square;v-text-anchor:top" coordsize="1781,1786" o:gfxdata="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" path="m4,1786l,1782,1776,r5,5l4,1786xe" fillcolor="#f3a875 [2165]" strokecolor="#ed7d31 [3205]" strokeweight=".5pt">
+                    <v:shape id="Freeform 164" o:spid="_x0000_s1027" style="position:absolute;left:15017;width:28274;height:28352;visibility:visible;mso-wrap-style:square;v-text-anchor:top" coordsize="1781,1786" o:gfxdata="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" path="m4,1786l,1782,1776,r5,5l4,1786xe" fillcolor="#f3a875 [2165]" strokecolor="#ed7d31 [3205]" strokeweight=".5pt">
                       <v:fill color2="#f09558 [2613]" rotate="t" colors="0 #f7bda4;.5 #f5b195;1 #f8a581" focus="100%" type="gradient">
                         <o:fill v:ext="view" type="gradientUnscaled"/>
                       </v:fill>
                       <v:stroke joinstyle="miter"/>
                       <v:path arrowok="t" o:connecttype="custom" o:connectlocs="6350,2835275;0,2828925;2819400,0;2827338,7938;6350,2835275" o:connectangles="0,0,0,0,0"/>
                     </v:shape>
-                    <v:shape id="Freeform 166" o:spid="_x0000_s1028" style="position:absolute;left:7826;top:2270;width:35465;height:35464;visibility:visible;mso-wrap-style:square;v-text-anchor:top" coordsize="2234,2234" o:gfxdata="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" path="m5,2234l,2229,2229,r5,5l5,2234xe" fillcolor="#f3a875 [2165]" strokecolor="#ed7d31 [3205]" strokeweight=".5pt">
+                    <v:shape id="Freeform 166" o:spid="_x0000_s1028" style="position:absolute;left:7826;top:2270;width:35465;height:35464;visibility:visible;mso-wrap-style:square;v-text-anchor:top" coordsize="2234,2234" o:gfxdata="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" path="m5,2234l,2229,2229,r5,5l5,2234xe" fillcolor="#f3a875 [2165]" strokecolor="#ed7d31 [3205]" strokeweight=".5pt">
                       <v:fill color2="#f09558 [2613]" rotate="t" colors="0 #f7bda4;.5 #f5b195;1 #f8a581" focus="100%" type="gradient">
                         <o:fill v:ext="view" type="gradientUnscaled"/>
                       </v:fill>
                       <v:stroke joinstyle="miter"/>
                       <v:path arrowok="t" o:connecttype="custom" o:connectlocs="7938,3546475;0,3538538;3538538,0;3546475,7938;7938,3546475" o:connectangles="0,0,0,0,0"/>
                     </v:shape>
-                    <v:shape id="Freeform 174" o:spid="_x0000_s1029" style="position:absolute;left:8413;top:1095;width:34878;height:34877;visibility:visible;mso-wrap-style:square;v-text-anchor:top" coordsize="2197,2197" o:gfxdata="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" path="m9,2197l,2193,2188,r9,10l9,2197xe" fillcolor="#f3a875 [2165]" strokecolor="#ed7d31 [3205]" strokeweight=".5pt">
+                    <v:shape id="Freeform 174" o:spid="_x0000_s1029" style="position:absolute;left:8413;top:1095;width:34878;height:34877;visibility:visible;mso-wrap-style:square;v-text-anchor:top" coordsize="2197,2197" o:gfxdata="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" path="m9,2197l,2193,2188,r9,10l9,2197xe" fillcolor="#f3a875 [2165]" strokecolor="#ed7d31 [3205]" strokeweight=".5pt">
                       <v:fill color2="#f09558 [2613]" rotate="t" colors="0 #f7bda4;.5 #f5b195;1 #f8a581" focus="100%" type="gradient">
                         <o:fill v:ext="view" type="gradientUnscaled"/>
                       </v:fill>
                       <v:stroke joinstyle="miter"/>
                       <v:path arrowok="t" o:connecttype="custom" o:connectlocs="14288,3487738;0,3481388;3473450,0;3487738,15875;14288,3487738" o:connectangles="0,0,0,0,0"/>
                     </v:shape>
-                    <v:shape id="Freeform 175" o:spid="_x0000_s1030" style="position:absolute;left:12160;top:4984;width:31131;height:31211;visibility:visible;mso-wrap-style:square;v-text-anchor:top" coordsize="1961,1966" o:gfxdata="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" path="m9,1966l,1957,1952,r9,9l9,1966xe" fillcolor="#f3a875 [2165]" strokecolor="#ed7d31 [3205]" strokeweight=".5pt">
+                    <v:shape id="Freeform 175" o:spid="_x0000_s1030" style="position:absolute;left:12160;top:4984;width:31131;height:31211;visibility:visible;mso-wrap-style:square;v-text-anchor:top" coordsize="1961,1966" o:gfxdata="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" path="m9,1966l,1957,1952,r9,9l9,1966xe" fillcolor="#f3a875 [2165]" strokecolor="#ed7d31 [3205]" strokeweight=".5pt">
                       <v:fill color2="#f09558 [2613]" rotate="t" colors="0 #f7bda4;.5 #f5b195;1 #f8a581" focus="100%" type="gradient">
                         <o:fill v:ext="view" type="gradientUnscaled"/>
                       </v:fill>
                       <v:stroke joinstyle="miter"/>
                       <v:path arrowok="t" o:connecttype="custom" o:connectlocs="14288,3121025;0,3106738;3098800,0;3113088,14288;14288,3121025" o:connectangles="0,0,0,0,0"/>
                     </v:shape>
-                    <v:shape id="Freeform 176" o:spid="_x0000_s1031" style="position:absolute;top:1539;width:43291;height:43371;visibility:visible;mso-wrap-style:square;v-text-anchor:top" coordsize="2727,2732" o:gfxdata="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" path="m,2732r,-4l2722,r5,5l,2732xe" fillcolor="#f3a875 [2165]" strokecolor="#ed7d31 [3205]" strokeweight=".5pt">
+                    <v:shape id="Freeform 176" o:spid="_x0000_s1031" style="position:absolute;top:1539;width:43291;height:43371;visibility:visible;mso-wrap-style:square;v-text-anchor:top" coordsize="2727,2732" o:gfxdata="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" path="m,2732r,-4l2722,r5,5l,2732xe" fillcolor="#f3a875 [2165]" strokecolor="#ed7d31 [3205]" strokeweight=".5pt">
                       <v:fill color2="#f09558 [2613]" rotate="t" colors="0 #f7bda4;.5 #f5b195;1 #f8a581" focus="100%" type="gradient">
                         <o:fill v:ext="view" type="gradientUnscaled"/>
                       </v:fill>
@@ -669,7 +669,7 @@
                                               <pic:cNvPicPr/>
                                             </pic:nvPicPr>
                                             <pic:blipFill>
-                                              <a:blip r:embed="rId9">
+                                              <a:blip r:embed="rId8">
                                                 <a:extLst>
                                                   <a:ext uri="{28A0092B-C50C-407E-A947-70E740481C1C}">
                                                     <a14:useLocalDpi xmlns:a14="http://schemas.microsoft.com/office/drawing/2010/main" val="0"/>
@@ -716,7 +716,7 @@
                   </wp:anchor>
                 </w:drawing>
               </mc:Choice>
-              <mc:Fallback xmlns:w15="http://schemas.microsoft.com/office/word/2012/wordml">
+              <mc:Fallback>
                 <w:pict>
                   <v:shapetype w14:anchorId="2E83E2DB" id="_x0000_t202" coordsize="21600,21600" o:spt="202" path="m,l,21600r21600,l21600,xe">
                     <v:stroke joinstyle="miter"/>
@@ -755,7 +755,7 @@
                                         <pic:cNvPicPr/>
                                       </pic:nvPicPr>
                                       <pic:blipFill>
-                                        <a:blip r:embed="rId10">
+                                        <a:blip r:embed="rId8">
                                           <a:extLst>
                                             <a:ext uri="{28A0092B-C50C-407E-A947-70E740481C1C}">
                                               <a14:useLocalDpi xmlns:a14="http://schemas.microsoft.com/office/drawing/2010/main" val="0"/>
@@ -1250,11 +1250,7 @@
               </mc:Choice>
               <mc:Fallback>
                 <w:pict>
-                  <v:shapetype id="_x0000_t202" coordsize="21600,21600" o:spt="202" path="m,l,21600r21600,l21600,xe">
-                    <v:stroke joinstyle="miter"/>
-                    <v:path gradientshapeok="t" o:connecttype="rect"/>
-                  </v:shapetype>
-                  <v:shape id="Text Box 178" o:spid="_x0000_s1027" type="#_x0000_t202" style="position:absolute;margin-left:416.8pt;margin-top:97.85pt;width:468pt;height:125.05pt;z-index:251819008;visibility:visible;mso-wrap-style:square;mso-width-percent:765;mso-height-percent:0;mso-wrap-distance-left:9pt;mso-wrap-distance-top:0;mso-wrap-distance-right:9pt;mso-wrap-distance-bottom:0;mso-position-horizontal:right;mso-position-horizontal-relative:margin;mso-position-vertical:absolute;mso-position-vertical-relative:margin;mso-width-percent:765;mso-height-percent:0;mso-width-relative:page;mso-height-relative:margin;v-text-anchor:top" o:gfxdata="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" filled="f" stroked="f" strokeweight=".5pt">
+                  <v:shape w14:anchorId="400C134D" id="Text Box 178" o:spid="_x0000_s1027" type="#_x0000_t202" style="position:absolute;margin-left:416.8pt;margin-top:97.85pt;width:468pt;height:125.05pt;z-index:251819008;visibility:visible;mso-wrap-style:square;mso-width-percent:765;mso-height-percent:0;mso-wrap-distance-left:9pt;mso-wrap-distance-top:0;mso-wrap-distance-right:9pt;mso-wrap-distance-bottom:0;mso-position-horizontal:right;mso-position-horizontal-relative:margin;mso-position-vertical:absolute;mso-position-vertical-relative:margin;mso-width-percent:765;mso-height-percent:0;mso-width-relative:page;mso-height-relative:margin;v-text-anchor:top" o:gfxdata="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" filled="f" stroked="f" strokeweight=".5pt">
                     <v:textbox>
                       <w:txbxContent>
                         <w:p>
@@ -2188,9 +2184,9 @@
           <w:color w:val="474747"/>
         </w:rPr>
         <w:sectPr>
-          <w:headerReference w:type="default" r:id="rId11"/>
-          <w:footerReference w:type="default" r:id="rId12"/>
-          <w:headerReference w:type="first" r:id="rId13"/>
+          <w:headerReference w:type="default" r:id="rId9"/>
+          <w:footerReference w:type="default" r:id="rId10"/>
+          <w:headerReference w:type="first" r:id="rId11"/>
           <w:pgSz w:w="12240" w:h="15840"/>
           <w:pgMar w:top="1440" w:right="1440" w:bottom="1440" w:left="1440" w:header="720" w:footer="720" w:gutter="0"/>
           <w:pgNumType w:start="0"/>
@@ -2199,8 +2195,8 @@
           <w:docGrid w:linePitch="360"/>
         </w:sectPr>
       </w:pPr>
-      <w:bookmarkStart w:id="0" w:name="_Toc146526782"/>
-      <w:bookmarkStart w:id="1" w:name="_Toc144098062"/>
+      <w:bookmarkStart w:id="0" w:name="_Toc144098062"/>
+      <w:bookmarkStart w:id="1" w:name="_Toc146526782"/>
     </w:p>
     <w:bookmarkEnd w:id="1" w:displacedByCustomXml="next"/>
     <w:bookmarkEnd w:id="0" w:displacedByCustomXml="next"/>
@@ -4785,7 +4781,7 @@
                     <pic:cNvPicPr/>
                   </pic:nvPicPr>
                   <pic:blipFill>
-                    <a:blip r:embed="rId14"/>
+                    <a:blip r:embed="rId12"/>
                     <a:stretch>
                       <a:fillRect/>
                     </a:stretch>
@@ -4897,7 +4893,7 @@
                     <pic:cNvPicPr/>
                   </pic:nvPicPr>
                   <pic:blipFill>
-                    <a:blip r:embed="rId15"/>
+                    <a:blip r:embed="rId13"/>
                     <a:stretch>
                       <a:fillRect/>
                     </a:stretch>
@@ -4978,6 +4974,198 @@
             <wp:extent cx="5943600" cy="2176145"/>
             <wp:effectExtent l="0" t="0" r="0" b="0"/>
             <wp:docPr id="182" name="Picture 182"/>
+            <wp:cNvGraphicFramePr>
+              <a:graphicFrameLocks xmlns:a="http://schemas.openxmlformats.org/drawingml/2006/main" noChangeAspect="1"/>
+            </wp:cNvGraphicFramePr>
+            <a:graphic xmlns:a="http://schemas.openxmlformats.org/drawingml/2006/main">
+              <a:graphicData uri="http://schemas.openxmlformats.org/drawingml/2006/picture">
+                <pic:pic xmlns:pic="http://schemas.openxmlformats.org/drawingml/2006/picture">
+                  <pic:nvPicPr>
+                    <pic:cNvPr id="1" name=""/>
+                    <pic:cNvPicPr/>
+                  </pic:nvPicPr>
+                  <pic:blipFill>
+                    <a:blip r:embed="rId14"/>
+                    <a:stretch>
+                      <a:fillRect/>
+                    </a:stretch>
+                  </pic:blipFill>
+                  <pic:spPr>
+                    <a:xfrm>
+                      <a:off x="0" y="0"/>
+                      <a:ext cx="5943600" cy="2176145"/>
+                    </a:xfrm>
+                    <a:prstGeom prst="rect">
+                      <a:avLst/>
+                    </a:prstGeom>
+                  </pic:spPr>
+                </pic:pic>
+              </a:graphicData>
+            </a:graphic>
+          </wp:inline>
+        </w:drawing>
+      </w:r>
+    </w:p>
+    <w:p>
+      <w:pPr>
+        <w:spacing w:after="0" w:line="240" w:lineRule="auto"/>
+        <w:rPr>
+          <w:color w:val="333333"/>
+          <w:sz w:val="28"/>
+          <w:szCs w:val="28"/>
+          <w:shd w:val="clear" w:color="auto" w:fill="FFFFFF"/>
+        </w:rPr>
+        <w:sectPr>
+          <w:pgSz w:w="12240" w:h="15840"/>
+          <w:pgMar w:top="1440" w:right="1440" w:bottom="1440" w:left="1440" w:header="720" w:footer="720" w:gutter="0"/>
+          <w:cols w:space="720"/>
+          <w:docGrid w:linePitch="360"/>
+        </w:sectPr>
+      </w:pPr>
+    </w:p>
+    <w:p>
+      <w:pPr>
+        <w:pStyle w:val="Heading2"/>
+        <w:numPr>
+          <w:ilvl w:val="1"/>
+          <w:numId w:val="5"/>
+        </w:numPr>
+        <w:spacing w:after="40"/>
+        <w:rPr>
+          <w:rFonts w:asciiTheme="minorHAnsi" w:hAnsiTheme="minorHAnsi"/>
+        </w:rPr>
+      </w:pPr>
+      <w:bookmarkStart w:id="15" w:name="_Toc449089309"/>
+      <w:r>
+        <w:rPr>
+          <w:rFonts w:asciiTheme="minorHAnsi" w:hAnsiTheme="minorHAnsi"/>
+        </w:rPr>
+        <w:lastRenderedPageBreak/>
+        <w:t>User’s Profile</w:t>
+      </w:r>
+      <w:bookmarkEnd w:id="15"/>
+    </w:p>
+    <w:p>
+      <w:pPr>
+        <w:spacing w:after="0" w:line="240" w:lineRule="auto"/>
+        <w:rPr>
+          <w:color w:val="333333"/>
+          <w:sz w:val="28"/>
+          <w:szCs w:val="28"/>
+          <w:shd w:val="clear" w:color="auto" w:fill="FFFFFF"/>
+        </w:rPr>
+      </w:pPr>
+      <w:r>
+        <w:rPr>
+          <w:noProof/>
+          <w:color w:val="333333"/>
+          <w:sz w:val="28"/>
+          <w:szCs w:val="28"/>
+          <w:shd w:val="clear" w:color="auto" w:fill="FFFFFF"/>
+        </w:rPr>
+        <w:drawing>
+          <wp:inline distT="0" distB="0" distL="0" distR="0">
+            <wp:extent cx="5943600" cy="3310255"/>
+            <wp:effectExtent l="0" t="0" r="0" b="4445"/>
+            <wp:docPr id="34" name="Picture 34"/>
+            <wp:cNvGraphicFramePr>
+              <a:graphicFrameLocks xmlns:a="http://schemas.openxmlformats.org/drawingml/2006/main" noChangeAspect="1"/>
+            </wp:cNvGraphicFramePr>
+            <a:graphic xmlns:a="http://schemas.openxmlformats.org/drawingml/2006/main">
+              <a:graphicData uri="http://schemas.openxmlformats.org/drawingml/2006/picture">
+                <pic:pic xmlns:pic="http://schemas.openxmlformats.org/drawingml/2006/picture">
+                  <pic:nvPicPr>
+                    <pic:cNvPr id="34" name="UserProfile.png"/>
+                    <pic:cNvPicPr/>
+                  </pic:nvPicPr>
+                  <pic:blipFill>
+                    <a:blip r:embed="rId15">
+                      <a:extLst>
+                        <a:ext uri="{28A0092B-C50C-407E-A947-70E740481C1C}">
+                          <a14:useLocalDpi xmlns:a14="http://schemas.microsoft.com/office/drawing/2010/main" val="0"/>
+                        </a:ext>
+                      </a:extLst>
+                    </a:blip>
+                    <a:stretch>
+                      <a:fillRect/>
+                    </a:stretch>
+                  </pic:blipFill>
+                  <pic:spPr>
+                    <a:xfrm>
+                      <a:off x="0" y="0"/>
+                      <a:ext cx="5943600" cy="3310255"/>
+                    </a:xfrm>
+                    <a:prstGeom prst="rect">
+                      <a:avLst/>
+                    </a:prstGeom>
+                  </pic:spPr>
+                </pic:pic>
+              </a:graphicData>
+            </a:graphic>
+          </wp:inline>
+        </w:drawing>
+      </w:r>
+    </w:p>
+    <w:p>
+      <w:pPr>
+        <w:spacing w:after="0" w:line="240" w:lineRule="auto"/>
+        <w:rPr>
+          <w:color w:val="333333"/>
+          <w:sz w:val="28"/>
+          <w:szCs w:val="28"/>
+          <w:shd w:val="clear" w:color="auto" w:fill="FFFFFF"/>
+        </w:rPr>
+      </w:pPr>
+    </w:p>
+    <w:p>
+      <w:pPr>
+        <w:pStyle w:val="Heading2"/>
+        <w:numPr>
+          <w:ilvl w:val="1"/>
+          <w:numId w:val="5"/>
+        </w:numPr>
+        <w:spacing w:after="40"/>
+        <w:rPr>
+          <w:rFonts w:asciiTheme="minorHAnsi" w:hAnsiTheme="minorHAnsi"/>
+        </w:rPr>
+      </w:pPr>
+      <w:bookmarkStart w:id="16" w:name="_Toc449089310"/>
+      <w:r>
+        <w:rPr>
+          <w:rFonts w:asciiTheme="minorHAnsi" w:hAnsiTheme="minorHAnsi"/>
+        </w:rPr>
+        <w:t>Product Page (Dogs, Cats, Birds, etc</w:t>
+      </w:r>
+      <w:r>
+        <w:rPr>
+          <w:rFonts w:asciiTheme="minorHAnsi" w:hAnsiTheme="minorHAnsi"/>
+        </w:rPr>
+        <w:t>.)</w:t>
+      </w:r>
+      <w:bookmarkEnd w:id="16"/>
+    </w:p>
+    <w:p>
+      <w:pPr>
+        <w:rPr>
+          <w:color w:val="333333"/>
+          <w:sz w:val="32"/>
+          <w:szCs w:val="32"/>
+          <w:shd w:val="clear" w:color="auto" w:fill="FFFFFF"/>
+        </w:rPr>
+      </w:pPr>
+      <w:r>
+        <w:rPr>
+          <w:noProof/>
+          <w:color w:val="333333"/>
+          <w:sz w:val="32"/>
+          <w:szCs w:val="32"/>
+          <w:shd w:val="clear" w:color="auto" w:fill="FFFFFF"/>
+        </w:rPr>
+        <w:drawing>
+          <wp:inline distT="0" distB="0" distL="0" distR="0" wp14:anchorId="41AF562C" wp14:editId="08079F68">
+            <wp:extent cx="5943600" cy="3627120"/>
+            <wp:effectExtent l="0" t="0" r="0" b="0"/>
+            <wp:docPr id="76" name="Picture 76"/>
             <wp:cNvGraphicFramePr>
               <a:graphicFrameLocks xmlns:a="http://schemas.openxmlformats.org/drawingml/2006/main" noChangeAspect="1"/>
             </wp:cNvGraphicFramePr>
@@ -4997,192 +5185,6 @@
                   <pic:spPr>
                     <a:xfrm>
                       <a:off x="0" y="0"/>
-                      <a:ext cx="5943600" cy="2176145"/>
-                    </a:xfrm>
-                    <a:prstGeom prst="rect">
-                      <a:avLst/>
-                    </a:prstGeom>
-                  </pic:spPr>
-                </pic:pic>
-              </a:graphicData>
-            </a:graphic>
-          </wp:inline>
-        </w:drawing>
-      </w:r>
-    </w:p>
-    <w:p>
-      <w:pPr>
-        <w:spacing w:after="0" w:line="240" w:lineRule="auto"/>
-        <w:rPr>
-          <w:color w:val="333333"/>
-          <w:sz w:val="28"/>
-          <w:szCs w:val="28"/>
-          <w:shd w:val="clear" w:color="auto" w:fill="FFFFFF"/>
-        </w:rPr>
-        <w:sectPr>
-          <w:pgSz w:w="12240" w:h="15840"/>
-          <w:pgMar w:top="1440" w:right="1440" w:bottom="1440" w:left="1440" w:header="720" w:footer="720" w:gutter="0"/>
-          <w:cols w:space="720"/>
-          <w:docGrid w:linePitch="360"/>
-        </w:sectPr>
-      </w:pPr>
-    </w:p>
-    <w:p>
-      <w:pPr>
-        <w:pStyle w:val="Heading2"/>
-        <w:numPr>
-          <w:ilvl w:val="1"/>
-          <w:numId w:val="5"/>
-        </w:numPr>
-        <w:spacing w:after="40"/>
-        <w:rPr>
-          <w:rFonts w:asciiTheme="minorHAnsi" w:hAnsiTheme="minorHAnsi"/>
-        </w:rPr>
-      </w:pPr>
-      <w:bookmarkStart w:id="15" w:name="_Toc449089309"/>
-      <w:r>
-        <w:rPr>
-          <w:rFonts w:asciiTheme="minorHAnsi" w:hAnsiTheme="minorHAnsi"/>
-        </w:rPr>
-        <w:lastRenderedPageBreak/>
-        <w:t>User’s Profile</w:t>
-      </w:r>
-      <w:bookmarkEnd w:id="15"/>
-    </w:p>
-    <w:p>
-      <w:pPr>
-        <w:spacing w:after="0" w:line="240" w:lineRule="auto"/>
-        <w:rPr>
-          <w:color w:val="333333"/>
-          <w:sz w:val="28"/>
-          <w:szCs w:val="28"/>
-          <w:shd w:val="clear" w:color="auto" w:fill="FFFFFF"/>
-        </w:rPr>
-      </w:pPr>
-      <w:r>
-        <w:rPr>
-          <w:noProof/>
-          <w:color w:val="333333"/>
-          <w:sz w:val="28"/>
-          <w:szCs w:val="28"/>
-          <w:shd w:val="clear" w:color="auto" w:fill="FFFFFF"/>
-        </w:rPr>
-        <w:drawing>
-          <wp:inline distT="0" distB="0" distL="0" distR="0" wp14:anchorId="6027F979" wp14:editId="6767254C">
-            <wp:extent cx="5943600" cy="3550920"/>
-            <wp:effectExtent l="0" t="0" r="0" b="0"/>
-            <wp:docPr id="4" name="Picture 4"/>
-            <wp:cNvGraphicFramePr>
-              <a:graphicFrameLocks xmlns:a="http://schemas.openxmlformats.org/drawingml/2006/main" noChangeAspect="1"/>
-            </wp:cNvGraphicFramePr>
-            <a:graphic xmlns:a="http://schemas.openxmlformats.org/drawingml/2006/main">
-              <a:graphicData uri="http://schemas.openxmlformats.org/drawingml/2006/picture">
-                <pic:pic xmlns:pic="http://schemas.openxmlformats.org/drawingml/2006/picture">
-                  <pic:nvPicPr>
-                    <pic:cNvPr id="1" name=""/>
-                    <pic:cNvPicPr/>
-                  </pic:nvPicPr>
-                  <pic:blipFill>
-                    <a:blip r:embed="rId17"/>
-                    <a:stretch>
-                      <a:fillRect/>
-                    </a:stretch>
-                  </pic:blipFill>
-                  <pic:spPr>
-                    <a:xfrm>
-                      <a:off x="0" y="0"/>
-                      <a:ext cx="5943600" cy="3550920"/>
-                    </a:xfrm>
-                    <a:prstGeom prst="rect">
-                      <a:avLst/>
-                    </a:prstGeom>
-                  </pic:spPr>
-                </pic:pic>
-              </a:graphicData>
-            </a:graphic>
-          </wp:inline>
-        </w:drawing>
-      </w:r>
-    </w:p>
-    <w:p>
-      <w:pPr>
-        <w:spacing w:after="0" w:line="240" w:lineRule="auto"/>
-        <w:rPr>
-          <w:color w:val="333333"/>
-          <w:sz w:val="28"/>
-          <w:szCs w:val="28"/>
-          <w:shd w:val="clear" w:color="auto" w:fill="FFFFFF"/>
-        </w:rPr>
-      </w:pPr>
-    </w:p>
-    <w:p>
-      <w:pPr>
-        <w:pStyle w:val="Heading2"/>
-        <w:numPr>
-          <w:ilvl w:val="1"/>
-          <w:numId w:val="5"/>
-        </w:numPr>
-        <w:spacing w:after="40"/>
-        <w:rPr>
-          <w:rFonts w:asciiTheme="minorHAnsi" w:hAnsiTheme="minorHAnsi"/>
-        </w:rPr>
-      </w:pPr>
-      <w:bookmarkStart w:id="16" w:name="_Toc449089310"/>
-      <w:r>
-        <w:rPr>
-          <w:rFonts w:asciiTheme="minorHAnsi" w:hAnsiTheme="minorHAnsi"/>
-        </w:rPr>
-        <w:t>Product Page (Dogs, Cats, Birds, etc</w:t>
-      </w:r>
-      <w:r>
-        <w:rPr>
-          <w:rFonts w:asciiTheme="minorHAnsi" w:hAnsiTheme="minorHAnsi"/>
-        </w:rPr>
-        <w:t>.)</w:t>
-      </w:r>
-      <w:bookmarkEnd w:id="16"/>
-    </w:p>
-    <w:p>
-      <w:pPr>
-        <w:rPr>
-          <w:color w:val="333333"/>
-          <w:sz w:val="32"/>
-          <w:szCs w:val="32"/>
-          <w:shd w:val="clear" w:color="auto" w:fill="FFFFFF"/>
-        </w:rPr>
-      </w:pPr>
-      <w:r>
-        <w:rPr>
-          <w:noProof/>
-          <w:color w:val="333333"/>
-          <w:sz w:val="32"/>
-          <w:szCs w:val="32"/>
-          <w:shd w:val="clear" w:color="auto" w:fill="FFFFFF"/>
-        </w:rPr>
-        <w:drawing>
-          <wp:inline distT="0" distB="0" distL="0" distR="0" wp14:anchorId="41AF562C" wp14:editId="08079F68">
-            <wp:extent cx="5943600" cy="3627120"/>
-            <wp:effectExtent l="0" t="0" r="0" b="0"/>
-            <wp:docPr id="76" name="Picture 76"/>
-            <wp:cNvGraphicFramePr>
-              <a:graphicFrameLocks xmlns:a="http://schemas.openxmlformats.org/drawingml/2006/main" noChangeAspect="1"/>
-            </wp:cNvGraphicFramePr>
-            <a:graphic xmlns:a="http://schemas.openxmlformats.org/drawingml/2006/main">
-              <a:graphicData uri="http://schemas.openxmlformats.org/drawingml/2006/picture">
-                <pic:pic xmlns:pic="http://schemas.openxmlformats.org/drawingml/2006/picture">
-                  <pic:nvPicPr>
-                    <pic:cNvPr id="1" name=""/>
-                    <pic:cNvPicPr/>
-                  </pic:nvPicPr>
-                  <pic:blipFill>
-                    <a:blip r:embed="rId18"/>
-                    <a:stretch>
-                      <a:fillRect/>
-                    </a:stretch>
-                  </pic:blipFill>
-                  <pic:spPr>
-                    <a:xfrm>
-                      <a:off x="0" y="0"/>
                       <a:ext cx="5943600" cy="3627120"/>
                     </a:xfrm>
                     <a:prstGeom prst="rect">
@@ -5242,10 +5244,10 @@
           <w:shd w:val="clear" w:color="auto" w:fill="FFFFFF"/>
         </w:rPr>
         <w:drawing>
-          <wp:inline distT="0" distB="0" distL="0" distR="0" wp14:anchorId="01EC41A1" wp14:editId="1EFA848A">
-            <wp:extent cx="5943600" cy="2650490"/>
-            <wp:effectExtent l="0" t="0" r="0" b="0"/>
-            <wp:docPr id="77" name="Picture 77"/>
+          <wp:inline distT="0" distB="0" distL="0" distR="0">
+            <wp:extent cx="5943600" cy="3195320"/>
+            <wp:effectExtent l="0" t="0" r="0" b="5080"/>
+            <wp:docPr id="35" name="Picture 35"/>
             <wp:cNvGraphicFramePr>
               <a:graphicFrameLocks xmlns:a="http://schemas.openxmlformats.org/drawingml/2006/main" noChangeAspect="1"/>
             </wp:cNvGraphicFramePr>
@@ -5253,11 +5255,17 @@
               <a:graphicData uri="http://schemas.openxmlformats.org/drawingml/2006/picture">
                 <pic:pic xmlns:pic="http://schemas.openxmlformats.org/drawingml/2006/picture">
                   <pic:nvPicPr>
-                    <pic:cNvPr id="1" name=""/>
+                    <pic:cNvPr id="35" name="Product pic.png"/>
                     <pic:cNvPicPr/>
                   </pic:nvPicPr>
                   <pic:blipFill>
-                    <a:blip r:embed="rId19"/>
+                    <a:blip r:embed="rId17">
+                      <a:extLst>
+                        <a:ext uri="{28A0092B-C50C-407E-A947-70E740481C1C}">
+                          <a14:useLocalDpi xmlns:a14="http://schemas.microsoft.com/office/drawing/2010/main" val="0"/>
+                        </a:ext>
+                      </a:extLst>
+                    </a:blip>
                     <a:stretch>
                       <a:fillRect/>
                     </a:stretch>
@@ -5265,7 +5273,7 @@
                   <pic:spPr>
                     <a:xfrm>
                       <a:off x="0" y="0"/>
-                      <a:ext cx="5943600" cy="2650490"/>
+                      <a:ext cx="5943600" cy="3195320"/>
                     </a:xfrm>
                     <a:prstGeom prst="rect">
                       <a:avLst/>
@@ -5327,10 +5335,10 @@
           <w:shd w:val="clear" w:color="auto" w:fill="FFFFFF"/>
         </w:rPr>
         <w:drawing>
-          <wp:inline distT="0" distB="0" distL="0" distR="0" wp14:anchorId="7148A8EF" wp14:editId="484FE2BD">
-            <wp:extent cx="5943600" cy="3097530"/>
-            <wp:effectExtent l="0" t="0" r="0" b="7620"/>
-            <wp:docPr id="78" name="Picture 78"/>
+          <wp:inline distT="0" distB="0" distL="0" distR="0">
+            <wp:extent cx="5943600" cy="3272155"/>
+            <wp:effectExtent l="0" t="0" r="0" b="4445"/>
+            <wp:docPr id="75" name="Picture 75"/>
             <wp:cNvGraphicFramePr>
               <a:graphicFrameLocks xmlns:a="http://schemas.openxmlformats.org/drawingml/2006/main" noChangeAspect="1"/>
             </wp:cNvGraphicFramePr>
@@ -5338,11 +5346,17 @@
               <a:graphicData uri="http://schemas.openxmlformats.org/drawingml/2006/picture">
                 <pic:pic xmlns:pic="http://schemas.openxmlformats.org/drawingml/2006/picture">
                   <pic:nvPicPr>
-                    <pic:cNvPr id="1" name=""/>
+                    <pic:cNvPr id="75" name="Basket.png"/>
                     <pic:cNvPicPr/>
                   </pic:nvPicPr>
                   <pic:blipFill>
-                    <a:blip r:embed="rId20"/>
+                    <a:blip r:embed="rId18">
+                      <a:extLst>
+                        <a:ext uri="{28A0092B-C50C-407E-A947-70E740481C1C}">
+                          <a14:useLocalDpi xmlns:a14="http://schemas.microsoft.com/office/drawing/2010/main" val="0"/>
+                        </a:ext>
+                      </a:extLst>
+                    </a:blip>
                     <a:stretch>
                       <a:fillRect/>
                     </a:stretch>
@@ -5350,7 +5364,7 @@
                   <pic:spPr>
                     <a:xfrm>
                       <a:off x="0" y="0"/>
-                      <a:ext cx="5943600" cy="3097530"/>
+                      <a:ext cx="5943600" cy="3272155"/>
                     </a:xfrm>
                     <a:prstGeom prst="rect">
                       <a:avLst/>
@@ -5402,7 +5416,6 @@
           <w:b/>
           <w:kern w:val="28"/>
         </w:rPr>
-        <w:lastRenderedPageBreak/>
         <w:t>4.</w:t>
       </w:r>
       <w:r>
@@ -5539,9 +5552,9 @@
               </wp:anchor>
             </w:drawing>
           </mc:Choice>
-          <mc:Fallback xmlns:cx="http://schemas.microsoft.com/office/drawing/2014/chartex" xmlns:w16se="http://schemas.microsoft.com/office/word/2015/wordml/symex" xmlns:w15="http://schemas.microsoft.com/office/word/2012/wordml">
+          <mc:Fallback>
             <w:pict>
-              <v:shapetype w14:anchorId="5169515A" id="_x0000_t32" coordsize="21600,21600" o:spt="32" o:oned="t" path="m,l21600,21600e" filled="f">
+              <v:shapetype w14:anchorId="0427D2E8" id="_x0000_t32" coordsize="21600,21600" o:spt="32" o:oned="t" path="m,l21600,21600e" filled="f">
                 <v:path arrowok="t" fillok="f" o:connecttype="none"/>
                 <o:lock v:ext="edit" shapetype="t"/>
               </v:shapetype>
@@ -5634,7 +5647,7 @@
               </wp:anchor>
             </w:drawing>
           </mc:Choice>
-          <mc:Fallback xmlns:w15="http://schemas.microsoft.com/office/word/2012/wordml">
+          <mc:Fallback>
             <w:pict>
               <v:roundrect id="Rounded Rectangle 35" o:spid="_x0000_s1028" style="position:absolute;margin-left:27pt;margin-top:5.95pt;width:83.25pt;height:34.5pt;z-index:251708416;visibility:visible;mso-wrap-style:square;mso-width-percent:0;mso-height-percent:0;mso-wrap-distance-left:9pt;mso-wrap-distance-top:0;mso-wrap-distance-right:9pt;mso-wrap-distance-bottom:0;mso-position-horizontal:absolute;mso-position-horizontal-relative:text;mso-position-vertical:absolute;mso-position-vertical-relative:text;mso-width-percent:0;mso-height-percent:0;mso-width-relative:page;mso-height-relative:page;v-text-anchor:middle" arcsize="10923f" o:gfxdata="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" fillcolor="white [3201]" strokecolor="#70ad47 [3209]" strokeweight="1pt">
                 <v:stroke joinstyle="miter"/>
@@ -5737,7 +5750,7 @@
               </wp:anchor>
             </w:drawing>
           </mc:Choice>
-          <mc:Fallback xmlns:w15="http://schemas.microsoft.com/office/word/2012/wordml">
+          <mc:Fallback>
             <w:pict>
               <v:roundrect id="Rounded Rectangle 8" o:spid="_x0000_s1029" style="position:absolute;margin-left:165pt;margin-top:.7pt;width:110.25pt;height:47.25pt;z-index:251707392;visibility:visible;mso-wrap-style:square;mso-width-percent:0;mso-height-percent:0;mso-wrap-distance-left:9pt;mso-wrap-distance-top:0;mso-wrap-distance-right:9pt;mso-wrap-distance-bottom:0;mso-position-horizontal:absolute;mso-position-horizontal-relative:text;mso-position-vertical:absolute;mso-position-vertical-relative:text;mso-width-percent:0;mso-height-percent:0;mso-width-relative:page;mso-height-relative:page;v-text-anchor:middle" arcsize="10923f" o:gfxdata="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" fillcolor="white [3201]" strokecolor="#70ad47 [3209]" strokeweight="1pt">
                 <v:stroke joinstyle="miter"/>
@@ -5829,9 +5842,9 @@
               </wp:anchor>
             </w:drawing>
           </mc:Choice>
-          <mc:Fallback xmlns:cx="http://schemas.microsoft.com/office/drawing/2014/chartex" xmlns:w16se="http://schemas.microsoft.com/office/word/2015/wordml/symex" xmlns:w15="http://schemas.microsoft.com/office/word/2012/wordml">
+          <mc:Fallback>
             <w:pict>
-              <v:shape w14:anchorId="2FAF8AB8" id="Straight Arrow Connector 42" o:spid="_x0000_s1026" type="#_x0000_t32" style="position:absolute;margin-left:285.75pt;margin-top:20.3pt;width:69.75pt;height:33pt;flip:y;z-index:251713536;visibility:visible;mso-wrap-style:square;mso-width-percent:0;mso-height-percent:0;mso-wrap-distance-left:9pt;mso-wrap-distance-top:0;mso-wrap-distance-right:9pt;mso-wrap-distance-bottom:0;mso-position-horizontal:absolute;mso-position-horizontal-relative:text;mso-position-vertical:absolute;mso-position-vertical-relative:text;mso-width-percent:0;mso-height-percent:0;mso-width-relative:page;mso-height-relative:page" o:gfxdata="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" strokecolor="#5b9bd5 [3204]" strokeweight=".5pt">
+              <v:shape w14:anchorId="21E4E200" id="Straight Arrow Connector 42" o:spid="_x0000_s1026" type="#_x0000_t32" style="position:absolute;margin-left:285.75pt;margin-top:20.3pt;width:69.75pt;height:33pt;flip:y;z-index:251713536;visibility:visible;mso-wrap-style:square;mso-width-percent:0;mso-height-percent:0;mso-wrap-distance-left:9pt;mso-wrap-distance-top:0;mso-wrap-distance-right:9pt;mso-wrap-distance-bottom:0;mso-position-horizontal:absolute;mso-position-horizontal-relative:text;mso-position-vertical:absolute;mso-position-vertical-relative:text;mso-width-percent:0;mso-height-percent:0;mso-width-relative:page;mso-height-relative:page" o:gfxdata="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" strokecolor="#5b9bd5 [3204]" strokeweight=".5pt">
                 <v:stroke endarrow="block" joinstyle="miter"/>
                 <o:lock v:ext="edit" shapetype="f"/>
               </v:shape>
@@ -5906,9 +5919,9 @@
               </wp:anchor>
             </w:drawing>
           </mc:Choice>
-          <mc:Fallback xmlns:cx="http://schemas.microsoft.com/office/drawing/2014/chartex" xmlns:w16se="http://schemas.microsoft.com/office/word/2015/wordml/symex" xmlns:w15="http://schemas.microsoft.com/office/word/2012/wordml">
+          <mc:Fallback>
             <w:pict>
-              <v:shape w14:anchorId="3CD64FD5" id="Straight Arrow Connector 41" o:spid="_x0000_s1026" type="#_x0000_t32" style="position:absolute;margin-left:219.75pt;margin-top:3.05pt;width:.75pt;height:28.5pt;z-index:251712512;visibility:visible;mso-wrap-style:square;mso-width-percent:0;mso-height-percent:0;mso-wrap-distance-left:9pt;mso-wrap-distance-top:0;mso-wrap-distance-right:9pt;mso-wrap-distance-bottom:0;mso-position-horizontal:absolute;mso-position-horizontal-relative:text;mso-position-vertical:absolute;mso-position-vertical-relative:text;mso-width-percent:0;mso-height-percent:0;mso-width-relative:page;mso-height-relative:page" o:gfxdata="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" strokecolor="#5b9bd5 [3204]" strokeweight=".5pt">
+              <v:shape w14:anchorId="7459B480" id="Straight Arrow Connector 41" o:spid="_x0000_s1026" type="#_x0000_t32" style="position:absolute;margin-left:219.75pt;margin-top:3.05pt;width:.75pt;height:28.5pt;z-index:251712512;visibility:visible;mso-wrap-style:square;mso-width-percent:0;mso-height-percent:0;mso-wrap-distance-left:9pt;mso-wrap-distance-top:0;mso-wrap-distance-right:9pt;mso-wrap-distance-bottom:0;mso-position-horizontal:absolute;mso-position-horizontal-relative:text;mso-position-vertical:absolute;mso-position-vertical-relative:text;mso-width-percent:0;mso-height-percent:0;mso-width-relative:page;mso-height-relative:page" o:gfxdata="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" strokecolor="#5b9bd5 [3204]" strokeweight=".5pt">
                 <v:stroke endarrow="block" joinstyle="miter"/>
                 <o:lock v:ext="edit" shapetype="f"/>
               </v:shape>
@@ -5997,7 +6010,7 @@
               </wp:anchor>
             </w:drawing>
           </mc:Choice>
-          <mc:Fallback xmlns:w15="http://schemas.microsoft.com/office/word/2012/wordml">
+          <mc:Fallback>
             <w:pict>
               <v:roundrect id="Rounded Rectangle 36" o:spid="_x0000_s1030" style="position:absolute;margin-left:354.75pt;margin-top:2.25pt;width:103.5pt;height:36pt;z-index:251709440;visibility:visible;mso-wrap-style:square;mso-width-percent:0;mso-height-percent:0;mso-wrap-distance-left:9pt;mso-wrap-distance-top:0;mso-wrap-distance-right:9pt;mso-wrap-distance-bottom:0;mso-position-horizontal:absolute;mso-position-horizontal-relative:text;mso-position-vertical:absolute;mso-position-vertical-relative:text;mso-width-percent:0;mso-height-percent:0;mso-width-relative:page;mso-height-relative:page;v-text-anchor:middle" arcsize="10923f" o:gfxdata="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" fillcolor="white [3201]" strokecolor="#70ad47 [3209]" strokeweight="1pt">
                 <v:stroke joinstyle="miter"/>
@@ -6102,7 +6115,7 @@
               </wp:anchor>
             </w:drawing>
           </mc:Choice>
-          <mc:Fallback xmlns:w15="http://schemas.microsoft.com/office/word/2012/wordml">
+          <mc:Fallback>
             <w:pict>
               <v:roundrect id="Rounded Rectangle 1" o:spid="_x0000_s1031" style="position:absolute;margin-left:156pt;margin-top:8.3pt;width:129pt;height:45.75pt;z-index:251681792;visibility:visible;mso-wrap-style:square;mso-width-percent:0;mso-height-percent:0;mso-wrap-distance-left:9pt;mso-wrap-distance-top:0;mso-wrap-distance-right:9pt;mso-wrap-distance-bottom:0;mso-position-horizontal:absolute;mso-position-horizontal-relative:margin;mso-position-vertical:absolute;mso-position-vertical-relative:text;mso-width-percent:0;mso-height-percent:0;mso-width-relative:margin;mso-height-relative:margin;v-text-anchor:middle" arcsize="10923f" o:gfxdata="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" fillcolor="white [3201]" strokecolor="#70ad47 [3209]" strokeweight="1pt">
                 <v:stroke joinstyle="miter"/>
@@ -6194,9 +6207,9 @@
               </wp:anchor>
             </w:drawing>
           </mc:Choice>
-          <mc:Fallback xmlns:cx="http://schemas.microsoft.com/office/drawing/2014/chartex" xmlns:w16se="http://schemas.microsoft.com/office/word/2015/wordml/symex" xmlns:w15="http://schemas.microsoft.com/office/word/2012/wordml">
+          <mc:Fallback>
             <w:pict>
-              <v:shape w14:anchorId="5EA4D021" id="Straight Arrow Connector 43" o:spid="_x0000_s1026" type="#_x0000_t32" style="position:absolute;margin-left:285pt;margin-top:9.05pt;width:72.75pt;height:23.25pt;z-index:251714560;visibility:visible;mso-wrap-style:square;mso-width-percent:0;mso-height-percent:0;mso-wrap-distance-left:9pt;mso-wrap-distance-top:0;mso-wrap-distance-right:9pt;mso-wrap-distance-bottom:0;mso-position-horizontal:absolute;mso-position-horizontal-relative:text;mso-position-vertical:absolute;mso-position-vertical-relative:text;mso-width-percent:0;mso-height-percent:0;mso-width-relative:page;mso-height-relative:page" o:gfxdata="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" strokecolor="#5b9bd5 [3204]" strokeweight=".5pt">
+              <v:shape w14:anchorId="7867BFC9" id="Straight Arrow Connector 43" o:spid="_x0000_s1026" type="#_x0000_t32" style="position:absolute;margin-left:285pt;margin-top:9.05pt;width:72.75pt;height:23.25pt;z-index:251714560;visibility:visible;mso-wrap-style:square;mso-width-percent:0;mso-height-percent:0;mso-wrap-distance-left:9pt;mso-wrap-distance-top:0;mso-wrap-distance-right:9pt;mso-wrap-distance-bottom:0;mso-position-horizontal:absolute;mso-position-horizontal-relative:text;mso-position-vertical:absolute;mso-position-vertical-relative:text;mso-width-percent:0;mso-height-percent:0;mso-width-relative:page;mso-height-relative:page" o:gfxdata="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" strokecolor="#5b9bd5 [3204]" strokeweight=".5pt">
                 <v:stroke endarrow="block" joinstyle="miter"/>
                 <o:lock v:ext="edit" shapetype="f"/>
               </v:shape>
@@ -6285,7 +6298,7 @@
               </wp:anchor>
             </w:drawing>
           </mc:Choice>
-          <mc:Fallback xmlns:w15="http://schemas.microsoft.com/office/word/2012/wordml">
+          <mc:Fallback>
             <w:pict>
               <v:roundrect id="Rounded Rectangle 37" o:spid="_x0000_s1032" style="position:absolute;margin-left:357pt;margin-top:11.25pt;width:102pt;height:36.75pt;z-index:251710464;visibility:visible;mso-wrap-style:square;mso-width-percent:0;mso-height-percent:0;mso-wrap-distance-left:9pt;mso-wrap-distance-top:0;mso-wrap-distance-right:9pt;mso-wrap-distance-bottom:0;mso-position-horizontal:absolute;mso-position-horizontal-relative:text;mso-position-vertical:absolute;mso-position-vertical-relative:text;mso-width-percent:0;mso-height-percent:0;mso-width-relative:page;mso-height-relative:page;v-text-anchor:middle" arcsize="10923f" o:gfxdata="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" fillcolor="white [3201]" strokecolor="#70ad47 [3209]" strokeweight="1pt">
                 <v:stroke joinstyle="miter"/>
@@ -6374,9 +6387,9 @@
               </wp:anchor>
             </w:drawing>
           </mc:Choice>
-          <mc:Fallback xmlns:cx="http://schemas.microsoft.com/office/drawing/2014/chartex" xmlns:w16se="http://schemas.microsoft.com/office/word/2015/wordml/symex" xmlns:w15="http://schemas.microsoft.com/office/word/2012/wordml">
+          <mc:Fallback>
             <w:pict>
-              <v:shape w14:anchorId="69F6609F" id="Straight Arrow Connector 9" o:spid="_x0000_s1026" type="#_x0000_t32" style="position:absolute;margin-left:223.65pt;margin-top:31.55pt;width:3.6pt;height:45pt;z-index:251688960;visibility:visible;mso-wrap-style:square;mso-width-percent:0;mso-height-percent:0;mso-wrap-distance-left:9pt;mso-wrap-distance-top:0;mso-wrap-distance-right:9pt;mso-wrap-distance-bottom:0;mso-position-horizontal:absolute;mso-position-horizontal-relative:text;mso-position-vertical:absolute;mso-position-vertical-relative:text;mso-width-percent:0;mso-height-percent:0;mso-width-relative:margin;mso-height-relative:margin" o:gfxdata="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" strokecolor="#5b9bd5 [3204]" strokeweight=".5pt">
+              <v:shape w14:anchorId="346023E4" id="Straight Arrow Connector 9" o:spid="_x0000_s1026" type="#_x0000_t32" style="position:absolute;margin-left:223.65pt;margin-top:31.55pt;width:3.6pt;height:45pt;z-index:251688960;visibility:visible;mso-wrap-style:square;mso-width-percent:0;mso-height-percent:0;mso-wrap-distance-left:9pt;mso-wrap-distance-top:0;mso-wrap-distance-right:9pt;mso-wrap-distance-bottom:0;mso-position-horizontal:absolute;mso-position-horizontal-relative:text;mso-position-vertical:absolute;mso-position-vertical-relative:text;mso-width-percent:0;mso-height-percent:0;mso-width-relative:margin;mso-height-relative:margin" o:gfxdata="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" strokecolor="#5b9bd5 [3204]" strokeweight=".5pt">
                 <v:stroke endarrow="block" joinstyle="miter"/>
                 <o:lock v:ext="edit" shapetype="f"/>
               </v:shape>
@@ -6451,9 +6464,9 @@
               </wp:anchor>
             </w:drawing>
           </mc:Choice>
-          <mc:Fallback xmlns:cx="http://schemas.microsoft.com/office/drawing/2014/chartex" xmlns:w16se="http://schemas.microsoft.com/office/word/2015/wordml/symex" xmlns:w15="http://schemas.microsoft.com/office/word/2012/wordml">
+          <mc:Fallback>
             <w:pict>
-              <v:shape w14:anchorId="187CAFF2" id="Straight Arrow Connector 11" o:spid="_x0000_s1026" type="#_x0000_t32" style="position:absolute;margin-left:222.75pt;margin-top:32.3pt;width:191.25pt;height:44.25pt;z-index:251691008;visibility:visible;mso-wrap-style:square;mso-width-percent:0;mso-height-percent:0;mso-wrap-distance-left:9pt;mso-wrap-distance-top:0;mso-wrap-distance-right:9pt;mso-wrap-distance-bottom:0;mso-position-horizontal:absolute;mso-position-horizontal-relative:text;mso-position-vertical:absolute;mso-position-vertical-relative:text;mso-width-percent:0;mso-height-percent:0;mso-width-relative:margin;mso-height-relative:margin" o:gfxdata="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" strokecolor="#5b9bd5 [3204]" strokeweight=".5pt">
+              <v:shape w14:anchorId="55D0C87E" id="Straight Arrow Connector 11" o:spid="_x0000_s1026" type="#_x0000_t32" style="position:absolute;margin-left:222.75pt;margin-top:32.3pt;width:191.25pt;height:44.25pt;z-index:251691008;visibility:visible;mso-wrap-style:square;mso-width-percent:0;mso-height-percent:0;mso-wrap-distance-left:9pt;mso-wrap-distance-top:0;mso-wrap-distance-right:9pt;mso-wrap-distance-bottom:0;mso-position-horizontal:absolute;mso-position-horizontal-relative:text;mso-position-vertical:absolute;mso-position-vertical-relative:text;mso-width-percent:0;mso-height-percent:0;mso-width-relative:margin;mso-height-relative:margin" o:gfxdata="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" strokecolor="#5b9bd5 [3204]" strokeweight=".5pt">
                 <v:stroke endarrow="block" joinstyle="miter"/>
                 <o:lock v:ext="edit" shapetype="f"/>
               </v:shape>
@@ -6528,9 +6541,9 @@
               </wp:anchor>
             </w:drawing>
           </mc:Choice>
-          <mc:Fallback xmlns:cx="http://schemas.microsoft.com/office/drawing/2014/chartex" xmlns:w16se="http://schemas.microsoft.com/office/word/2015/wordml/symex" xmlns:w15="http://schemas.microsoft.com/office/word/2012/wordml">
+          <mc:Fallback>
             <w:pict>
-              <v:shape w14:anchorId="71E09014" id="Straight Arrow Connector 10" o:spid="_x0000_s1026" type="#_x0000_t32" style="position:absolute;margin-left:55.5pt;margin-top:31.55pt;width:165pt;height:48pt;flip:x;z-index:251689984;visibility:visible;mso-wrap-style:square;mso-width-percent:0;mso-height-percent:0;mso-wrap-distance-left:9pt;mso-wrap-distance-top:0;mso-wrap-distance-right:9pt;mso-wrap-distance-bottom:0;mso-position-horizontal:absolute;mso-position-horizontal-relative:text;mso-position-vertical:absolute;mso-position-vertical-relative:text;mso-width-percent:0;mso-height-percent:0;mso-width-relative:margin;mso-height-relative:margin" o:gfxdata="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" strokecolor="#5b9bd5 [3204]" strokeweight=".5pt">
+              <v:shape w14:anchorId="3C85C1F1" id="Straight Arrow Connector 10" o:spid="_x0000_s1026" type="#_x0000_t32" style="position:absolute;margin-left:55.5pt;margin-top:31.55pt;width:165pt;height:48pt;flip:x;z-index:251689984;visibility:visible;mso-wrap-style:square;mso-width-percent:0;mso-height-percent:0;mso-wrap-distance-left:9pt;mso-wrap-distance-top:0;mso-wrap-distance-right:9pt;mso-wrap-distance-bottom:0;mso-position-horizontal:absolute;mso-position-horizontal-relative:text;mso-position-vertical:absolute;mso-position-vertical-relative:text;mso-width-percent:0;mso-height-percent:0;mso-width-relative:margin;mso-height-relative:margin" o:gfxdata="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" strokecolor="#5b9bd5 [3204]" strokeweight=".5pt">
                 <v:stroke endarrow="block" joinstyle="miter"/>
                 <o:lock v:ext="edit" shapetype="f"/>
               </v:shape>
@@ -6605,9 +6618,9 @@
               </wp:anchor>
             </w:drawing>
           </mc:Choice>
-          <mc:Fallback xmlns:cx="http://schemas.microsoft.com/office/drawing/2014/chartex" xmlns:w16se="http://schemas.microsoft.com/office/word/2015/wordml/symex" xmlns:w15="http://schemas.microsoft.com/office/word/2012/wordml">
+          <mc:Fallback>
             <w:pict>
-              <v:shape w14:anchorId="29FCD1E9" id="Straight Arrow Connector 28" o:spid="_x0000_s1026" type="#_x0000_t32" style="position:absolute;margin-left:406.5pt;margin-top:138.75pt;width:45.75pt;height:35.25pt;z-index:251706368;visibility:visible;mso-wrap-style:square;mso-width-percent:0;mso-height-percent:0;mso-wrap-distance-left:9pt;mso-wrap-distance-top:0;mso-wrap-distance-right:9pt;mso-wrap-distance-bottom:0;mso-position-horizontal:absolute;mso-position-horizontal-relative:text;mso-position-vertical:absolute;mso-position-vertical-relative:text;mso-width-percent:0;mso-height-percent:0;mso-width-relative:page;mso-height-relative:page" o:gfxdata="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" strokecolor="#5b9bd5 [3204]" strokeweight=".5pt">
+              <v:shape w14:anchorId="68E9C7E1" id="Straight Arrow Connector 28" o:spid="_x0000_s1026" type="#_x0000_t32" style="position:absolute;margin-left:406.5pt;margin-top:138.75pt;width:45.75pt;height:35.25pt;z-index:251706368;visibility:visible;mso-wrap-style:square;mso-width-percent:0;mso-height-percent:0;mso-wrap-distance-left:9pt;mso-wrap-distance-top:0;mso-wrap-distance-right:9pt;mso-wrap-distance-bottom:0;mso-position-horizontal:absolute;mso-position-horizontal-relative:text;mso-position-vertical:absolute;mso-position-vertical-relative:text;mso-width-percent:0;mso-height-percent:0;mso-width-relative:page;mso-height-relative:page" o:gfxdata="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" strokecolor="#5b9bd5 [3204]" strokeweight=".5pt">
                 <v:stroke endarrow="block" joinstyle="miter"/>
                 <o:lock v:ext="edit" shapetype="f"/>
               </v:shape>
@@ -6682,9 +6695,9 @@
               </wp:anchor>
             </w:drawing>
           </mc:Choice>
-          <mc:Fallback xmlns:cx="http://schemas.microsoft.com/office/drawing/2014/chartex" xmlns:w16se="http://schemas.microsoft.com/office/word/2015/wordml/symex" xmlns:w15="http://schemas.microsoft.com/office/word/2012/wordml">
+          <mc:Fallback>
             <w:pict>
-              <v:shape w14:anchorId="5AE16DBF" id="Straight Arrow Connector 27" o:spid="_x0000_s1026" type="#_x0000_t32" style="position:absolute;margin-left:358.5pt;margin-top:139.5pt;width:47.25pt;height:36pt;flip:x;z-index:251705344;visibility:visible;mso-wrap-style:square;mso-width-percent:0;mso-height-percent:0;mso-wrap-distance-left:9pt;mso-wrap-distance-top:0;mso-wrap-distance-right:9pt;mso-wrap-distance-bottom:0;mso-position-horizontal:absolute;mso-position-horizontal-relative:text;mso-position-vertical:absolute;mso-position-vertical-relative:text;mso-width-percent:0;mso-height-percent:0;mso-width-relative:page;mso-height-relative:page" o:gfxdata="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" strokecolor="#5b9bd5 [3204]" strokeweight=".5pt">
+              <v:shape w14:anchorId="7164ADCF" id="Straight Arrow Connector 27" o:spid="_x0000_s1026" type="#_x0000_t32" style="position:absolute;margin-left:358.5pt;margin-top:139.5pt;width:47.25pt;height:36pt;flip:x;z-index:251705344;visibility:visible;mso-wrap-style:square;mso-width-percent:0;mso-height-percent:0;mso-wrap-distance-left:9pt;mso-wrap-distance-top:0;mso-wrap-distance-right:9pt;mso-wrap-distance-bottom:0;mso-position-horizontal:absolute;mso-position-horizontal-relative:text;mso-position-vertical:absolute;mso-position-vertical-relative:text;mso-width-percent:0;mso-height-percent:0;mso-width-relative:page;mso-height-relative:page" o:gfxdata="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" strokecolor="#5b9bd5 [3204]" strokeweight=".5pt">
                 <v:stroke endarrow="block" joinstyle="miter"/>
                 <o:lock v:ext="edit" shapetype="f"/>
               </v:shape>
@@ -6773,7 +6786,7 @@
               </wp:anchor>
             </w:drawing>
           </mc:Choice>
-          <mc:Fallback xmlns:w15="http://schemas.microsoft.com/office/word/2012/wordml">
+          <mc:Fallback>
             <w:pict>
               <v:roundrect id="Rounded Rectangle 26" o:spid="_x0000_s1033" style="position:absolute;margin-left:414.75pt;margin-top:174pt;width:74.25pt;height:42pt;z-index:251704320;visibility:visible;mso-wrap-style:square;mso-width-percent:0;mso-height-percent:0;mso-wrap-distance-left:9pt;mso-wrap-distance-top:0;mso-wrap-distance-right:9pt;mso-wrap-distance-bottom:0;mso-position-horizontal:absolute;mso-position-horizontal-relative:text;mso-position-vertical:absolute;mso-position-vertical-relative:text;mso-width-percent:0;mso-height-percent:0;mso-width-relative:page;mso-height-relative:margin;v-text-anchor:middle" arcsize="10923f" o:gfxdata="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" fillcolor="white [3201]" strokecolor="#70ad47 [3209]" strokeweight="1pt">
                 <v:stroke joinstyle="miter"/>
@@ -6876,7 +6889,7 @@
               </wp:anchor>
             </w:drawing>
           </mc:Choice>
-          <mc:Fallback xmlns:w15="http://schemas.microsoft.com/office/word/2012/wordml">
+          <mc:Fallback>
             <w:pict>
               <v:roundrect id="Rounded Rectangle 25" o:spid="_x0000_s1034" style="position:absolute;margin-left:327pt;margin-top:175.5pt;width:73.5pt;height:42pt;z-index:251703296;visibility:visible;mso-wrap-style:square;mso-width-percent:0;mso-height-percent:0;mso-wrap-distance-left:9pt;mso-wrap-distance-top:0;mso-wrap-distance-right:9pt;mso-wrap-distance-bottom:0;mso-position-horizontal:absolute;mso-position-horizontal-relative:text;mso-position-vertical:absolute;mso-position-vertical-relative:text;mso-width-percent:0;mso-height-percent:0;mso-width-relative:page;mso-height-relative:page;v-text-anchor:middle" arcsize="10923f" o:gfxdata="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" fillcolor="white [3201]" strokecolor="#70ad47 [3209]" strokeweight="1pt">
                 <v:stroke joinstyle="miter"/>
@@ -6965,9 +6978,9 @@
               </wp:anchor>
             </w:drawing>
           </mc:Choice>
-          <mc:Fallback xmlns:cx="http://schemas.microsoft.com/office/drawing/2014/chartex" xmlns:w16se="http://schemas.microsoft.com/office/word/2015/wordml/symex" xmlns:w15="http://schemas.microsoft.com/office/word/2012/wordml">
+          <mc:Fallback>
             <w:pict>
-              <v:shape w14:anchorId="34213B3C" id="Straight Arrow Connector 24" o:spid="_x0000_s1026" type="#_x0000_t32" style="position:absolute;margin-left:228pt;margin-top:138pt;width:45pt;height:38.25pt;z-index:251702272;visibility:visible;mso-wrap-style:square;mso-width-percent:0;mso-height-percent:0;mso-wrap-distance-left:9pt;mso-wrap-distance-top:0;mso-wrap-distance-right:9pt;mso-wrap-distance-bottom:0;mso-position-horizontal:absolute;mso-position-horizontal-relative:text;mso-position-vertical:absolute;mso-position-vertical-relative:text;mso-width-percent:0;mso-height-percent:0;mso-width-relative:page;mso-height-relative:page" o:gfxdata="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" strokecolor="#5b9bd5 [3204]" strokeweight=".5pt">
+              <v:shape w14:anchorId="150FDF3D" id="Straight Arrow Connector 24" o:spid="_x0000_s1026" type="#_x0000_t32" style="position:absolute;margin-left:228pt;margin-top:138pt;width:45pt;height:38.25pt;z-index:251702272;visibility:visible;mso-wrap-style:square;mso-width-percent:0;mso-height-percent:0;mso-wrap-distance-left:9pt;mso-wrap-distance-top:0;mso-wrap-distance-right:9pt;mso-wrap-distance-bottom:0;mso-position-horizontal:absolute;mso-position-horizontal-relative:text;mso-position-vertical:absolute;mso-position-vertical-relative:text;mso-width-percent:0;mso-height-percent:0;mso-width-relative:page;mso-height-relative:page" o:gfxdata="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" strokecolor="#5b9bd5 [3204]" strokeweight=".5pt">
                 <v:stroke endarrow="block" joinstyle="miter"/>
                 <o:lock v:ext="edit" shapetype="f"/>
               </v:shape>
@@ -7042,9 +7055,9 @@
               </wp:anchor>
             </w:drawing>
           </mc:Choice>
-          <mc:Fallback xmlns:cx="http://schemas.microsoft.com/office/drawing/2014/chartex" xmlns:w16se="http://schemas.microsoft.com/office/word/2015/wordml/symex" xmlns:w15="http://schemas.microsoft.com/office/word/2012/wordml">
+          <mc:Fallback>
             <w:pict>
-              <v:shape w14:anchorId="0781E3D5" id="Straight Arrow Connector 23" o:spid="_x0000_s1026" type="#_x0000_t32" style="position:absolute;margin-left:182.25pt;margin-top:137.25pt;width:45pt;height:45pt;flip:x;z-index:251701248;visibility:visible;mso-wrap-style:square;mso-width-percent:0;mso-height-percent:0;mso-wrap-distance-left:9pt;mso-wrap-distance-top:0;mso-wrap-distance-right:9pt;mso-wrap-distance-bottom:0;mso-position-horizontal:absolute;mso-position-horizontal-relative:text;mso-position-vertical:absolute;mso-position-vertical-relative:text;mso-width-percent:0;mso-height-percent:0;mso-width-relative:margin;mso-height-relative:margin" o:gfxdata="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" strokecolor="#5b9bd5 [3204]" strokeweight=".5pt">
+              <v:shape w14:anchorId="25C5F5FA" id="Straight Arrow Connector 23" o:spid="_x0000_s1026" type="#_x0000_t32" style="position:absolute;margin-left:182.25pt;margin-top:137.25pt;width:45pt;height:45pt;flip:x;z-index:251701248;visibility:visible;mso-wrap-style:square;mso-width-percent:0;mso-height-percent:0;mso-wrap-distance-left:9pt;mso-wrap-distance-top:0;mso-wrap-distance-right:9pt;mso-wrap-distance-bottom:0;mso-position-horizontal:absolute;mso-position-horizontal-relative:text;mso-position-vertical:absolute;mso-position-vertical-relative:text;mso-width-percent:0;mso-height-percent:0;mso-width-relative:margin;mso-height-relative:margin" o:gfxdata="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" strokecolor="#5b9bd5 [3204]" strokeweight=".5pt">
                 <v:stroke endarrow="block" joinstyle="miter"/>
                 <o:lock v:ext="edit" shapetype="f"/>
               </v:shape>
@@ -7119,9 +7132,9 @@
               </wp:anchor>
             </w:drawing>
           </mc:Choice>
-          <mc:Fallback xmlns:cx="http://schemas.microsoft.com/office/drawing/2014/chartex" xmlns:w16se="http://schemas.microsoft.com/office/word/2015/wordml/symex" xmlns:w15="http://schemas.microsoft.com/office/word/2012/wordml">
+          <mc:Fallback>
             <w:pict>
-              <v:shape w14:anchorId="51B4BE65" id="Straight Arrow Connector 22" o:spid="_x0000_s1026" type="#_x0000_t32" style="position:absolute;margin-left:225.75pt;margin-top:136.5pt;width:3.6pt;height:108pt;z-index:251700224;visibility:visible;mso-wrap-style:square;mso-width-percent:0;mso-height-percent:0;mso-wrap-distance-left:9pt;mso-wrap-distance-top:0;mso-wrap-distance-right:9pt;mso-wrap-distance-bottom:0;mso-position-horizontal:absolute;mso-position-horizontal-relative:text;mso-position-vertical:absolute;mso-position-vertical-relative:text;mso-width-percent:0;mso-height-percent:0;mso-width-relative:margin;mso-height-relative:margin" o:gfxdata="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" strokecolor="#5b9bd5 [3204]" strokeweight=".5pt">
+              <v:shape w14:anchorId="072E5F4A" id="Straight Arrow Connector 22" o:spid="_x0000_s1026" type="#_x0000_t32" style="position:absolute;margin-left:225.75pt;margin-top:136.5pt;width:3.6pt;height:108pt;z-index:251700224;visibility:visible;mso-wrap-style:square;mso-width-percent:0;mso-height-percent:0;mso-wrap-distance-left:9pt;mso-wrap-distance-top:0;mso-wrap-distance-right:9pt;mso-wrap-distance-bottom:0;mso-position-horizontal:absolute;mso-position-horizontal-relative:text;mso-position-vertical:absolute;mso-position-vertical-relative:text;mso-width-percent:0;mso-height-percent:0;mso-width-relative:margin;mso-height-relative:margin" o:gfxdata="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" strokecolor="#5b9bd5 [3204]" strokeweight=".5pt">
                 <v:stroke endarrow="block" joinstyle="miter"/>
                 <o:lock v:ext="edit" shapetype="f"/>
               </v:shape>
@@ -7210,7 +7223,7 @@
               </wp:anchor>
             </w:drawing>
           </mc:Choice>
-          <mc:Fallback xmlns:w15="http://schemas.microsoft.com/office/word/2012/wordml">
+          <mc:Fallback>
             <w:pict>
               <v:roundrect id="Rounded Rectangle 20" o:spid="_x0000_s1035" style="position:absolute;margin-left:231pt;margin-top:176.25pt;width:77.25pt;height:43.5pt;z-index:251698176;visibility:visible;mso-wrap-style:square;mso-width-percent:0;mso-height-percent:0;mso-wrap-distance-left:9pt;mso-wrap-distance-top:0;mso-wrap-distance-right:9pt;mso-wrap-distance-bottom:0;mso-position-horizontal:absolute;mso-position-horizontal-relative:text;mso-position-vertical:absolute;mso-position-vertical-relative:text;mso-width-percent:0;mso-height-percent:0;mso-width-relative:margin;mso-height-relative:page;v-text-anchor:middle" arcsize="10923f" o:gfxdata="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" fillcolor="white [3201]" strokecolor="#70ad47 [3209]" strokeweight="1pt">
                 <v:stroke joinstyle="miter"/>
@@ -7313,7 +7326,7 @@
               </wp:anchor>
             </w:drawing>
           </mc:Choice>
-          <mc:Fallback xmlns:w15="http://schemas.microsoft.com/office/word/2012/wordml">
+          <mc:Fallback>
             <w:pict>
               <v:roundrect id="Rounded Rectangle 21" o:spid="_x0000_s1036" style="position:absolute;margin-left:192.75pt;margin-top:245.25pt;width:1in;height:38.25pt;z-index:251699200;visibility:visible;mso-wrap-style:square;mso-width-percent:0;mso-height-percent:0;mso-wrap-distance-left:9pt;mso-wrap-distance-top:0;mso-wrap-distance-right:9pt;mso-wrap-distance-bottom:0;mso-position-horizontal:absolute;mso-position-horizontal-relative:text;mso-position-vertical:absolute;mso-position-vertical-relative:text;mso-width-percent:0;mso-height-percent:0;mso-width-relative:page;mso-height-relative:page;v-text-anchor:middle" arcsize="10923f" o:gfxdata="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" fillcolor="white [3201]" strokecolor="#70ad47 [3209]" strokeweight="1pt">
                 <v:stroke joinstyle="miter"/>
@@ -7416,7 +7429,7 @@
               </wp:anchor>
             </w:drawing>
           </mc:Choice>
-          <mc:Fallback xmlns:w15="http://schemas.microsoft.com/office/word/2012/wordml">
+          <mc:Fallback>
             <w:pict>
               <v:roundrect id="Rounded Rectangle 19" o:spid="_x0000_s1037" style="position:absolute;margin-left:156pt;margin-top:180.75pt;width:67.5pt;height:36.75pt;z-index:251697152;visibility:visible;mso-wrap-style:square;mso-width-percent:0;mso-height-percent:0;mso-wrap-distance-left:9pt;mso-wrap-distance-top:0;mso-wrap-distance-right:9pt;mso-wrap-distance-bottom:0;mso-position-horizontal:absolute;mso-position-horizontal-relative:text;mso-position-vertical:absolute;mso-position-vertical-relative:text;mso-width-percent:0;mso-height-percent:0;mso-width-relative:page;mso-height-relative:page;v-text-anchor:middle" arcsize="10923f" o:gfxdata="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" fillcolor="white [3201]" strokecolor="#70ad47 [3209]" strokeweight="1pt">
                 <v:stroke joinstyle="miter"/>
@@ -7505,9 +7518,9 @@
               </wp:anchor>
             </w:drawing>
           </mc:Choice>
-          <mc:Fallback xmlns:cx="http://schemas.microsoft.com/office/drawing/2014/chartex" xmlns:w16se="http://schemas.microsoft.com/office/word/2015/wordml/symex" xmlns:w15="http://schemas.microsoft.com/office/word/2012/wordml">
+          <mc:Fallback>
             <w:pict>
-              <v:shapetype w14:anchorId="1FBF117B" id="_x0000_t34" coordsize="21600,21600" o:spt="34" o:oned="t" adj="10800" path="m,l@0,0@0,21600,21600,21600e" filled="f">
+              <v:shapetype w14:anchorId="0F07E594" id="_x0000_t34" coordsize="21600,21600" o:spt="34" o:oned="t" adj="10800" path="m,l@0,0@0,21600,21600,21600e" filled="f">
                 <v:stroke joinstyle="miter"/>
                 <v:formulas>
                   <v:f eqn="val #0"/>
@@ -7593,9 +7606,9 @@
               </wp:anchor>
             </w:drawing>
           </mc:Choice>
-          <mc:Fallback xmlns:cx="http://schemas.microsoft.com/office/drawing/2014/chartex" xmlns:w16se="http://schemas.microsoft.com/office/word/2015/wordml/symex" xmlns:w15="http://schemas.microsoft.com/office/word/2012/wordml">
+          <mc:Fallback>
             <w:pict>
-              <v:shape w14:anchorId="1D213C32" id="Elbow Connector 17" o:spid="_x0000_s1026" type="#_x0000_t34" style="position:absolute;margin-left:34.5pt;margin-top:135pt;width:21.75pt;height:131.25pt;flip:x;z-index:251695104;visibility:visible;mso-wrap-style:square;mso-width-percent:0;mso-height-percent:0;mso-wrap-distance-left:9pt;mso-wrap-distance-top:0;mso-wrap-distance-right:9pt;mso-wrap-distance-bottom:0;mso-position-horizontal:absolute;mso-position-horizontal-relative:text;mso-position-vertical:absolute;mso-position-vertical-relative:text;mso-width-percent:0;mso-height-percent:0;mso-width-relative:page;mso-height-relative:page" o:gfxdata="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" strokecolor="#5b9bd5 [3204]" strokeweight=".5pt">
+              <v:shape w14:anchorId="5A611649" id="Elbow Connector 17" o:spid="_x0000_s1026" type="#_x0000_t34" style="position:absolute;margin-left:34.5pt;margin-top:135pt;width:21.75pt;height:131.25pt;flip:x;z-index:251695104;visibility:visible;mso-wrap-style:square;mso-width-percent:0;mso-height-percent:0;mso-wrap-distance-left:9pt;mso-wrap-distance-top:0;mso-wrap-distance-right:9pt;mso-wrap-distance-bottom:0;mso-position-horizontal:absolute;mso-position-horizontal-relative:text;mso-position-vertical:absolute;mso-position-vertical-relative:text;mso-width-percent:0;mso-height-percent:0;mso-width-relative:page;mso-height-relative:page" o:gfxdata="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" strokecolor="#5b9bd5 [3204]" strokeweight=".5pt">
                 <v:stroke endarrow="block"/>
                 <o:lock v:ext="edit" shapetype="f"/>
               </v:shape>
@@ -7684,7 +7697,7 @@
               </wp:anchor>
             </w:drawing>
           </mc:Choice>
-          <mc:Fallback xmlns:w15="http://schemas.microsoft.com/office/word/2012/wordml">
+          <mc:Fallback>
             <w:pict>
               <v:roundrect id="Rounded Rectangle 15" o:spid="_x0000_s1038" style="position:absolute;margin-left:69.75pt;margin-top:246pt;width:1in;height:39pt;z-index:251694080;visibility:visible;mso-wrap-style:square;mso-width-percent:0;mso-height-percent:0;mso-wrap-distance-left:9pt;mso-wrap-distance-top:0;mso-wrap-distance-right:9pt;mso-wrap-distance-bottom:0;mso-position-horizontal:absolute;mso-position-horizontal-relative:text;mso-position-vertical:absolute;mso-position-vertical-relative:text;mso-width-percent:0;mso-height-percent:0;mso-width-relative:page;mso-height-relative:page;v-text-anchor:middle" arcsize="10923f" o:gfxdata="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" fillcolor="white [3201]" strokecolor="#70ad47 [3209]" strokeweight="1pt">
                 <v:stroke joinstyle="miter"/>
@@ -7787,7 +7800,7 @@
               </wp:anchor>
             </w:drawing>
           </mc:Choice>
-          <mc:Fallback xmlns:w15="http://schemas.microsoft.com/office/word/2012/wordml">
+          <mc:Fallback>
             <w:pict>
               <v:roundrect id="Rounded Rectangle 7" o:spid="_x0000_s1039" style="position:absolute;margin-left:-36.75pt;margin-top:245.25pt;width:71.25pt;height:42.75pt;z-index:251687936;visibility:visible;mso-wrap-style:square;mso-width-percent:0;mso-height-percent:0;mso-wrap-distance-left:9pt;mso-wrap-distance-top:0;mso-wrap-distance-right:9pt;mso-wrap-distance-bottom:0;mso-position-horizontal:absolute;mso-position-horizontal-relative:text;mso-position-vertical:absolute;mso-position-vertical-relative:text;mso-width-percent:0;mso-height-percent:0;mso-width-relative:margin;mso-height-relative:margin;v-text-anchor:middle" arcsize="10923f" o:gfxdata="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" fillcolor="white [3201]" strokecolor="#70ad47 [3209]" strokeweight="1pt">
                 <v:stroke joinstyle="miter"/>
@@ -7876,9 +7889,9 @@
               </wp:anchor>
             </w:drawing>
           </mc:Choice>
-          <mc:Fallback xmlns:cx="http://schemas.microsoft.com/office/drawing/2014/chartex" xmlns:w16se="http://schemas.microsoft.com/office/word/2015/wordml/symex" xmlns:w15="http://schemas.microsoft.com/office/word/2012/wordml">
+          <mc:Fallback>
             <w:pict>
-              <v:shape w14:anchorId="1192BEF5" id="Straight Arrow Connector 13" o:spid="_x0000_s1026" type="#_x0000_t32" style="position:absolute;margin-left:57pt;margin-top:135.75pt;width:52.5pt;height:45.75pt;z-index:251693056;visibility:visible;mso-wrap-style:square;mso-width-percent:0;mso-height-percent:0;mso-wrap-distance-left:9pt;mso-wrap-distance-top:0;mso-wrap-distance-right:9pt;mso-wrap-distance-bottom:0;mso-position-horizontal:absolute;mso-position-horizontal-relative:text;mso-position-vertical:absolute;mso-position-vertical-relative:text;mso-width-percent:0;mso-height-percent:0;mso-width-relative:page;mso-height-relative:page" o:gfxdata="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" strokecolor="#5b9bd5 [3204]" strokeweight=".5pt">
+              <v:shape w14:anchorId="4E90562F" id="Straight Arrow Connector 13" o:spid="_x0000_s1026" type="#_x0000_t32" style="position:absolute;margin-left:57pt;margin-top:135.75pt;width:52.5pt;height:45.75pt;z-index:251693056;visibility:visible;mso-wrap-style:square;mso-width-percent:0;mso-height-percent:0;mso-wrap-distance-left:9pt;mso-wrap-distance-top:0;mso-wrap-distance-right:9pt;mso-wrap-distance-bottom:0;mso-position-horizontal:absolute;mso-position-horizontal-relative:text;mso-position-vertical:absolute;mso-position-vertical-relative:text;mso-width-percent:0;mso-height-percent:0;mso-width-relative:page;mso-height-relative:page" o:gfxdata="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" strokecolor="#5b9bd5 [3204]" strokeweight=".5pt">
                 <v:stroke endarrow="block" joinstyle="miter"/>
                 <o:lock v:ext="edit" shapetype="f"/>
               </v:shape>
@@ -7953,9 +7966,9 @@
               </wp:anchor>
             </w:drawing>
           </mc:Choice>
-          <mc:Fallback xmlns:cx="http://schemas.microsoft.com/office/drawing/2014/chartex" xmlns:w16se="http://schemas.microsoft.com/office/word/2015/wordml/symex" xmlns:w15="http://schemas.microsoft.com/office/word/2012/wordml">
+          <mc:Fallback>
             <w:pict>
-              <v:shape w14:anchorId="4F797248" id="Straight Arrow Connector 12" o:spid="_x0000_s1026" type="#_x0000_t32" style="position:absolute;margin-left:-3pt;margin-top:135pt;width:59.25pt;height:46.5pt;flip:x;z-index:251692032;visibility:visible;mso-wrap-style:square;mso-width-percent:0;mso-height-percent:0;mso-wrap-distance-left:9pt;mso-wrap-distance-top:0;mso-wrap-distance-right:9pt;mso-wrap-distance-bottom:0;mso-position-horizontal:absolute;mso-position-horizontal-relative:text;mso-position-vertical:absolute;mso-position-vertical-relative:text;mso-width-percent:0;mso-height-percent:0;mso-width-relative:page;mso-height-relative:page" o:gfxdata="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" strokecolor="#5b9bd5 [3204]" strokeweight=".5pt">
+              <v:shape w14:anchorId="05745494" id="Straight Arrow Connector 12" o:spid="_x0000_s1026" type="#_x0000_t32" style="position:absolute;margin-left:-3pt;margin-top:135pt;width:59.25pt;height:46.5pt;flip:x;z-index:251692032;visibility:visible;mso-wrap-style:square;mso-width-percent:0;mso-height-percent:0;mso-wrap-distance-left:9pt;mso-wrap-distance-top:0;mso-wrap-distance-right:9pt;mso-wrap-distance-bottom:0;mso-position-horizontal:absolute;mso-position-horizontal-relative:text;mso-position-vertical:absolute;mso-position-vertical-relative:text;mso-width-percent:0;mso-height-percent:0;mso-width-relative:page;mso-height-relative:page" o:gfxdata="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" strokecolor="#5b9bd5 [3204]" strokeweight=".5pt">
                 <v:stroke endarrow="block" joinstyle="miter"/>
                 <o:lock v:ext="edit" shapetype="f"/>
               </v:shape>
@@ -8044,7 +8057,7 @@
               </wp:anchor>
             </w:drawing>
           </mc:Choice>
-          <mc:Fallback xmlns:w15="http://schemas.microsoft.com/office/word/2012/wordml">
+          <mc:Fallback>
             <w:pict>
               <v:roundrect id="Rounded Rectangle 6" o:spid="_x0000_s1040" style="position:absolute;margin-left:66.75pt;margin-top:180.75pt;width:73.5pt;height:39.75pt;z-index:251686912;visibility:visible;mso-wrap-style:square;mso-width-percent:0;mso-height-percent:0;mso-wrap-distance-left:9pt;mso-wrap-distance-top:0;mso-wrap-distance-right:9pt;mso-wrap-distance-bottom:0;mso-position-horizontal:absolute;mso-position-horizontal-relative:text;mso-position-vertical:absolute;mso-position-vertical-relative:text;mso-width-percent:0;mso-height-percent:0;mso-width-relative:page;mso-height-relative:page;v-text-anchor:middle" arcsize="10923f" o:gfxdata="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" fillcolor="white [3201]" strokecolor="#70ad47 [3209]" strokeweight="1pt">
                 <v:stroke joinstyle="miter"/>
@@ -8147,7 +8160,7 @@
               </wp:anchor>
             </w:drawing>
           </mc:Choice>
-          <mc:Fallback xmlns:w15="http://schemas.microsoft.com/office/word/2012/wordml">
+          <mc:Fallback>
             <w:pict>
               <v:roundrect id="Rounded Rectangle 5" o:spid="_x0000_s1041" style="position:absolute;margin-left:-39pt;margin-top:182.25pt;width:73.5pt;height:39.75pt;z-index:251685888;visibility:visible;mso-wrap-style:square;mso-width-percent:0;mso-height-percent:0;mso-wrap-distance-left:9pt;mso-wrap-distance-top:0;mso-wrap-distance-right:9pt;mso-wrap-distance-bottom:0;mso-position-horizontal:absolute;mso-position-horizontal-relative:text;mso-position-vertical:absolute;mso-position-vertical-relative:text;mso-width-percent:0;mso-height-percent:0;mso-width-relative:page;mso-height-relative:page;v-text-anchor:middle" arcsize="10923f" o:gfxdata="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" fillcolor="white [3201]" strokecolor="#70ad47 [3209]" strokeweight="1pt">
                 <v:stroke joinstyle="miter"/>
@@ -8250,7 +8263,7 @@
               </wp:anchor>
             </w:drawing>
           </mc:Choice>
-          <mc:Fallback xmlns:w15="http://schemas.microsoft.com/office/word/2012/wordml">
+          <mc:Fallback>
             <w:pict>
               <v:roundrect id="Rounded Rectangle 14" o:spid="_x0000_s1042" style="position:absolute;margin-left:335.25pt;margin-top:78pt;width:141.75pt;height:60pt;z-index:251684864;visibility:visible;mso-wrap-style:square;mso-width-percent:0;mso-height-percent:0;mso-wrap-distance-left:9pt;mso-wrap-distance-top:0;mso-wrap-distance-right:9pt;mso-wrap-distance-bottom:0;mso-position-horizontal:absolute;mso-position-horizontal-relative:text;mso-position-vertical:absolute;mso-position-vertical-relative:text;mso-width-percent:0;mso-height-percent:0;mso-width-relative:page;mso-height-relative:page;v-text-anchor:middle" arcsize="10923f" o:gfxdata="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" fillcolor="white [3201]" strokecolor="#70ad47 [3209]" strokeweight="1pt">
                 <v:stroke joinstyle="miter"/>
@@ -8353,7 +8366,7 @@
               </wp:anchor>
             </w:drawing>
           </mc:Choice>
-          <mc:Fallback xmlns:w15="http://schemas.microsoft.com/office/word/2012/wordml">
+          <mc:Fallback>
             <w:pict>
               <v:roundrect id="Rounded Rectangle 16" o:spid="_x0000_s1043" style="position:absolute;margin-left:158.25pt;margin-top:77.25pt;width:141pt;height:59.25pt;z-index:251683840;visibility:visible;mso-wrap-style:square;mso-width-percent:0;mso-height-percent:0;mso-wrap-distance-left:9pt;mso-wrap-distance-top:0;mso-wrap-distance-right:9pt;mso-wrap-distance-bottom:0;mso-position-horizontal:absolute;mso-position-horizontal-relative:text;mso-position-vertical:absolute;mso-position-vertical-relative:text;mso-width-percent:0;mso-height-percent:0;mso-width-relative:page;mso-height-relative:page;v-text-anchor:middle" arcsize="10923f" o:gfxdata="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" fillcolor="white [3201]" strokecolor="#70ad47 [3209]" strokeweight="1pt">
                 <v:stroke joinstyle="miter"/>
@@ -8456,7 +8469,7 @@
               </wp:anchor>
             </w:drawing>
           </mc:Choice>
-          <mc:Fallback xmlns:w15="http://schemas.microsoft.com/office/word/2012/wordml">
+          <mc:Fallback>
             <w:pict>
               <v:roundrect id="Rounded Rectangle 29" o:spid="_x0000_s1044" style="position:absolute;margin-left:-4.5pt;margin-top:80.25pt;width:126.75pt;height:53.25pt;z-index:251682816;visibility:visible;mso-wrap-style:square;mso-width-percent:0;mso-height-percent:0;mso-wrap-distance-left:9pt;mso-wrap-distance-top:0;mso-wrap-distance-right:9pt;mso-wrap-distance-bottom:0;mso-position-horizontal:absolute;mso-position-horizontal-relative:text;mso-position-vertical:absolute;mso-position-vertical-relative:text;mso-width-percent:0;mso-height-percent:0;mso-width-relative:page;mso-height-relative:page;v-text-anchor:middle" arcsize="10923f" o:gfxdata="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" fillcolor="white [3201]" strokecolor="#70ad47 [3209]" strokeweight="1pt">
                 <v:stroke joinstyle="miter"/>
@@ -8736,7 +8749,6 @@
         <w:rPr>
           <w:rFonts w:asciiTheme="minorHAnsi" w:hAnsiTheme="minorHAnsi"/>
         </w:rPr>
-        <w:lastRenderedPageBreak/>
         <w:t>Customer Flowchart</w:t>
       </w:r>
       <w:bookmarkEnd w:id="21"/>
@@ -8746,6 +8758,16 @@
         </w:rPr>
         <w:t xml:space="preserve"> </w:t>
       </w:r>
+    </w:p>
+    <w:p>
+      <w:pPr>
+        <w:spacing w:after="0" w:line="240" w:lineRule="auto"/>
+        <w:rPr>
+          <w:rFonts w:ascii="Times New Roman" w:eastAsia="Times New Roman" w:hAnsi="Times New Roman" w:cs="Times New Roman"/>
+          <w:sz w:val="28"/>
+          <w:szCs w:val="28"/>
+        </w:rPr>
+      </w:pPr>
     </w:p>
     <w:p>
       <w:pPr>
@@ -8766,10 +8788,10 @@
         <mc:AlternateContent>
           <mc:Choice Requires="wpg">
             <w:drawing>
-              <wp:anchor distT="0" distB="0" distL="114300" distR="114300" simplePos="0" relativeHeight="251660288" behindDoc="0" locked="0" layoutInCell="1" allowOverlap="1" wp14:anchorId="174B5664" wp14:editId="403DE82F">
+              <wp:anchor distT="0" distB="0" distL="114300" distR="114300" simplePos="0" relativeHeight="251822080" behindDoc="0" locked="0" layoutInCell="1" allowOverlap="1" wp14:anchorId="21D97646" wp14:editId="2E9B1114">
                 <wp:simplePos x="0" y="0"/>
                 <wp:positionH relativeFrom="column">
-                  <wp:posOffset>434340</wp:posOffset>
+                  <wp:posOffset>438150</wp:posOffset>
                 </wp:positionH>
                 <wp:positionV relativeFrom="paragraph">
                   <wp:posOffset>175895</wp:posOffset>
@@ -8777,7 +8799,7 @@
                 <wp:extent cx="5349240" cy="6543675"/>
                 <wp:effectExtent l="0" t="0" r="22860" b="28575"/>
                 <wp:wrapNone/>
-                <wp:docPr id="1" name="Group 78"/>
+                <wp:docPr id="80" name="Group 78"/>
                 <wp:cNvGraphicFramePr>
                   <a:graphicFrameLocks xmlns:a="http://schemas.openxmlformats.org/drawingml/2006/main"/>
                 </wp:cNvGraphicFramePr>
@@ -8796,7 +8818,7 @@
                         </a:xfrm>
                       </wpg:grpSpPr>
                       <wps:wsp>
-                        <wps:cNvPr id="5" name="Straight Arrow Connector 16"/>
+                        <wps:cNvPr id="81" name="Straight Arrow Connector 16"/>
                         <wps:cNvCnPr>
                           <a:cxnSpLocks noChangeShapeType="1"/>
                         </wps:cNvCnPr>
@@ -8831,7 +8853,7 @@
                         <wps:bodyPr/>
                       </wps:wsp>
                       <wpg:grpSp>
-                        <wpg:cNvPr id="6" name="Group 80"/>
+                        <wpg:cNvPr id="82" name="Group 80"/>
                         <wpg:cNvGrpSpPr>
                           <a:grpSpLocks/>
                         </wpg:cNvGrpSpPr>
@@ -8844,7 +8866,7 @@
                           </a:xfrm>
                         </wpg:grpSpPr>
                         <wps:wsp>
-                          <wps:cNvPr id="7" name="Rounded Rectangle 2"/>
+                          <wps:cNvPr id="85" name="Rounded Rectangle 2"/>
                           <wps:cNvSpPr>
                             <a:spLocks noChangeArrowheads="1"/>
                           </wps:cNvSpPr>
@@ -8893,7 +8915,7 @@
                           </wps:bodyPr>
                         </wps:wsp>
                         <wps:wsp>
-                          <wps:cNvPr id="8" name="Rounded Rectangle 4"/>
+                          <wps:cNvPr id="86" name="Rounded Rectangle 4"/>
                           <wps:cNvSpPr>
                             <a:spLocks noChangeArrowheads="1"/>
                           </wps:cNvSpPr>
@@ -8942,7 +8964,7 @@
                           </wps:bodyPr>
                         </wps:wsp>
                         <wps:wsp>
-                          <wps:cNvPr id="9" name="AutoShape 83"/>
+                          <wps:cNvPr id="87" name="AutoShape 83"/>
                           <wps:cNvCnPr>
                             <a:cxnSpLocks noChangeShapeType="1"/>
                           </wps:cNvCnPr>
@@ -8977,7 +8999,7 @@
                           <wps:bodyPr/>
                         </wps:wsp>
                         <wps:wsp>
-                          <wps:cNvPr id="10" name="Straight Arrow Connector 15"/>
+                          <wps:cNvPr id="88" name="Straight Arrow Connector 15"/>
                           <wps:cNvCnPr>
                             <a:cxnSpLocks noChangeShapeType="1"/>
                           </wps:cNvCnPr>
@@ -9012,7 +9034,7 @@
                           <wps:bodyPr/>
                         </wps:wsp>
                         <wps:wsp>
-                          <wps:cNvPr id="11" name="AutoShape 85"/>
+                          <wps:cNvPr id="89" name="AutoShape 85"/>
                           <wps:cNvSpPr>
                             <a:spLocks noChangeArrowheads="1"/>
                           </wps:cNvSpPr>
@@ -9061,7 +9083,7 @@
                           </wps:bodyPr>
                         </wps:wsp>
                         <wps:wsp>
-                          <wps:cNvPr id="12" name="AutoShape 86"/>
+                          <wps:cNvPr id="90" name="AutoShape 86"/>
                           <wps:cNvSpPr>
                             <a:spLocks noChangeArrowheads="1"/>
                           </wps:cNvSpPr>
@@ -9110,14 +9132,14 @@
                           </wps:bodyPr>
                         </wps:wsp>
                         <wps:wsp>
-                          <wps:cNvPr id="13" name="AutoShape 87"/>
+                          <wps:cNvPr id="91" name="AutoShape 87"/>
                           <wps:cNvCnPr>
                             <a:cxnSpLocks noChangeShapeType="1"/>
                           </wps:cNvCnPr>
                           <wps:spPr bwMode="auto">
                             <a:xfrm flipV="1">
-                              <a:off x="6465" y="6045"/>
-                              <a:ext cx="1365" cy="870"/>
+                              <a:off x="6480" y="6045"/>
+                              <a:ext cx="1350" cy="1313"/>
                             </a:xfrm>
                             <a:prstGeom prst="straightConnector1">
                               <a:avLst/>
@@ -9145,14 +9167,14 @@
                           <wps:bodyPr/>
                         </wps:wsp>
                         <wps:wsp>
-                          <wps:cNvPr id="14" name="AutoShape 88"/>
+                          <wps:cNvPr id="92" name="AutoShape 88"/>
                           <wps:cNvCnPr>
                             <a:cxnSpLocks noChangeShapeType="1"/>
                           </wps:cNvCnPr>
                           <wps:spPr bwMode="auto">
-                            <a:xfrm>
-                              <a:off x="6480" y="6945"/>
-                              <a:ext cx="1350" cy="225"/>
+                            <a:xfrm flipV="1">
+                              <a:off x="6480" y="7170"/>
+                              <a:ext cx="1350" cy="188"/>
                             </a:xfrm>
                             <a:prstGeom prst="straightConnector1">
                               <a:avLst/>
@@ -9180,7 +9202,7 @@
                           <wps:bodyPr/>
                         </wps:wsp>
                         <wps:wsp>
-                          <wps:cNvPr id="15" name="Rounded Rectangle 24"/>
+                          <wps:cNvPr id="93" name="Rounded Rectangle 24"/>
                           <wps:cNvSpPr>
                             <a:spLocks noChangeArrowheads="1"/>
                           </wps:cNvSpPr>
@@ -9229,7 +9251,7 @@
                           </wps:bodyPr>
                         </wps:wsp>
                         <wps:wsp>
-                          <wps:cNvPr id="16" name="Straight Arrow Connector 26"/>
+                          <wps:cNvPr id="94" name="Straight Arrow Connector 26"/>
                           <wps:cNvCnPr>
                             <a:cxnSpLocks noChangeShapeType="1"/>
                           </wps:cNvCnPr>
@@ -9264,7 +9286,7 @@
                           <wps:bodyPr/>
                         </wps:wsp>
                         <wps:wsp>
-                          <wps:cNvPr id="17" name="Rounded Rectangle 27"/>
+                          <wps:cNvPr id="95" name="Rounded Rectangle 27"/>
                           <wps:cNvSpPr>
                             <a:spLocks noChangeArrowheads="1"/>
                           </wps:cNvSpPr>
@@ -9313,7 +9335,7 @@
                           </wps:bodyPr>
                         </wps:wsp>
                         <wps:wsp>
-                          <wps:cNvPr id="18" name="Rounded Rectangle 28"/>
+                          <wps:cNvPr id="96" name="Rounded Rectangle 28"/>
                           <wps:cNvSpPr>
                             <a:spLocks noChangeArrowheads="1"/>
                           </wps:cNvSpPr>
@@ -9362,11 +9384,9 @@
                           </wps:bodyPr>
                         </wps:wsp>
                         <wps:wsp>
-                          <wps:cNvPr id="19" name="Straight Arrow Connector 31"/>
+                          <wps:cNvPr id="97" name="Straight Arrow Connector 31"/>
                           <wps:cNvCnPr>
                             <a:cxnSpLocks noChangeShapeType="1"/>
-                            <a:stCxn id="15" idx="2"/>
-                            <a:endCxn id="18" idx="0"/>
                           </wps:cNvCnPr>
                           <wps:spPr bwMode="auto">
                             <a:xfrm>
@@ -9399,11 +9419,9 @@
                           <wps:bodyPr/>
                         </wps:wsp>
                         <wps:wsp>
-                          <wps:cNvPr id="20" name="Straight Arrow Connector 32"/>
+                          <wps:cNvPr id="98" name="Straight Arrow Connector 32"/>
                           <wps:cNvCnPr>
                             <a:cxnSpLocks noChangeShapeType="1"/>
-                            <a:stCxn id="15" idx="2"/>
-                            <a:endCxn id="17" idx="0"/>
                           </wps:cNvCnPr>
                           <wps:spPr bwMode="auto">
                             <a:xfrm>
@@ -9436,7 +9454,7 @@
                           <wps:bodyPr/>
                         </wps:wsp>
                         <wps:wsp>
-                          <wps:cNvPr id="21" name="Straight Arrow Connector 36"/>
+                          <wps:cNvPr id="99" name="Straight Arrow Connector 36"/>
                           <wps:cNvCnPr>
                             <a:cxnSpLocks noChangeShapeType="1"/>
                           </wps:cNvCnPr>
@@ -9471,7 +9489,7 @@
                           <wps:bodyPr/>
                         </wps:wsp>
                         <wps:wsp>
-                          <wps:cNvPr id="22" name="Straight Arrow Connector 37"/>
+                          <wps:cNvPr id="100" name="Straight Arrow Connector 37"/>
                           <wps:cNvCnPr>
                             <a:cxnSpLocks noChangeShapeType="1"/>
                           </wps:cNvCnPr>
@@ -9506,7 +9524,7 @@
                           <wps:bodyPr/>
                         </wps:wsp>
                         <wps:wsp>
-                          <wps:cNvPr id="23" name="Straight Arrow Connector 38"/>
+                          <wps:cNvPr id="101" name="Straight Arrow Connector 38"/>
                           <wps:cNvCnPr>
                             <a:cxnSpLocks noChangeShapeType="1"/>
                           </wps:cNvCnPr>
@@ -9541,7 +9559,7 @@
                           <wps:bodyPr/>
                         </wps:wsp>
                         <wps:wsp>
-                          <wps:cNvPr id="24" name="Rounded Rectangle 3"/>
+                          <wps:cNvPr id="103" name="Rounded Rectangle 3"/>
                           <wps:cNvSpPr>
                             <a:spLocks noChangeArrowheads="1"/>
                           </wps:cNvSpPr>
@@ -9590,10 +9608,9 @@
                           </wps:bodyPr>
                         </wps:wsp>
                         <wps:wsp>
-                          <wps:cNvPr id="25" name="Straight Arrow Connector 5"/>
+                          <wps:cNvPr id="104" name="Straight Arrow Connector 5"/>
                           <wps:cNvCnPr>
                             <a:cxnSpLocks noChangeShapeType="1"/>
-                            <a:stCxn id="15" idx="2"/>
                           </wps:cNvCnPr>
                           <wps:spPr bwMode="auto">
                             <a:xfrm>
@@ -9626,7 +9643,7 @@
                           <wps:bodyPr/>
                         </wps:wsp>
                         <wps:wsp>
-                          <wps:cNvPr id="26" name="Rounded Rectangle 10"/>
+                          <wps:cNvPr id="105" name="Rounded Rectangle 10"/>
                           <wps:cNvSpPr>
                             <a:spLocks noChangeArrowheads="1"/>
                           </wps:cNvSpPr>
@@ -9675,14 +9692,14 @@
                           </wps:bodyPr>
                         </wps:wsp>
                         <wps:wsp>
-                          <wps:cNvPr id="27" name="AutoShape 101"/>
+                          <wps:cNvPr id="106" name="AutoShape 101"/>
                           <wps:cNvCnPr>
                             <a:cxnSpLocks noChangeShapeType="1"/>
                           </wps:cNvCnPr>
                           <wps:spPr bwMode="auto">
                             <a:xfrm>
-                              <a:off x="6465" y="6945"/>
-                              <a:ext cx="1365" cy="1365"/>
+                              <a:off x="6480" y="7358"/>
+                              <a:ext cx="1350" cy="952"/>
                             </a:xfrm>
                             <a:prstGeom prst="straightConnector1">
                               <a:avLst/>
@@ -9710,20 +9727,20 @@
                           <wps:bodyPr/>
                         </wps:wsp>
                         <wpg:grpSp>
-                          <wpg:cNvPr id="28" name="Group 102"/>
+                          <wpg:cNvPr id="107" name="Group 102"/>
                           <wpg:cNvGrpSpPr>
                             <a:grpSpLocks/>
                           </wpg:cNvGrpSpPr>
                           <wpg:grpSpPr bwMode="auto">
                             <a:xfrm>
                               <a:off x="4055" y="1014"/>
-                              <a:ext cx="3120" cy="7161"/>
+                              <a:ext cx="3120" cy="7412"/>
                               <a:chOff x="4055" y="1014"/>
-                              <a:chExt cx="3120" cy="7161"/>
+                              <a:chExt cx="3120" cy="7412"/>
                             </a:xfrm>
                           </wpg:grpSpPr>
                           <wps:wsp>
-                            <wps:cNvPr id="29" name="AutoShape 103"/>
+                            <wps:cNvPr id="108" name="AutoShape 103"/>
                             <wps:cNvSpPr>
                               <a:spLocks noChangeArrowheads="1"/>
                             </wps:cNvSpPr>
@@ -9787,7 +9804,7 @@
                             </wps:bodyPr>
                           </wps:wsp>
                           <wps:wsp>
-                            <wps:cNvPr id="30" name="AutoShape 104"/>
+                            <wps:cNvPr id="109" name="AutoShape 104"/>
                             <wps:cNvSpPr>
                               <a:spLocks noChangeArrowheads="1"/>
                             </wps:cNvSpPr>
@@ -9836,14 +9853,14 @@
                             </wps:bodyPr>
                           </wps:wsp>
                           <wps:wsp>
-                            <wps:cNvPr id="31" name="AutoShape 105"/>
+                            <wps:cNvPr id="111" name="AutoShape 105"/>
                             <wps:cNvSpPr>
                               <a:spLocks noChangeArrowheads="1"/>
                             </wps:cNvSpPr>
                             <wps:spPr bwMode="auto">
                               <a:xfrm>
-                                <a:off x="4380" y="5580"/>
-                                <a:ext cx="2130" cy="855"/>
+                                <a:off x="4380" y="5445"/>
+                                <a:ext cx="2292" cy="723"/>
                               </a:xfrm>
                               <a:prstGeom prst="roundRect">
                                 <a:avLst>
@@ -9885,13 +9902,13 @@
                             </wps:bodyPr>
                           </wps:wsp>
                           <wps:wsp>
-                            <wps:cNvPr id="32" name="AutoShape 106"/>
+                            <wps:cNvPr id="112" name="AutoShape 106"/>
                             <wps:cNvSpPr>
                               <a:spLocks noChangeArrowheads="1"/>
                             </wps:cNvSpPr>
                             <wps:spPr bwMode="auto">
                               <a:xfrm>
-                                <a:off x="4380" y="6570"/>
+                                <a:off x="4410" y="7028"/>
                                 <a:ext cx="2070" cy="660"/>
                               </a:xfrm>
                               <a:prstGeom prst="roundRect">
@@ -9924,7 +9941,7 @@
                                     <w:jc w:val="center"/>
                                   </w:pPr>
                                   <w:r>
-                                    <w:t>ADD TO CART</w:t>
+                                    <w:t>ADD TO BASKET</w:t>
                                   </w:r>
                                 </w:p>
                               </w:txbxContent>
@@ -9934,7 +9951,7 @@
                             </wps:bodyPr>
                           </wps:wsp>
                           <wps:wsp>
-                            <wps:cNvPr id="33" name="Rounded Rectangle 33"/>
+                            <wps:cNvPr id="113" name="Rounded Rectangle 113"/>
                             <wps:cNvSpPr>
                               <a:spLocks noChangeArrowheads="1"/>
                             </wps:cNvSpPr>
@@ -9983,7 +10000,7 @@
                             </wps:bodyPr>
                           </wps:wsp>
                           <wps:wsp>
-                            <wps:cNvPr id="2" name="Rounded Rectangle 34"/>
+                            <wps:cNvPr id="114" name="Rounded Rectangle 34"/>
                             <wps:cNvSpPr>
                               <a:spLocks noChangeArrowheads="1"/>
                             </wps:cNvSpPr>
@@ -10032,7 +10049,7 @@
                             </wps:bodyPr>
                           </wps:wsp>
                           <wps:wsp>
-                            <wps:cNvPr id="3" name="AutoShape 109"/>
+                            <wps:cNvPr id="115" name="AutoShape 109"/>
                             <wps:cNvSpPr>
                               <a:spLocks noChangeArrowheads="1"/>
                             </wps:cNvSpPr>
@@ -10081,13 +10098,13 @@
                             </wps:bodyPr>
                           </wps:wsp>
                           <wps:wsp>
-                            <wps:cNvPr id="36" name="Rounded Rectangle 12"/>
+                            <wps:cNvPr id="116" name="Rounded Rectangle 12"/>
                             <wps:cNvSpPr>
                               <a:spLocks noChangeArrowheads="1"/>
                             </wps:cNvSpPr>
                             <wps:spPr bwMode="auto">
                               <a:xfrm>
-                                <a:off x="4395" y="7530"/>
+                                <a:off x="4410" y="7781"/>
                                 <a:ext cx="2055" cy="645"/>
                               </a:xfrm>
                               <a:prstGeom prst="roundRect">
@@ -10132,19 +10149,17 @@
                         </wpg:grpSp>
                       </wpg:grpSp>
                       <wps:wsp>
-                        <wps:cNvPr id="37" name="Elbow Connector 14"/>
+                        <wps:cNvPr id="117" name="Elbow Connector 14"/>
                         <wps:cNvCnPr>
                           <a:cxnSpLocks noChangeShapeType="1"/>
                         </wps:cNvCnPr>
                         <wps:spPr bwMode="auto">
-                          <a:xfrm>
-                            <a:off x="3555" y="5445"/>
-                            <a:ext cx="870" cy="2445"/>
+                          <a:xfrm rot="16200000" flipH="1">
+                            <a:off x="2932" y="6625"/>
+                            <a:ext cx="2541" cy="415"/>
                           </a:xfrm>
-                          <a:prstGeom prst="bentConnector3">
-                            <a:avLst>
-                              <a:gd name="adj1" fmla="val 50000"/>
-                            </a:avLst>
+                          <a:prstGeom prst="bentConnector2">
+                            <a:avLst/>
                           </a:prstGeom>
                           <a:noFill/>
                           <a:ln w="6350">
@@ -10169,19 +10184,17 @@
                         <wps:bodyPr/>
                       </wps:wsp>
                       <wps:wsp>
-                        <wps:cNvPr id="38" name="AutoShape 112"/>
+                        <wps:cNvPr id="118" name="AutoShape 112"/>
                         <wps:cNvCnPr>
                           <a:cxnSpLocks noChangeShapeType="1"/>
                         </wps:cNvCnPr>
                         <wps:spPr bwMode="auto">
-                          <a:xfrm>
-                            <a:off x="3600" y="5445"/>
-                            <a:ext cx="765" cy="1395"/>
+                          <a:xfrm rot="16200000" flipH="1">
+                            <a:off x="3275" y="6223"/>
+                            <a:ext cx="1854" cy="415"/>
                           </a:xfrm>
-                          <a:prstGeom prst="bentConnector3">
-                            <a:avLst>
-                              <a:gd name="adj1" fmla="val 50000"/>
-                            </a:avLst>
+                          <a:prstGeom prst="bentConnector2">
+                            <a:avLst/>
                           </a:prstGeom>
                           <a:noFill/>
                           <a:ln w="6350">
@@ -10206,7 +10219,7 @@
                         <wps:bodyPr/>
                       </wps:wsp>
                       <wps:wsp>
-                        <wps:cNvPr id="39" name="Elbow Connector 25"/>
+                        <wps:cNvPr id="119" name="Elbow Connector 25"/>
                         <wps:cNvCnPr>
                           <a:cxnSpLocks noChangeShapeType="1"/>
                         </wps:cNvCnPr>
@@ -10243,10 +10256,9 @@
                         <wps:bodyPr/>
                       </wps:wsp>
                       <wps:wsp>
-                        <wps:cNvPr id="40" name="Elbow Connector 30"/>
+                        <wps:cNvPr id="120" name="Elbow Connector 30"/>
                         <wps:cNvCnPr>
                           <a:cxnSpLocks noChangeShapeType="1"/>
-                          <a:endCxn id="30" idx="3"/>
                         </wps:cNvCnPr>
                         <wps:spPr bwMode="auto">
                           <a:xfrm rot="5400000">
@@ -10279,19 +10291,17 @@
                         <wps:bodyPr/>
                       </wps:wsp>
                       <wps:wsp>
-                        <wps:cNvPr id="41" name="Elbow Connector 39"/>
+                        <wps:cNvPr id="121" name="Elbow Connector 39"/>
                         <wps:cNvCnPr>
                           <a:cxnSpLocks noChangeShapeType="1"/>
                         </wps:cNvCnPr>
                         <wps:spPr bwMode="auto">
                           <a:xfrm rot="5400000">
-                            <a:off x="4602" y="3666"/>
-                            <a:ext cx="4211" cy="457"/>
+                            <a:off x="4795" y="3666"/>
+                            <a:ext cx="4018" cy="264"/>
                           </a:xfrm>
-                          <a:prstGeom prst="bentConnector3">
-                            <a:avLst>
-                              <a:gd name="adj1" fmla="val 99942"/>
-                            </a:avLst>
+                          <a:prstGeom prst="bentConnector2">
+                            <a:avLst/>
                           </a:prstGeom>
                           <a:noFill/>
                           <a:ln w="6350">
@@ -10327,18 +10337,14 @@
               </wp:anchor>
             </w:drawing>
           </mc:Choice>
-          <mc:Fallback xmlns:w15="http://schemas.microsoft.com/office/word/2012/wordml">
+          <mc:Fallback>
             <w:pict>
-              <v:group w14:anchorId="174B5664" id="Group 78" o:spid="_x0000_s1045" style="position:absolute;margin-left:34.2pt;margin-top:13.85pt;width:421.2pt;height:515.25pt;z-index:251660288" coordorigin="1410,1014" coordsize="8640,10146" o:gfxdata="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">
-                <v:shapetype id="_x0000_t32" coordsize="21600,21600" o:spt="32" o:oned="t" path="m,l21600,21600e" filled="f">
-                  <v:path arrowok="t" fillok="f" o:connecttype="none"/>
-                  <o:lock v:ext="edit" shapetype="t"/>
-                </v:shapetype>
-                <v:shape id="Straight Arrow Connector 16" o:spid="_x0000_s1046" type="#_x0000_t32" style="position:absolute;left:3540;top:4980;width:795;height:405;flip:y;visibility:visible;mso-wrap-style:square" o:connectortype="straight" o:gfxdata="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" strokecolor="#5b9bd5 [3204]" strokeweight=".5pt">
+              <v:group w14:anchorId="21D97646" id="Group 78" o:spid="_x0000_s1045" style="position:absolute;margin-left:34.5pt;margin-top:13.85pt;width:421.2pt;height:515.25pt;z-index:251822080" coordorigin="1410,1014" coordsize="8640,10146" o:gfxdata="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">
+                <v:shape id="Straight Arrow Connector 16" o:spid="_x0000_s1046" type="#_x0000_t32" style="position:absolute;left:3540;top:4980;width:795;height:405;flip:y;visibility:visible;mso-wrap-style:square" o:connectortype="straight" o:gfxdata="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" strokecolor="#5b9bd5 [3204]" strokeweight=".5pt">
                   <v:stroke endarrow="block" joinstyle="miter"/>
                 </v:shape>
-                <v:group id="Group 80" o:spid="_x0000_s1047" style="position:absolute;left:1410;top:1014;width:8640;height:10146" coordorigin="1410,1014" coordsize="8640,10146" o:gfxdata="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">
-                  <v:roundrect id="Rounded Rectangle 2" o:spid="_x0000_s1048" style="position:absolute;left:1450;top:5065;width:2100;height:660;visibility:visible;mso-wrap-style:square;v-text-anchor:middle" arcsize="10923f" o:gfxdata="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" fillcolor="white [3201]" strokecolor="#70ad47 [3209]" strokeweight="1pt">
+                <v:group id="Group 80" o:spid="_x0000_s1047" style="position:absolute;left:1410;top:1014;width:8640;height:10146" coordorigin="1410,1014" coordsize="8640,10146" o:gfxdata="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">
+                  <v:roundrect id="Rounded Rectangle 2" o:spid="_x0000_s1048" style="position:absolute;left:1450;top:5065;width:2100;height:660;visibility:visible;mso-wrap-style:square;v-text-anchor:middle" arcsize="10923f" o:gfxdata="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" fillcolor="white [3201]" strokecolor="#70ad47 [3209]" strokeweight="1pt">
                     <v:stroke joinstyle="miter"/>
                     <v:textbox>
                       <w:txbxContent>
@@ -10353,7 +10359,7 @@
                       </w:txbxContent>
                     </v:textbox>
                   </v:roundrect>
-                  <v:roundrect id="Rounded Rectangle 4" o:spid="_x0000_s1049" style="position:absolute;left:1470;top:3255;width:2115;height:750;visibility:visible;mso-wrap-style:square;v-text-anchor:middle" arcsize="10923f" o:gfxdata="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" fillcolor="white [3201]" strokecolor="#70ad47 [3209]" strokeweight="1pt">
+                  <v:roundrect id="Rounded Rectangle 4" o:spid="_x0000_s1049" style="position:absolute;left:1470;top:3255;width:2115;height:750;visibility:visible;mso-wrap-style:square;v-text-anchor:middle" arcsize="10923f" o:gfxdata="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" fillcolor="white [3201]" strokecolor="#70ad47 [3209]" strokeweight="1pt">
                     <v:stroke joinstyle="miter"/>
                     <v:textbox>
                       <w:txbxContent>
@@ -10368,13 +10374,13 @@
                       </w:txbxContent>
                     </v:textbox>
                   </v:roundrect>
-                  <v:shape id="AutoShape 83" o:spid="_x0000_s1050" type="#_x0000_t32" style="position:absolute;left:2475;top:1789;width:2055;height:1436;flip:x;visibility:visible;mso-wrap-style:square" o:connectortype="straight" o:gfxdata="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" strokecolor="#5b9bd5 [3204]" strokeweight=".5pt">
+                  <v:shape id="AutoShape 83" o:spid="_x0000_s1050" type="#_x0000_t32" style="position:absolute;left:2475;top:1789;width:2055;height:1436;flip:x;visibility:visible;mso-wrap-style:square" o:connectortype="straight" o:gfxdata="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" strokecolor="#5b9bd5 [3204]" strokeweight=".5pt">
                     <v:stroke endarrow="block" joinstyle="miter"/>
                   </v:shape>
-                  <v:shape id="Straight Arrow Connector 15" o:spid="_x0000_s1051" type="#_x0000_t32" style="position:absolute;left:2475;top:3990;width:15;height:1050;flip:x;visibility:visible;mso-wrap-style:square" o:connectortype="straight" o:gfxdata="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" strokecolor="#5b9bd5 [3204]" strokeweight=".5pt">
+                  <v:shape id="Straight Arrow Connector 15" o:spid="_x0000_s1051" type="#_x0000_t32" style="position:absolute;left:2475;top:3990;width:15;height:1050;flip:x;visibility:visible;mso-wrap-style:square" o:connectortype="straight" o:gfxdata="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" strokecolor="#5b9bd5 [3204]" strokeweight=".5pt">
                     <v:stroke endarrow="block" joinstyle="miter"/>
                   </v:shape>
-                  <v:roundrect id="AutoShape 85" o:spid="_x0000_s1052" style="position:absolute;left:7815;top:5640;width:1935;height:765;visibility:visible;mso-wrap-style:square;v-text-anchor:middle" arcsize="10923f" o:gfxdata="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" fillcolor="white [3201]" strokecolor="#70ad47 [3209]" strokeweight="1pt">
+                  <v:roundrect id="AutoShape 85" o:spid="_x0000_s1052" style="position:absolute;left:7815;top:5640;width:1935;height:765;visibility:visible;mso-wrap-style:square;v-text-anchor:middle" arcsize="10923f" o:gfxdata="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" fillcolor="white [3201]" strokecolor="#70ad47 [3209]" strokeweight="1pt">
                     <v:stroke joinstyle="miter"/>
                     <v:textbox>
                       <w:txbxContent>
@@ -10389,7 +10395,7 @@
                       </w:txbxContent>
                     </v:textbox>
                   </v:roundrect>
-                  <v:roundrect id="AutoShape 86" o:spid="_x0000_s1053" style="position:absolute;left:7815;top:6810;width:1980;height:765;visibility:visible;mso-wrap-style:square;v-text-anchor:middle" arcsize="10923f" o:gfxdata="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" fillcolor="white [3201]" strokecolor="#70ad47 [3209]" strokeweight="1pt">
+                  <v:roundrect id="AutoShape 86" o:spid="_x0000_s1053" style="position:absolute;left:7815;top:6810;width:1980;height:765;visibility:visible;mso-wrap-style:square;v-text-anchor:middle" arcsize="10923f" o:gfxdata="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" fillcolor="white [3201]" strokecolor="#70ad47 [3209]" strokeweight="1pt">
                     <v:stroke joinstyle="miter"/>
                     <v:textbox>
                       <w:txbxContent>
@@ -10404,13 +10410,13 @@
                       </w:txbxContent>
                     </v:textbox>
                   </v:roundrect>
-                  <v:shape id="AutoShape 87" o:spid="_x0000_s1054" type="#_x0000_t32" style="position:absolute;left:6465;top:6045;width:1365;height:870;flip:y;visibility:visible;mso-wrap-style:square" o:connectortype="straight" o:gfxdata="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" strokecolor="#5b9bd5 [3204]" strokeweight=".5pt">
+                  <v:shape id="AutoShape 87" o:spid="_x0000_s1054" type="#_x0000_t32" style="position:absolute;left:6480;top:6045;width:1350;height:1313;flip:y;visibility:visible;mso-wrap-style:square" o:connectortype="straight" o:gfxdata="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" strokecolor="#5b9bd5 [3204]" strokeweight=".5pt">
                     <v:stroke endarrow="block" joinstyle="miter"/>
                   </v:shape>
-                  <v:shape id="AutoShape 88" o:spid="_x0000_s1055" type="#_x0000_t32" style="position:absolute;left:6480;top:6945;width:1350;height:225;visibility:visible;mso-wrap-style:square" o:connectortype="straight" o:gfxdata="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" strokecolor="#5b9bd5 [3204]" strokeweight=".5pt">
+                  <v:shape id="AutoShape 88" o:spid="_x0000_s1055" type="#_x0000_t32" style="position:absolute;left:6480;top:7170;width:1350;height:188;flip:y;visibility:visible;mso-wrap-style:square" o:connectortype="straight" o:gfxdata="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" strokecolor="#5b9bd5 [3204]" strokeweight=".5pt">
                     <v:stroke endarrow="block" joinstyle="miter"/>
                   </v:shape>
-                  <v:roundrect id="Rounded Rectangle 24" o:spid="_x0000_s1056" style="position:absolute;left:1410;top:7380;width:2175;height:750;visibility:visible;mso-wrap-style:square;v-text-anchor:middle" arcsize="10923f" o:gfxdata="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" fillcolor="white [3201]" strokecolor="#70ad47 [3209]" strokeweight="1pt">
+                  <v:roundrect id="Rounded Rectangle 24" o:spid="_x0000_s1056" style="position:absolute;left:1410;top:7380;width:2175;height:750;visibility:visible;mso-wrap-style:square;v-text-anchor:middle" arcsize="10923f" o:gfxdata="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" fillcolor="white [3201]" strokecolor="#70ad47 [3209]" strokeweight="1pt">
                     <v:stroke joinstyle="miter"/>
                     <v:textbox>
                       <w:txbxContent>
@@ -10425,10 +10431,10 @@
                       </w:txbxContent>
                     </v:textbox>
                   </v:roundrect>
-                  <v:shape id="Straight Arrow Connector 26" o:spid="_x0000_s1057" type="#_x0000_t32" style="position:absolute;left:2460;top:5730;width:0;height:1635;visibility:visible;mso-wrap-style:square" o:connectortype="straight" o:gfxdata="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" strokecolor="#5b9bd5 [3204]" strokeweight=".5pt">
+                  <v:shape id="Straight Arrow Connector 26" o:spid="_x0000_s1057" type="#_x0000_t32" style="position:absolute;left:2460;top:5730;width:0;height:1635;visibility:visible;mso-wrap-style:square" o:connectortype="straight" o:gfxdata="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" strokecolor="#5b9bd5 [3204]" strokeweight=".5pt">
                     <v:stroke endarrow="block" joinstyle="miter"/>
                   </v:shape>
-                  <v:roundrect id="Rounded Rectangle 27" o:spid="_x0000_s1058" style="position:absolute;left:5580;top:9960;width:2250;height:1200;visibility:visible;mso-wrap-style:square;v-text-anchor:middle" arcsize="10923f" o:gfxdata="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" fillcolor="white [3201]" strokecolor="#70ad47 [3209]" strokeweight="1pt">
+                  <v:roundrect id="Rounded Rectangle 27" o:spid="_x0000_s1058" style="position:absolute;left:5580;top:9960;width:2250;height:1200;visibility:visible;mso-wrap-style:square;v-text-anchor:middle" arcsize="10923f" o:gfxdata="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" fillcolor="white [3201]" strokecolor="#70ad47 [3209]" strokeweight="1pt">
                     <v:stroke joinstyle="miter"/>
                     <v:textbox>
                       <w:txbxContent>
@@ -10443,7 +10449,7 @@
                       </w:txbxContent>
                     </v:textbox>
                   </v:roundrect>
-                  <v:roundrect id="Rounded Rectangle 28" o:spid="_x0000_s1059" style="position:absolute;left:3287;top:9975;width:2085;height:810;visibility:visible;mso-wrap-style:square;v-text-anchor:middle" arcsize="10923f" o:gfxdata="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" fillcolor="white [3201]" strokecolor="#70ad47 [3209]" strokeweight="1pt">
+                  <v:roundrect id="Rounded Rectangle 28" o:spid="_x0000_s1059" style="position:absolute;left:3287;top:9975;width:2085;height:810;visibility:visible;mso-wrap-style:square;v-text-anchor:middle" arcsize="10923f" o:gfxdata="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" fillcolor="white [3201]" strokecolor="#70ad47 [3209]" strokeweight="1pt">
                     <v:stroke joinstyle="miter"/>
                     <v:textbox>
                       <w:txbxContent>
@@ -10458,22 +10464,22 @@
                       </w:txbxContent>
                     </v:textbox>
                   </v:roundrect>
-                  <v:shape id="Straight Arrow Connector 31" o:spid="_x0000_s1060" type="#_x0000_t32" style="position:absolute;left:2498;top:8130;width:1832;height:1845;visibility:visible;mso-wrap-style:square" o:connectortype="straight" o:gfxdata="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" strokecolor="#5b9bd5 [3204]" strokeweight=".5pt">
+                  <v:shape id="Straight Arrow Connector 31" o:spid="_x0000_s1060" type="#_x0000_t32" style="position:absolute;left:2498;top:8130;width:1832;height:1845;visibility:visible;mso-wrap-style:square" o:connectortype="straight" o:gfxdata="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" strokecolor="#5b9bd5 [3204]" strokeweight=".5pt">
                     <v:stroke endarrow="block" joinstyle="miter"/>
                   </v:shape>
-                  <v:shape id="Straight Arrow Connector 32" o:spid="_x0000_s1061" type="#_x0000_t32" style="position:absolute;left:2498;top:8130;width:4207;height:1830;visibility:visible;mso-wrap-style:square" o:connectortype="straight" o:gfxdata="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" strokecolor="#5b9bd5 [3204]" strokeweight=".5pt">
+                  <v:shape id="Straight Arrow Connector 32" o:spid="_x0000_s1061" type="#_x0000_t32" style="position:absolute;left:2498;top:8130;width:4207;height:1830;visibility:visible;mso-wrap-style:square" o:connectortype="straight" o:gfxdata="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" strokecolor="#5b9bd5 [3204]" strokeweight=".5pt">
                     <v:stroke endarrow="block" joinstyle="miter"/>
                   </v:shape>
-                  <v:shape id="Straight Arrow Connector 36" o:spid="_x0000_s1062" type="#_x0000_t32" style="position:absolute;left:3585;top:2985;width:900;height:630;flip:y;visibility:visible;mso-wrap-style:square" o:connectortype="straight" o:gfxdata="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" strokecolor="#5b9bd5 [3204]" strokeweight=".5pt">
+                  <v:shape id="Straight Arrow Connector 36" o:spid="_x0000_s1062" type="#_x0000_t32" style="position:absolute;left:3585;top:2985;width:900;height:630;flip:y;visibility:visible;mso-wrap-style:square" o:connectortype="straight" o:gfxdata="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" strokecolor="#5b9bd5 [3204]" strokeweight=".5pt">
                     <v:stroke endarrow="block" joinstyle="miter"/>
                   </v:shape>
-                  <v:shape id="Straight Arrow Connector 37" o:spid="_x0000_s1063" type="#_x0000_t32" style="position:absolute;left:3570;top:3510;width:960;height:135;flip:y;visibility:visible;mso-wrap-style:square" o:connectortype="straight" o:gfxdata="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" strokecolor="#5b9bd5 [3204]" strokeweight=".5pt">
+                  <v:shape id="Straight Arrow Connector 37" o:spid="_x0000_s1063" type="#_x0000_t32" style="position:absolute;left:3570;top:3510;width:960;height:135;flip:y;visibility:visible;mso-wrap-style:square" o:connectortype="straight" o:gfxdata="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" strokecolor="#5b9bd5 [3204]" strokeweight=".5pt">
                     <v:stroke endarrow="block" joinstyle="miter"/>
                   </v:shape>
-                  <v:shape id="Straight Arrow Connector 38" o:spid="_x0000_s1064" type="#_x0000_t32" style="position:absolute;left:3600;top:3645;width:915;height:420;visibility:visible;mso-wrap-style:square" o:connectortype="straight" o:gfxdata="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" strokecolor="#5b9bd5 [3204]" strokeweight=".5pt">
+                  <v:shape id="Straight Arrow Connector 38" o:spid="_x0000_s1064" type="#_x0000_t32" style="position:absolute;left:3600;top:3645;width:915;height:420;visibility:visible;mso-wrap-style:square" o:connectortype="straight" o:gfxdata="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" strokecolor="#5b9bd5 [3204]" strokeweight=".5pt">
                     <v:stroke endarrow="block" joinstyle="miter"/>
                   </v:shape>
-                  <v:roundrect id="Rounded Rectangle 3" o:spid="_x0000_s1065" style="position:absolute;left:8085;top:9975;width:1965;height:855;visibility:visible;mso-wrap-style:square;v-text-anchor:middle" arcsize="10923f" o:gfxdata="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" fillcolor="white [3201]" strokecolor="#70ad47 [3209]" strokeweight="1pt">
+                  <v:roundrect id="Rounded Rectangle 3" o:spid="_x0000_s1065" style="position:absolute;left:8085;top:9975;width:1965;height:855;visibility:visible;mso-wrap-style:square;v-text-anchor:middle" arcsize="10923f" o:gfxdata="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" fillcolor="white [3201]" strokecolor="#70ad47 [3209]" strokeweight="1pt">
                     <v:stroke joinstyle="miter"/>
                     <v:textbox>
                       <w:txbxContent>
@@ -10488,10 +10494,10 @@
                       </w:txbxContent>
                     </v:textbox>
                   </v:roundrect>
-                  <v:shape id="Straight Arrow Connector 5" o:spid="_x0000_s1066" type="#_x0000_t32" style="position:absolute;left:2498;top:8130;width:6577;height:1815;visibility:visible;mso-wrap-style:square" o:connectortype="straight" o:gfxdata="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" strokecolor="#5b9bd5 [3204]" strokeweight=".5pt">
+                  <v:shape id="Straight Arrow Connector 5" o:spid="_x0000_s1066" type="#_x0000_t32" style="position:absolute;left:2498;top:8130;width:6577;height:1815;visibility:visible;mso-wrap-style:square" o:connectortype="straight" o:gfxdata="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" strokecolor="#5b9bd5 [3204]" strokeweight=".5pt">
                     <v:stroke endarrow="block" joinstyle="miter"/>
                   </v:shape>
-                  <v:roundrect id="Rounded Rectangle 10" o:spid="_x0000_s1067" style="position:absolute;left:7845;top:7935;width:1950;height:675;visibility:visible;mso-wrap-style:square;v-text-anchor:middle" arcsize="10923f" o:gfxdata="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" fillcolor="white [3201]" strokecolor="#70ad47 [3209]" strokeweight="1pt">
+                  <v:roundrect id="Rounded Rectangle 10" o:spid="_x0000_s1067" style="position:absolute;left:7845;top:7935;width:1950;height:675;visibility:visible;mso-wrap-style:square;v-text-anchor:middle" arcsize="10923f" o:gfxdata="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" fillcolor="white [3201]" strokecolor="#70ad47 [3209]" strokeweight="1pt">
                     <v:stroke joinstyle="miter"/>
                     <v:textbox>
                       <w:txbxContent>
@@ -10506,11 +10512,11 @@
                       </w:txbxContent>
                     </v:textbox>
                   </v:roundrect>
-                  <v:shape id="AutoShape 101" o:spid="_x0000_s1068" type="#_x0000_t32" style="position:absolute;left:6465;top:6945;width:1365;height:1365;visibility:visible;mso-wrap-style:square" o:connectortype="straight" o:gfxdata="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" strokecolor="#5b9bd5 [3204]" strokeweight=".5pt">
+                  <v:shape id="AutoShape 101" o:spid="_x0000_s1068" type="#_x0000_t32" style="position:absolute;left:6480;top:7358;width:1350;height:952;visibility:visible;mso-wrap-style:square" o:connectortype="straight" o:gfxdata="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" strokecolor="#5b9bd5 [3204]" strokeweight=".5pt">
                     <v:stroke endarrow="block" joinstyle="miter"/>
                   </v:shape>
-                  <v:group id="Group 102" o:spid="_x0000_s1069" style="position:absolute;left:4055;top:1014;width:3120;height:7161" coordorigin="4055,1014" coordsize="3120,7161" o:gfxdata="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">
-                    <v:roundrect id="AutoShape 103" o:spid="_x0000_s1070" style="position:absolute;left:4055;top:1014;width:3120;height:775;visibility:visible;mso-wrap-style:square;v-text-anchor:middle" arcsize="10923f" o:gfxdata="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" fillcolor="white [3201]" strokecolor="#70ad47 [3209]" strokeweight="1pt">
+                  <v:group id="Group 102" o:spid="_x0000_s1069" style="position:absolute;left:4055;top:1014;width:3120;height:7412" coordorigin="4055,1014" coordsize="3120,7412" o:gfxdata="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">
+                    <v:roundrect id="AutoShape 103" o:spid="_x0000_s1070" style="position:absolute;left:4055;top:1014;width:3120;height:775;visibility:visible;mso-wrap-style:square;v-text-anchor:middle" arcsize="10923f" o:gfxdata="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" fillcolor="white [3201]" strokecolor="#70ad47 [3209]" strokeweight="1pt">
                       <v:stroke joinstyle="miter"/>
                       <v:textbox>
                         <w:txbxContent>
@@ -10540,7 +10546,7 @@
                         </w:txbxContent>
                       </v:textbox>
                     </v:roundrect>
-                    <v:roundrect id="AutoShape 104" o:spid="_x0000_s1071" style="position:absolute;left:4320;top:4605;width:1980;height:780;visibility:visible;mso-wrap-style:square;v-text-anchor:middle" arcsize="10923f" o:gfxdata="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" fillcolor="white [3201]" strokecolor="#70ad47 [3209]" strokeweight="1pt">
+                    <v:roundrect id="AutoShape 104" o:spid="_x0000_s1071" style="position:absolute;left:4320;top:4605;width:1980;height:780;visibility:visible;mso-wrap-style:square;v-text-anchor:middle" arcsize="10923f" o:gfxdata="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" fillcolor="white [3201]" strokecolor="#70ad47 [3209]" strokeweight="1pt">
                       <v:stroke joinstyle="miter"/>
                       <v:textbox>
                         <w:txbxContent>
@@ -10555,7 +10561,7 @@
                         </w:txbxContent>
                       </v:textbox>
                     </v:roundrect>
-                    <v:roundrect id="AutoShape 105" o:spid="_x0000_s1072" style="position:absolute;left:4380;top:5580;width:2130;height:855;visibility:visible;mso-wrap-style:square;v-text-anchor:middle" arcsize="10923f" o:gfxdata="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" fillcolor="white [3201]" strokecolor="#70ad47 [3209]" strokeweight="1pt">
+                    <v:roundrect id="AutoShape 105" o:spid="_x0000_s1072" style="position:absolute;left:4380;top:5445;width:2292;height:723;visibility:visible;mso-wrap-style:square;v-text-anchor:middle" arcsize="10923f" o:gfxdata="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" fillcolor="white [3201]" strokecolor="#70ad47 [3209]" strokeweight="1pt">
                       <v:stroke joinstyle="miter"/>
                       <v:textbox>
                         <w:txbxContent>
@@ -10570,7 +10576,7 @@
                         </w:txbxContent>
                       </v:textbox>
                     </v:roundrect>
-                    <v:roundrect id="AutoShape 106" o:spid="_x0000_s1073" style="position:absolute;left:4380;top:6570;width:2070;height:660;visibility:visible;mso-wrap-style:square;v-text-anchor:middle" arcsize="10923f" o:gfxdata="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" fillcolor="white [3201]" strokecolor="#70ad47 [3209]" strokeweight="1pt">
+                    <v:roundrect id="AutoShape 106" o:spid="_x0000_s1073" style="position:absolute;left:4410;top:7028;width:2070;height:660;visibility:visible;mso-wrap-style:square;v-text-anchor:middle" arcsize="10923f" o:gfxdata="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" fillcolor="white [3201]" strokecolor="#70ad47 [3209]" strokeweight="1pt">
                       <v:stroke joinstyle="miter"/>
                       <v:textbox>
                         <w:txbxContent>
@@ -10579,13 +10585,13 @@
                               <w:jc w:val="center"/>
                             </w:pPr>
                             <w:r>
-                              <w:t>ADD TO CART</w:t>
+                              <w:t>ADD TO BASKET</w:t>
                             </w:r>
                           </w:p>
                         </w:txbxContent>
                       </v:textbox>
                     </v:roundrect>
-                    <v:roundrect id="Rounded Rectangle 33" o:spid="_x0000_s1074" style="position:absolute;left:4470;top:2730;width:2070;height:480;visibility:visible;mso-wrap-style:square;v-text-anchor:middle" arcsize="10923f" o:gfxdata="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" fillcolor="white [3201]" strokecolor="#70ad47 [3209]" strokeweight="1pt">
+                    <v:roundrect id="Rounded Rectangle 113" o:spid="_x0000_s1074" style="position:absolute;left:4470;top:2730;width:2070;height:480;visibility:visible;mso-wrap-style:square;v-text-anchor:middle" arcsize="10923f" o:gfxdata="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" fillcolor="white [3201]" strokecolor="#70ad47 [3209]" strokeweight="1pt">
                       <v:stroke joinstyle="miter"/>
                       <v:textbox>
                         <w:txbxContent>
@@ -10600,7 +10606,7 @@
                         </w:txbxContent>
                       </v:textbox>
                     </v:roundrect>
-                    <v:roundrect id="Rounded Rectangle 34" o:spid="_x0000_s1075" style="position:absolute;left:4485;top:3255;width:2055;height:469;visibility:visible;mso-wrap-style:square;v-text-anchor:middle" arcsize="10923f" o:gfxdata="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" fillcolor="white [3201]" strokecolor="#70ad47 [3209]" strokeweight="1pt">
+                    <v:roundrect id="Rounded Rectangle 34" o:spid="_x0000_s1075" style="position:absolute;left:4485;top:3255;width:2055;height:469;visibility:visible;mso-wrap-style:square;v-text-anchor:middle" arcsize="10923f" o:gfxdata="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" fillcolor="white [3201]" strokecolor="#70ad47 [3209]" strokeweight="1pt">
                       <v:stroke joinstyle="miter"/>
                       <v:textbox>
                         <w:txbxContent>
@@ -10615,7 +10621,7 @@
                         </w:txbxContent>
                       </v:textbox>
                     </v:roundrect>
-                    <v:roundrect id="AutoShape 109" o:spid="_x0000_s1076" style="position:absolute;left:4485;top:3780;width:2070;height:495;visibility:visible;mso-wrap-style:square;v-text-anchor:middle" arcsize="10923f" o:gfxdata="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" fillcolor="white [3201]" strokecolor="#70ad47 [3209]" strokeweight="1pt">
+                    <v:roundrect id="AutoShape 109" o:spid="_x0000_s1076" style="position:absolute;left:4485;top:3780;width:2070;height:495;visibility:visible;mso-wrap-style:square;v-text-anchor:middle" arcsize="10923f" o:gfxdata="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" fillcolor="white [3201]" strokecolor="#70ad47 [3209]" strokeweight="1pt">
                       <v:stroke joinstyle="miter"/>
                       <v:textbox>
                         <w:txbxContent>
@@ -10630,7 +10636,7 @@
                         </w:txbxContent>
                       </v:textbox>
                     </v:roundrect>
-                    <v:roundrect id="Rounded Rectangle 12" o:spid="_x0000_s1077" style="position:absolute;left:4395;top:7530;width:2055;height:645;visibility:visible;mso-wrap-style:square;v-text-anchor:middle" arcsize="10923f" o:gfxdata="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" fillcolor="white [3201]" strokecolor="#70ad47 [3209]" strokeweight="1pt">
+                    <v:roundrect id="Rounded Rectangle 12" o:spid="_x0000_s1077" style="position:absolute;left:4410;top:7781;width:2055;height:645;visibility:visible;mso-wrap-style:square;v-text-anchor:middle" arcsize="10923f" o:gfxdata="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" fillcolor="white [3201]" strokecolor="#70ad47 [3209]" strokeweight="1pt">
                       <v:stroke joinstyle="miter"/>
                       <v:textbox>
                         <w:txbxContent>
@@ -10647,35 +10653,24 @@
                     </v:roundrect>
                   </v:group>
                 </v:group>
-                <v:shapetype id="_x0000_t34" coordsize="21600,21600" o:spt="34" o:oned="t" adj="10800" path="m,l@0,0@0,21600,21600,21600e" filled="f">
-                  <v:stroke joinstyle="miter"/>
-                  <v:formulas>
-                    <v:f eqn="val #0"/>
-                  </v:formulas>
-                  <v:path arrowok="t" fillok="f" o:connecttype="none"/>
-                  <v:handles>
-                    <v:h position="#0,center"/>
-                  </v:handles>
-                  <o:lock v:ext="edit" shapetype="t"/>
-                </v:shapetype>
-                <v:shape id="Elbow Connector 14" o:spid="_x0000_s1078" type="#_x0000_t34" style="position:absolute;left:3555;top:5445;width:870;height:2445;visibility:visible;mso-wrap-style:square" o:connectortype="elbow" o:gfxdata="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" strokecolor="#5b9bd5 [3204]" strokeweight=".5pt">
-                  <v:stroke endarrow="block"/>
-                </v:shape>
-                <v:shape id="AutoShape 112" o:spid="_x0000_s1079" type="#_x0000_t34" style="position:absolute;left:3600;top:5445;width:765;height:1395;visibility:visible;mso-wrap-style:square" o:connectortype="elbow" o:gfxdata="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" strokecolor="#5b9bd5 [3204]" strokeweight=".5pt">
-                  <v:stroke endarrow="block"/>
-                </v:shape>
-                <v:shape id="Elbow Connector 25" o:spid="_x0000_s1080" type="#_x0000_t34" style="position:absolute;left:3555;top:5460;width:855;height:540;visibility:visible;mso-wrap-style:square" o:connectortype="elbow" o:gfxdata="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" strokecolor="#5b9bd5 [3204]" strokeweight=".5pt">
-                  <v:stroke endarrow="block"/>
-                </v:shape>
                 <v:shapetype id="_x0000_t33" coordsize="21600,21600" o:spt="33" o:oned="t" path="m,l21600,r,21600e" filled="f">
                   <v:stroke joinstyle="miter"/>
                   <v:path arrowok="t" fillok="f" o:connecttype="none"/>
                   <o:lock v:ext="edit" shapetype="t"/>
                 </v:shapetype>
-                <v:shape id="Elbow Connector 30" o:spid="_x0000_s1081" type="#_x0000_t33" style="position:absolute;left:4911;top:3178;width:3206;height:428;rotation:90;visibility:visible;mso-wrap-style:square" o:connectortype="elbow" o:gfxdata="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" strokecolor="#5b9bd5 [3204]" strokeweight=".5pt">
+                <v:shape id="Elbow Connector 14" o:spid="_x0000_s1078" type="#_x0000_t33" style="position:absolute;left:2932;top:6625;width:2541;height:415;rotation:90;flip:x;visibility:visible;mso-wrap-style:square" o:connectortype="elbow" o:gfxdata="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" strokecolor="#5b9bd5 [3204]" strokeweight=".5pt">
                   <v:stroke endarrow="block"/>
                 </v:shape>
-                <v:shape id="Elbow Connector 39" o:spid="_x0000_s1082" type="#_x0000_t34" style="position:absolute;left:4602;top:3666;width:4211;height:457;rotation:90;visibility:visible;mso-wrap-style:square" o:connectortype="elbow" o:gfxdata="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" adj="21587" strokecolor="#5b9bd5 [3204]" strokeweight=".5pt">
+                <v:shape id="AutoShape 112" o:spid="_x0000_s1079" type="#_x0000_t33" style="position:absolute;left:3275;top:6223;width:1854;height:415;rotation:90;flip:x;visibility:visible;mso-wrap-style:square" o:connectortype="elbow" o:gfxdata="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" strokecolor="#5b9bd5 [3204]" strokeweight=".5pt">
+                  <v:stroke endarrow="block"/>
+                </v:shape>
+                <v:shape id="Elbow Connector 25" o:spid="_x0000_s1080" type="#_x0000_t34" style="position:absolute;left:3555;top:5460;width:855;height:540;visibility:visible;mso-wrap-style:square" o:connectortype="elbow" o:gfxdata="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" strokecolor="#5b9bd5 [3204]" strokeweight=".5pt">
+                  <v:stroke endarrow="block"/>
+                </v:shape>
+                <v:shape id="Elbow Connector 30" o:spid="_x0000_s1081" type="#_x0000_t33" style="position:absolute;left:4911;top:3178;width:3206;height:428;rotation:90;visibility:visible;mso-wrap-style:square" o:connectortype="elbow" o:gfxdata="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" strokecolor="#5b9bd5 [3204]" strokeweight=".5pt">
+                  <v:stroke endarrow="block"/>
+                </v:shape>
+                <v:shape id="Elbow Connector 39" o:spid="_x0000_s1082" type="#_x0000_t33" style="position:absolute;left:4795;top:3666;width:4018;height:264;rotation:90;visibility:visible;mso-wrap-style:square" o:connectortype="elbow" o:gfxdata="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" strokecolor="#5b9bd5 [3204]" strokeweight=".5pt">
                   <v:stroke endarrow="block"/>
                 </v:shape>
               </v:group>
@@ -10769,16 +10764,6 @@
         <w:spacing w:after="0" w:line="240" w:lineRule="auto"/>
         <w:rPr>
           <w:rFonts w:ascii="Times New Roman" w:eastAsia="Times New Roman" w:hAnsi="Times New Roman" w:cs="Times New Roman"/>
-          <w:sz w:val="28"/>
-          <w:szCs w:val="28"/>
-        </w:rPr>
-      </w:pPr>
-    </w:p>
-    <w:p>
-      <w:pPr>
-        <w:spacing w:after="0" w:line="240" w:lineRule="auto"/>
-        <w:rPr>
-          <w:rFonts w:ascii="Times New Roman" w:eastAsia="Times New Roman" w:hAnsi="Times New Roman" w:cs="Times New Roman"/>
           <w:sz w:val="24"/>
           <w:szCs w:val="24"/>
         </w:rPr>
@@ -10863,32 +10848,59 @@
         </w:rPr>
         <w:tab/>
       </w:r>
-      <w:r>
+    </w:p>
+    <w:p>
+      <w:pPr>
+        <w:spacing w:after="0" w:line="240" w:lineRule="auto"/>
         <w:rPr>
           <w:rFonts w:ascii="Times New Roman" w:eastAsia="Times New Roman" w:hAnsi="Times New Roman" w:cs="Times New Roman"/>
           <w:sz w:val="24"/>
           <w:szCs w:val="24"/>
         </w:rPr>
-        <w:t>New Customer</w:t>
-      </w:r>
-    </w:p>
-    <w:p>
-      <w:pPr>
-        <w:tabs>
-          <w:tab w:val="right" w:pos="9360"/>
-        </w:tabs>
+      </w:pPr>
+    </w:p>
+    <w:p>
+      <w:pPr>
         <w:spacing w:after="0" w:line="240" w:lineRule="auto"/>
         <w:rPr>
           <w:rFonts w:ascii="Times New Roman" w:eastAsia="Times New Roman" w:hAnsi="Times New Roman" w:cs="Times New Roman"/>
-          <w:b/>
           <w:sz w:val="28"/>
           <w:szCs w:val="28"/>
         </w:rPr>
       </w:pPr>
-      <w:r>
+    </w:p>
+    <w:p>
+      <w:pPr>
+        <w:spacing w:after="0" w:line="240" w:lineRule="auto"/>
         <w:rPr>
           <w:rFonts w:ascii="Times New Roman" w:eastAsia="Times New Roman" w:hAnsi="Times New Roman" w:cs="Times New Roman"/>
-          <w:b/>
+          <w:sz w:val="28"/>
+          <w:szCs w:val="28"/>
+        </w:rPr>
+      </w:pPr>
+    </w:p>
+    <w:p>
+      <w:pPr>
+        <w:spacing w:after="0" w:line="240" w:lineRule="auto"/>
+        <w:rPr>
+          <w:rFonts w:ascii="Times New Roman" w:eastAsia="Times New Roman" w:hAnsi="Times New Roman" w:cs="Times New Roman"/>
+          <w:sz w:val="28"/>
+          <w:szCs w:val="28"/>
+        </w:rPr>
+      </w:pPr>
+    </w:p>
+    <w:p>
+      <w:pPr>
+        <w:spacing w:after="0" w:line="240" w:lineRule="auto"/>
+        <w:rPr>
+          <w:rFonts w:ascii="Times New Roman" w:eastAsia="Times New Roman" w:hAnsi="Times New Roman" w:cs="Times New Roman"/>
+          <w:sz w:val="28"/>
+          <w:szCs w:val="28"/>
+        </w:rPr>
+      </w:pPr>
+      <w:r>
+        <w:rPr>
+          <w:rFonts w:ascii="Times New Roman" w:eastAsia="Times New Roman" w:hAnsi="Times New Roman" w:cs="Times New Roman"/>
           <w:noProof/>
           <w:sz w:val="28"/>
           <w:szCs w:val="28"/>
@@ -10896,41 +10908,289 @@
         <mc:AlternateContent>
           <mc:Choice Requires="wps">
             <w:drawing>
-              <wp:anchor distT="0" distB="0" distL="114300" distR="114300" simplePos="0" relativeHeight="251820032" behindDoc="0" locked="0" layoutInCell="1" allowOverlap="1">
+              <wp:anchor distT="0" distB="0" distL="114300" distR="114300" simplePos="0" relativeHeight="251826176" behindDoc="0" locked="0" layoutInCell="1" allowOverlap="1" wp14:anchorId="0DEB0835" wp14:editId="0CA687DD">
                 <wp:simplePos x="0" y="0"/>
-                <wp:positionH relativeFrom="margin">
-                  <wp:align>left</wp:align>
+                <wp:positionH relativeFrom="column">
+                  <wp:posOffset>1784747</wp:posOffset>
                 </wp:positionH>
                 <wp:positionV relativeFrom="paragraph">
-                  <wp:posOffset>106680</wp:posOffset>
+                  <wp:posOffset>35353</wp:posOffset>
                 </wp:positionV>
-                <wp:extent cx="5852160" cy="15240"/>
-                <wp:effectExtent l="0" t="0" r="34290" b="22860"/>
+                <wp:extent cx="511088" cy="752047"/>
+                <wp:effectExtent l="0" t="0" r="60960" b="86360"/>
                 <wp:wrapNone/>
-                <wp:docPr id="79" name="Straight Connector 79"/>
+                <wp:docPr id="122" name="Elbow Connector 122"/>
                 <wp:cNvGraphicFramePr/>
                 <a:graphic xmlns:a="http://schemas.openxmlformats.org/drawingml/2006/main">
                   <a:graphicData uri="http://schemas.microsoft.com/office/word/2010/wordprocessingShape">
                     <wps:wsp>
                       <wps:cNvCnPr/>
                       <wps:spPr>
-                        <a:xfrm flipV="1">
+                        <a:xfrm>
                           <a:off x="0" y="0"/>
-                          <a:ext cx="5852160" cy="15240"/>
+                          <a:ext cx="511088" cy="752047"/>
                         </a:xfrm>
-                        <a:prstGeom prst="line">
+                        <a:prstGeom prst="bentConnector3">
+                          <a:avLst/>
+                        </a:prstGeom>
+                        <a:ln>
+                          <a:tailEnd type="triangle"/>
+                        </a:ln>
+                      </wps:spPr>
+                      <wps:style>
+                        <a:lnRef idx="1">
+                          <a:schemeClr val="accent1"/>
+                        </a:lnRef>
+                        <a:fillRef idx="0">
+                          <a:schemeClr val="accent1"/>
+                        </a:fillRef>
+                        <a:effectRef idx="0">
+                          <a:schemeClr val="accent1"/>
+                        </a:effectRef>
+                        <a:fontRef idx="minor">
+                          <a:schemeClr val="tx1"/>
+                        </a:fontRef>
+                      </wps:style>
+                      <wps:bodyPr/>
+                    </wps:wsp>
+                  </a:graphicData>
+                </a:graphic>
+              </wp:anchor>
+            </w:drawing>
+          </mc:Choice>
+          <mc:Fallback>
+            <w:pict>
+              <v:shape w14:anchorId="59E5A34E" id="Elbow Connector 122" o:spid="_x0000_s1026" type="#_x0000_t34" style="position:absolute;margin-left:140.55pt;margin-top:2.8pt;width:40.25pt;height:59.2pt;z-index:251826176;visibility:visible;mso-wrap-style:square;mso-wrap-distance-left:9pt;mso-wrap-distance-top:0;mso-wrap-distance-right:9pt;mso-wrap-distance-bottom:0;mso-position-horizontal:absolute;mso-position-horizontal-relative:text;mso-position-vertical:absolute;mso-position-vertical-relative:text" o:gfxdata="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" strokecolor="#5b9bd5 [3204]" strokeweight=".5pt">
+                <v:stroke endarrow="block"/>
+              </v:shape>
+            </w:pict>
+          </mc:Fallback>
+        </mc:AlternateContent>
+      </w:r>
+    </w:p>
+    <w:p>
+      <w:pPr>
+        <w:spacing w:after="0" w:line="240" w:lineRule="auto"/>
+        <w:rPr>
+          <w:rFonts w:ascii="Times New Roman" w:eastAsia="Times New Roman" w:hAnsi="Times New Roman" w:cs="Times New Roman"/>
+          <w:sz w:val="28"/>
+          <w:szCs w:val="28"/>
+        </w:rPr>
+      </w:pPr>
+    </w:p>
+    <w:p>
+      <w:pPr>
+        <w:spacing w:after="0" w:line="240" w:lineRule="auto"/>
+        <w:rPr>
+          <w:rFonts w:ascii="Times New Roman" w:eastAsia="Times New Roman" w:hAnsi="Times New Roman" w:cs="Times New Roman"/>
+          <w:sz w:val="28"/>
+          <w:szCs w:val="28"/>
+        </w:rPr>
+      </w:pPr>
+      <w:r>
+        <w:rPr>
+          <w:rFonts w:ascii="Times New Roman" w:eastAsia="Times New Roman" w:hAnsi="Times New Roman" w:cs="Times New Roman"/>
+          <w:noProof/>
+          <w:sz w:val="28"/>
+          <w:szCs w:val="28"/>
+        </w:rPr>
+        <mc:AlternateContent>
+          <mc:Choice Requires="wps">
+            <w:drawing>
+              <wp:anchor distT="0" distB="0" distL="114300" distR="114300" simplePos="0" relativeHeight="251825152" behindDoc="0" locked="0" layoutInCell="1" allowOverlap="1" wp14:anchorId="6BB6DC02" wp14:editId="612337CE">
+                <wp:simplePos x="0" y="0"/>
+                <wp:positionH relativeFrom="column">
+                  <wp:posOffset>2293065</wp:posOffset>
+                </wp:positionH>
+                <wp:positionV relativeFrom="paragraph">
+                  <wp:posOffset>149860</wp:posOffset>
+                </wp:positionV>
+                <wp:extent cx="1363312" cy="386383"/>
+                <wp:effectExtent l="0" t="0" r="27940" b="13970"/>
+                <wp:wrapNone/>
+                <wp:docPr id="123" name="Rounded Rectangle 123"/>
+                <wp:cNvGraphicFramePr/>
+                <a:graphic xmlns:a="http://schemas.openxmlformats.org/drawingml/2006/main">
+                  <a:graphicData uri="http://schemas.microsoft.com/office/word/2010/wordprocessingShape">
+                    <wps:wsp>
+                      <wps:cNvSpPr/>
+                      <wps:spPr>
+                        <a:xfrm>
+                          <a:off x="0" y="0"/>
+                          <a:ext cx="1363312" cy="386383"/>
+                        </a:xfrm>
+                        <a:prstGeom prst="roundRect">
                           <a:avLst/>
                         </a:prstGeom>
                       </wps:spPr>
                       <wps:style>
                         <a:lnRef idx="2">
+                          <a:schemeClr val="accent6"/>
+                        </a:lnRef>
+                        <a:fillRef idx="1">
+                          <a:schemeClr val="lt1"/>
+                        </a:fillRef>
+                        <a:effectRef idx="0">
+                          <a:schemeClr val="accent6"/>
+                        </a:effectRef>
+                        <a:fontRef idx="minor">
                           <a:schemeClr val="dk1"/>
+                        </a:fontRef>
+                      </wps:style>
+                      <wps:txbx>
+                        <w:txbxContent>
+                          <w:p>
+                            <w:pPr>
+                              <w:jc w:val="center"/>
+                            </w:pPr>
+                            <w:r>
+                              <w:t>RATE PRODUCT</w:t>
+                            </w:r>
+                          </w:p>
+                        </w:txbxContent>
+                      </wps:txbx>
+                      <wps:bodyPr rot="0" spcFirstLastPara="0" vertOverflow="overflow" horzOverflow="overflow" vert="horz" wrap="square" lIns="91440" tIns="45720" rIns="91440" bIns="45720" numCol="1" spcCol="0" rtlCol="0" fromWordArt="0" anchor="ctr" anchorCtr="0" forceAA="0" compatLnSpc="1">
+                        <a:prstTxWarp prst="textNoShape">
+                          <a:avLst/>
+                        </a:prstTxWarp>
+                        <a:noAutofit/>
+                      </wps:bodyPr>
+                    </wps:wsp>
+                  </a:graphicData>
+                </a:graphic>
+              </wp:anchor>
+            </w:drawing>
+          </mc:Choice>
+          <mc:Fallback>
+            <w:pict>
+              <v:roundrect w14:anchorId="6BB6DC02" id="Rounded Rectangle 123" o:spid="_x0000_s1083" style="position:absolute;margin-left:180.55pt;margin-top:11.8pt;width:107.35pt;height:30.4pt;z-index:251825152;visibility:visible;mso-wrap-style:square;mso-wrap-distance-left:9pt;mso-wrap-distance-top:0;mso-wrap-distance-right:9pt;mso-wrap-distance-bottom:0;mso-position-horizontal:absolute;mso-position-horizontal-relative:text;mso-position-vertical:absolute;mso-position-vertical-relative:text;v-text-anchor:middle" arcsize="10923f" o:gfxdata="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" fillcolor="white [3201]" strokecolor="#70ad47 [3209]" strokeweight="1pt">
+                <v:stroke joinstyle="miter"/>
+                <v:textbox>
+                  <w:txbxContent>
+                    <w:p>
+                      <w:pPr>
+                        <w:jc w:val="center"/>
+                      </w:pPr>
+                      <w:r>
+                        <w:t>RATE PRODUCT</w:t>
+                      </w:r>
+                    </w:p>
+                  </w:txbxContent>
+                </v:textbox>
+              </v:roundrect>
+            </w:pict>
+          </mc:Fallback>
+        </mc:AlternateContent>
+      </w:r>
+    </w:p>
+    <w:p>
+      <w:pPr>
+        <w:spacing w:after="0" w:line="240" w:lineRule="auto"/>
+        <w:rPr>
+          <w:rFonts w:ascii="Times New Roman" w:eastAsia="Times New Roman" w:hAnsi="Times New Roman" w:cs="Times New Roman"/>
+          <w:sz w:val="28"/>
+          <w:szCs w:val="28"/>
+        </w:rPr>
+      </w:pPr>
+    </w:p>
+    <w:p>
+      <w:pPr>
+        <w:spacing w:after="0" w:line="240" w:lineRule="auto"/>
+        <w:rPr>
+          <w:rFonts w:ascii="Times New Roman" w:eastAsia="Times New Roman" w:hAnsi="Times New Roman" w:cs="Times New Roman"/>
+          <w:sz w:val="28"/>
+          <w:szCs w:val="28"/>
+          <w:lang w:val="bg-BG"/>
+        </w:rPr>
+      </w:pPr>
+    </w:p>
+    <w:p>
+      <w:pPr>
+        <w:spacing w:after="0" w:line="240" w:lineRule="auto"/>
+        <w:rPr>
+          <w:rFonts w:ascii="Times New Roman" w:eastAsia="Times New Roman" w:hAnsi="Times New Roman" w:cs="Times New Roman"/>
+          <w:sz w:val="28"/>
+          <w:szCs w:val="28"/>
+        </w:rPr>
+      </w:pPr>
+    </w:p>
+    <w:p>
+      <w:pPr>
+        <w:spacing w:after="0" w:line="240" w:lineRule="auto"/>
+        <w:rPr>
+          <w:rFonts w:ascii="Times New Roman" w:eastAsia="Times New Roman" w:hAnsi="Times New Roman" w:cs="Times New Roman"/>
+          <w:sz w:val="28"/>
+          <w:szCs w:val="28"/>
+        </w:rPr>
+      </w:pPr>
+    </w:p>
+    <w:p>
+      <w:pPr>
+        <w:spacing w:after="0" w:line="240" w:lineRule="auto"/>
+        <w:rPr>
+          <w:rFonts w:ascii="Times New Roman" w:eastAsia="Times New Roman" w:hAnsi="Times New Roman" w:cs="Times New Roman"/>
+          <w:sz w:val="28"/>
+          <w:szCs w:val="28"/>
+        </w:rPr>
+      </w:pPr>
+    </w:p>
+    <w:p>
+      <w:pPr>
+        <w:spacing w:after="0" w:line="240" w:lineRule="auto"/>
+        <w:rPr>
+          <w:rFonts w:ascii="Times New Roman" w:eastAsia="Times New Roman" w:hAnsi="Times New Roman" w:cs="Times New Roman"/>
+          <w:sz w:val="28"/>
+          <w:szCs w:val="28"/>
+        </w:rPr>
+      </w:pPr>
+      <w:r>
+        <w:rPr>
+          <w:rFonts w:ascii="Times New Roman" w:eastAsia="Times New Roman" w:hAnsi="Times New Roman" w:cs="Times New Roman"/>
+          <w:noProof/>
+          <w:sz w:val="28"/>
+          <w:szCs w:val="28"/>
+        </w:rPr>
+        <mc:AlternateContent>
+          <mc:Choice Requires="wps">
+            <w:drawing>
+              <wp:anchor distT="0" distB="0" distL="114300" distR="114300" simplePos="0" relativeHeight="251824128" behindDoc="0" locked="0" layoutInCell="1" allowOverlap="1" wp14:anchorId="1F20B613" wp14:editId="44F5C162">
+                <wp:simplePos x="0" y="0"/>
+                <wp:positionH relativeFrom="column">
+                  <wp:posOffset>962025</wp:posOffset>
+                </wp:positionH>
+                <wp:positionV relativeFrom="paragraph">
+                  <wp:posOffset>121614</wp:posOffset>
+                </wp:positionV>
+                <wp:extent cx="171450" cy="1185852"/>
+                <wp:effectExtent l="57150" t="0" r="19050" b="52705"/>
+                <wp:wrapNone/>
+                <wp:docPr id="124" name="Straight Arrow Connector 124"/>
+                <wp:cNvGraphicFramePr/>
+                <a:graphic xmlns:a="http://schemas.openxmlformats.org/drawingml/2006/main">
+                  <a:graphicData uri="http://schemas.microsoft.com/office/word/2010/wordprocessingShape">
+                    <wps:wsp>
+                      <wps:cNvCnPr/>
+                      <wps:spPr>
+                        <a:xfrm flipH="1">
+                          <a:off x="0" y="0"/>
+                          <a:ext cx="171450" cy="1185852"/>
+                        </a:xfrm>
+                        <a:prstGeom prst="straightConnector1">
+                          <a:avLst/>
+                        </a:prstGeom>
+                        <a:ln>
+                          <a:tailEnd type="triangle"/>
+                        </a:ln>
+                      </wps:spPr>
+                      <wps:style>
+                        <a:lnRef idx="1">
+                          <a:schemeClr val="accent1"/>
                         </a:lnRef>
                         <a:fillRef idx="0">
-                          <a:schemeClr val="dk1"/>
+                          <a:schemeClr val="accent1"/>
                         </a:fillRef>
-                        <a:effectRef idx="1">
-                          <a:schemeClr val="dk1"/>
+                        <a:effectRef idx="0">
+                          <a:schemeClr val="accent1"/>
                         </a:effectRef>
                         <a:fontRef idx="minor">
                           <a:schemeClr val="tx1"/>
@@ -10949,123 +11209,55 @@
               </wp:anchor>
             </w:drawing>
           </mc:Choice>
-          <mc:Fallback xmlns:w15="http://schemas.microsoft.com/office/word/2012/wordml">
+          <mc:Fallback>
             <w:pict>
-              <v:line w14:anchorId="1F0354A1" id="Straight Connector 79" o:spid="_x0000_s1026" style="position:absolute;flip:y;z-index:251820032;visibility:visible;mso-wrap-style:square;mso-width-percent:0;mso-height-percent:0;mso-wrap-distance-left:9pt;mso-wrap-distance-top:0;mso-wrap-distance-right:9pt;mso-wrap-distance-bottom:0;mso-position-horizontal:left;mso-position-horizontal-relative:margin;mso-position-vertical:absolute;mso-position-vertical-relative:text;mso-width-percent:0;mso-height-percent:0;mso-width-relative:margin;mso-height-relative:margin" from="0,8.4pt" to="460.8pt,9.6pt" o:gfxdata="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" strokecolor="black [3200]" strokeweight="1pt">
-                <v:stroke joinstyle="miter"/>
-                <w10:wrap anchorx="margin"/>
-              </v:line>
+              <v:shape w14:anchorId="50C3EE19" id="Straight Arrow Connector 124" o:spid="_x0000_s1026" type="#_x0000_t32" style="position:absolute;margin-left:75.75pt;margin-top:9.6pt;width:13.5pt;height:93.35pt;flip:x;z-index:251824128;visibility:visible;mso-wrap-style:square;mso-width-percent:0;mso-height-percent:0;mso-wrap-distance-left:9pt;mso-wrap-distance-top:0;mso-wrap-distance-right:9pt;mso-wrap-distance-bottom:0;mso-position-horizontal:absolute;mso-position-horizontal-relative:text;mso-position-vertical:absolute;mso-position-vertical-relative:text;mso-width-percent:0;mso-height-percent:0;mso-width-relative:margin;mso-height-relative:margin" o:gfxdata="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" strokecolor="#5b9bd5 [3204]" strokeweight=".5pt">
+                <v:stroke endarrow="block" joinstyle="miter"/>
+              </v:shape>
             </w:pict>
           </mc:Fallback>
         </mc:AlternateContent>
       </w:r>
-      <w:r>
-        <w:rPr>
-          <w:rFonts w:ascii="Times New Roman" w:eastAsia="Times New Roman" w:hAnsi="Times New Roman" w:cs="Times New Roman"/>
-          <w:b/>
-          <w:sz w:val="28"/>
-          <w:szCs w:val="28"/>
-        </w:rPr>
-        <w:tab/>
-      </w:r>
-    </w:p>
-    <w:p>
-      <w:pPr>
-        <w:spacing w:after="0" w:line="240" w:lineRule="auto"/>
-        <w:rPr>
-          <w:rFonts w:ascii="Times New Roman" w:eastAsia="Times New Roman" w:hAnsi="Times New Roman" w:cs="Times New Roman"/>
-          <w:sz w:val="24"/>
-          <w:szCs w:val="24"/>
-        </w:rPr>
-      </w:pPr>
-      <w:r>
+    </w:p>
+    <w:p>
+      <w:pPr>
+        <w:spacing w:after="0" w:line="240" w:lineRule="auto"/>
         <w:rPr>
           <w:rFonts w:ascii="Times New Roman" w:eastAsia="Times New Roman" w:hAnsi="Times New Roman" w:cs="Times New Roman"/>
           <w:sz w:val="28"/>
           <w:szCs w:val="28"/>
         </w:rPr>
-        <w:tab/>
-      </w:r>
-      <w:r>
+      </w:pPr>
+    </w:p>
+    <w:p>
+      <w:pPr>
+        <w:spacing w:after="0" w:line="240" w:lineRule="auto"/>
         <w:rPr>
           <w:rFonts w:ascii="Times New Roman" w:eastAsia="Times New Roman" w:hAnsi="Times New Roman" w:cs="Times New Roman"/>
           <w:sz w:val="28"/>
           <w:szCs w:val="28"/>
         </w:rPr>
-        <w:tab/>
-      </w:r>
-      <w:r>
+      </w:pPr>
+    </w:p>
+    <w:p>
+      <w:pPr>
+        <w:spacing w:after="0" w:line="240" w:lineRule="auto"/>
         <w:rPr>
           <w:rFonts w:ascii="Times New Roman" w:eastAsia="Times New Roman" w:hAnsi="Times New Roman" w:cs="Times New Roman"/>
           <w:sz w:val="28"/>
           <w:szCs w:val="28"/>
         </w:rPr>
-        <w:tab/>
-      </w:r>
-      <w:r>
+      </w:pPr>
+    </w:p>
+    <w:p>
+      <w:pPr>
+        <w:spacing w:after="0" w:line="240" w:lineRule="auto"/>
         <w:rPr>
           <w:rFonts w:ascii="Times New Roman" w:eastAsia="Times New Roman" w:hAnsi="Times New Roman" w:cs="Times New Roman"/>
           <w:sz w:val="28"/>
           <w:szCs w:val="28"/>
         </w:rPr>
-        <w:tab/>
-      </w:r>
-      <w:r>
-        <w:rPr>
-          <w:rFonts w:ascii="Times New Roman" w:eastAsia="Times New Roman" w:hAnsi="Times New Roman" w:cs="Times New Roman"/>
-          <w:sz w:val="28"/>
-          <w:szCs w:val="28"/>
-        </w:rPr>
-        <w:tab/>
-      </w:r>
-      <w:r>
-        <w:rPr>
-          <w:rFonts w:ascii="Times New Roman" w:eastAsia="Times New Roman" w:hAnsi="Times New Roman" w:cs="Times New Roman"/>
-          <w:sz w:val="28"/>
-          <w:szCs w:val="28"/>
-        </w:rPr>
-        <w:tab/>
-      </w:r>
-      <w:r>
-        <w:rPr>
-          <w:rFonts w:ascii="Times New Roman" w:eastAsia="Times New Roman" w:hAnsi="Times New Roman" w:cs="Times New Roman"/>
-          <w:sz w:val="28"/>
-          <w:szCs w:val="28"/>
-        </w:rPr>
-        <w:tab/>
-      </w:r>
-      <w:r>
-        <w:rPr>
-          <w:rFonts w:ascii="Times New Roman" w:eastAsia="Times New Roman" w:hAnsi="Times New Roman" w:cs="Times New Roman"/>
-          <w:sz w:val="28"/>
-          <w:szCs w:val="28"/>
-        </w:rPr>
-        <w:tab/>
-      </w:r>
-      <w:r>
-        <w:rPr>
-          <w:rFonts w:ascii="Times New Roman" w:eastAsia="Times New Roman" w:hAnsi="Times New Roman" w:cs="Times New Roman"/>
-          <w:sz w:val="28"/>
-          <w:szCs w:val="28"/>
-        </w:rPr>
-        <w:tab/>
-      </w:r>
-      <w:r>
-        <w:rPr>
-          <w:rFonts w:ascii="Times New Roman" w:eastAsia="Times New Roman" w:hAnsi="Times New Roman" w:cs="Times New Roman"/>
-          <w:sz w:val="28"/>
-          <w:szCs w:val="28"/>
-        </w:rPr>
-        <w:tab/>
-      </w:r>
-      <w:r>
-        <w:rPr>
-          <w:rFonts w:ascii="Times New Roman" w:eastAsia="Times New Roman" w:hAnsi="Times New Roman" w:cs="Times New Roman"/>
-          <w:sz w:val="24"/>
-          <w:szCs w:val="24"/>
-        </w:rPr>
-        <w:t>Registered Customer</w:t>
-      </w:r>
+      </w:pPr>
     </w:p>
     <w:p>
       <w:pPr>
@@ -11096,18 +11288,18 @@
         <mc:AlternateContent>
           <mc:Choice Requires="wps">
             <w:drawing>
-              <wp:anchor distT="0" distB="0" distL="114300" distR="114300" simplePos="0" relativeHeight="251721728" behindDoc="0" locked="0" layoutInCell="1" allowOverlap="1" wp14:anchorId="54DF9C5F" wp14:editId="217ED370">
+              <wp:anchor distT="0" distB="0" distL="114300" distR="114300" simplePos="0" relativeHeight="251823104" behindDoc="0" locked="0" layoutInCell="1" allowOverlap="1" wp14:anchorId="23089536" wp14:editId="1B50EC78">
                 <wp:simplePos x="0" y="0"/>
                 <wp:positionH relativeFrom="column">
-                  <wp:posOffset>419100</wp:posOffset>
+                  <wp:posOffset>342900</wp:posOffset>
                 </wp:positionH>
                 <wp:positionV relativeFrom="paragraph">
-                  <wp:posOffset>3143250</wp:posOffset>
+                  <wp:posOffset>109855</wp:posOffset>
                 </wp:positionV>
                 <wp:extent cx="1066800" cy="466725"/>
                 <wp:effectExtent l="0" t="0" r="19050" b="28575"/>
                 <wp:wrapNone/>
-                <wp:docPr id="102" name="Rounded Rectangle 102"/>
+                <wp:docPr id="125" name="Rounded Rectangle 125"/>
                 <wp:cNvGraphicFramePr/>
                 <a:graphic xmlns:a="http://schemas.openxmlformats.org/drawingml/2006/main">
                   <a:graphicData uri="http://schemas.microsoft.com/office/word/2010/wordprocessingShape">
@@ -11163,9 +11355,9 @@
               </wp:anchor>
             </w:drawing>
           </mc:Choice>
-          <mc:Fallback xmlns:w15="http://schemas.microsoft.com/office/word/2012/wordml">
+          <mc:Fallback>
             <w:pict>
-              <v:roundrect w14:anchorId="54DF9C5F" id="Rounded Rectangle 102" o:spid="_x0000_s1083" style="position:absolute;margin-left:33pt;margin-top:247.5pt;width:84pt;height:36.75pt;z-index:251721728;visibility:visible;mso-wrap-style:square;mso-height-percent:0;mso-wrap-distance-left:9pt;mso-wrap-distance-top:0;mso-wrap-distance-right:9pt;mso-wrap-distance-bottom:0;mso-position-horizontal:absolute;mso-position-horizontal-relative:text;mso-position-vertical:absolute;mso-position-vertical-relative:text;mso-height-percent:0;mso-height-relative:margin;v-text-anchor:middle" arcsize="10923f" o:gfxdata="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" fillcolor="white [3201]" strokecolor="#70ad47 [3209]" strokeweight="1pt">
+              <v:roundrect w14:anchorId="23089536" id="Rounded Rectangle 125" o:spid="_x0000_s1084" style="position:absolute;margin-left:27pt;margin-top:8.65pt;width:84pt;height:36.75pt;z-index:251823104;visibility:visible;mso-wrap-style:square;mso-height-percent:0;mso-wrap-distance-left:9pt;mso-wrap-distance-top:0;mso-wrap-distance-right:9pt;mso-wrap-distance-bottom:0;mso-position-horizontal:absolute;mso-position-horizontal-relative:text;mso-position-vertical:absolute;mso-position-vertical-relative:text;mso-height-percent:0;mso-height-relative:margin;v-text-anchor:middle" arcsize="10923f" o:gfxdata="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" fillcolor="white [3201]" strokecolor="#70ad47 [3209]" strokeweight="1pt">
                 <v:stroke joinstyle="miter"/>
                 <v:textbox>
                   <w:txbxContent>
@@ -11257,241 +11449,6 @@
     </w:p>
     <w:p>
       <w:pPr>
-        <w:spacing w:after="0" w:line="240" w:lineRule="auto"/>
-        <w:rPr>
-          <w:rFonts w:ascii="Times New Roman" w:eastAsia="Times New Roman" w:hAnsi="Times New Roman" w:cs="Times New Roman"/>
-          <w:sz w:val="28"/>
-          <w:szCs w:val="28"/>
-        </w:rPr>
-      </w:pPr>
-    </w:p>
-    <w:p>
-      <w:pPr>
-        <w:spacing w:after="0" w:line="240" w:lineRule="auto"/>
-        <w:rPr>
-          <w:rFonts w:ascii="Times New Roman" w:eastAsia="Times New Roman" w:hAnsi="Times New Roman" w:cs="Times New Roman"/>
-          <w:sz w:val="28"/>
-          <w:szCs w:val="28"/>
-        </w:rPr>
-      </w:pPr>
-      <w:r>
-        <w:rPr>
-          <w:rFonts w:ascii="Times New Roman" w:eastAsia="Times New Roman" w:hAnsi="Times New Roman" w:cs="Times New Roman"/>
-          <w:noProof/>
-          <w:sz w:val="28"/>
-          <w:szCs w:val="28"/>
-        </w:rPr>
-        <mc:AlternateContent>
-          <mc:Choice Requires="wps">
-            <w:drawing>
-              <wp:anchor distT="0" distB="0" distL="114300" distR="114300" simplePos="0" relativeHeight="251722752" behindDoc="0" locked="0" layoutInCell="1" allowOverlap="1" wp14:anchorId="5DA2C596" wp14:editId="4883004E">
-                <wp:simplePos x="0" y="0"/>
-                <wp:positionH relativeFrom="column">
-                  <wp:posOffset>944880</wp:posOffset>
-                </wp:positionH>
-                <wp:positionV relativeFrom="paragraph">
-                  <wp:posOffset>121613</wp:posOffset>
-                </wp:positionV>
-                <wp:extent cx="148828" cy="1165532"/>
-                <wp:effectExtent l="57150" t="0" r="22860" b="53975"/>
-                <wp:wrapNone/>
-                <wp:docPr id="110" name="Straight Arrow Connector 110"/>
-                <wp:cNvGraphicFramePr/>
-                <a:graphic xmlns:a="http://schemas.openxmlformats.org/drawingml/2006/main">
-                  <a:graphicData uri="http://schemas.microsoft.com/office/word/2010/wordprocessingShape">
-                    <wps:wsp>
-                      <wps:cNvCnPr/>
-                      <wps:spPr>
-                        <a:xfrm flipH="1">
-                          <a:off x="0" y="0"/>
-                          <a:ext cx="148828" cy="1165532"/>
-                        </a:xfrm>
-                        <a:prstGeom prst="straightConnector1">
-                          <a:avLst/>
-                        </a:prstGeom>
-                        <a:ln>
-                          <a:tailEnd type="triangle"/>
-                        </a:ln>
-                      </wps:spPr>
-                      <wps:style>
-                        <a:lnRef idx="1">
-                          <a:schemeClr val="accent1"/>
-                        </a:lnRef>
-                        <a:fillRef idx="0">
-                          <a:schemeClr val="accent1"/>
-                        </a:fillRef>
-                        <a:effectRef idx="0">
-                          <a:schemeClr val="accent1"/>
-                        </a:effectRef>
-                        <a:fontRef idx="minor">
-                          <a:schemeClr val="tx1"/>
-                        </a:fontRef>
-                      </wps:style>
-                      <wps:bodyPr/>
-                    </wps:wsp>
-                  </a:graphicData>
-                </a:graphic>
-                <wp14:sizeRelH relativeFrom="margin">
-                  <wp14:pctWidth>0</wp14:pctWidth>
-                </wp14:sizeRelH>
-                <wp14:sizeRelV relativeFrom="margin">
-                  <wp14:pctHeight>0</wp14:pctHeight>
-                </wp14:sizeRelV>
-              </wp:anchor>
-            </w:drawing>
-          </mc:Choice>
-          <mc:Fallback xmlns:w15="http://schemas.microsoft.com/office/word/2012/wordml">
-            <w:pict>
-              <v:shape w14:anchorId="03AF4F5E" id="Straight Arrow Connector 110" o:spid="_x0000_s1026" type="#_x0000_t32" style="position:absolute;margin-left:74.4pt;margin-top:9.6pt;width:11.7pt;height:91.75pt;flip:x;z-index:251722752;visibility:visible;mso-wrap-style:square;mso-width-percent:0;mso-height-percent:0;mso-wrap-distance-left:9pt;mso-wrap-distance-top:0;mso-wrap-distance-right:9pt;mso-wrap-distance-bottom:0;mso-position-horizontal:absolute;mso-position-horizontal-relative:text;mso-position-vertical:absolute;mso-position-vertical-relative:text;mso-width-percent:0;mso-height-percent:0;mso-width-relative:margin;mso-height-relative:margin" o:gfxdata="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" strokecolor="#5b9bd5 [3204]" strokeweight=".5pt">
-                <v:stroke endarrow="block" joinstyle="miter"/>
-              </v:shape>
-            </w:pict>
-          </mc:Fallback>
-        </mc:AlternateContent>
-      </w:r>
-    </w:p>
-    <w:p>
-      <w:pPr>
-        <w:spacing w:after="0" w:line="240" w:lineRule="auto"/>
-        <w:rPr>
-          <w:rFonts w:ascii="Times New Roman" w:eastAsia="Times New Roman" w:hAnsi="Times New Roman" w:cs="Times New Roman"/>
-          <w:sz w:val="28"/>
-          <w:szCs w:val="28"/>
-        </w:rPr>
-      </w:pPr>
-    </w:p>
-    <w:p>
-      <w:pPr>
-        <w:spacing w:after="0" w:line="240" w:lineRule="auto"/>
-        <w:rPr>
-          <w:rFonts w:ascii="Times New Roman" w:eastAsia="Times New Roman" w:hAnsi="Times New Roman" w:cs="Times New Roman"/>
-          <w:sz w:val="28"/>
-          <w:szCs w:val="28"/>
-        </w:rPr>
-      </w:pPr>
-    </w:p>
-    <w:p>
-      <w:pPr>
-        <w:spacing w:after="0" w:line="240" w:lineRule="auto"/>
-        <w:rPr>
-          <w:rFonts w:ascii="Times New Roman" w:eastAsia="Times New Roman" w:hAnsi="Times New Roman" w:cs="Times New Roman"/>
-          <w:sz w:val="28"/>
-          <w:szCs w:val="28"/>
-        </w:rPr>
-      </w:pPr>
-    </w:p>
-    <w:p>
-      <w:pPr>
-        <w:spacing w:after="0" w:line="240" w:lineRule="auto"/>
-        <w:rPr>
-          <w:rFonts w:ascii="Times New Roman" w:eastAsia="Times New Roman" w:hAnsi="Times New Roman" w:cs="Times New Roman"/>
-          <w:sz w:val="28"/>
-          <w:szCs w:val="28"/>
-        </w:rPr>
-      </w:pPr>
-    </w:p>
-    <w:p>
-      <w:pPr>
-        <w:spacing w:after="0" w:line="240" w:lineRule="auto"/>
-        <w:rPr>
-          <w:rFonts w:ascii="Times New Roman" w:eastAsia="Times New Roman" w:hAnsi="Times New Roman" w:cs="Times New Roman"/>
-          <w:sz w:val="28"/>
-          <w:szCs w:val="28"/>
-        </w:rPr>
-      </w:pPr>
-    </w:p>
-    <w:p>
-      <w:pPr>
-        <w:spacing w:after="0" w:line="240" w:lineRule="auto"/>
-        <w:rPr>
-          <w:rFonts w:ascii="Times New Roman" w:eastAsia="Times New Roman" w:hAnsi="Times New Roman" w:cs="Times New Roman"/>
-          <w:sz w:val="28"/>
-          <w:szCs w:val="28"/>
-        </w:rPr>
-      </w:pPr>
-    </w:p>
-    <w:p>
-      <w:pPr>
-        <w:spacing w:after="0" w:line="240" w:lineRule="auto"/>
-        <w:rPr>
-          <w:rFonts w:ascii="Times New Roman" w:eastAsia="Times New Roman" w:hAnsi="Times New Roman" w:cs="Times New Roman"/>
-          <w:sz w:val="28"/>
-          <w:szCs w:val="28"/>
-        </w:rPr>
-      </w:pPr>
-    </w:p>
-    <w:p>
-      <w:pPr>
-        <w:spacing w:after="0" w:line="240" w:lineRule="auto"/>
-        <w:rPr>
-          <w:rFonts w:ascii="Times New Roman" w:eastAsia="Times New Roman" w:hAnsi="Times New Roman" w:cs="Times New Roman"/>
-          <w:sz w:val="28"/>
-          <w:szCs w:val="28"/>
-        </w:rPr>
-      </w:pPr>
-    </w:p>
-    <w:p>
-      <w:pPr>
-        <w:spacing w:after="0" w:line="240" w:lineRule="auto"/>
-        <w:rPr>
-          <w:rFonts w:ascii="Times New Roman" w:eastAsia="Times New Roman" w:hAnsi="Times New Roman" w:cs="Times New Roman"/>
-          <w:sz w:val="28"/>
-          <w:szCs w:val="28"/>
-        </w:rPr>
-      </w:pPr>
-    </w:p>
-    <w:p>
-      <w:pPr>
-        <w:spacing w:after="0" w:line="240" w:lineRule="auto"/>
-        <w:rPr>
-          <w:rFonts w:ascii="Times New Roman" w:eastAsia="Times New Roman" w:hAnsi="Times New Roman" w:cs="Times New Roman"/>
-          <w:sz w:val="28"/>
-          <w:szCs w:val="28"/>
-        </w:rPr>
-      </w:pPr>
-    </w:p>
-    <w:p>
-      <w:pPr>
-        <w:spacing w:after="0" w:line="240" w:lineRule="auto"/>
-        <w:rPr>
-          <w:rFonts w:ascii="Times New Roman" w:eastAsia="Times New Roman" w:hAnsi="Times New Roman" w:cs="Times New Roman"/>
-          <w:sz w:val="28"/>
-          <w:szCs w:val="28"/>
-        </w:rPr>
-      </w:pPr>
-    </w:p>
-    <w:p>
-      <w:pPr>
-        <w:spacing w:after="0" w:line="240" w:lineRule="auto"/>
-        <w:rPr>
-          <w:rFonts w:ascii="Times New Roman" w:eastAsia="Times New Roman" w:hAnsi="Times New Roman" w:cs="Times New Roman"/>
-          <w:sz w:val="28"/>
-          <w:szCs w:val="28"/>
-        </w:rPr>
-      </w:pPr>
-    </w:p>
-    <w:p>
-      <w:pPr>
-        <w:spacing w:after="0" w:line="240" w:lineRule="auto"/>
-        <w:rPr>
-          <w:rFonts w:ascii="Times New Roman" w:eastAsia="Times New Roman" w:hAnsi="Times New Roman" w:cs="Times New Roman"/>
-          <w:sz w:val="28"/>
-          <w:szCs w:val="28"/>
-        </w:rPr>
-      </w:pPr>
-    </w:p>
-    <w:p>
-      <w:pPr>
-        <w:spacing w:after="0" w:line="240" w:lineRule="auto"/>
-        <w:rPr>
-          <w:rFonts w:ascii="Times New Roman" w:eastAsia="Times New Roman" w:hAnsi="Times New Roman" w:cs="Times New Roman"/>
-          <w:sz w:val="28"/>
-          <w:szCs w:val="28"/>
-        </w:rPr>
-      </w:pPr>
-    </w:p>
-    <w:p>
-      <w:pPr>
         <w:pStyle w:val="Heading1"/>
         <w:spacing w:after="40" w:line="276" w:lineRule="auto"/>
         <w:ind w:left="360"/>
@@ -11502,6 +11459,8 @@
         </w:rPr>
       </w:pPr>
       <w:bookmarkStart w:id="22" w:name="_Toc449089316"/>
+      <w:bookmarkStart w:id="23" w:name="_GoBack"/>
+      <w:bookmarkEnd w:id="23"/>
       <w:r>
         <w:rPr>
           <w:rFonts w:asciiTheme="minorHAnsi" w:hAnsiTheme="minorHAnsi"/>
@@ -11619,7 +11578,7 @@
           <w:b/>
         </w:rPr>
       </w:pPr>
-      <w:bookmarkStart w:id="23" w:name="_Toc449089317"/>
+      <w:bookmarkStart w:id="24" w:name="_Toc449089317"/>
       <w:r>
         <w:rPr>
           <w:rFonts w:asciiTheme="minorHAnsi" w:hAnsiTheme="minorHAnsi"/>
@@ -11634,7 +11593,7 @@
         </w:rPr>
         <w:t>Interfaces</w:t>
       </w:r>
-      <w:bookmarkEnd w:id="23"/>
+      <w:bookmarkEnd w:id="24"/>
     </w:p>
     <w:p>
       <w:pPr>
@@ -12114,7 +12073,7 @@
           <w:b/>
         </w:rPr>
       </w:pPr>
-      <w:bookmarkStart w:id="24" w:name="_Toc449089318"/>
+      <w:bookmarkStart w:id="25" w:name="_Toc449089318"/>
       <w:r>
         <w:rPr>
           <w:rFonts w:asciiTheme="minorHAnsi" w:hAnsiTheme="minorHAnsi"/>
@@ -12130,7 +12089,7 @@
         </w:rPr>
         <w:t xml:space="preserve"> Roles</w:t>
       </w:r>
-      <w:bookmarkEnd w:id="24"/>
+      <w:bookmarkEnd w:id="25"/>
     </w:p>
     <w:p/>
     <w:p>
@@ -14111,7 +14070,7 @@
           <w:b/>
         </w:rPr>
       </w:pPr>
-      <w:bookmarkStart w:id="25" w:name="_Toc449089319"/>
+      <w:bookmarkStart w:id="26" w:name="_Toc449089319"/>
       <w:r>
         <w:rPr>
           <w:rFonts w:asciiTheme="minorHAnsi" w:hAnsiTheme="minorHAnsi"/>
@@ -14133,7 +14092,7 @@
         </w:rPr>
         <w:t>Specific restriction to the project</w:t>
       </w:r>
-      <w:bookmarkEnd w:id="25"/>
+      <w:bookmarkEnd w:id="26"/>
     </w:p>
     <w:p>
       <w:pPr>
@@ -16242,8 +16201,6 @@
         </w:rPr>
         <w:t>ll orders made by the customer</w:t>
       </w:r>
-      <w:bookmarkStart w:id="26" w:name="_GoBack"/>
-      <w:bookmarkEnd w:id="26"/>
     </w:p>
     <w:p>
       <w:pPr>
@@ -18791,7 +18748,7 @@
 </file>
 
 <file path=word/endnotes.xml><?xml version="1.0" encoding="utf-8"?>
-<w:endnotes xmlns:wpc="http://schemas.microsoft.com/office/word/2010/wordprocessingCanvas" xmlns:mc="http://schemas.openxmlformats.org/markup-compatibility/2006" xmlns:o="urn:schemas-microsoft-com:office:office" xmlns:r="http://schemas.openxmlformats.org/officeDocument/2006/relationships" xmlns:m="http://schemas.openxmlformats.org/officeDocument/2006/math" xmlns:v="urn:schemas-microsoft-com:vml" xmlns:wp14="http://schemas.microsoft.com/office/word/2010/wordprocessingDrawing" xmlns:wp="http://schemas.openxmlformats.org/drawingml/2006/wordprocessingDrawing" xmlns:w10="urn:schemas-microsoft-com:office:word" xmlns:w="http://schemas.openxmlformats.org/wordprocessingml/2006/main" xmlns:w14="http://schemas.microsoft.com/office/word/2010/wordml" xmlns:wpg="http://schemas.microsoft.com/office/word/2010/wordprocessingGroup" xmlns:wpi="http://schemas.microsoft.com/office/word/2010/wordprocessingInk" xmlns:wne="http://schemas.microsoft.com/office/word/2006/wordml" xmlns:wps="http://schemas.microsoft.com/office/word/2010/wordprocessingShape" mc:Ignorable="w14 wp14">
+<w:endnotes xmlns:wpc="http://schemas.microsoft.com/office/word/2010/wordprocessingCanvas" xmlns:cx="http://schemas.microsoft.com/office/drawing/2014/chartex" xmlns:mc="http://schemas.openxmlformats.org/markup-compatibility/2006" xmlns:o="urn:schemas-microsoft-com:office:office" xmlns:r="http://schemas.openxmlformats.org/officeDocument/2006/relationships" xmlns:m="http://schemas.openxmlformats.org/officeDocument/2006/math" xmlns:v="urn:schemas-microsoft-com:vml" xmlns:wp14="http://schemas.microsoft.com/office/word/2010/wordprocessingDrawing" xmlns:wp="http://schemas.openxmlformats.org/drawingml/2006/wordprocessingDrawing" xmlns:w10="urn:schemas-microsoft-com:office:word" xmlns:w="http://schemas.openxmlformats.org/wordprocessingml/2006/main" xmlns:w14="http://schemas.microsoft.com/office/word/2010/wordml" xmlns:w15="http://schemas.microsoft.com/office/word/2012/wordml" xmlns:w16se="http://schemas.microsoft.com/office/word/2015/wordml/symex" xmlns:wpg="http://schemas.microsoft.com/office/word/2010/wordprocessingGroup" xmlns:wpi="http://schemas.microsoft.com/office/word/2010/wordprocessingInk" xmlns:wne="http://schemas.microsoft.com/office/word/2006/wordml" xmlns:wps="http://schemas.microsoft.com/office/word/2010/wordprocessingShape" mc:Ignorable="w14 w15 w16se wp14">
   <w:endnote w:type="separator" w:id="-1">
     <w:p>
       <w:pPr>
@@ -18816,7 +18773,7 @@
 </file>
 
 <file path=word/footer1.xml><?xml version="1.0" encoding="utf-8"?>
-<w:ftr xmlns:wpc="http://schemas.microsoft.com/office/word/2010/wordprocessingCanvas" xmlns:mc="http://schemas.openxmlformats.org/markup-compatibility/2006" xmlns:o="urn:schemas-microsoft-com:office:office" xmlns:r="http://schemas.openxmlformats.org/officeDocument/2006/relationships" xmlns:m="http://schemas.openxmlformats.org/officeDocument/2006/math" xmlns:v="urn:schemas-microsoft-com:vml" xmlns:wp14="http://schemas.microsoft.com/office/word/2010/wordprocessingDrawing" xmlns:wp="http://schemas.openxmlformats.org/drawingml/2006/wordprocessingDrawing" xmlns:w10="urn:schemas-microsoft-com:office:word" xmlns:w="http://schemas.openxmlformats.org/wordprocessingml/2006/main" xmlns:w14="http://schemas.microsoft.com/office/word/2010/wordml" xmlns:wpg="http://schemas.microsoft.com/office/word/2010/wordprocessingGroup" xmlns:wpi="http://schemas.microsoft.com/office/word/2010/wordprocessingInk" xmlns:wne="http://schemas.microsoft.com/office/word/2006/wordml" xmlns:wps="http://schemas.microsoft.com/office/word/2010/wordprocessingShape" mc:Ignorable="w14 wp14">
+<w:ftr xmlns:wpc="http://schemas.microsoft.com/office/word/2010/wordprocessingCanvas" xmlns:cx="http://schemas.microsoft.com/office/drawing/2014/chartex" xmlns:mc="http://schemas.openxmlformats.org/markup-compatibility/2006" xmlns:o="urn:schemas-microsoft-com:office:office" xmlns:r="http://schemas.openxmlformats.org/officeDocument/2006/relationships" xmlns:m="http://schemas.openxmlformats.org/officeDocument/2006/math" xmlns:v="urn:schemas-microsoft-com:vml" xmlns:wp14="http://schemas.microsoft.com/office/word/2010/wordprocessingDrawing" xmlns:wp="http://schemas.openxmlformats.org/drawingml/2006/wordprocessingDrawing" xmlns:w10="urn:schemas-microsoft-com:office:word" xmlns:w="http://schemas.openxmlformats.org/wordprocessingml/2006/main" xmlns:w14="http://schemas.microsoft.com/office/word/2010/wordml" xmlns:w15="http://schemas.microsoft.com/office/word/2012/wordml" xmlns:w16se="http://schemas.microsoft.com/office/word/2015/wordml/symex" xmlns:wpg="http://schemas.microsoft.com/office/word/2010/wordprocessingGroup" xmlns:wpi="http://schemas.microsoft.com/office/word/2010/wordprocessingInk" xmlns:wne="http://schemas.microsoft.com/office/word/2006/wordml" xmlns:wps="http://schemas.microsoft.com/office/word/2010/wordprocessingShape" mc:Ignorable="w14 w15 w16se wp14">
   <w:p>
     <w:pPr>
       <w:pStyle w:val="Footer"/>
@@ -18913,7 +18870,7 @@
           <w:rPr>
             <w:noProof/>
           </w:rPr>
-          <w:t>15</w:t>
+          <w:t>9</w:t>
         </w:r>
         <w:r>
           <w:rPr>
@@ -18928,7 +18885,7 @@
 </file>
 
 <file path=word/footnotes.xml><?xml version="1.0" encoding="utf-8"?>
-<w:footnotes xmlns:wpc="http://schemas.microsoft.com/office/word/2010/wordprocessingCanvas" xmlns:mc="http://schemas.openxmlformats.org/markup-compatibility/2006" xmlns:o="urn:schemas-microsoft-com:office:office" xmlns:r="http://schemas.openxmlformats.org/officeDocument/2006/relationships" xmlns:m="http://schemas.openxmlformats.org/officeDocument/2006/math" xmlns:v="urn:schemas-microsoft-com:vml" xmlns:wp14="http://schemas.microsoft.com/office/word/2010/wordprocessingDrawing" xmlns:wp="http://schemas.openxmlformats.org/drawingml/2006/wordprocessingDrawing" xmlns:w10="urn:schemas-microsoft-com:office:word" xmlns:w="http://schemas.openxmlformats.org/wordprocessingml/2006/main" xmlns:w14="http://schemas.microsoft.com/office/word/2010/wordml" xmlns:wpg="http://schemas.microsoft.com/office/word/2010/wordprocessingGroup" xmlns:wpi="http://schemas.microsoft.com/office/word/2010/wordprocessingInk" xmlns:wne="http://schemas.microsoft.com/office/word/2006/wordml" xmlns:wps="http://schemas.microsoft.com/office/word/2010/wordprocessingShape" mc:Ignorable="w14 wp14">
+<w:footnotes xmlns:wpc="http://schemas.microsoft.com/office/word/2010/wordprocessingCanvas" xmlns:cx="http://schemas.microsoft.com/office/drawing/2014/chartex" xmlns:mc="http://schemas.openxmlformats.org/markup-compatibility/2006" xmlns:o="urn:schemas-microsoft-com:office:office" xmlns:r="http://schemas.openxmlformats.org/officeDocument/2006/relationships" xmlns:m="http://schemas.openxmlformats.org/officeDocument/2006/math" xmlns:v="urn:schemas-microsoft-com:vml" xmlns:wp14="http://schemas.microsoft.com/office/word/2010/wordprocessingDrawing" xmlns:wp="http://schemas.openxmlformats.org/drawingml/2006/wordprocessingDrawing" xmlns:w10="urn:schemas-microsoft-com:office:word" xmlns:w="http://schemas.openxmlformats.org/wordprocessingml/2006/main" xmlns:w14="http://schemas.microsoft.com/office/word/2010/wordml" xmlns:w15="http://schemas.microsoft.com/office/word/2012/wordml" xmlns:w16se="http://schemas.microsoft.com/office/word/2015/wordml/symex" xmlns:wpg="http://schemas.microsoft.com/office/word/2010/wordprocessingGroup" xmlns:wpi="http://schemas.microsoft.com/office/word/2010/wordprocessingInk" xmlns:wne="http://schemas.microsoft.com/office/word/2006/wordml" xmlns:wps="http://schemas.microsoft.com/office/word/2010/wordprocessingShape" mc:Ignorable="w14 w15 w16se wp14">
   <w:footnote w:type="separator" w:id="-1">
     <w:p>
       <w:pPr>
@@ -18953,7 +18910,7 @@
 </file>
 
 <file path=word/header1.xml><?xml version="1.0" encoding="utf-8"?>
-<w:hdr xmlns:wpc="http://schemas.microsoft.com/office/word/2010/wordprocessingCanvas" xmlns:mc="http://schemas.openxmlformats.org/markup-compatibility/2006" xmlns:o="urn:schemas-microsoft-com:office:office" xmlns:r="http://schemas.openxmlformats.org/officeDocument/2006/relationships" xmlns:m="http://schemas.openxmlformats.org/officeDocument/2006/math" xmlns:v="urn:schemas-microsoft-com:vml" xmlns:wp14="http://schemas.microsoft.com/office/word/2010/wordprocessingDrawing" xmlns:wp="http://schemas.openxmlformats.org/drawingml/2006/wordprocessingDrawing" xmlns:w10="urn:schemas-microsoft-com:office:word" xmlns:w="http://schemas.openxmlformats.org/wordprocessingml/2006/main" xmlns:w14="http://schemas.microsoft.com/office/word/2010/wordml" xmlns:wpg="http://schemas.microsoft.com/office/word/2010/wordprocessingGroup" xmlns:wpi="http://schemas.microsoft.com/office/word/2010/wordprocessingInk" xmlns:wne="http://schemas.microsoft.com/office/word/2006/wordml" xmlns:wps="http://schemas.microsoft.com/office/word/2010/wordprocessingShape" mc:Ignorable="w14 wp14">
+<w:hdr xmlns:wpc="http://schemas.microsoft.com/office/word/2010/wordprocessingCanvas" xmlns:cx="http://schemas.microsoft.com/office/drawing/2014/chartex" xmlns:mc="http://schemas.openxmlformats.org/markup-compatibility/2006" xmlns:o="urn:schemas-microsoft-com:office:office" xmlns:r="http://schemas.openxmlformats.org/officeDocument/2006/relationships" xmlns:m="http://schemas.openxmlformats.org/officeDocument/2006/math" xmlns:v="urn:schemas-microsoft-com:vml" xmlns:wp14="http://schemas.microsoft.com/office/word/2010/wordprocessingDrawing" xmlns:wp="http://schemas.openxmlformats.org/drawingml/2006/wordprocessingDrawing" xmlns:w10="urn:schemas-microsoft-com:office:word" xmlns:w="http://schemas.openxmlformats.org/wordprocessingml/2006/main" xmlns:w14="http://schemas.microsoft.com/office/word/2010/wordml" xmlns:w15="http://schemas.microsoft.com/office/word/2012/wordml" xmlns:w16se="http://schemas.microsoft.com/office/word/2015/wordml/symex" xmlns:wpg="http://schemas.microsoft.com/office/word/2010/wordprocessingGroup" xmlns:wpi="http://schemas.microsoft.com/office/word/2010/wordprocessingInk" xmlns:wne="http://schemas.microsoft.com/office/word/2006/wordml" xmlns:wps="http://schemas.microsoft.com/office/word/2010/wordprocessingShape" mc:Ignorable="w14 w15 w16se wp14">
   <w:p>
     <w:pPr>
       <w:pStyle w:val="Header"/>
@@ -18978,7 +18935,7 @@
 </file>
 
 <file path=word/header2.xml><?xml version="1.0" encoding="utf-8"?>
-<w:hdr xmlns:wpc="http://schemas.microsoft.com/office/word/2010/wordprocessingCanvas" xmlns:mc="http://schemas.openxmlformats.org/markup-compatibility/2006" xmlns:o="urn:schemas-microsoft-com:office:office" xmlns:r="http://schemas.openxmlformats.org/officeDocument/2006/relationships" xmlns:m="http://schemas.openxmlformats.org/officeDocument/2006/math" xmlns:v="urn:schemas-microsoft-com:vml" xmlns:wp14="http://schemas.microsoft.com/office/word/2010/wordprocessingDrawing" xmlns:wp="http://schemas.openxmlformats.org/drawingml/2006/wordprocessingDrawing" xmlns:w10="urn:schemas-microsoft-com:office:word" xmlns:w="http://schemas.openxmlformats.org/wordprocessingml/2006/main" xmlns:w14="http://schemas.microsoft.com/office/word/2010/wordml" xmlns:wpg="http://schemas.microsoft.com/office/word/2010/wordprocessingGroup" xmlns:wpi="http://schemas.microsoft.com/office/word/2010/wordprocessingInk" xmlns:wne="http://schemas.microsoft.com/office/word/2006/wordml" xmlns:wps="http://schemas.microsoft.com/office/word/2010/wordprocessingShape" mc:Ignorable="w14 wp14">
+<w:hdr xmlns:wpc="http://schemas.microsoft.com/office/word/2010/wordprocessingCanvas" xmlns:cx="http://schemas.microsoft.com/office/drawing/2014/chartex" xmlns:mc="http://schemas.openxmlformats.org/markup-compatibility/2006" xmlns:o="urn:schemas-microsoft-com:office:office" xmlns:r="http://schemas.openxmlformats.org/officeDocument/2006/relationships" xmlns:m="http://schemas.openxmlformats.org/officeDocument/2006/math" xmlns:v="urn:schemas-microsoft-com:vml" xmlns:wp14="http://schemas.microsoft.com/office/word/2010/wordprocessingDrawing" xmlns:wp="http://schemas.openxmlformats.org/drawingml/2006/wordprocessingDrawing" xmlns:w10="urn:schemas-microsoft-com:office:word" xmlns:w="http://schemas.openxmlformats.org/wordprocessingml/2006/main" xmlns:w14="http://schemas.microsoft.com/office/word/2010/wordml" xmlns:w15="http://schemas.microsoft.com/office/word/2012/wordml" xmlns:w16se="http://schemas.microsoft.com/office/word/2015/wordml/symex" xmlns:wpg="http://schemas.microsoft.com/office/word/2010/wordprocessingGroup" xmlns:wpi="http://schemas.microsoft.com/office/word/2010/wordprocessingInk" xmlns:wne="http://schemas.microsoft.com/office/word/2006/wordml" xmlns:wps="http://schemas.microsoft.com/office/word/2010/wordprocessingShape" mc:Ignorable="w14 w15 w16se wp14">
   <w:p>
     <w:pPr>
       <w:pStyle w:val="Header"/>
@@ -18994,8 +18951,8 @@
 </file>
 
 <file path=word/numbering.xml><?xml version="1.0" encoding="utf-8"?>
-<w:numbering xmlns:wpc="http://schemas.microsoft.com/office/word/2010/wordprocessingCanvas" xmlns:mc="http://schemas.openxmlformats.org/markup-compatibility/2006" xmlns:o="urn:schemas-microsoft-com:office:office" xmlns:r="http://schemas.openxmlformats.org/officeDocument/2006/relationships" xmlns:m="http://schemas.openxmlformats.org/officeDocument/2006/math" xmlns:v="urn:schemas-microsoft-com:vml" xmlns:wp14="http://schemas.microsoft.com/office/word/2010/wordprocessingDrawing" xmlns:wp="http://schemas.openxmlformats.org/drawingml/2006/wordprocessingDrawing" xmlns:w10="urn:schemas-microsoft-com:office:word" xmlns:w="http://schemas.openxmlformats.org/wordprocessingml/2006/main" xmlns:w14="http://schemas.microsoft.com/office/word/2010/wordml" xmlns:wpg="http://schemas.microsoft.com/office/word/2010/wordprocessingGroup" xmlns:wpi="http://schemas.microsoft.com/office/word/2010/wordprocessingInk" xmlns:wne="http://schemas.microsoft.com/office/word/2006/wordml" xmlns:wps="http://schemas.microsoft.com/office/word/2010/wordprocessingShape" mc:Ignorable="w14 wp14">
-  <w:abstractNum w:abstractNumId="0">
+<w:numbering xmlns:wpc="http://schemas.microsoft.com/office/word/2010/wordprocessingCanvas" xmlns:cx="http://schemas.microsoft.com/office/drawing/2014/chartex" xmlns:mc="http://schemas.openxmlformats.org/markup-compatibility/2006" xmlns:o="urn:schemas-microsoft-com:office:office" xmlns:r="http://schemas.openxmlformats.org/officeDocument/2006/relationships" xmlns:m="http://schemas.openxmlformats.org/officeDocument/2006/math" xmlns:v="urn:schemas-microsoft-com:vml" xmlns:wp14="http://schemas.microsoft.com/office/word/2010/wordprocessingDrawing" xmlns:wp="http://schemas.openxmlformats.org/drawingml/2006/wordprocessingDrawing" xmlns:w10="urn:schemas-microsoft-com:office:word" xmlns:w="http://schemas.openxmlformats.org/wordprocessingml/2006/main" xmlns:w14="http://schemas.microsoft.com/office/word/2010/wordml" xmlns:w15="http://schemas.microsoft.com/office/word/2012/wordml" xmlns:w16se="http://schemas.microsoft.com/office/word/2015/wordml/symex" xmlns:wpg="http://schemas.microsoft.com/office/word/2010/wordprocessingGroup" xmlns:wpi="http://schemas.microsoft.com/office/word/2010/wordprocessingInk" xmlns:wne="http://schemas.microsoft.com/office/word/2006/wordml" xmlns:wps="http://schemas.microsoft.com/office/word/2010/wordprocessingShape" mc:Ignorable="w14 w15 w16se wp14">
+  <w:abstractNum w:abstractNumId="0" w15:restartNumberingAfterBreak="0">
     <w:nsid w:val="08FC5843"/>
     <w:multiLevelType w:val="hybridMultilevel"/>
     <w:tmpl w:val="AAD67EA0"/>
@@ -19084,7 +19041,7 @@
       </w:pPr>
     </w:lvl>
   </w:abstractNum>
-  <w:abstractNum w:abstractNumId="1">
+  <w:abstractNum w:abstractNumId="1" w15:restartNumberingAfterBreak="0">
     <w:nsid w:val="0924571F"/>
     <w:multiLevelType w:val="multilevel"/>
     <w:tmpl w:val="4C2ED77E"/>
@@ -19197,7 +19154,7 @@
       </w:rPr>
     </w:lvl>
   </w:abstractNum>
-  <w:abstractNum w:abstractNumId="2">
+  <w:abstractNum w:abstractNumId="2" w15:restartNumberingAfterBreak="0">
     <w:nsid w:val="0DDF5ED5"/>
     <w:multiLevelType w:val="multilevel"/>
     <w:tmpl w:val="DB48E82A"/>
@@ -19314,7 +19271,7 @@
       </w:pPr>
     </w:lvl>
   </w:abstractNum>
-  <w:abstractNum w:abstractNumId="3">
+  <w:abstractNum w:abstractNumId="3" w15:restartNumberingAfterBreak="0">
     <w:nsid w:val="1E392926"/>
     <w:multiLevelType w:val="multilevel"/>
     <w:tmpl w:val="4C2ED77E"/>
@@ -19427,7 +19384,7 @@
       </w:rPr>
     </w:lvl>
   </w:abstractNum>
-  <w:abstractNum w:abstractNumId="4">
+  <w:abstractNum w:abstractNumId="4" w15:restartNumberingAfterBreak="0">
     <w:nsid w:val="25A2799C"/>
     <w:multiLevelType w:val="multilevel"/>
     <w:tmpl w:val="4C2ED77E"/>
@@ -19540,7 +19497,7 @@
       </w:rPr>
     </w:lvl>
   </w:abstractNum>
-  <w:abstractNum w:abstractNumId="5">
+  <w:abstractNum w:abstractNumId="5" w15:restartNumberingAfterBreak="0">
     <w:nsid w:val="332E19F5"/>
     <w:multiLevelType w:val="hybridMultilevel"/>
     <w:tmpl w:val="E1B2F68A"/>
@@ -19653,7 +19610,7 @@
       </w:rPr>
     </w:lvl>
   </w:abstractNum>
-  <w:abstractNum w:abstractNumId="6">
+  <w:abstractNum w:abstractNumId="6" w15:restartNumberingAfterBreak="0">
     <w:nsid w:val="35CE6A88"/>
     <w:multiLevelType w:val="multilevel"/>
     <w:tmpl w:val="4C2ED77E"/>
@@ -19766,7 +19723,7 @@
       </w:rPr>
     </w:lvl>
   </w:abstractNum>
-  <w:abstractNum w:abstractNumId="7">
+  <w:abstractNum w:abstractNumId="7" w15:restartNumberingAfterBreak="0">
     <w:nsid w:val="3CCA3FD9"/>
     <w:multiLevelType w:val="hybridMultilevel"/>
     <w:tmpl w:val="AA529844"/>
@@ -19879,7 +19836,7 @@
       </w:rPr>
     </w:lvl>
   </w:abstractNum>
-  <w:abstractNum w:abstractNumId="8">
+  <w:abstractNum w:abstractNumId="8" w15:restartNumberingAfterBreak="0">
     <w:nsid w:val="41AA663E"/>
     <w:multiLevelType w:val="hybridMultilevel"/>
     <w:tmpl w:val="60D2BBB2"/>
@@ -19992,7 +19949,7 @@
       </w:rPr>
     </w:lvl>
   </w:abstractNum>
-  <w:abstractNum w:abstractNumId="9">
+  <w:abstractNum w:abstractNumId="9" w15:restartNumberingAfterBreak="0">
     <w:nsid w:val="42FA444B"/>
     <w:multiLevelType w:val="multilevel"/>
     <w:tmpl w:val="4C2ED77E"/>
@@ -20105,7 +20062,7 @@
       </w:rPr>
     </w:lvl>
   </w:abstractNum>
-  <w:abstractNum w:abstractNumId="10">
+  <w:abstractNum w:abstractNumId="10" w15:restartNumberingAfterBreak="0">
     <w:nsid w:val="45010594"/>
     <w:multiLevelType w:val="hybridMultilevel"/>
     <w:tmpl w:val="3730AEA2"/>
@@ -20218,7 +20175,7 @@
       </w:rPr>
     </w:lvl>
   </w:abstractNum>
-  <w:abstractNum w:abstractNumId="11">
+  <w:abstractNum w:abstractNumId="11" w15:restartNumberingAfterBreak="0">
     <w:nsid w:val="4E7D5E84"/>
     <w:multiLevelType w:val="hybridMultilevel"/>
     <w:tmpl w:val="7472CEFA"/>
@@ -20331,7 +20288,7 @@
       </w:rPr>
     </w:lvl>
   </w:abstractNum>
-  <w:abstractNum w:abstractNumId="12">
+  <w:abstractNum w:abstractNumId="12" w15:restartNumberingAfterBreak="0">
     <w:nsid w:val="4EC102AB"/>
     <w:multiLevelType w:val="hybridMultilevel"/>
     <w:tmpl w:val="D46CB832"/>
@@ -20444,7 +20401,7 @@
       </w:rPr>
     </w:lvl>
   </w:abstractNum>
-  <w:abstractNum w:abstractNumId="13">
+  <w:abstractNum w:abstractNumId="13" w15:restartNumberingAfterBreak="0">
     <w:nsid w:val="4ED16FE5"/>
     <w:multiLevelType w:val="multilevel"/>
     <w:tmpl w:val="4C2ED77E"/>
@@ -20557,7 +20514,7 @@
       </w:rPr>
     </w:lvl>
   </w:abstractNum>
-  <w:abstractNum w:abstractNumId="14">
+  <w:abstractNum w:abstractNumId="14" w15:restartNumberingAfterBreak="0">
     <w:nsid w:val="504A6B4D"/>
     <w:multiLevelType w:val="hybridMultilevel"/>
     <w:tmpl w:val="68B2DAD2"/>
@@ -20646,7 +20603,7 @@
       </w:pPr>
     </w:lvl>
   </w:abstractNum>
-  <w:abstractNum w:abstractNumId="15">
+  <w:abstractNum w:abstractNumId="15" w15:restartNumberingAfterBreak="0">
     <w:nsid w:val="56485A1A"/>
     <w:multiLevelType w:val="multilevel"/>
     <w:tmpl w:val="4C2ED77E"/>
@@ -20759,7 +20716,7 @@
       </w:rPr>
     </w:lvl>
   </w:abstractNum>
-  <w:abstractNum w:abstractNumId="16">
+  <w:abstractNum w:abstractNumId="16" w15:restartNumberingAfterBreak="0">
     <w:nsid w:val="59A01A22"/>
     <w:multiLevelType w:val="hybridMultilevel"/>
     <w:tmpl w:val="743EDCF0"/>
@@ -20872,7 +20829,7 @@
       </w:rPr>
     </w:lvl>
   </w:abstractNum>
-  <w:abstractNum w:abstractNumId="17">
+  <w:abstractNum w:abstractNumId="17" w15:restartNumberingAfterBreak="0">
     <w:nsid w:val="5E89083E"/>
     <w:multiLevelType w:val="multilevel"/>
     <w:tmpl w:val="D7EADDAE"/>
@@ -20985,7 +20942,7 @@
       </w:pPr>
     </w:lvl>
   </w:abstractNum>
-  <w:abstractNum w:abstractNumId="18">
+  <w:abstractNum w:abstractNumId="18" w15:restartNumberingAfterBreak="0">
     <w:nsid w:val="5F481226"/>
     <w:multiLevelType w:val="hybridMultilevel"/>
     <w:tmpl w:val="123CD89C"/>
@@ -21098,7 +21055,7 @@
       </w:rPr>
     </w:lvl>
   </w:abstractNum>
-  <w:abstractNum w:abstractNumId="19">
+  <w:abstractNum w:abstractNumId="19" w15:restartNumberingAfterBreak="0">
     <w:nsid w:val="6CE725A6"/>
     <w:multiLevelType w:val="hybridMultilevel"/>
     <w:tmpl w:val="22F44458"/>
@@ -21211,7 +21168,7 @@
       </w:rPr>
     </w:lvl>
   </w:abstractNum>
-  <w:abstractNum w:abstractNumId="20">
+  <w:abstractNum w:abstractNumId="20" w15:restartNumberingAfterBreak="0">
     <w:nsid w:val="742D2683"/>
     <w:multiLevelType w:val="hybridMultilevel"/>
     <w:tmpl w:val="AAD67EA0"/>
@@ -21300,7 +21257,7 @@
       </w:pPr>
     </w:lvl>
   </w:abstractNum>
-  <w:abstractNum w:abstractNumId="21">
+  <w:abstractNum w:abstractNumId="21" w15:restartNumberingAfterBreak="0">
     <w:nsid w:val="76E62618"/>
     <w:multiLevelType w:val="hybridMultilevel"/>
     <w:tmpl w:val="FF18FEDA"/>
@@ -21413,7 +21370,7 @@
       </w:rPr>
     </w:lvl>
   </w:abstractNum>
-  <w:abstractNum w:abstractNumId="22">
+  <w:abstractNum w:abstractNumId="22" w15:restartNumberingAfterBreak="0">
     <w:nsid w:val="780C2AF8"/>
     <w:multiLevelType w:val="multilevel"/>
     <w:tmpl w:val="4C2ED77E"/>
@@ -21526,7 +21483,7 @@
       </w:rPr>
     </w:lvl>
   </w:abstractNum>
-  <w:abstractNum w:abstractNumId="23">
+  <w:abstractNum w:abstractNumId="23" w15:restartNumberingAfterBreak="0">
     <w:nsid w:val="78D60D0F"/>
     <w:multiLevelType w:val="multilevel"/>
     <w:tmpl w:val="4C2ED77E"/>
@@ -21639,7 +21596,7 @@
       </w:rPr>
     </w:lvl>
   </w:abstractNum>
-  <w:abstractNum w:abstractNumId="24">
+  <w:abstractNum w:abstractNumId="24" w15:restartNumberingAfterBreak="0">
     <w:nsid w:val="7C54023D"/>
     <w:multiLevelType w:val="hybridMultilevel"/>
     <w:tmpl w:val="DDD24B02"/>
@@ -21831,7 +21788,7 @@
 </file>
 
 <file path=word/styles.xml><?xml version="1.0" encoding="utf-8"?>
-<w:styles xmlns:mc="http://schemas.openxmlformats.org/markup-compatibility/2006" xmlns:r="http://schemas.openxmlformats.org/officeDocument/2006/relationships" xmlns:w="http://schemas.openxmlformats.org/wordprocessingml/2006/main" xmlns:w14="http://schemas.microsoft.com/office/word/2010/wordml" mc:Ignorable="w14">
+<w:styles xmlns:mc="http://schemas.openxmlformats.org/markup-compatibility/2006" xmlns:r="http://schemas.openxmlformats.org/officeDocument/2006/relationships" xmlns:w="http://schemas.openxmlformats.org/wordprocessingml/2006/main" xmlns:w14="http://schemas.microsoft.com/office/word/2010/wordml" xmlns:w15="http://schemas.microsoft.com/office/word/2012/wordml" xmlns:w16se="http://schemas.microsoft.com/office/word/2015/wordml/symex" mc:Ignorable="w14 w15 w16se">
   <w:docDefaults>
     <w:rPrDefault>
       <w:rPr>
@@ -21847,720 +21804,378 @@
       </w:pPr>
     </w:pPrDefault>
   </w:docDefaults>
-  <w:latentStyles w:defLockedState="0" w:defUIPriority="99" w:defSemiHidden="1" w:defUnhideWhenUsed="1" w:defQFormat="0" w:count="267">
-    <w:lsdException w:name="Normal" w:semiHidden="0" w:uiPriority="0" w:unhideWhenUsed="0" w:qFormat="1"/>
-    <w:lsdException w:name="heading 1" w:semiHidden="0" w:uiPriority="9" w:unhideWhenUsed="0" w:qFormat="1"/>
-    <w:lsdException w:name="heading 2" w:uiPriority="9" w:qFormat="1"/>
-    <w:lsdException w:name="heading 3" w:uiPriority="9" w:qFormat="1"/>
-    <w:lsdException w:name="heading 4" w:uiPriority="9" w:qFormat="1"/>
-    <w:lsdException w:name="heading 5" w:uiPriority="9" w:qFormat="1"/>
-    <w:lsdException w:name="heading 6" w:uiPriority="9" w:qFormat="1"/>
-    <w:lsdException w:name="heading 7" w:uiPriority="9" w:qFormat="1"/>
-    <w:lsdException w:name="heading 8" w:uiPriority="9" w:qFormat="1"/>
-    <w:lsdException w:name="heading 9" w:uiPriority="9" w:qFormat="1"/>
-    <w:lsdException w:name="toc 1" w:uiPriority="39"/>
-    <w:lsdException w:name="toc 2" w:uiPriority="39"/>
-    <w:lsdException w:name="toc 3" w:uiPriority="39"/>
-    <w:lsdException w:name="toc 4" w:uiPriority="39"/>
-    <w:lsdException w:name="toc 5" w:uiPriority="39"/>
-    <w:lsdException w:name="toc 6" w:uiPriority="39"/>
-    <w:lsdException w:name="toc 7" w:uiPriority="39"/>
-    <w:lsdException w:name="toc 8" w:uiPriority="39"/>
-    <w:lsdException w:name="toc 9" w:uiPriority="39"/>
-    <w:lsdException w:name="caption" w:uiPriority="35" w:qFormat="1"/>
-    <w:lsdException w:name="Title" w:semiHidden="0" w:uiPriority="10" w:unhideWhenUsed="0" w:qFormat="1"/>
-    <w:lsdException w:name="Default Paragraph Font" w:uiPriority="1"/>
-    <w:lsdException w:name="Subtitle" w:semiHidden="0" w:uiPriority="11" w:unhideWhenUsed="0" w:qFormat="1"/>
-    <w:lsdException w:name="Strong" w:semiHidden="0" w:uiPriority="22" w:unhideWhenUsed="0" w:qFormat="1"/>
-    <w:lsdException w:name="Emphasis" w:semiHidden="0" w:uiPriority="20" w:unhideWhenUsed="0" w:qFormat="1"/>
-    <w:lsdException w:name="Table Grid" w:semiHidden="0" w:uiPriority="39" w:unhideWhenUsed="0"/>
-    <w:lsdException w:name="Placeholder Text" w:unhideWhenUsed="0"/>
-    <w:lsdException w:name="No Spacing" w:semiHidden="0" w:uiPriority="1" w:unhideWhenUsed="0" w:qFormat="1"/>
-    <w:lsdException w:name="Light Shading" w:semiHidden="0" w:uiPriority="60" w:unhideWhenUsed="0"/>
-    <w:lsdException w:name="Light List" w:semiHidden="0" w:uiPriority="61" w:unhideWhenUsed="0"/>
-    <w:lsdException w:name="Light Grid" w:semiHidden="0" w:uiPriority="62" w:unhideWhenUsed="0"/>
-    <w:lsdException w:name="Medium Shading 1" w:semiHidden="0" w:uiPriority="63" w:unhideWhenUsed="0"/>
-    <w:lsdException w:name="Medium Shading 2" w:semiHidden="0" w:uiPriority="64" w:unhideWhenUsed="0"/>
-    <w:lsdException w:name="Medium List 1" w:semiHidden="0" w:uiPriority="65" w:unhideWhenUsed="0"/>
-    <w:lsdException w:name="Medium List 2" w:semiHidden="0" w:uiPriority="66" w:unhideWhenUsed="0"/>
-    <w:lsdException w:name="Medium Grid 1" w:semiHidden="0" w:uiPriority="67" w:unhideWhenUsed="0"/>
-    <w:lsdException w:name="Medium Grid 2" w:semiHidden="0" w:uiPriority="68" w:unhideWhenUsed="0"/>
-    <w:lsdException w:name="Medium Grid 3" w:semiHidden="0" w:uiPriority="69" w:unhideWhenUsed="0"/>
-    <w:lsdException w:name="Dark List" w:semiHidden="0" w:uiPriority="70" w:unhideWhenUsed="0"/>
-    <w:lsdException w:name="Colorful Shading" w:semiHidden="0" w:uiPriority="71" w:unhideWhenUsed="0"/>
-    <w:lsdException w:name="Colorful List" w:semiHidden="0" w:uiPriority="72" w:unhideWhenUsed="0"/>
-    <w:lsdException w:name="Colorful Grid" w:semiHidden="0" w:uiPriority="73" w:unhideWhenUsed="0"/>
-    <w:lsdException w:name="Light Shading Accent 1" w:semiHidden="0" w:uiPriority="60" w:unhideWhenUsed="0"/>
-    <w:lsdException w:name="Light List Accent 1" w:semiHidden="0" w:uiPriority="61" w:unhideWhenUsed="0"/>
-    <w:lsdException w:name="Light Grid Accent 1" w:semiHidden="0" w:uiPriority="62" w:unhideWhenUsed="0"/>
-    <w:lsdException w:name="Medium Shading 1 Accent 1" w:semiHidden="0" w:uiPriority="63" w:unhideWhenUsed="0"/>
-    <w:lsdException w:name="Medium Shading 2 Accent 1" w:semiHidden="0" w:uiPriority="64" w:unhideWhenUsed="0"/>
-    <w:lsdException w:name="Medium List 1 Accent 1" w:semiHidden="0" w:uiPriority="65" w:unhideWhenUsed="0"/>
-    <w:lsdException w:name="Revision" w:unhideWhenUsed="0"/>
-    <w:lsdException w:name="List Paragraph" w:semiHidden="0" w:uiPriority="34" w:unhideWhenUsed="0" w:qFormat="1"/>
-    <w:lsdException w:name="Quote" w:semiHidden="0" w:uiPriority="29" w:unhideWhenUsed="0" w:qFormat="1"/>
-    <w:lsdException w:name="Intense Quote" w:semiHidden="0" w:uiPriority="30" w:unhideWhenUsed="0" w:qFormat="1"/>
-    <w:lsdException w:name="Medium List 2 Accent 1" w:semiHidden="0" w:uiPriority="66" w:unhideWhenUsed="0"/>
-    <w:lsdException w:name="Medium Grid 1 Accent 1" w:semiHidden="0" w:uiPriority="67" w:unhideWhenUsed="0"/>
-    <w:lsdException w:name="Medium Grid 2 Accent 1" w:semiHidden="0" w:uiPriority="68" w:unhideWhenUsed="0"/>
-    <w:lsdException w:name="Medium Grid 3 Accent 1" w:semiHidden="0" w:uiPriority="69" w:unhideWhenUsed="0"/>
-    <w:lsdException w:name="Dark List Accent 1" w:semiHidden="0" w:uiPriority="70" w:unhideWhenUsed="0"/>
-    <w:lsdException w:name="Colorful Shading Accent 1" w:semiHidden="0" w:uiPriority="71" w:unhideWhenUsed="0"/>
-    <w:lsdException w:name="Colorful List Accent 1" w:semiHidden="0" w:uiPriority="72" w:unhideWhenUsed="0"/>
-    <w:lsdException w:name="Colorful Grid Accent 1" w:semiHidden="0" w:uiPriority="73" w:unhideWhenUsed="0"/>
-    <w:lsdException w:name="Light Shading Accent 2" w:semiHidden="0" w:uiPriority="60" w:unhideWhenUsed="0"/>
-    <w:lsdException w:name="Light List Accent 2" w:semiHidden="0" w:uiPriority="61" w:unhideWhenUsed="0"/>
-    <w:lsdException w:name="Light Grid Accent 2" w:semiHidden="0" w:uiPriority="62" w:unhideWhenUsed="0"/>
-    <w:lsdException w:name="Medium Shading 1 Accent 2" w:semiHidden="0" w:uiPriority="63" w:unhideWhenUsed="0"/>
-    <w:lsdException w:name="Medium Shading 2 Accent 2" w:semiHidden="0" w:uiPriority="64" w:unhideWhenUsed="0"/>
-    <w:lsdException w:name="Medium List 1 Accent 2" w:semiHidden="0" w:uiPriority="65" w:unhideWhenUsed="0"/>
-    <w:lsdException w:name="Medium List 2 Accent 2" w:semiHidden="0" w:uiPriority="66" w:unhideWhenUsed="0"/>
-    <w:lsdException w:name="Medium Grid 1 Accent 2" w:semiHidden="0" w:uiPriority="67" w:unhideWhenUsed="0"/>
-    <w:lsdException w:name="Medium Grid 2 Accent 2" w:semiHidden="0" w:uiPriority="68" w:unhideWhenUsed="0"/>
-    <w:lsdException w:name="Medium Grid 3 Accent 2" w:semiHidden="0" w:uiPriority="69" w:unhideWhenUsed="0"/>
-    <w:lsdException w:name="Dark List Accent 2" w:semiHidden="0" w:uiPriority="70" w:unhideWhenUsed="0"/>
-    <w:lsdException w:name="Colorful Shading Accent 2" w:semiHidden="0" w:uiPriority="71" w:unhideWhenUsed="0"/>
-    <w:lsdException w:name="Colorful List Accent 2" w:semiHidden="0" w:uiPriority="72" w:unhideWhenUsed="0"/>
-    <w:lsdException w:name="Colorful Grid Accent 2" w:semiHidden="0" w:uiPriority="73" w:unhideWhenUsed="0"/>
-    <w:lsdException w:name="Light Shading Accent 3" w:semiHidden="0" w:uiPriority="60" w:unhideWhenUsed="0"/>
-    <w:lsdException w:name="Light List Accent 3" w:semiHidden="0" w:uiPriority="61" w:unhideWhenUsed="0"/>
-    <w:lsdException w:name="Light Grid Accent 3" w:semiHidden="0" w:uiPriority="62" w:unhideWhenUsed="0"/>
-    <w:lsdException w:name="Medium Shading 1 Accent 3" w:semiHidden="0" w:uiPriority="63" w:unhideWhenUsed="0"/>
-    <w:lsdException w:name="Medium Shading 2 Accent 3" w:semiHidden="0" w:uiPriority="64" w:unhideWhenUsed="0"/>
-    <w:lsdException w:name="Medium List 1 Accent 3" w:semiHidden="0" w:uiPriority="65" w:unhideWhenUsed="0"/>
-    <w:lsdException w:name="Medium List 2 Accent 3" w:semiHidden="0" w:uiPriority="66" w:unhideWhenUsed="0"/>
-    <w:lsdException w:name="Medium Grid 1 Accent 3" w:semiHidden="0" w:uiPriority="67" w:unhideWhenUsed="0"/>
-    <w:lsdException w:name="Medium Grid 2 Accent 3" w:semiHidden="0" w:uiPriority="68" w:unhideWhenUsed="0"/>
-    <w:lsdException w:name="Medium Grid 3 Accent 3" w:semiHidden="0" w:uiPriority="69" w:unhideWhenUsed="0"/>
-    <w:lsdException w:name="Dark List Accent 3" w:semiHidden="0" w:uiPriority="70" w:unhideWhenUsed="0"/>
-    <w:lsdException w:name="Colorful Shading Accent 3" w:semiHidden="0" w:uiPriority="71" w:unhideWhenUsed="0"/>
-    <w:lsdException w:name="Colorful List Accent 3" w:semiHidden="0" w:uiPriority="72" w:unhideWhenUsed="0"/>
-    <w:lsdException w:name="Colorful Grid Accent 3" w:semiHidden="0" w:uiPriority="73" w:unhideWhenUsed="0"/>
-    <w:lsdException w:name="Light Shading Accent 4" w:semiHidden="0" w:uiPriority="60" w:unhideWhenUsed="0"/>
-    <w:lsdException w:name="Light List Accent 4" w:semiHidden="0" w:uiPriority="61" w:unhideWhenUsed="0"/>
-    <w:lsdException w:name="Light Grid Accent 4" w:semiHidden="0" w:uiPriority="62" w:unhideWhenUsed="0"/>
-    <w:lsdException w:name="Medium Shading 1 Accent 4" w:semiHidden="0" w:uiPriority="63" w:unhideWhenUsed="0"/>
-    <w:lsdException w:name="Medium Shading 2 Accent 4" w:semiHidden="0" w:uiPriority="64" w:unhideWhenUsed="0"/>
-    <w:lsdException w:name="Medium List 1 Accent 4" w:semiHidden="0" w:uiPriority="65" w:unhideWhenUsed="0"/>
-    <w:lsdException w:name="Medium List 2 Accent 4" w:semiHidden="0" w:uiPriority="66" w:unhideWhenUsed="0"/>
-    <w:lsdException w:name="Medium Grid 1 Accent 4" w:semiHidden="0" w:uiPriority="67" w:unhideWhenUsed="0"/>
-    <w:lsdException w:name="Medium Grid 2 Accent 4" w:semiHidden="0" w:uiPriority="68" w:unhideWhenUsed="0"/>
-    <w:lsdException w:name="Medium Grid 3 Accent 4" w:semiHidden="0" w:uiPriority="69" w:unhideWhenUsed="0"/>
-    <w:lsdException w:name="Dark List Accent 4" w:semiHidden="0" w:uiPriority="70" w:unhideWhenUsed="0"/>
-    <w:lsdException w:name="Colorful Shading Accent 4" w:semiHidden="0" w:uiPriority="71" w:unhideWhenUsed="0"/>
-    <w:lsdException w:name="Colorful List Accent 4" w:semiHidden="0" w:uiPriority="72" w:unhideWhenUsed="0"/>
-    <w:lsdException w:name="Colorful Grid Accent 4" w:semiHidden="0" w:uiPriority="73" w:unhideWhenUsed="0"/>
-    <w:lsdException w:name="Light Shading Accent 5" w:semiHidden="0" w:uiPriority="60" w:unhideWhenUsed="0"/>
-    <w:lsdException w:name="Light List Accent 5" w:semiHidden="0" w:uiPriority="61" w:unhideWhenUsed="0"/>
-    <w:lsdException w:name="Light Grid Accent 5" w:semiHidden="0" w:uiPriority="62" w:unhideWhenUsed="0"/>
-    <w:lsdException w:name="Medium Shading 1 Accent 5" w:semiHidden="0" w:uiPriority="63" w:unhideWhenUsed="0"/>
-    <w:lsdException w:name="Medium Shading 2 Accent 5" w:semiHidden="0" w:uiPriority="64" w:unhideWhenUsed="0"/>
-    <w:lsdException w:name="Medium List 1 Accent 5" w:semiHidden="0" w:uiPriority="65" w:unhideWhenUsed="0"/>
-    <w:lsdException w:name="Medium List 2 Accent 5" w:semiHidden="0" w:uiPriority="66" w:unhideWhenUsed="0"/>
-    <w:lsdException w:name="Medium Grid 1 Accent 5" w:semiHidden="0" w:uiPriority="67" w:unhideWhenUsed="0"/>
-    <w:lsdException w:name="Medium Grid 2 Accent 5" w:semiHidden="0" w:uiPriority="68" w:unhideWhenUsed="0"/>
-    <w:lsdException w:name="Medium Grid 3 Accent 5" w:semiHidden="0" w:uiPriority="69" w:unhideWhenUsed="0"/>
-    <w:lsdException w:name="Dark List Accent 5" w:semiHidden="0" w:uiPriority="70" w:unhideWhenUsed="0"/>
-    <w:lsdException w:name="Colorful Shading Accent 5" w:semiHidden="0" w:uiPriority="71" w:unhideWhenUsed="0"/>
-    <w:lsdException w:name="Colorful List Accent 5" w:semiHidden="0" w:uiPriority="72" w:unhideWhenUsed="0"/>
-    <w:lsdException w:name="Colorful Grid Accent 5" w:semiHidden="0" w:uiPriority="73" w:unhideWhenUsed="0"/>
-    <w:lsdException w:name="Light Shading Accent 6" w:semiHidden="0" w:uiPriority="60" w:unhideWhenUsed="0"/>
-    <w:lsdException w:name="Light List Accent 6" w:semiHidden="0" w:uiPriority="61" w:unhideWhenUsed="0"/>
-    <w:lsdException w:name="Light Grid Accent 6" w:semiHidden="0" w:uiPriority="62" w:unhideWhenUsed="0"/>
-    <w:lsdException w:name="Medium Shading 1 Accent 6" w:semiHidden="0" w:uiPriority="63" w:unhideWhenUsed="0"/>
-    <w:lsdException w:name="Medium Shading 2 Accent 6" w:semiHidden="0" w:uiPriority="64" w:unhideWhenUsed="0"/>
-    <w:lsdException w:name="Medium List 1 Accent 6" w:semiHidden="0" w:uiPriority="65" w:unhideWhenUsed="0"/>
-    <w:lsdException w:name="Medium List 2 Accent 6" w:semiHidden="0" w:uiPriority="66" w:unhideWhenUsed="0"/>
-    <w:lsdException w:name="Medium Grid 1 Accent 6" w:semiHidden="0" w:uiPriority="67" w:unhideWhenUsed="0"/>
-    <w:lsdException w:name="Medium Grid 2 Accent 6" w:semiHidden="0" w:uiPriority="68" w:unhideWhenUsed="0"/>
-    <w:lsdException w:name="Medium Grid 3 Accent 6" w:semiHidden="0" w:uiPriority="69" w:unhideWhenUsed="0"/>
-    <w:lsdException w:name="Dark List Accent 6" w:semiHidden="0" w:uiPriority="70" w:unhideWhenUsed="0"/>
-    <w:lsdException w:name="Colorful Shading Accent 6" w:semiHidden="0" w:uiPriority="71" w:unhideWhenUsed="0"/>
-    <w:lsdException w:name="Colorful List Accent 6" w:semiHidden="0" w:uiPriority="72" w:unhideWhenUsed="0"/>
-    <w:lsdException w:name="Colorful Grid Accent 6" w:semiHidden="0" w:uiPriority="73" w:unhideWhenUsed="0"/>
-    <w:lsdException w:name="Subtle Emphasis" w:semiHidden="0" w:uiPriority="19" w:unhideWhenUsed="0" w:qFormat="1"/>
-    <w:lsdException w:name="Intense Emphasis" w:semiHidden="0" w:uiPriority="21" w:unhideWhenUsed="0" w:qFormat="1"/>
-    <w:lsdException w:name="Subtle Reference" w:semiHidden="0" w:uiPriority="31" w:unhideWhenUsed="0" w:qFormat="1"/>
-    <w:lsdException w:name="Intense Reference" w:semiHidden="0" w:uiPriority="32" w:unhideWhenUsed="0" w:qFormat="1"/>
-    <w:lsdException w:name="Book Title" w:semiHidden="0" w:uiPriority="33" w:unhideWhenUsed="0" w:qFormat="1"/>
-    <w:lsdException w:name="Bibliography" w:uiPriority="37"/>
-    <w:lsdException w:name="TOC Heading" w:uiPriority="39" w:qFormat="1"/>
-  </w:latentStyles>
-  <w:style w:type="paragraph" w:default="1" w:styleId="Normal">
-    <w:name w:val="Normal"/>
-    <w:qFormat/>
-    <w:rsid w:val="00F94639"/>
-  </w:style>
-  <w:style w:type="paragraph" w:styleId="Heading1">
-    <w:name w:val="heading 1"/>
-    <w:basedOn w:val="Normal"/>
-    <w:next w:val="Normal"/>
-    <w:link w:val="Heading1Char"/>
-    <w:uiPriority w:val="9"/>
-    <w:qFormat/>
-    <w:rsid w:val="00496284"/>
-    <w:pPr>
-      <w:keepNext/>
-      <w:keepLines/>
-      <w:spacing w:before="240" w:after="0"/>
-      <w:outlineLvl w:val="0"/>
-    </w:pPr>
-    <w:rPr>
-      <w:rFonts w:asciiTheme="majorHAnsi" w:eastAsiaTheme="majorEastAsia" w:hAnsiTheme="majorHAnsi" w:cstheme="majorBidi"/>
-      <w:color w:val="2E74B5" w:themeColor="accent1" w:themeShade="BF"/>
-      <w:sz w:val="32"/>
-      <w:szCs w:val="32"/>
-    </w:rPr>
-  </w:style>
-  <w:style w:type="paragraph" w:styleId="Heading2">
-    <w:name w:val="heading 2"/>
-    <w:basedOn w:val="Normal"/>
-    <w:next w:val="Normal"/>
-    <w:link w:val="Heading2Char"/>
-    <w:uiPriority w:val="9"/>
-    <w:unhideWhenUsed/>
-    <w:qFormat/>
-    <w:rsid w:val="00496284"/>
-    <w:pPr>
-      <w:keepNext/>
-      <w:keepLines/>
-      <w:spacing w:before="40" w:after="0"/>
-      <w:outlineLvl w:val="1"/>
-    </w:pPr>
-    <w:rPr>
-      <w:rFonts w:asciiTheme="majorHAnsi" w:eastAsiaTheme="majorEastAsia" w:hAnsiTheme="majorHAnsi" w:cstheme="majorBidi"/>
-      <w:color w:val="2E74B5" w:themeColor="accent1" w:themeShade="BF"/>
-      <w:sz w:val="26"/>
-      <w:szCs w:val="26"/>
-    </w:rPr>
-  </w:style>
-  <w:style w:type="character" w:default="1" w:styleId="DefaultParagraphFont">
-    <w:name w:val="Default Paragraph Font"/>
-    <w:uiPriority w:val="1"/>
-    <w:semiHidden/>
-    <w:unhideWhenUsed/>
-  </w:style>
-  <w:style w:type="table" w:default="1" w:styleId="TableNormal">
-    <w:name w:val="Normal Table"/>
-    <w:uiPriority w:val="99"/>
-    <w:semiHidden/>
-    <w:unhideWhenUsed/>
-    <w:tblPr>
-      <w:tblInd w:w="0" w:type="dxa"/>
-      <w:tblCellMar>
-        <w:top w:w="0" w:type="dxa"/>
-        <w:left w:w="108" w:type="dxa"/>
-        <w:bottom w:w="0" w:type="dxa"/>
-        <w:right w:w="108" w:type="dxa"/>
-      </w:tblCellMar>
-    </w:tblPr>
-  </w:style>
-  <w:style w:type="numbering" w:default="1" w:styleId="NoList">
-    <w:name w:val="No List"/>
-    <w:uiPriority w:val="99"/>
-    <w:semiHidden/>
-    <w:unhideWhenUsed/>
-  </w:style>
-  <w:style w:type="paragraph" w:styleId="BalloonText">
-    <w:name w:val="Balloon Text"/>
-    <w:basedOn w:val="Normal"/>
-    <w:link w:val="BalloonTextChar"/>
-    <w:uiPriority w:val="99"/>
-    <w:semiHidden/>
-    <w:unhideWhenUsed/>
-    <w:rsid w:val="007E1C73"/>
-    <w:pPr>
-      <w:spacing w:after="0" w:line="240" w:lineRule="auto"/>
-    </w:pPr>
-    <w:rPr>
-      <w:rFonts w:ascii="Tahoma" w:hAnsi="Tahoma" w:cs="Tahoma"/>
-      <w:sz w:val="16"/>
-      <w:szCs w:val="16"/>
-    </w:rPr>
-  </w:style>
-  <w:style w:type="character" w:customStyle="1" w:styleId="BalloonTextChar">
-    <w:name w:val="Balloon Text Char"/>
-    <w:basedOn w:val="DefaultParagraphFont"/>
-    <w:link w:val="BalloonText"/>
-    <w:uiPriority w:val="99"/>
-    <w:semiHidden/>
-    <w:rsid w:val="007E1C73"/>
-    <w:rPr>
-      <w:rFonts w:ascii="Tahoma" w:hAnsi="Tahoma" w:cs="Tahoma"/>
-      <w:sz w:val="16"/>
-      <w:szCs w:val="16"/>
-    </w:rPr>
-  </w:style>
-  <w:style w:type="character" w:customStyle="1" w:styleId="apple-converted-space">
-    <w:name w:val="apple-converted-space"/>
-    <w:basedOn w:val="DefaultParagraphFont"/>
-    <w:rsid w:val="00391735"/>
-  </w:style>
-  <w:style w:type="character" w:styleId="Hyperlink">
-    <w:name w:val="Hyperlink"/>
-    <w:basedOn w:val="DefaultParagraphFont"/>
-    <w:uiPriority w:val="99"/>
-    <w:unhideWhenUsed/>
-    <w:rsid w:val="000479C1"/>
-    <w:rPr>
-      <w:color w:val="0563C1" w:themeColor="hyperlink"/>
-      <w:u w:val="single"/>
-    </w:rPr>
-  </w:style>
-  <w:style w:type="character" w:styleId="FollowedHyperlink">
-    <w:name w:val="FollowedHyperlink"/>
-    <w:basedOn w:val="DefaultParagraphFont"/>
-    <w:uiPriority w:val="99"/>
-    <w:semiHidden/>
-    <w:unhideWhenUsed/>
-    <w:rsid w:val="000479C1"/>
-    <w:rPr>
-      <w:color w:val="954F72" w:themeColor="followedHyperlink"/>
-      <w:u w:val="single"/>
-    </w:rPr>
-  </w:style>
-  <w:style w:type="character" w:customStyle="1" w:styleId="Heading1Char">
-    <w:name w:val="Heading 1 Char"/>
-    <w:basedOn w:val="DefaultParagraphFont"/>
-    <w:link w:val="Heading1"/>
-    <w:uiPriority w:val="9"/>
-    <w:rsid w:val="00496284"/>
-    <w:rPr>
-      <w:rFonts w:asciiTheme="majorHAnsi" w:eastAsiaTheme="majorEastAsia" w:hAnsiTheme="majorHAnsi" w:cstheme="majorBidi"/>
-      <w:color w:val="2E74B5" w:themeColor="accent1" w:themeShade="BF"/>
-      <w:sz w:val="32"/>
-      <w:szCs w:val="32"/>
-    </w:rPr>
-  </w:style>
-  <w:style w:type="character" w:customStyle="1" w:styleId="Heading2Char">
-    <w:name w:val="Heading 2 Char"/>
-    <w:basedOn w:val="DefaultParagraphFont"/>
-    <w:link w:val="Heading2"/>
-    <w:uiPriority w:val="9"/>
-    <w:rsid w:val="00496284"/>
-    <w:rPr>
-      <w:rFonts w:asciiTheme="majorHAnsi" w:eastAsiaTheme="majorEastAsia" w:hAnsiTheme="majorHAnsi" w:cstheme="majorBidi"/>
-      <w:color w:val="2E74B5" w:themeColor="accent1" w:themeShade="BF"/>
-      <w:sz w:val="26"/>
-      <w:szCs w:val="26"/>
-    </w:rPr>
-  </w:style>
-  <w:style w:type="paragraph" w:styleId="Title">
-    <w:name w:val="Title"/>
-    <w:basedOn w:val="Normal"/>
-    <w:next w:val="Normal"/>
-    <w:link w:val="TitleChar"/>
-    <w:uiPriority w:val="10"/>
-    <w:qFormat/>
-    <w:rsid w:val="00496284"/>
-    <w:pPr>
-      <w:spacing w:after="0" w:line="240" w:lineRule="auto"/>
-      <w:contextualSpacing/>
-    </w:pPr>
-    <w:rPr>
-      <w:rFonts w:asciiTheme="majorHAnsi" w:eastAsiaTheme="majorEastAsia" w:hAnsiTheme="majorHAnsi" w:cstheme="majorBidi"/>
-      <w:spacing w:val="-10"/>
-      <w:kern w:val="28"/>
-      <w:sz w:val="56"/>
-      <w:szCs w:val="56"/>
-    </w:rPr>
-  </w:style>
-  <w:style w:type="character" w:customStyle="1" w:styleId="TitleChar">
-    <w:name w:val="Title Char"/>
-    <w:basedOn w:val="DefaultParagraphFont"/>
-    <w:link w:val="Title"/>
-    <w:uiPriority w:val="10"/>
-    <w:rsid w:val="00496284"/>
-    <w:rPr>
-      <w:rFonts w:asciiTheme="majorHAnsi" w:eastAsiaTheme="majorEastAsia" w:hAnsiTheme="majorHAnsi" w:cstheme="majorBidi"/>
-      <w:spacing w:val="-10"/>
-      <w:kern w:val="28"/>
-      <w:sz w:val="56"/>
-      <w:szCs w:val="56"/>
-    </w:rPr>
-  </w:style>
-  <w:style w:type="paragraph" w:styleId="Header">
-    <w:name w:val="header"/>
-    <w:basedOn w:val="Normal"/>
-    <w:link w:val="HeaderChar"/>
-    <w:uiPriority w:val="99"/>
-    <w:unhideWhenUsed/>
-    <w:rsid w:val="00496284"/>
-    <w:pPr>
-      <w:tabs>
-        <w:tab w:val="center" w:pos="4680"/>
-        <w:tab w:val="right" w:pos="9360"/>
-      </w:tabs>
-      <w:spacing w:after="0" w:line="240" w:lineRule="auto"/>
-    </w:pPr>
-  </w:style>
-  <w:style w:type="character" w:customStyle="1" w:styleId="HeaderChar">
-    <w:name w:val="Header Char"/>
-    <w:basedOn w:val="DefaultParagraphFont"/>
-    <w:link w:val="Header"/>
-    <w:uiPriority w:val="99"/>
-    <w:rsid w:val="00496284"/>
-  </w:style>
-  <w:style w:type="paragraph" w:styleId="Footer">
-    <w:name w:val="footer"/>
-    <w:basedOn w:val="Normal"/>
-    <w:link w:val="FooterChar"/>
-    <w:uiPriority w:val="99"/>
-    <w:unhideWhenUsed/>
-    <w:rsid w:val="00496284"/>
-    <w:pPr>
-      <w:tabs>
-        <w:tab w:val="center" w:pos="4680"/>
-        <w:tab w:val="right" w:pos="9360"/>
-      </w:tabs>
-      <w:spacing w:after="0" w:line="240" w:lineRule="auto"/>
-    </w:pPr>
-  </w:style>
-  <w:style w:type="character" w:customStyle="1" w:styleId="FooterChar">
-    <w:name w:val="Footer Char"/>
-    <w:basedOn w:val="DefaultParagraphFont"/>
-    <w:link w:val="Footer"/>
-    <w:uiPriority w:val="99"/>
-    <w:rsid w:val="00496284"/>
-  </w:style>
-  <w:style w:type="paragraph" w:styleId="TOCHeading">
-    <w:name w:val="TOC Heading"/>
-    <w:basedOn w:val="Heading1"/>
-    <w:next w:val="Normal"/>
-    <w:uiPriority w:val="39"/>
-    <w:unhideWhenUsed/>
-    <w:qFormat/>
-    <w:rsid w:val="00496284"/>
-    <w:pPr>
-      <w:outlineLvl w:val="9"/>
-    </w:pPr>
-  </w:style>
-  <w:style w:type="paragraph" w:styleId="TOC1">
-    <w:name w:val="toc 1"/>
-    <w:basedOn w:val="Normal"/>
-    <w:next w:val="Normal"/>
-    <w:autoRedefine/>
-    <w:uiPriority w:val="39"/>
-    <w:unhideWhenUsed/>
-    <w:rsid w:val="00496284"/>
-    <w:pPr>
-      <w:tabs>
-        <w:tab w:val="right" w:leader="dot" w:pos="9350"/>
-      </w:tabs>
-      <w:spacing w:after="100"/>
-    </w:pPr>
-    <w:rPr>
-      <w:rFonts w:ascii="Calibri" w:hAnsi="Calibri"/>
-    </w:rPr>
-  </w:style>
-  <w:style w:type="paragraph" w:styleId="TOC2">
-    <w:name w:val="toc 2"/>
-    <w:basedOn w:val="Normal"/>
-    <w:next w:val="Normal"/>
-    <w:autoRedefine/>
-    <w:uiPriority w:val="39"/>
-    <w:unhideWhenUsed/>
-    <w:rsid w:val="00496284"/>
-    <w:pPr>
-      <w:spacing w:after="100"/>
-      <w:ind w:left="220"/>
-    </w:pPr>
-  </w:style>
-  <w:style w:type="paragraph" w:customStyle="1" w:styleId="TableText">
-    <w:name w:val="Table Text"/>
-    <w:basedOn w:val="Normal"/>
-    <w:link w:val="TableTextChar"/>
-    <w:qFormat/>
-    <w:rsid w:val="00496284"/>
-    <w:pPr>
-      <w:widowControl w:val="0"/>
-      <w:overflowPunct w:val="0"/>
-      <w:autoSpaceDE w:val="0"/>
-      <w:autoSpaceDN w:val="0"/>
-      <w:adjustRightInd w:val="0"/>
-      <w:spacing w:before="60" w:after="0" w:line="240" w:lineRule="auto"/>
-      <w:textAlignment w:val="baseline"/>
-    </w:pPr>
-    <w:rPr>
-      <w:rFonts w:ascii="Calibri" w:eastAsia="Times New Roman" w:hAnsi="Calibri" w:cs="Times New Roman"/>
-      <w:sz w:val="20"/>
-    </w:rPr>
-  </w:style>
-  <w:style w:type="paragraph" w:customStyle="1" w:styleId="zFooterLeft">
-    <w:name w:val="zFooterLeft"/>
-    <w:semiHidden/>
-    <w:rsid w:val="00496284"/>
-    <w:pPr>
-      <w:spacing w:after="60" w:line="200" w:lineRule="exact"/>
-    </w:pPr>
-    <w:rPr>
-      <w:rFonts w:ascii="Arial" w:eastAsia="Times New Roman" w:hAnsi="Arial" w:cs="Times New Roman"/>
-      <w:sz w:val="16"/>
-      <w:szCs w:val="16"/>
-      <w:lang w:bidi="he-IL"/>
-    </w:rPr>
-  </w:style>
-  <w:style w:type="paragraph" w:customStyle="1" w:styleId="zFooterCenter">
-    <w:name w:val="zFooterCenter"/>
-    <w:semiHidden/>
-    <w:rsid w:val="00496284"/>
-    <w:pPr>
-      <w:spacing w:after="60" w:line="200" w:lineRule="exact"/>
-      <w:jc w:val="center"/>
-    </w:pPr>
-    <w:rPr>
-      <w:rFonts w:ascii="Arial" w:eastAsia="Times New Roman" w:hAnsi="Arial" w:cs="Times New Roman"/>
-      <w:sz w:val="16"/>
-      <w:szCs w:val="16"/>
-      <w:lang w:bidi="he-IL"/>
-    </w:rPr>
-  </w:style>
-  <w:style w:type="paragraph" w:customStyle="1" w:styleId="TableTitle">
-    <w:name w:val="TableTitle"/>
-    <w:rsid w:val="00496284"/>
-    <w:pPr>
-      <w:spacing w:before="120" w:after="120" w:line="240" w:lineRule="auto"/>
-      <w:ind w:left="34" w:hanging="34"/>
-    </w:pPr>
-    <w:rPr>
-      <w:rFonts w:ascii="Calibri" w:eastAsia="Times New Roman" w:hAnsi="Calibri" w:cs="Times New Roman"/>
-      <w:b/>
-      <w:bCs/>
-      <w:color w:val="FFFFFF"/>
-      <w:szCs w:val="24"/>
-      <w:lang w:bidi="he-IL"/>
-    </w:rPr>
-  </w:style>
-  <w:style w:type="character" w:customStyle="1" w:styleId="TableTextChar">
-    <w:name w:val="Table Text Char"/>
-    <w:link w:val="TableText"/>
-    <w:rsid w:val="00496284"/>
-    <w:rPr>
-      <w:rFonts w:ascii="Calibri" w:eastAsia="Times New Roman" w:hAnsi="Calibri" w:cs="Times New Roman"/>
-      <w:sz w:val="20"/>
-    </w:rPr>
-  </w:style>
-  <w:style w:type="paragraph" w:customStyle="1" w:styleId="Title-Level2">
-    <w:name w:val="Title - Level 2"/>
-    <w:basedOn w:val="Normal"/>
-    <w:rsid w:val="00496284"/>
-    <w:pPr>
-      <w:spacing w:before="240" w:after="0" w:line="240" w:lineRule="auto"/>
-    </w:pPr>
-    <w:rPr>
-      <w:rFonts w:ascii="Calibri" w:eastAsia="Times New Roman" w:hAnsi="Calibri" w:cs="Times New Roman"/>
-      <w:b/>
-      <w:bCs/>
-      <w:sz w:val="28"/>
-      <w:szCs w:val="40"/>
-      <w:lang w:bidi="he-IL"/>
-    </w:rPr>
-  </w:style>
-  <w:style w:type="paragraph" w:styleId="NoSpacing">
-    <w:name w:val="No Spacing"/>
-    <w:link w:val="NoSpacingChar"/>
-    <w:uiPriority w:val="1"/>
-    <w:qFormat/>
-    <w:rsid w:val="00496284"/>
-    <w:pPr>
-      <w:spacing w:after="0" w:line="240" w:lineRule="auto"/>
-    </w:pPr>
-    <w:rPr>
-      <w:rFonts w:eastAsiaTheme="minorEastAsia"/>
-    </w:rPr>
-  </w:style>
-  <w:style w:type="character" w:customStyle="1" w:styleId="NoSpacingChar">
-    <w:name w:val="No Spacing Char"/>
-    <w:basedOn w:val="DefaultParagraphFont"/>
-    <w:link w:val="NoSpacing"/>
-    <w:uiPriority w:val="1"/>
-    <w:rsid w:val="00496284"/>
-    <w:rPr>
-      <w:rFonts w:eastAsiaTheme="minorEastAsia"/>
-    </w:rPr>
-  </w:style>
-  <w:style w:type="paragraph" w:styleId="ListParagraph">
-    <w:name w:val="List Paragraph"/>
-    <w:basedOn w:val="Normal"/>
-    <w:uiPriority w:val="34"/>
-    <w:qFormat/>
-    <w:rsid w:val="007A3C26"/>
-    <w:pPr>
-      <w:ind w:left="720"/>
-      <w:contextualSpacing/>
-    </w:pPr>
-  </w:style>
-  <w:style w:type="character" w:styleId="BookTitle">
-    <w:name w:val="Book Title"/>
-    <w:uiPriority w:val="33"/>
-    <w:qFormat/>
-    <w:rsid w:val="005C6511"/>
-    <w:rPr>
-      <w:b/>
-      <w:bCs/>
-      <w:i/>
-      <w:iCs/>
-      <w:spacing w:val="9"/>
-    </w:rPr>
-  </w:style>
-</w:styles>
-</file>
-
-<file path=word/stylesWithEffects.xml><?xml version="1.0" encoding="utf-8"?>
-<w:styles xmlns:wpc="http://schemas.microsoft.com/office/word/2010/wordprocessingCanvas" xmlns:mc="http://schemas.openxmlformats.org/markup-compatibility/2006" xmlns:o="urn:schemas-microsoft-com:office:office" xmlns:r="http://schemas.openxmlformats.org/officeDocument/2006/relationships" xmlns:m="http://schemas.openxmlformats.org/officeDocument/2006/math" xmlns:v="urn:schemas-microsoft-com:vml" xmlns:wp14="http://schemas.microsoft.com/office/word/2010/wordprocessingDrawing" xmlns:wp="http://schemas.openxmlformats.org/drawingml/2006/wordprocessingDrawing" xmlns:w10="urn:schemas-microsoft-com:office:word" xmlns:w="http://schemas.openxmlformats.org/wordprocessingml/2006/main" xmlns:w14="http://schemas.microsoft.com/office/word/2010/wordml" xmlns:wpg="http://schemas.microsoft.com/office/word/2010/wordprocessingGroup" xmlns:wpi="http://schemas.microsoft.com/office/word/2010/wordprocessingInk" xmlns:wne="http://schemas.microsoft.com/office/word/2006/wordml" xmlns:wps="http://schemas.microsoft.com/office/word/2010/wordprocessingShape" mc:Ignorable="w14 wp14">
-  <w:docDefaults>
-    <w:rPrDefault>
-      <w:rPr>
-        <w:rFonts w:asciiTheme="minorHAnsi" w:eastAsiaTheme="minorHAnsi" w:hAnsiTheme="minorHAnsi" w:cstheme="minorBidi"/>
-        <w:sz w:val="22"/>
-        <w:szCs w:val="22"/>
-        <w:lang w:val="en-US" w:eastAsia="en-US" w:bidi="ar-SA"/>
-      </w:rPr>
-    </w:rPrDefault>
-    <w:pPrDefault>
-      <w:pPr>
-        <w:spacing w:after="160" w:line="259" w:lineRule="auto"/>
-      </w:pPr>
-    </w:pPrDefault>
-  </w:docDefaults>
-  <w:latentStyles w:defLockedState="0" w:defUIPriority="99" w:defSemiHidden="1" w:defUnhideWhenUsed="1" w:defQFormat="0" w:count="267">
-    <w:lsdException w:name="Normal" w:semiHidden="0" w:uiPriority="0" w:unhideWhenUsed="0" w:qFormat="1"/>
-    <w:lsdException w:name="heading 1" w:semiHidden="0" w:uiPriority="9" w:unhideWhenUsed="0" w:qFormat="1"/>
-    <w:lsdException w:name="heading 2" w:uiPriority="9" w:qFormat="1"/>
-    <w:lsdException w:name="heading 3" w:uiPriority="9" w:qFormat="1"/>
-    <w:lsdException w:name="heading 4" w:uiPriority="9" w:qFormat="1"/>
-    <w:lsdException w:name="heading 5" w:uiPriority="9" w:qFormat="1"/>
-    <w:lsdException w:name="heading 6" w:uiPriority="9" w:qFormat="1"/>
-    <w:lsdException w:name="heading 7" w:uiPriority="9" w:qFormat="1"/>
-    <w:lsdException w:name="heading 8" w:uiPriority="9" w:qFormat="1"/>
-    <w:lsdException w:name="heading 9" w:uiPriority="9" w:qFormat="1"/>
-    <w:lsdException w:name="toc 1" w:uiPriority="39"/>
-    <w:lsdException w:name="toc 2" w:uiPriority="39"/>
-    <w:lsdException w:name="toc 3" w:uiPriority="39"/>
-    <w:lsdException w:name="toc 4" w:uiPriority="39"/>
-    <w:lsdException w:name="toc 5" w:uiPriority="39"/>
-    <w:lsdException w:name="toc 6" w:uiPriority="39"/>
-    <w:lsdException w:name="toc 7" w:uiPriority="39"/>
-    <w:lsdException w:name="toc 8" w:uiPriority="39"/>
-    <w:lsdException w:name="toc 9" w:uiPriority="39"/>
-    <w:lsdException w:name="caption" w:uiPriority="35" w:qFormat="1"/>
-    <w:lsdException w:name="Title" w:semiHidden="0" w:uiPriority="10" w:unhideWhenUsed="0" w:qFormat="1"/>
-    <w:lsdException w:name="Default Paragraph Font" w:uiPriority="1"/>
-    <w:lsdException w:name="Subtitle" w:semiHidden="0" w:uiPriority="11" w:unhideWhenUsed="0" w:qFormat="1"/>
-    <w:lsdException w:name="Strong" w:semiHidden="0" w:uiPriority="22" w:unhideWhenUsed="0" w:qFormat="1"/>
-    <w:lsdException w:name="Emphasis" w:semiHidden="0" w:uiPriority="20" w:unhideWhenUsed="0" w:qFormat="1"/>
-    <w:lsdException w:name="Table Grid" w:semiHidden="0" w:uiPriority="39" w:unhideWhenUsed="0"/>
-    <w:lsdException w:name="Placeholder Text" w:unhideWhenUsed="0"/>
-    <w:lsdException w:name="No Spacing" w:semiHidden="0" w:uiPriority="1" w:unhideWhenUsed="0" w:qFormat="1"/>
-    <w:lsdException w:name="Light Shading" w:semiHidden="0" w:uiPriority="60" w:unhideWhenUsed="0"/>
-    <w:lsdException w:name="Light List" w:semiHidden="0" w:uiPriority="61" w:unhideWhenUsed="0"/>
-    <w:lsdException w:name="Light Grid" w:semiHidden="0" w:uiPriority="62" w:unhideWhenUsed="0"/>
-    <w:lsdException w:name="Medium Shading 1" w:semiHidden="0" w:uiPriority="63" w:unhideWhenUsed="0"/>
-    <w:lsdException w:name="Medium Shading 2" w:semiHidden="0" w:uiPriority="64" w:unhideWhenUsed="0"/>
-    <w:lsdException w:name="Medium List 1" w:semiHidden="0" w:uiPriority="65" w:unhideWhenUsed="0"/>
-    <w:lsdException w:name="Medium List 2" w:semiHidden="0" w:uiPriority="66" w:unhideWhenUsed="0"/>
-    <w:lsdException w:name="Medium Grid 1" w:semiHidden="0" w:uiPriority="67" w:unhideWhenUsed="0"/>
-    <w:lsdException w:name="Medium Grid 2" w:semiHidden="0" w:uiPriority="68" w:unhideWhenUsed="0"/>
-    <w:lsdException w:name="Medium Grid 3" w:semiHidden="0" w:uiPriority="69" w:unhideWhenUsed="0"/>
-    <w:lsdException w:name="Dark List" w:semiHidden="0" w:uiPriority="70" w:unhideWhenUsed="0"/>
-    <w:lsdException w:name="Colorful Shading" w:semiHidden="0" w:uiPriority="71" w:unhideWhenUsed="0"/>
-    <w:lsdException w:name="Colorful List" w:semiHidden="0" w:uiPriority="72" w:unhideWhenUsed="0"/>
-    <w:lsdException w:name="Colorful Grid" w:semiHidden="0" w:uiPriority="73" w:unhideWhenUsed="0"/>
-    <w:lsdException w:name="Light Shading Accent 1" w:semiHidden="0" w:uiPriority="60" w:unhideWhenUsed="0"/>
-    <w:lsdException w:name="Light List Accent 1" w:semiHidden="0" w:uiPriority="61" w:unhideWhenUsed="0"/>
-    <w:lsdException w:name="Light Grid Accent 1" w:semiHidden="0" w:uiPriority="62" w:unhideWhenUsed="0"/>
-    <w:lsdException w:name="Medium Shading 1 Accent 1" w:semiHidden="0" w:uiPriority="63" w:unhideWhenUsed="0"/>
-    <w:lsdException w:name="Medium Shading 2 Accent 1" w:semiHidden="0" w:uiPriority="64" w:unhideWhenUsed="0"/>
-    <w:lsdException w:name="Medium List 1 Accent 1" w:semiHidden="0" w:uiPriority="65" w:unhideWhenUsed="0"/>
-    <w:lsdException w:name="Revision" w:unhideWhenUsed="0"/>
-    <w:lsdException w:name="List Paragraph" w:semiHidden="0" w:uiPriority="34" w:unhideWhenUsed="0" w:qFormat="1"/>
-    <w:lsdException w:name="Quote" w:semiHidden="0" w:uiPriority="29" w:unhideWhenUsed="0" w:qFormat="1"/>
-    <w:lsdException w:name="Intense Quote" w:semiHidden="0" w:uiPriority="30" w:unhideWhenUsed="0" w:qFormat="1"/>
-    <w:lsdException w:name="Medium List 2 Accent 1" w:semiHidden="0" w:uiPriority="66" w:unhideWhenUsed="0"/>
-    <w:lsdException w:name="Medium Grid 1 Accent 1" w:semiHidden="0" w:uiPriority="67" w:unhideWhenUsed="0"/>
-    <w:lsdException w:name="Medium Grid 2 Accent 1" w:semiHidden="0" w:uiPriority="68" w:unhideWhenUsed="0"/>
-    <w:lsdException w:name="Medium Grid 3 Accent 1" w:semiHidden="0" w:uiPriority="69" w:unhideWhenUsed="0"/>
-    <w:lsdException w:name="Dark List Accent 1" w:semiHidden="0" w:uiPriority="70" w:unhideWhenUsed="0"/>
-    <w:lsdException w:name="Colorful Shading Accent 1" w:semiHidden="0" w:uiPriority="71" w:unhideWhenUsed="0"/>
-    <w:lsdException w:name="Colorful List Accent 1" w:semiHidden="0" w:uiPriority="72" w:unhideWhenUsed="0"/>
-    <w:lsdException w:name="Colorful Grid Accent 1" w:semiHidden="0" w:uiPriority="73" w:unhideWhenUsed="0"/>
-    <w:lsdException w:name="Light Shading Accent 2" w:semiHidden="0" w:uiPriority="60" w:unhideWhenUsed="0"/>
-    <w:lsdException w:name="Light List Accent 2" w:semiHidden="0" w:uiPriority="61" w:unhideWhenUsed="0"/>
-    <w:lsdException w:name="Light Grid Accent 2" w:semiHidden="0" w:uiPriority="62" w:unhideWhenUsed="0"/>
-    <w:lsdException w:name="Medium Shading 1 Accent 2" w:semiHidden="0" w:uiPriority="63" w:unhideWhenUsed="0"/>
-    <w:lsdException w:name="Medium Shading 2 Accent 2" w:semiHidden="0" w:uiPriority="64" w:unhideWhenUsed="0"/>
-    <w:lsdException w:name="Medium List 1 Accent 2" w:semiHidden="0" w:uiPriority="65" w:unhideWhenUsed="0"/>
-    <w:lsdException w:name="Medium List 2 Accent 2" w:semiHidden="0" w:uiPriority="66" w:unhideWhenUsed="0"/>
-    <w:lsdException w:name="Medium Grid 1 Accent 2" w:semiHidden="0" w:uiPriority="67" w:unhideWhenUsed="0"/>
-    <w:lsdException w:name="Medium Grid 2 Accent 2" w:semiHidden="0" w:uiPriority="68" w:unhideWhenUsed="0"/>
-    <w:lsdException w:name="Medium Grid 3 Accent 2" w:semiHidden="0" w:uiPriority="69" w:unhideWhenUsed="0"/>
-    <w:lsdException w:name="Dark List Accent 2" w:semiHidden="0" w:uiPriority="70" w:unhideWhenUsed="0"/>
-    <w:lsdException w:name="Colorful Shading Accent 2" w:semiHidden="0" w:uiPriority="71" w:unhideWhenUsed="0"/>
-    <w:lsdException w:name="Colorful List Accent 2" w:semiHidden="0" w:uiPriority="72" w:unhideWhenUsed="0"/>
-    <w:lsdException w:name="Colorful Grid Accent 2" w:semiHidden="0" w:uiPriority="73" w:unhideWhenUsed="0"/>
-    <w:lsdException w:name="Light Shading Accent 3" w:semiHidden="0" w:uiPriority="60" w:unhideWhenUsed="0"/>
-    <w:lsdException w:name="Light List Accent 3" w:semiHidden="0" w:uiPriority="61" w:unhideWhenUsed="0"/>
-    <w:lsdException w:name="Light Grid Accent 3" w:semiHidden="0" w:uiPriority="62" w:unhideWhenUsed="0"/>
-    <w:lsdException w:name="Medium Shading 1 Accent 3" w:semiHidden="0" w:uiPriority="63" w:unhideWhenUsed="0"/>
-    <w:lsdException w:name="Medium Shading 2 Accent 3" w:semiHidden="0" w:uiPriority="64" w:unhideWhenUsed="0"/>
-    <w:lsdException w:name="Medium List 1 Accent 3" w:semiHidden="0" w:uiPriority="65" w:unhideWhenUsed="0"/>
-    <w:lsdException w:name="Medium List 2 Accent 3" w:semiHidden="0" w:uiPriority="66" w:unhideWhenUsed="0"/>
-    <w:lsdException w:name="Medium Grid 1 Accent 3" w:semiHidden="0" w:uiPriority="67" w:unhideWhenUsed="0"/>
-    <w:lsdException w:name="Medium Grid 2 Accent 3" w:semiHidden="0" w:uiPriority="68" w:unhideWhenUsed="0"/>
-    <w:lsdException w:name="Medium Grid 3 Accent 3" w:semiHidden="0" w:uiPriority="69" w:unhideWhenUsed="0"/>
-    <w:lsdException w:name="Dark List Accent 3" w:semiHidden="0" w:uiPriority="70" w:unhideWhenUsed="0"/>
-    <w:lsdException w:name="Colorful Shading Accent 3" w:semiHidden="0" w:uiPriority="71" w:unhideWhenUsed="0"/>
-    <w:lsdException w:name="Colorful List Accent 3" w:semiHidden="0" w:uiPriority="72" w:unhideWhenUsed="0"/>
-    <w:lsdException w:name="Colorful Grid Accent 3" w:semiHidden="0" w:uiPriority="73" w:unhideWhenUsed="0"/>
-    <w:lsdException w:name="Light Shading Accent 4" w:semiHidden="0" w:uiPriority="60" w:unhideWhenUsed="0"/>
-    <w:lsdException w:name="Light List Accent 4" w:semiHidden="0" w:uiPriority="61" w:unhideWhenUsed="0"/>
-    <w:lsdException w:name="Light Grid Accent 4" w:semiHidden="0" w:uiPriority="62" w:unhideWhenUsed="0"/>
-    <w:lsdException w:name="Medium Shading 1 Accent 4" w:semiHidden="0" w:uiPriority="63" w:unhideWhenUsed="0"/>
-    <w:lsdException w:name="Medium Shading 2 Accent 4" w:semiHidden="0" w:uiPriority="64" w:unhideWhenUsed="0"/>
-    <w:lsdException w:name="Medium List 1 Accent 4" w:semiHidden="0" w:uiPriority="65" w:unhideWhenUsed="0"/>
-    <w:lsdException w:name="Medium List 2 Accent 4" w:semiHidden="0" w:uiPriority="66" w:unhideWhenUsed="0"/>
-    <w:lsdException w:name="Medium Grid 1 Accent 4" w:semiHidden="0" w:uiPriority="67" w:unhideWhenUsed="0"/>
-    <w:lsdException w:name="Medium Grid 2 Accent 4" w:semiHidden="0" w:uiPriority="68" w:unhideWhenUsed="0"/>
-    <w:lsdException w:name="Medium Grid 3 Accent 4" w:semiHidden="0" w:uiPriority="69" w:unhideWhenUsed="0"/>
-    <w:lsdException w:name="Dark List Accent 4" w:semiHidden="0" w:uiPriority="70" w:unhideWhenUsed="0"/>
-    <w:lsdException w:name="Colorful Shading Accent 4" w:semiHidden="0" w:uiPriority="71" w:unhideWhenUsed="0"/>
-    <w:lsdException w:name="Colorful List Accent 4" w:semiHidden="0" w:uiPriority="72" w:unhideWhenUsed="0"/>
-    <w:lsdException w:name="Colorful Grid Accent 4" w:semiHidden="0" w:uiPriority="73" w:unhideWhenUsed="0"/>
-    <w:lsdException w:name="Light Shading Accent 5" w:semiHidden="0" w:uiPriority="60" w:unhideWhenUsed="0"/>
-    <w:lsdException w:name="Light List Accent 5" w:semiHidden="0" w:uiPriority="61" w:unhideWhenUsed="0"/>
-    <w:lsdException w:name="Light Grid Accent 5" w:semiHidden="0" w:uiPriority="62" w:unhideWhenUsed="0"/>
-    <w:lsdException w:name="Medium Shading 1 Accent 5" w:semiHidden="0" w:uiPriority="63" w:unhideWhenUsed="0"/>
-    <w:lsdException w:name="Medium Shading 2 Accent 5" w:semiHidden="0" w:uiPriority="64" w:unhideWhenUsed="0"/>
-    <w:lsdException w:name="Medium List 1 Accent 5" w:semiHidden="0" w:uiPriority="65" w:unhideWhenUsed="0"/>
-    <w:lsdException w:name="Medium List 2 Accent 5" w:semiHidden="0" w:uiPriority="66" w:unhideWhenUsed="0"/>
-    <w:lsdException w:name="Medium Grid 1 Accent 5" w:semiHidden="0" w:uiPriority="67" w:unhideWhenUsed="0"/>
-    <w:lsdException w:name="Medium Grid 2 Accent 5" w:semiHidden="0" w:uiPriority="68" w:unhideWhenUsed="0"/>
-    <w:lsdException w:name="Medium Grid 3 Accent 5" w:semiHidden="0" w:uiPriority="69" w:unhideWhenUsed="0"/>
-    <w:lsdException w:name="Dark List Accent 5" w:semiHidden="0" w:uiPriority="70" w:unhideWhenUsed="0"/>
-    <w:lsdException w:name="Colorful Shading Accent 5" w:semiHidden="0" w:uiPriority="71" w:unhideWhenUsed="0"/>
-    <w:lsdException w:name="Colorful List Accent 5" w:semiHidden="0" w:uiPriority="72" w:unhideWhenUsed="0"/>
-    <w:lsdException w:name="Colorful Grid Accent 5" w:semiHidden="0" w:uiPriority="73" w:unhideWhenUsed="0"/>
-    <w:lsdException w:name="Light Shading Accent 6" w:semiHidden="0" w:uiPriority="60" w:unhideWhenUsed="0"/>
-    <w:lsdException w:name="Light List Accent 6" w:semiHidden="0" w:uiPriority="61" w:unhideWhenUsed="0"/>
-    <w:lsdException w:name="Light Grid Accent 6" w:semiHidden="0" w:uiPriority="62" w:unhideWhenUsed="0"/>
-    <w:lsdException w:name="Medium Shading 1 Accent 6" w:semiHidden="0" w:uiPriority="63" w:unhideWhenUsed="0"/>
-    <w:lsdException w:name="Medium Shading 2 Accent 6" w:semiHidden="0" w:uiPriority="64" w:unhideWhenUsed="0"/>
-    <w:lsdException w:name="Medium List 1 Accent 6" w:semiHidden="0" w:uiPriority="65" w:unhideWhenUsed="0"/>
-    <w:lsdException w:name="Medium List 2 Accent 6" w:semiHidden="0" w:uiPriority="66" w:unhideWhenUsed="0"/>
-    <w:lsdException w:name="Medium Grid 1 Accent 6" w:semiHidden="0" w:uiPriority="67" w:unhideWhenUsed="0"/>
-    <w:lsdException w:name="Medium Grid 2 Accent 6" w:semiHidden="0" w:uiPriority="68" w:unhideWhenUsed="0"/>
-    <w:lsdException w:name="Medium Grid 3 Accent 6" w:semiHidden="0" w:uiPriority="69" w:unhideWhenUsed="0"/>
-    <w:lsdException w:name="Dark List Accent 6" w:semiHidden="0" w:uiPriority="70" w:unhideWhenUsed="0"/>
-    <w:lsdException w:name="Colorful Shading Accent 6" w:semiHidden="0" w:uiPriority="71" w:unhideWhenUsed="0"/>
-    <w:lsdException w:name="Colorful List Accent 6" w:semiHidden="0" w:uiPriority="72" w:unhideWhenUsed="0"/>
-    <w:lsdException w:name="Colorful Grid Accent 6" w:semiHidden="0" w:uiPriority="73" w:unhideWhenUsed="0"/>
-    <w:lsdException w:name="Subtle Emphasis" w:semiHidden="0" w:uiPriority="19" w:unhideWhenUsed="0" w:qFormat="1"/>
-    <w:lsdException w:name="Intense Emphasis" w:semiHidden="0" w:uiPriority="21" w:unhideWhenUsed="0" w:qFormat="1"/>
-    <w:lsdException w:name="Subtle Reference" w:semiHidden="0" w:uiPriority="31" w:unhideWhenUsed="0" w:qFormat="1"/>
-    <w:lsdException w:name="Intense Reference" w:semiHidden="0" w:uiPriority="32" w:unhideWhenUsed="0" w:qFormat="1"/>
-    <w:lsdException w:name="Book Title" w:semiHidden="0" w:uiPriority="33" w:unhideWhenUsed="0" w:qFormat="1"/>
-    <w:lsdException w:name="Bibliography" w:uiPriority="37"/>
-    <w:lsdException w:name="TOC Heading" w:uiPriority="39" w:qFormat="1"/>
+  <w:latentStyles w:defLockedState="0" w:defUIPriority="99" w:defSemiHidden="0" w:defUnhideWhenUsed="0" w:defQFormat="0" w:count="371">
+    <w:lsdException w:name="Normal" w:uiPriority="0" w:qFormat="1"/>
+    <w:lsdException w:name="heading 1" w:uiPriority="9" w:qFormat="1"/>
+    <w:lsdException w:name="heading 2" w:semiHidden="1" w:uiPriority="9" w:unhideWhenUsed="1" w:qFormat="1"/>
+    <w:lsdException w:name="heading 3" w:semiHidden="1" w:uiPriority="9" w:unhideWhenUsed="1" w:qFormat="1"/>
+    <w:lsdException w:name="heading 4" w:semiHidden="1" w:uiPriority="9" w:unhideWhenUsed="1" w:qFormat="1"/>
+    <w:lsdException w:name="heading 5" w:semiHidden="1" w:uiPriority="9" w:unhideWhenUsed="1" w:qFormat="1"/>
+    <w:lsdException w:name="heading 6" w:semiHidden="1" w:uiPriority="9" w:unhideWhenUsed="1" w:qFormat="1"/>
+    <w:lsdException w:name="heading 7" w:semiHidden="1" w:uiPriority="9" w:unhideWhenUsed="1" w:qFormat="1"/>
+    <w:lsdException w:name="heading 8" w:semiHidden="1" w:uiPriority="9" w:unhideWhenUsed="1" w:qFormat="1"/>
+    <w:lsdException w:name="heading 9" w:semiHidden="1" w:uiPriority="9" w:unhideWhenUsed="1" w:qFormat="1"/>
+    <w:lsdException w:name="index 1" w:semiHidden="1" w:unhideWhenUsed="1"/>
+    <w:lsdException w:name="index 2" w:semiHidden="1" w:unhideWhenUsed="1"/>
+    <w:lsdException w:name="index 3" w:semiHidden="1" w:unhideWhenUsed="1"/>
+    <w:lsdException w:name="index 4" w:semiHidden="1" w:unhideWhenUsed="1"/>
+    <w:lsdException w:name="index 5" w:semiHidden="1" w:unhideWhenUsed="1"/>
+    <w:lsdException w:name="index 6" w:semiHidden="1" w:unhideWhenUsed="1"/>
+    <w:lsdException w:name="index 7" w:semiHidden="1" w:unhideWhenUsed="1"/>
+    <w:lsdException w:name="index 8" w:semiHidden="1" w:unhideWhenUsed="1"/>
+    <w:lsdException w:name="index 9" w:semiHidden="1" w:unhideWhenUsed="1"/>
+    <w:lsdException w:name="toc 1" w:semiHidden="1" w:uiPriority="39" w:unhideWhenUsed="1"/>
+    <w:lsdException w:name="toc 2" w:semiHidden="1" w:uiPriority="39" w:unhideWhenUsed="1"/>
+    <w:lsdException w:name="toc 3" w:semiHidden="1" w:uiPriority="39" w:unhideWhenUsed="1"/>
+    <w:lsdException w:name="toc 4" w:semiHidden="1" w:uiPriority="39" w:unhideWhenUsed="1"/>
+    <w:lsdException w:name="toc 5" w:semiHidden="1" w:uiPriority="39" w:unhideWhenUsed="1"/>
+    <w:lsdException w:name="toc 6" w:semiHidden="1" w:uiPriority="39" w:unhideWhenUsed="1"/>
+    <w:lsdException w:name="toc 7" w:semiHidden="1" w:uiPriority="39" w:unhideWhenUsed="1"/>
+    <w:lsdException w:name="toc 8" w:semiHidden="1" w:uiPriority="39" w:unhideWhenUsed="1"/>
+    <w:lsdException w:name="toc 9" w:semiHidden="1" w:uiPriority="39" w:unhideWhenUsed="1"/>
+    <w:lsdException w:name="Normal Indent" w:semiHidden="1" w:unhideWhenUsed="1"/>
+    <w:lsdException w:name="footnote text" w:semiHidden="1" w:unhideWhenUsed="1"/>
+    <w:lsdException w:name="annotation text" w:semiHidden="1" w:unhideWhenUsed="1"/>
+    <w:lsdException w:name="header" w:semiHidden="1" w:unhideWhenUsed="1"/>
+    <w:lsdException w:name="footer" w:semiHidden="1" w:unhideWhenUsed="1"/>
+    <w:lsdException w:name="index heading" w:semiHidden="1" w:unhideWhenUsed="1"/>
+    <w:lsdException w:name="caption" w:semiHidden="1" w:uiPriority="35" w:unhideWhenUsed="1" w:qFormat="1"/>
+    <w:lsdException w:name="table of figures" w:semiHidden="1" w:unhideWhenUsed="1"/>
+    <w:lsdException w:name="envelope address" w:semiHidden="1" w:unhideWhenUsed="1"/>
+    <w:lsdException w:name="envelope return" w:semiHidden="1" w:unhideWhenUsed="1"/>
+    <w:lsdException w:name="footnote reference" w:semiHidden="1" w:unhideWhenUsed="1"/>
+    <w:lsdException w:name="annotation reference" w:semiHidden="1" w:unhideWhenUsed="1"/>
+    <w:lsdException w:name="line number" w:semiHidden="1" w:unhideWhenUsed="1"/>
+    <w:lsdException w:name="page number" w:semiHidden="1" w:unhideWhenUsed="1"/>
+    <w:lsdException w:name="endnote reference" w:semiHidden="1" w:unhideWhenUsed="1"/>
+    <w:lsdException w:name="endnote text" w:semiHidden="1" w:unhideWhenUsed="1"/>
+    <w:lsdException w:name="table of authorities" w:semiHidden="1" w:unhideWhenUsed="1"/>
+    <w:lsdException w:name="macro" w:semiHidden="1" w:unhideWhenUsed="1"/>
+    <w:lsdException w:name="toa heading" w:semiHidden="1" w:unhideWhenUsed="1"/>
+    <w:lsdException w:name="List" w:semiHidden="1" w:unhideWhenUsed="1"/>
+    <w:lsdException w:name="List Bullet" w:semiHidden="1" w:unhideWhenUsed="1"/>
+    <w:lsdException w:name="List Number" w:semiHidden="1" w:unhideWhenUsed="1"/>
+    <w:lsdException w:name="List 2" w:semiHidden="1" w:unhideWhenUsed="1"/>
+    <w:lsdException w:name="List 3" w:semiHidden="1" w:unhideWhenUsed="1"/>
+    <w:lsdException w:name="List 4" w:semiHidden="1" w:unhideWhenUsed="1"/>
+    <w:lsdException w:name="List 5" w:semiHidden="1" w:unhideWhenUsed="1"/>
+    <w:lsdException w:name="List Bullet 2" w:semiHidden="1" w:unhideWhenUsed="1"/>
+    <w:lsdException w:name="List Bullet 3" w:semiHidden="1" w:unhideWhenUsed="1"/>
+    <w:lsdException w:name="List Bullet 4" w:semiHidden="1" w:unhideWhenUsed="1"/>
+    <w:lsdException w:name="List Bullet 5" w:semiHidden="1" w:unhideWhenUsed="1"/>
+    <w:lsdException w:name="List Number 2" w:semiHidden="1" w:unhideWhenUsed="1"/>
+    <w:lsdException w:name="List Number 3" w:semiHidden="1" w:unhideWhenUsed="1"/>
+    <w:lsdException w:name="List Number 4" w:semiHidden="1" w:unhideWhenUsed="1"/>
+    <w:lsdException w:name="List Number 5" w:semiHidden="1" w:unhideWhenUsed="1"/>
+    <w:lsdException w:name="Title" w:uiPriority="10" w:qFormat="1"/>
+    <w:lsdException w:name="Closing" w:semiHidden="1" w:unhideWhenUsed="1"/>
+    <w:lsdException w:name="Signature" w:semiHidden="1" w:unhideWhenUsed="1"/>
+    <w:lsdException w:name="Default Paragraph Font" w:semiHidden="1" w:uiPriority="1" w:unhideWhenUsed="1"/>
+    <w:lsdException w:name="Body Text" w:semiHidden="1" w:unhideWhenUsed="1"/>
+    <w:lsdException w:name="Body Text Indent" w:semiHidden="1" w:unhideWhenUsed="1"/>
+    <w:lsdException w:name="List Continue" w:semiHidden="1" w:unhideWhenUsed="1"/>
+    <w:lsdException w:name="List Continue 2" w:semiHidden="1" w:unhideWhenUsed="1"/>
+    <w:lsdException w:name="List Continue 3" w:semiHidden="1" w:unhideWhenUsed="1"/>
+    <w:lsdException w:name="List Continue 4" w:semiHidden="1" w:unhideWhenUsed="1"/>
+    <w:lsdException w:name="List Continue 5" w:semiHidden="1" w:unhideWhenUsed="1"/>
+    <w:lsdException w:name="Message Header" w:semiHidden="1" w:unhideWhenUsed="1"/>
+    <w:lsdException w:name="Subtitle" w:uiPriority="11" w:qFormat="1"/>
+    <w:lsdException w:name="Salutation" w:semiHidden="1" w:unhideWhenUsed="1"/>
+    <w:lsdException w:name="Date" w:semiHidden="1" w:unhideWhenUsed="1"/>
+    <w:lsdException w:name="Body Text First Indent" w:semiHidden="1" w:unhideWhenUsed="1"/>
+    <w:lsdException w:name="Body Text First Indent 2" w:semiHidden="1" w:unhideWhenUsed="1"/>
+    <w:lsdException w:name="Note Heading" w:semiHidden="1" w:unhideWhenUsed="1"/>
+    <w:lsdException w:name="Body Text 2" w:semiHidden="1" w:unhideWhenUsed="1"/>
+    <w:lsdException w:name="Body Text 3" w:semiHidden="1" w:unhideWhenUsed="1"/>
+    <w:lsdException w:name="Body Text Indent 2" w:semiHidden="1" w:unhideWhenUsed="1"/>
+    <w:lsdException w:name="Body Text Indent 3" w:semiHidden="1" w:unhideWhenUsed="1"/>
+    <w:lsdException w:name="Block Text" w:semiHidden="1" w:unhideWhenUsed="1"/>
+    <w:lsdException w:name="Hyperlink" w:semiHidden="1" w:unhideWhenUsed="1"/>
+    <w:lsdException w:name="FollowedHyperlink" w:semiHidden="1" w:unhideWhenUsed="1"/>
+    <w:lsdException w:name="Strong" w:uiPriority="22" w:qFormat="1"/>
+    <w:lsdException w:name="Emphasis" w:uiPriority="20" w:qFormat="1"/>
+    <w:lsdException w:name="Document Map" w:semiHidden="1" w:unhideWhenUsed="1"/>
+    <w:lsdException w:name="Plain Text" w:semiHidden="1" w:unhideWhenUsed="1"/>
+    <w:lsdException w:name="E-mail Signature" w:semiHidden="1" w:unhideWhenUsed="1"/>
+    <w:lsdException w:name="HTML Top of Form" w:semiHidden="1" w:unhideWhenUsed="1"/>
+    <w:lsdException w:name="HTML Bottom of Form" w:semiHidden="1" w:unhideWhenUsed="1"/>
+    <w:lsdException w:name="Normal (Web)" w:semiHidden="1" w:unhideWhenUsed="1"/>
+    <w:lsdException w:name="HTML Acronym" w:semiHidden="1" w:unhideWhenUsed="1"/>
+    <w:lsdException w:name="HTML Address" w:semiHidden="1" w:unhideWhenUsed="1"/>
+    <w:lsdException w:name="HTML Cite" w:semiHidden="1" w:unhideWhenUsed="1"/>
+    <w:lsdException w:name="HTML Code" w:semiHidden="1" w:unhideWhenUsed="1"/>
+    <w:lsdException w:name="HTML Definition" w:semiHidden="1" w:unhideWhenUsed="1"/>
+    <w:lsdException w:name="HTML Keyboard" w:semiHidden="1" w:unhideWhenUsed="1"/>
+    <w:lsdException w:name="HTML Preformatted" w:semiHidden="1" w:unhideWhenUsed="1"/>
+    <w:lsdException w:name="HTML Sample" w:semiHidden="1" w:unhideWhenUsed="1"/>
+    <w:lsdException w:name="HTML Typewriter" w:semiHidden="1" w:unhideWhenUsed="1"/>
+    <w:lsdException w:name="HTML Variable" w:semiHidden="1" w:unhideWhenUsed="1"/>
+    <w:lsdException w:name="Normal Table" w:semiHidden="1" w:unhideWhenUsed="1"/>
+    <w:lsdException w:name="annotation subject" w:semiHidden="1" w:unhideWhenUsed="1"/>
+    <w:lsdException w:name="No List" w:semiHidden="1" w:unhideWhenUsed="1"/>
+    <w:lsdException w:name="Outline List 1" w:semiHidden="1" w:unhideWhenUsed="1"/>
+    <w:lsdException w:name="Outline List 2" w:semiHidden="1" w:unhideWhenUsed="1"/>
+    <w:lsdException w:name="Outline List 3" w:semiHidden="1" w:unhideWhenUsed="1"/>
+    <w:lsdException w:name="Table Simple 1" w:semiHidden="1" w:unhideWhenUsed="1"/>
+    <w:lsdException w:name="Table Simple 2" w:semiHidden="1" w:unhideWhenUsed="1"/>
+    <w:lsdException w:name="Table Simple 3" w:semiHidden="1" w:unhideWhenUsed="1"/>
+    <w:lsdException w:name="Table Classic 1" w:semiHidden="1" w:unhideWhenUsed="1"/>
+    <w:lsdException w:name="Table Classic 2" w:semiHidden="1" w:unhideWhenUsed="1"/>
+    <w:lsdException w:name="Table Classic 3" w:semiHidden="1" w:unhideWhenUsed="1"/>
+    <w:lsdException w:name="Table Classic 4" w:semiHidden="1" w:unhideWhenUsed="1"/>
+    <w:lsdException w:name="Table Colorful 1" w:semiHidden="1" w:unhideWhenUsed="1"/>
+    <w:lsdException w:name="Table Colorful 2" w:semiHidden="1" w:unhideWhenUsed="1"/>
+    <w:lsdException w:name="Table Colorful 3" w:semiHidden="1" w:unhideWhenUsed="1"/>
+    <w:lsdException w:name="Table Columns 1" w:semiHidden="1" w:unhideWhenUsed="1"/>
+    <w:lsdException w:name="Table Columns 2" w:semiHidden="1" w:unhideWhenUsed="1"/>
+    <w:lsdException w:name="Table Columns 3" w:semiHidden="1" w:unhideWhenUsed="1"/>
+    <w:lsdException w:name="Table Columns 4" w:semiHidden="1" w:unhideWhenUsed="1"/>
+    <w:lsdException w:name="Table Columns 5" w:semiHidden="1" w:unhideWhenUsed="1"/>
+    <w:lsdException w:name="Table Grid 1" w:semiHidden="1" w:unhideWhenUsed="1"/>
+    <w:lsdException w:name="Table Grid 2" w:semiHidden="1" w:unhideWhenUsed="1"/>
+    <w:lsdException w:name="Table Grid 3" w:semiHidden="1" w:unhideWhenUsed="1"/>
+    <w:lsdException w:name="Table Grid 4" w:semiHidden="1" w:unhideWhenUsed="1"/>
+    <w:lsdException w:name="Table Grid 5" w:semiHidden="1" w:unhideWhenUsed="1"/>
+    <w:lsdException w:name="Table Grid 6" w:semiHidden="1" w:unhideWhenUsed="1"/>
+    <w:lsdException w:name="Table Grid 7" w:semiHidden="1" w:unhideWhenUsed="1"/>
+    <w:lsdException w:name="Table Grid 8" w:semiHidden="1" w:unhideWhenUsed="1"/>
+    <w:lsdException w:name="Table List 1" w:semiHidden="1" w:unhideWhenUsed="1"/>
+    <w:lsdException w:name="Table List 2" w:semiHidden="1" w:unhideWhenUsed="1"/>
+    <w:lsdException w:name="Table List 3" w:semiHidden="1" w:unhideWhenUsed="1"/>
+    <w:lsdException w:name="Table List 4" w:semiHidden="1" w:unhideWhenUsed="1"/>
+    <w:lsdException w:name="Table List 5" w:semiHidden="1" w:unhideWhenUsed="1"/>
+    <w:lsdException w:name="Table List 6" w:semiHidden="1" w:unhideWhenUsed="1"/>
+    <w:lsdException w:name="Table List 7" w:semiHidden="1" w:unhideWhenUsed="1"/>
+    <w:lsdException w:name="Table List 8" w:semiHidden="1" w:unhideWhenUsed="1"/>
+    <w:lsdException w:name="Table 3D effects 1" w:semiHidden="1" w:unhideWhenUsed="1"/>
+    <w:lsdException w:name="Table 3D effects 2" w:semiHidden="1" w:unhideWhenUsed="1"/>
+    <w:lsdException w:name="Table 3D effects 3" w:semiHidden="1" w:unhideWhenUsed="1"/>
+    <w:lsdException w:name="Table Contemporary" w:semiHidden="1" w:unhideWhenUsed="1"/>
+    <w:lsdException w:name="Table Elegant" w:semiHidden="1" w:unhideWhenUsed="1"/>
+    <w:lsdException w:name="Table Professional" w:semiHidden="1" w:unhideWhenUsed="1"/>
+    <w:lsdException w:name="Table Subtle 1" w:semiHidden="1" w:unhideWhenUsed="1"/>
+    <w:lsdException w:name="Table Subtle 2" w:semiHidden="1" w:unhideWhenUsed="1"/>
+    <w:lsdException w:name="Table Web 1" w:semiHidden="1" w:unhideWhenUsed="1"/>
+    <w:lsdException w:name="Table Web 2" w:semiHidden="1" w:unhideWhenUsed="1"/>
+    <w:lsdException w:name="Table Web 3" w:semiHidden="1" w:unhideWhenUsed="1"/>
+    <w:lsdException w:name="Balloon Text" w:semiHidden="1" w:unhideWhenUsed="1"/>
+    <w:lsdException w:name="Table Grid" w:uiPriority="39"/>
+    <w:lsdException w:name="Table Theme" w:semiHidden="1" w:unhideWhenUsed="1"/>
+    <w:lsdException w:name="Placeholder Text" w:semiHidden="1"/>
+    <w:lsdException w:name="No Spacing" w:uiPriority="1" w:qFormat="1"/>
+    <w:lsdException w:name="Light Shading" w:uiPriority="60"/>
+    <w:lsdException w:name="Light List" w:uiPriority="61"/>
+    <w:lsdException w:name="Light Grid" w:uiPriority="62"/>
+    <w:lsdException w:name="Medium Shading 1" w:uiPriority="63"/>
+    <w:lsdException w:name="Medium Shading 2" w:uiPriority="64"/>
+    <w:lsdException w:name="Medium List 1" w:uiPriority="65"/>
+    <w:lsdException w:name="Medium List 2" w:uiPriority="66"/>
+    <w:lsdException w:name="Medium Grid 1" w:uiPriority="67"/>
+    <w:lsdException w:name="Medium Grid 2" w:uiPriority="68"/>
+    <w:lsdException w:name="Medium Grid 3" w:uiPriority="69"/>
+    <w:lsdException w:name="Dark List" w:uiPriority="70"/>
+    <w:lsdException w:name="Colorful Shading" w:uiPriority="71"/>
+    <w:lsdException w:name="Colorful List" w:uiPriority="72"/>
+    <w:lsdException w:name="Colorful Grid" w:uiPriority="73"/>
+    <w:lsdException w:name="Light Shading Accent 1" w:uiPriority="60"/>
+    <w:lsdException w:name="Light List Accent 1" w:uiPriority="61"/>
+    <w:lsdException w:name="Light Grid Accent 1" w:uiPriority="62"/>
+    <w:lsdException w:name="Medium Shading 1 Accent 1" w:uiPriority="63"/>
+    <w:lsdException w:name="Medium Shading 2 Accent 1" w:uiPriority="64"/>
+    <w:lsdException w:name="Medium List 1 Accent 1" w:uiPriority="65"/>
+    <w:lsdException w:name="Revision" w:semiHidden="1"/>
+    <w:lsdException w:name="List Paragraph" w:uiPriority="34" w:qFormat="1"/>
+    <w:lsdException w:name="Quote" w:uiPriority="29" w:qFormat="1"/>
+    <w:lsdException w:name="Intense Quote" w:uiPriority="30" w:qFormat="1"/>
+    <w:lsdException w:name="Medium List 2 Accent 1" w:uiPriority="66"/>
+    <w:lsdException w:name="Medium Grid 1 Accent 1" w:uiPriority="67"/>
+    <w:lsdException w:name="Medium Grid 2 Accent 1" w:uiPriority="68"/>
+    <w:lsdException w:name="Medium Grid 3 Accent 1" w:uiPriority="69"/>
+    <w:lsdException w:name="Dark List Accent 1" w:uiPriority="70"/>
+    <w:lsdException w:name="Colorful Shading Accent 1" w:uiPriority="71"/>
+    <w:lsdException w:name="Colorful List Accent 1" w:uiPriority="72"/>
+    <w:lsdException w:name="Colorful Grid Accent 1" w:uiPriority="73"/>
+    <w:lsdException w:name="Light Shading Accent 2" w:uiPriority="60"/>
+    <w:lsdException w:name="Light List Accent 2" w:uiPriority="61"/>
+    <w:lsdException w:name="Light Grid Accent 2" w:uiPriority="62"/>
+    <w:lsdException w:name="Medium Shading 1 Accent 2" w:uiPriority="63"/>
+    <w:lsdException w:name="Medium Shading 2 Accent 2" w:uiPriority="64"/>
+    <w:lsdException w:name="Medium List 1 Accent 2" w:uiPriority="65"/>
+    <w:lsdException w:name="Medium List 2 Accent 2" w:uiPriority="66"/>
+    <w:lsdException w:name="Medium Grid 1 Accent 2" w:uiPriority="67"/>
+    <w:lsdException w:name="Medium Grid 2 Accent 2" w:uiPriority="68"/>
+    <w:lsdException w:name="Medium Grid 3 Accent 2" w:uiPriority="69"/>
+    <w:lsdException w:name="Dark List Accent 2" w:uiPriority="70"/>
+    <w:lsdException w:name="Colorful Shading Accent 2" w:uiPriority="71"/>
+    <w:lsdException w:name="Colorful List Accent 2" w:uiPriority="72"/>
+    <w:lsdException w:name="Colorful Grid Accent 2" w:uiPriority="73"/>
+    <w:lsdException w:name="Light Shading Accent 3" w:uiPriority="60"/>
+    <w:lsdException w:name="Light List Accent 3" w:uiPriority="61"/>
+    <w:lsdException w:name="Light Grid Accent 3" w:uiPriority="62"/>
+    <w:lsdException w:name="Medium Shading 1 Accent 3" w:uiPriority="63"/>
+    <w:lsdException w:name="Medium Shading 2 Accent 3" w:uiPriority="64"/>
+    <w:lsdException w:name="Medium List 1 Accent 3" w:uiPriority="65"/>
+    <w:lsdException w:name="Medium List 2 Accent 3" w:uiPriority="66"/>
+    <w:lsdException w:name="Medium Grid 1 Accent 3" w:uiPriority="67"/>
+    <w:lsdException w:name="Medium Grid 2 Accent 3" w:uiPriority="68"/>
+    <w:lsdException w:name="Medium Grid 3 Accent 3" w:uiPriority="69"/>
+    <w:lsdException w:name="Dark List Accent 3" w:uiPriority="70"/>
+    <w:lsdException w:name="Colorful Shading Accent 3" w:uiPriority="71"/>
+    <w:lsdException w:name="Colorful List Accent 3" w:uiPriority="72"/>
+    <w:lsdException w:name="Colorful Grid Accent 3" w:uiPriority="73"/>
+    <w:lsdException w:name="Light Shading Accent 4" w:uiPriority="60"/>
+    <w:lsdException w:name="Light List Accent 4" w:uiPriority="61"/>
+    <w:lsdException w:name="Light Grid Accent 4" w:uiPriority="62"/>
+    <w:lsdException w:name="Medium Shading 1 Accent 4" w:uiPriority="63"/>
+    <w:lsdException w:name="Medium Shading 2 Accent 4" w:uiPriority="64"/>
+    <w:lsdException w:name="Medium List 1 Accent 4" w:uiPriority="65"/>
+    <w:lsdException w:name="Medium List 2 Accent 4" w:uiPriority="66"/>
+    <w:lsdException w:name="Medium Grid 1 Accent 4" w:uiPriority="67"/>
+    <w:lsdException w:name="Medium Grid 2 Accent 4" w:uiPriority="68"/>
+    <w:lsdException w:name="Medium Grid 3 Accent 4" w:uiPriority="69"/>
+    <w:lsdException w:name="Dark List Accent 4" w:uiPriority="70"/>
+    <w:lsdException w:name="Colorful Shading Accent 4" w:uiPriority="71"/>
+    <w:lsdException w:name="Colorful List Accent 4" w:uiPriority="72"/>
+    <w:lsdException w:name="Colorful Grid Accent 4" w:uiPriority="73"/>
+    <w:lsdException w:name="Light Shading Accent 5" w:uiPriority="60"/>
+    <w:lsdException w:name="Light List Accent 5" w:uiPriority="61"/>
+    <w:lsdException w:name="Light Grid Accent 5" w:uiPriority="62"/>
+    <w:lsdException w:name="Medium Shading 1 Accent 5" w:uiPriority="63"/>
+    <w:lsdException w:name="Medium Shading 2 Accent 5" w:uiPriority="64"/>
+    <w:lsdException w:name="Medium List 1 Accent 5" w:uiPriority="65"/>
+    <w:lsdException w:name="Medium List 2 Accent 5" w:uiPriority="66"/>
+    <w:lsdException w:name="Medium Grid 1 Accent 5" w:uiPriority="67"/>
+    <w:lsdException w:name="Medium Grid 2 Accent 5" w:uiPriority="68"/>
+    <w:lsdException w:name="Medium Grid 3 Accent 5" w:uiPriority="69"/>
+    <w:lsdException w:name="Dark List Accent 5" w:uiPriority="70"/>
+    <w:lsdException w:name="Colorful Shading Accent 5" w:uiPriority="71"/>
+    <w:lsdException w:name="Colorful List Accent 5" w:uiPriority="72"/>
+    <w:lsdException w:name="Colorful Grid Accent 5" w:uiPriority="73"/>
+    <w:lsdException w:name="Light Shading Accent 6" w:uiPriority="60"/>
+    <w:lsdException w:name="Light List Accent 6" w:uiPriority="61"/>
+    <w:lsdException w:name="Light Grid Accent 6" w:uiPriority="62"/>
+    <w:lsdException w:name="Medium Shading 1 Accent 6" w:uiPriority="63"/>
+    <w:lsdException w:name="Medium Shading 2 Accent 6" w:uiPriority="64"/>
+    <w:lsdException w:name="Medium List 1 Accent 6" w:uiPriority="65"/>
+    <w:lsdException w:name="Medium List 2 Accent 6" w:uiPriority="66"/>
+    <w:lsdException w:name="Medium Grid 1 Accent 6" w:uiPriority="67"/>
+    <w:lsdException w:name="Medium Grid 2 Accent 6" w:uiPriority="68"/>
+    <w:lsdException w:name="Medium Grid 3 Accent 6" w:uiPriority="69"/>
+    <w:lsdException w:name="Dark List Accent 6" w:uiPriority="70"/>
+    <w:lsdException w:name="Colorful Shading Accent 6" w:uiPriority="71"/>
+    <w:lsdException w:name="Colorful List Accent 6" w:uiPriority="72"/>
+    <w:lsdException w:name="Colorful Grid Accent 6" w:uiPriority="73"/>
+    <w:lsdException w:name="Subtle Emphasis" w:uiPriority="19" w:qFormat="1"/>
+    <w:lsdException w:name="Intense Emphasis" w:uiPriority="21" w:qFormat="1"/>
+    <w:lsdException w:name="Subtle Reference" w:uiPriority="31" w:qFormat="1"/>
+    <w:lsdException w:name="Intense Reference" w:uiPriority="32" w:qFormat="1"/>
+    <w:lsdException w:name="Book Title" w:uiPriority="33" w:qFormat="1"/>
+    <w:lsdException w:name="Bibliography" w:semiHidden="1" w:uiPriority="37" w:unhideWhenUsed="1"/>
+    <w:lsdException w:name="TOC Heading" w:semiHidden="1" w:uiPriority="39" w:unhideWhenUsed="1" w:qFormat="1"/>
+    <w:lsdException w:name="Plain Table 1" w:uiPriority="41"/>
+    <w:lsdException w:name="Plain Table 2" w:uiPriority="42"/>
+    <w:lsdException w:name="Plain Table 3" w:uiPriority="43"/>
+    <w:lsdException w:name="Plain Table 4" w:uiPriority="44"/>
+    <w:lsdException w:name="Plain Table 5" w:uiPriority="45"/>
+    <w:lsdException w:name="Grid Table Light" w:uiPriority="40"/>
+    <w:lsdException w:name="Grid Table 1 Light" w:uiPriority="46"/>
+    <w:lsdException w:name="Grid Table 2" w:uiPriority="47"/>
+    <w:lsdException w:name="Grid Table 3" w:uiPriority="48"/>
+    <w:lsdException w:name="Grid Table 4" w:uiPriority="49"/>
+    <w:lsdException w:name="Grid Table 5 Dark" w:uiPriority="50"/>
+    <w:lsdException w:name="Grid Table 6 Colorful" w:uiPriority="51"/>
+    <w:lsdException w:name="Grid Table 7 Colorful" w:uiPriority="52"/>
+    <w:lsdException w:name="Grid Table 1 Light Accent 1" w:uiPriority="46"/>
+    <w:lsdException w:name="Grid Table 2 Accent 1" w:uiPriority="47"/>
+    <w:lsdException w:name="Grid Table 3 Accent 1" w:uiPriority="48"/>
+    <w:lsdException w:name="Grid Table 4 Accent 1" w:uiPriority="49"/>
+    <w:lsdException w:name="Grid Table 5 Dark Accent 1" w:uiPriority="50"/>
+    <w:lsdException w:name="Grid Table 6 Colorful Accent 1" w:uiPriority="51"/>
+    <w:lsdException w:name="Grid Table 7 Colorful Accent 1" w:uiPriority="52"/>
+    <w:lsdException w:name="Grid Table 1 Light Accent 2" w:uiPriority="46"/>
+    <w:lsdException w:name="Grid Table 2 Accent 2" w:uiPriority="47"/>
+    <w:lsdException w:name="Grid Table 3 Accent 2" w:uiPriority="48"/>
+    <w:lsdException w:name="Grid Table 4 Accent 2" w:uiPriority="49"/>
+    <w:lsdException w:name="Grid Table 5 Dark Accent 2" w:uiPriority="50"/>
+    <w:lsdException w:name="Grid Table 6 Colorful Accent 2" w:uiPriority="51"/>
+    <w:lsdException w:name="Grid Table 7 Colorful Accent 2" w:uiPriority="52"/>
+    <w:lsdException w:name="Grid Table 1 Light Accent 3" w:uiPriority="46"/>
+    <w:lsdException w:name="Grid Table 2 Accent 3" w:uiPriority="47"/>
+    <w:lsdException w:name="Grid Table 3 Accent 3" w:uiPriority="48"/>
+    <w:lsdException w:name="Grid Table 4 Accent 3" w:uiPriority="49"/>
+    <w:lsdException w:name="Grid Table 5 Dark Accent 3" w:uiPriority="50"/>
+    <w:lsdException w:name="Grid Table 6 Colorful Accent 3" w:uiPriority="51"/>
+    <w:lsdException w:name="Grid Table 7 Colorful Accent 3" w:uiPriority="52"/>
+    <w:lsdException w:name="Grid Table 1 Light Accent 4" w:uiPriority="46"/>
+    <w:lsdException w:name="Grid Table 2 Accent 4" w:uiPriority="47"/>
+    <w:lsdException w:name="Grid Table 3 Accent 4" w:uiPriority="48"/>
+    <w:lsdException w:name="Grid Table 4 Accent 4" w:uiPriority="49"/>
+    <w:lsdException w:name="Grid Table 5 Dark Accent 4" w:uiPriority="50"/>
+    <w:lsdException w:name="Grid Table 6 Colorful Accent 4" w:uiPriority="51"/>
+    <w:lsdException w:name="Grid Table 7 Colorful Accent 4" w:uiPriority="52"/>
+    <w:lsdException w:name="Grid Table 1 Light Accent 5" w:uiPriority="46"/>
+    <w:lsdException w:name="Grid Table 2 Accent 5" w:uiPriority="47"/>
+    <w:lsdException w:name="Grid Table 3 Accent 5" w:uiPriority="48"/>
+    <w:lsdException w:name="Grid Table 4 Accent 5" w:uiPriority="49"/>
+    <w:lsdException w:name="Grid Table 5 Dark Accent 5" w:uiPriority="50"/>
+    <w:lsdException w:name="Grid Table 6 Colorful Accent 5" w:uiPriority="51"/>
+    <w:lsdException w:name="Grid Table 7 Colorful Accent 5" w:uiPriority="52"/>
+    <w:lsdException w:name="Grid Table 1 Light Accent 6" w:uiPriority="46"/>
+    <w:lsdException w:name="Grid Table 2 Accent 6" w:uiPriority="47"/>
+    <w:lsdException w:name="Grid Table 3 Accent 6" w:uiPriority="48"/>
+    <w:lsdException w:name="Grid Table 4 Accent 6" w:uiPriority="49"/>
+    <w:lsdException w:name="Grid Table 5 Dark Accent 6" w:uiPriority="50"/>
+    <w:lsdException w:name="Grid Table 6 Colorful Accent 6" w:uiPriority="51"/>
+    <w:lsdException w:name="Grid Table 7 Colorful Accent 6" w:uiPriority="52"/>
+    <w:lsdException w:name="List Table 1 Light" w:uiPriority="46"/>
+    <w:lsdException w:name="List Table 2" w:uiPriority="47"/>
+    <w:lsdException w:name="List Table 3" w:uiPriority="48"/>
+    <w:lsdException w:name="List Table 4" w:uiPriority="49"/>
+    <w:lsdException w:name="List Table 5 Dark" w:uiPriority="50"/>
+    <w:lsdException w:name="List Table 6 Colorful" w:uiPriority="51"/>
+    <w:lsdException w:name="List Table 7 Colorful" w:uiPriority="52"/>
+    <w:lsdException w:name="List Table 1 Light Accent 1" w:uiPriority="46"/>
+    <w:lsdException w:name="List Table 2 Accent 1" w:uiPriority="47"/>
+    <w:lsdException w:name="List Table 3 Accent 1" w:uiPriority="48"/>
+    <w:lsdException w:name="List Table 4 Accent 1" w:uiPriority="49"/>
+    <w:lsdException w:name="List Table 5 Dark Accent 1" w:uiPriority="50"/>
+    <w:lsdException w:name="List Table 6 Colorful Accent 1" w:uiPriority="51"/>
+    <w:lsdException w:name="List Table 7 Colorful Accent 1" w:uiPriority="52"/>
+    <w:lsdException w:name="List Table 1 Light Accent 2" w:uiPriority="46"/>
+    <w:lsdException w:name="List Table 2 Accent 2" w:uiPriority="47"/>
+    <w:lsdException w:name="List Table 3 Accent 2" w:uiPriority="48"/>
+    <w:lsdException w:name="List Table 4 Accent 2" w:uiPriority="49"/>
+    <w:lsdException w:name="List Table 5 Dark Accent 2" w:uiPriority="50"/>
+    <w:lsdException w:name="List Table 6 Colorful Accent 2" w:uiPriority="51"/>
+    <w:lsdException w:name="List Table 7 Colorful Accent 2" w:uiPriority="52"/>
+    <w:lsdException w:name="List Table 1 Light Accent 3" w:uiPriority="46"/>
+    <w:lsdException w:name="List Table 2 Accent 3" w:uiPriority="47"/>
+    <w:lsdException w:name="List Table 3 Accent 3" w:uiPriority="48"/>
+    <w:lsdException w:name="List Table 4 Accent 3" w:uiPriority="49"/>
+    <w:lsdException w:name="List Table 5 Dark Accent 3" w:uiPriority="50"/>
+    <w:lsdException w:name="List Table 6 Colorful Accent 3" w:uiPriority="51"/>
+    <w:lsdException w:name="List Table 7 Colorful Accent 3" w:uiPriority="52"/>
+    <w:lsdException w:name="List Table 1 Light Accent 4" w:uiPriority="46"/>
+    <w:lsdException w:name="List Table 2 Accent 4" w:uiPriority="47"/>
+    <w:lsdException w:name="List Table 3 Accent 4" w:uiPriority="48"/>
+    <w:lsdException w:name="List Table 4 Accent 4" w:uiPriority="49"/>
+    <w:lsdException w:name="List Table 5 Dark Accent 4" w:uiPriority="50"/>
+    <w:lsdException w:name="List Table 6 Colorful Accent 4" w:uiPriority="51"/>
+    <w:lsdException w:name="List Table 7 Colorful Accent 4" w:uiPriority="52"/>
+    <w:lsdException w:name="List Table 1 Light Accent 5" w:uiPriority="46"/>
+    <w:lsdException w:name="List Table 2 Accent 5" w:uiPriority="47"/>
+    <w:lsdException w:name="List Table 3 Accent 5" w:uiPriority="48"/>
+    <w:lsdException w:name="List Table 4 Accent 5" w:uiPriority="49"/>
+    <w:lsdException w:name="List Table 5 Dark Accent 5" w:uiPriority="50"/>
+    <w:lsdException w:name="List Table 6 Colorful Accent 5" w:uiPriority="51"/>
+    <w:lsdException w:name="List Table 7 Colorful Accent 5" w:uiPriority="52"/>
+    <w:lsdException w:name="List Table 1 Light Accent 6" w:uiPriority="46"/>
+    <w:lsdException w:name="List Table 2 Accent 6" w:uiPriority="47"/>
+    <w:lsdException w:name="List Table 3 Accent 6" w:uiPriority="48"/>
+    <w:lsdException w:name="List Table 4 Accent 6" w:uiPriority="49"/>
+    <w:lsdException w:name="List Table 5 Dark Accent 6" w:uiPriority="50"/>
+    <w:lsdException w:name="List Table 6 Colorful Accent 6" w:uiPriority="51"/>
+    <w:lsdException w:name="List Table 7 Colorful Accent 6" w:uiPriority="52"/>
   </w:latentStyles>
   <w:style w:type="paragraph" w:default="1" w:styleId="Normal">
     <w:name w:val="Normal"/>
@@ -23237,7 +22852,7 @@
   <a:extraClrSchemeLst/>
   <a:extLst>
     <a:ext uri="{05A4C25C-085E-4340-85A3-A5531E510DB2}">
-      <thm15:themeFamily xmlns:thm15="http://schemas.microsoft.com/office/thememl/2012/main" xmlns="" name="Office Theme" id="{62F939B6-93AF-4DB8-9C6B-D6C7DFDC589F}" vid="{4A3C46E8-61CC-4603-A589-7422A47A8E4A}"/>
+      <thm15:themeFamily xmlns:thm15="http://schemas.microsoft.com/office/thememl/2012/main" name="Office Theme" id="{62F939B6-93AF-4DB8-9C6B-D6C7DFDC589F}" vid="{4A3C46E8-61CC-4603-A589-7422A47A8E4A}"/>
     </a:ext>
   </a:extLst>
 </a:theme>
@@ -23248,7 +22863,7 @@
 </file>
 
 <file path=customXml/itemProps1.xml><?xml version="1.0" encoding="utf-8"?>
-<ds:datastoreItem xmlns:ds="http://schemas.openxmlformats.org/officeDocument/2006/customXml" ds:itemID="{6F89D96A-A40C-4E1F-875B-CF9DB37FAA78}">
+<ds:datastoreItem xmlns:ds="http://schemas.openxmlformats.org/officeDocument/2006/customXml" ds:itemID="{4A31FD0A-2766-4898-A0EF-B4103243AFF0}">
   <ds:schemaRefs>
     <ds:schemaRef ds:uri="http://schemas.openxmlformats.org/officeDocument/2006/bibliography"/>
   </ds:schemaRefs>

</xml_diff>

<commit_message>
Modified SRS online shop, by adding needed data types
</commit_message>
<xml_diff>
--- a/SRS_OnlineShop_V.3.docx
+++ b/SRS_OnlineShop_V.3.docx
@@ -540,7 +540,7 @@
                   </wp:anchor>
                 </w:drawing>
               </mc:Choice>
-              <mc:Fallback xmlns:w16se="http://schemas.microsoft.com/office/word/2015/wordml/symex" xmlns:w15="http://schemas.microsoft.com/office/word/2012/wordml" xmlns:cx="http://schemas.microsoft.com/office/drawing/2014/chartex">
+              <mc:Fallback xmlns:cx="http://schemas.microsoft.com/office/drawing/2014/chartex" xmlns:w15="http://schemas.microsoft.com/office/word/2012/wordml" xmlns:w16se="http://schemas.microsoft.com/office/word/2015/wordml/symex">
                 <w:pict>
                   <v:group w14:anchorId="0E46C4F0" id="Group 2" o:spid="_x0000_s1026" style="position:absolute;margin-left:0;margin-top:0;width:432.65pt;height:448.55pt;z-index:-251498496;mso-width-percent:706;mso-height-percent:566;mso-left-percent:220;mso-top-percent:300;mso-position-horizontal-relative:page;mso-position-vertical-relative:page;mso-width-percent:706;mso-height-percent:566;mso-left-percent:220;mso-top-percent:300" coordsize="43291,44910" o:gfxdata="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">
                     <o:lock v:ext="edit" aspectratio="t"/>
@@ -755,7 +755,7 @@
                                         <pic:cNvPicPr/>
                                       </pic:nvPicPr>
                                       <pic:blipFill>
-                                        <a:blip r:embed="rId9">
+                                        <a:blip r:embed="rId10">
                                           <a:extLst>
                                             <a:ext uri="{28A0092B-C50C-407E-A947-70E740481C1C}">
                                               <a14:useLocalDpi xmlns:a14="http://schemas.microsoft.com/office/drawing/2010/main" val="0"/>
@@ -2184,9 +2184,9 @@
           <w:color w:val="474747"/>
         </w:rPr>
         <w:sectPr>
-          <w:headerReference w:type="default" r:id="rId10"/>
-          <w:footerReference w:type="default" r:id="rId11"/>
-          <w:headerReference w:type="first" r:id="rId12"/>
+          <w:headerReference w:type="default" r:id="rId11"/>
+          <w:footerReference w:type="default" r:id="rId12"/>
+          <w:headerReference w:type="first" r:id="rId13"/>
           <w:pgSz w:w="12240" w:h="15840"/>
           <w:pgMar w:top="1440" w:right="1440" w:bottom="1440" w:left="1440" w:header="720" w:footer="720" w:gutter="0"/>
           <w:pgNumType w:start="0"/>
@@ -2195,8 +2195,8 @@
           <w:docGrid w:linePitch="360"/>
         </w:sectPr>
       </w:pPr>
-      <w:bookmarkStart w:id="0" w:name="_Toc144098062"/>
-      <w:bookmarkStart w:id="1" w:name="_Toc146526782"/>
+      <w:bookmarkStart w:id="0" w:name="_Toc146526782"/>
+      <w:bookmarkStart w:id="1" w:name="_Toc144098062"/>
     </w:p>
     <w:bookmarkEnd w:id="1" w:displacedByCustomXml="next"/>
     <w:bookmarkEnd w:id="0" w:displacedByCustomXml="next"/>
@@ -4886,7 +4886,7 @@
                     <pic:cNvPicPr/>
                   </pic:nvPicPr>
                   <pic:blipFill>
-                    <a:blip r:embed="rId13"/>
+                    <a:blip r:embed="rId14"/>
                     <a:stretch>
                       <a:fillRect/>
                     </a:stretch>
@@ -4987,98 +4987,6 @@
             <wp:extent cx="5943600" cy="2915920"/>
             <wp:effectExtent l="0" t="0" r="0" b="0"/>
             <wp:docPr id="181" name="Picture 181"/>
-            <wp:cNvGraphicFramePr>
-              <a:graphicFrameLocks xmlns:a="http://schemas.openxmlformats.org/drawingml/2006/main" noChangeAspect="1"/>
-            </wp:cNvGraphicFramePr>
-            <a:graphic xmlns:a="http://schemas.openxmlformats.org/drawingml/2006/main">
-              <a:graphicData uri="http://schemas.openxmlformats.org/drawingml/2006/picture">
-                <pic:pic xmlns:pic="http://schemas.openxmlformats.org/drawingml/2006/picture">
-                  <pic:nvPicPr>
-                    <pic:cNvPr id="1" name=""/>
-                    <pic:cNvPicPr/>
-                  </pic:nvPicPr>
-                  <pic:blipFill>
-                    <a:blip r:embed="rId14"/>
-                    <a:stretch>
-                      <a:fillRect/>
-                    </a:stretch>
-                  </pic:blipFill>
-                  <pic:spPr>
-                    <a:xfrm>
-                      <a:off x="0" y="0"/>
-                      <a:ext cx="5943600" cy="2915920"/>
-                    </a:xfrm>
-                    <a:prstGeom prst="rect">
-                      <a:avLst/>
-                    </a:prstGeom>
-                  </pic:spPr>
-                </pic:pic>
-              </a:graphicData>
-            </a:graphic>
-          </wp:inline>
-        </w:drawing>
-      </w:r>
-    </w:p>
-    <w:p>
-      <w:pPr>
-        <w:spacing w:after="0" w:line="240" w:lineRule="auto"/>
-        <w:rPr>
-          <w:color w:val="333333"/>
-          <w:sz w:val="28"/>
-          <w:szCs w:val="28"/>
-          <w:shd w:val="clear" w:color="auto" w:fill="FFFFFF"/>
-        </w:rPr>
-      </w:pPr>
-    </w:p>
-    <w:p>
-      <w:pPr>
-        <w:spacing w:after="0" w:line="240" w:lineRule="auto"/>
-        <w:rPr>
-          <w:color w:val="333333"/>
-          <w:sz w:val="28"/>
-          <w:szCs w:val="28"/>
-          <w:shd w:val="clear" w:color="auto" w:fill="FFFFFF"/>
-        </w:rPr>
-      </w:pPr>
-    </w:p>
-    <w:p>
-      <w:pPr>
-        <w:pStyle w:val="Heading2"/>
-        <w:numPr>
-          <w:ilvl w:val="1"/>
-          <w:numId w:val="5"/>
-        </w:numPr>
-        <w:spacing w:after="40"/>
-        <w:rPr>
-          <w:rFonts w:asciiTheme="minorHAnsi" w:hAnsiTheme="minorHAnsi"/>
-        </w:rPr>
-      </w:pPr>
-      <w:r>
-        <w:rPr>
-          <w:rFonts w:asciiTheme="minorHAnsi" w:hAnsiTheme="minorHAnsi"/>
-        </w:rPr>
-        <w:t xml:space="preserve"> </w:t>
-      </w:r>
-      <w:bookmarkStart w:id="14" w:name="_Toc449172348"/>
-      <w:r>
-        <w:rPr>
-          <w:rFonts w:asciiTheme="minorHAnsi" w:hAnsiTheme="minorHAnsi"/>
-        </w:rPr>
-        <w:t>Log In</w:t>
-      </w:r>
-      <w:bookmarkEnd w:id="14"/>
-    </w:p>
-    <w:p/>
-    <w:p>
-      <w:r>
-        <w:rPr>
-          <w:noProof/>
-        </w:rPr>
-        <w:drawing>
-          <wp:inline distT="0" distB="0" distL="0" distR="0" wp14:anchorId="37F5FE7B" wp14:editId="73308F0B">
-            <wp:extent cx="5943600" cy="2176145"/>
-            <wp:effectExtent l="0" t="0" r="0" b="0"/>
-            <wp:docPr id="182" name="Picture 182"/>
             <wp:cNvGraphicFramePr>
               <a:graphicFrameLocks xmlns:a="http://schemas.openxmlformats.org/drawingml/2006/main" noChangeAspect="1"/>
             </wp:cNvGraphicFramePr>
@@ -5098,6 +5006,98 @@
                   <pic:spPr>
                     <a:xfrm>
                       <a:off x="0" y="0"/>
+                      <a:ext cx="5943600" cy="2915920"/>
+                    </a:xfrm>
+                    <a:prstGeom prst="rect">
+                      <a:avLst/>
+                    </a:prstGeom>
+                  </pic:spPr>
+                </pic:pic>
+              </a:graphicData>
+            </a:graphic>
+          </wp:inline>
+        </w:drawing>
+      </w:r>
+    </w:p>
+    <w:p>
+      <w:pPr>
+        <w:spacing w:after="0" w:line="240" w:lineRule="auto"/>
+        <w:rPr>
+          <w:color w:val="333333"/>
+          <w:sz w:val="28"/>
+          <w:szCs w:val="28"/>
+          <w:shd w:val="clear" w:color="auto" w:fill="FFFFFF"/>
+        </w:rPr>
+      </w:pPr>
+    </w:p>
+    <w:p>
+      <w:pPr>
+        <w:spacing w:after="0" w:line="240" w:lineRule="auto"/>
+        <w:rPr>
+          <w:color w:val="333333"/>
+          <w:sz w:val="28"/>
+          <w:szCs w:val="28"/>
+          <w:shd w:val="clear" w:color="auto" w:fill="FFFFFF"/>
+        </w:rPr>
+      </w:pPr>
+    </w:p>
+    <w:p>
+      <w:pPr>
+        <w:pStyle w:val="Heading2"/>
+        <w:numPr>
+          <w:ilvl w:val="1"/>
+          <w:numId w:val="5"/>
+        </w:numPr>
+        <w:spacing w:after="40"/>
+        <w:rPr>
+          <w:rFonts w:asciiTheme="minorHAnsi" w:hAnsiTheme="minorHAnsi"/>
+        </w:rPr>
+      </w:pPr>
+      <w:r>
+        <w:rPr>
+          <w:rFonts w:asciiTheme="minorHAnsi" w:hAnsiTheme="minorHAnsi"/>
+        </w:rPr>
+        <w:t xml:space="preserve"> </w:t>
+      </w:r>
+      <w:bookmarkStart w:id="14" w:name="_Toc449172348"/>
+      <w:r>
+        <w:rPr>
+          <w:rFonts w:asciiTheme="minorHAnsi" w:hAnsiTheme="minorHAnsi"/>
+        </w:rPr>
+        <w:t>Log In</w:t>
+      </w:r>
+      <w:bookmarkEnd w:id="14"/>
+    </w:p>
+    <w:p/>
+    <w:p>
+      <w:r>
+        <w:rPr>
+          <w:noProof/>
+        </w:rPr>
+        <w:drawing>
+          <wp:inline distT="0" distB="0" distL="0" distR="0" wp14:anchorId="37F5FE7B" wp14:editId="73308F0B">
+            <wp:extent cx="5943600" cy="2176145"/>
+            <wp:effectExtent l="0" t="0" r="0" b="0"/>
+            <wp:docPr id="182" name="Picture 182"/>
+            <wp:cNvGraphicFramePr>
+              <a:graphicFrameLocks xmlns:a="http://schemas.openxmlformats.org/drawingml/2006/main" noChangeAspect="1"/>
+            </wp:cNvGraphicFramePr>
+            <a:graphic xmlns:a="http://schemas.openxmlformats.org/drawingml/2006/main">
+              <a:graphicData uri="http://schemas.openxmlformats.org/drawingml/2006/picture">
+                <pic:pic xmlns:pic="http://schemas.openxmlformats.org/drawingml/2006/picture">
+                  <pic:nvPicPr>
+                    <pic:cNvPr id="1" name=""/>
+                    <pic:cNvPicPr/>
+                  </pic:nvPicPr>
+                  <pic:blipFill>
+                    <a:blip r:embed="rId16"/>
+                    <a:stretch>
+                      <a:fillRect/>
+                    </a:stretch>
+                  </pic:blipFill>
+                  <pic:spPr>
+                    <a:xfrm>
+                      <a:off x="0" y="0"/>
                       <a:ext cx="5943600" cy="2176145"/>
                     </a:xfrm>
                     <a:prstGeom prst="rect">
@@ -5184,7 +5184,7 @@
                     <pic:cNvPicPr/>
                   </pic:nvPicPr>
                   <pic:blipFill>
-                    <a:blip r:embed="rId16">
+                    <a:blip r:embed="rId17">
                       <a:extLst>
                         <a:ext uri="{28A0092B-C50C-407E-A947-70E740481C1C}">
                           <a14:useLocalDpi xmlns:a14="http://schemas.microsoft.com/office/drawing/2010/main" val="0"/>
@@ -5284,7 +5284,7 @@
                     <pic:cNvPicPr/>
                   </pic:nvPicPr>
                   <pic:blipFill>
-                    <a:blip r:embed="rId17"/>
+                    <a:blip r:embed="rId18"/>
                     <a:stretch>
                       <a:fillRect/>
                     </a:stretch>
@@ -5366,7 +5366,7 @@
                     <pic:cNvPicPr/>
                   </pic:nvPicPr>
                   <pic:blipFill>
-                    <a:blip r:embed="rId18">
+                    <a:blip r:embed="rId19">
                       <a:extLst>
                         <a:ext uri="{28A0092B-C50C-407E-A947-70E740481C1C}">
                           <a14:useLocalDpi xmlns:a14="http://schemas.microsoft.com/office/drawing/2010/main" val="0"/>
@@ -5457,7 +5457,7 @@
                     <pic:cNvPicPr/>
                   </pic:nvPicPr>
                   <pic:blipFill>
-                    <a:blip r:embed="rId19">
+                    <a:blip r:embed="rId20">
                       <a:extLst>
                         <a:ext uri="{28A0092B-C50C-407E-A947-70E740481C1C}">
                           <a14:useLocalDpi xmlns:a14="http://schemas.microsoft.com/office/drawing/2010/main" val="0"/>
@@ -5659,7 +5659,7 @@
               </wp:anchor>
             </w:drawing>
           </mc:Choice>
-          <mc:Fallback xmlns:w16se="http://schemas.microsoft.com/office/word/2015/wordml/symex" xmlns:w15="http://schemas.microsoft.com/office/word/2012/wordml" xmlns:cx="http://schemas.microsoft.com/office/drawing/2014/chartex">
+          <mc:Fallback xmlns:cx="http://schemas.microsoft.com/office/drawing/2014/chartex" xmlns:w15="http://schemas.microsoft.com/office/word/2012/wordml" xmlns:w16se="http://schemas.microsoft.com/office/word/2015/wordml/symex">
             <w:pict>
               <v:shapetype w14:anchorId="18BD4F3F" id="_x0000_t32" coordsize="21600,21600" o:spt="32" o:oned="t" path="m,l21600,21600e" filled="f">
                 <v:path arrowok="t" fillok="f" o:connecttype="none"/>
@@ -5949,7 +5949,7 @@
               </wp:anchor>
             </w:drawing>
           </mc:Choice>
-          <mc:Fallback xmlns:w16se="http://schemas.microsoft.com/office/word/2015/wordml/symex" xmlns:w15="http://schemas.microsoft.com/office/word/2012/wordml" xmlns:cx="http://schemas.microsoft.com/office/drawing/2014/chartex">
+          <mc:Fallback xmlns:cx="http://schemas.microsoft.com/office/drawing/2014/chartex" xmlns:w15="http://schemas.microsoft.com/office/word/2012/wordml" xmlns:w16se="http://schemas.microsoft.com/office/word/2015/wordml/symex">
             <w:pict>
               <v:shape w14:anchorId="4B469432" id="Straight Arrow Connector 42" o:spid="_x0000_s1026" type="#_x0000_t32" style="position:absolute;margin-left:285.75pt;margin-top:20.3pt;width:69.75pt;height:33pt;flip:y;z-index:251669504;visibility:visible;mso-wrap-style:square;mso-width-percent:0;mso-height-percent:0;mso-wrap-distance-left:9pt;mso-wrap-distance-top:0;mso-wrap-distance-right:9pt;mso-wrap-distance-bottom:0;mso-position-horizontal:absolute;mso-position-horizontal-relative:text;mso-position-vertical:absolute;mso-position-vertical-relative:text;mso-width-percent:0;mso-height-percent:0;mso-width-relative:page;mso-height-relative:page" o:gfxdata="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" strokecolor="#5b9bd5 [3204]" strokeweight=".5pt">
                 <v:stroke endarrow="block" joinstyle="miter"/>
@@ -6026,7 +6026,7 @@
               </wp:anchor>
             </w:drawing>
           </mc:Choice>
-          <mc:Fallback xmlns:w16se="http://schemas.microsoft.com/office/word/2015/wordml/symex" xmlns:w15="http://schemas.microsoft.com/office/word/2012/wordml" xmlns:cx="http://schemas.microsoft.com/office/drawing/2014/chartex">
+          <mc:Fallback xmlns:cx="http://schemas.microsoft.com/office/drawing/2014/chartex" xmlns:w15="http://schemas.microsoft.com/office/word/2012/wordml" xmlns:w16se="http://schemas.microsoft.com/office/word/2015/wordml/symex">
             <w:pict>
               <v:shape w14:anchorId="2E93CE3B" id="Straight Arrow Connector 41" o:spid="_x0000_s1026" type="#_x0000_t32" style="position:absolute;margin-left:219.75pt;margin-top:3.05pt;width:.75pt;height:28.5pt;z-index:251668480;visibility:visible;mso-wrap-style:square;mso-width-percent:0;mso-height-percent:0;mso-wrap-distance-left:9pt;mso-wrap-distance-top:0;mso-wrap-distance-right:9pt;mso-wrap-distance-bottom:0;mso-position-horizontal:absolute;mso-position-horizontal-relative:text;mso-position-vertical:absolute;mso-position-vertical-relative:text;mso-width-percent:0;mso-height-percent:0;mso-width-relative:page;mso-height-relative:page" o:gfxdata="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" strokecolor="#5b9bd5 [3204]" strokeweight=".5pt">
                 <v:stroke endarrow="block" joinstyle="miter"/>
@@ -6314,7 +6314,7 @@
               </wp:anchor>
             </w:drawing>
           </mc:Choice>
-          <mc:Fallback xmlns:w16se="http://schemas.microsoft.com/office/word/2015/wordml/symex" xmlns:w15="http://schemas.microsoft.com/office/word/2012/wordml" xmlns:cx="http://schemas.microsoft.com/office/drawing/2014/chartex">
+          <mc:Fallback xmlns:cx="http://schemas.microsoft.com/office/drawing/2014/chartex" xmlns:w15="http://schemas.microsoft.com/office/word/2012/wordml" xmlns:w16se="http://schemas.microsoft.com/office/word/2015/wordml/symex">
             <w:pict>
               <v:shape w14:anchorId="1063E09F" id="Straight Arrow Connector 43" o:spid="_x0000_s1026" type="#_x0000_t32" style="position:absolute;margin-left:285pt;margin-top:9.05pt;width:72.75pt;height:23.25pt;z-index:251670528;visibility:visible;mso-wrap-style:square;mso-width-percent:0;mso-height-percent:0;mso-wrap-distance-left:9pt;mso-wrap-distance-top:0;mso-wrap-distance-right:9pt;mso-wrap-distance-bottom:0;mso-position-horizontal:absolute;mso-position-horizontal-relative:text;mso-position-vertical:absolute;mso-position-vertical-relative:text;mso-width-percent:0;mso-height-percent:0;mso-width-relative:page;mso-height-relative:page" o:gfxdata="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" strokecolor="#5b9bd5 [3204]" strokeweight=".5pt">
                 <v:stroke endarrow="block" joinstyle="miter"/>
@@ -6494,7 +6494,7 @@
               </wp:anchor>
             </w:drawing>
           </mc:Choice>
-          <mc:Fallback xmlns:w16se="http://schemas.microsoft.com/office/word/2015/wordml/symex" xmlns:w15="http://schemas.microsoft.com/office/word/2012/wordml" xmlns:cx="http://schemas.microsoft.com/office/drawing/2014/chartex">
+          <mc:Fallback xmlns:cx="http://schemas.microsoft.com/office/drawing/2014/chartex" xmlns:w15="http://schemas.microsoft.com/office/word/2012/wordml" xmlns:w16se="http://schemas.microsoft.com/office/word/2015/wordml/symex">
             <w:pict>
               <v:shape w14:anchorId="06E1892B" id="Straight Arrow Connector 9" o:spid="_x0000_s1026" type="#_x0000_t32" style="position:absolute;margin-left:223.65pt;margin-top:31.55pt;width:3.6pt;height:45pt;z-index:251644928;visibility:visible;mso-wrap-style:square;mso-width-percent:0;mso-height-percent:0;mso-wrap-distance-left:9pt;mso-wrap-distance-top:0;mso-wrap-distance-right:9pt;mso-wrap-distance-bottom:0;mso-position-horizontal:absolute;mso-position-horizontal-relative:text;mso-position-vertical:absolute;mso-position-vertical-relative:text;mso-width-percent:0;mso-height-percent:0;mso-width-relative:margin;mso-height-relative:margin" o:gfxdata="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" strokecolor="#5b9bd5 [3204]" strokeweight=".5pt">
                 <v:stroke endarrow="block" joinstyle="miter"/>
@@ -6571,7 +6571,7 @@
               </wp:anchor>
             </w:drawing>
           </mc:Choice>
-          <mc:Fallback xmlns:w16se="http://schemas.microsoft.com/office/word/2015/wordml/symex" xmlns:w15="http://schemas.microsoft.com/office/word/2012/wordml" xmlns:cx="http://schemas.microsoft.com/office/drawing/2014/chartex">
+          <mc:Fallback xmlns:cx="http://schemas.microsoft.com/office/drawing/2014/chartex" xmlns:w15="http://schemas.microsoft.com/office/word/2012/wordml" xmlns:w16se="http://schemas.microsoft.com/office/word/2015/wordml/symex">
             <w:pict>
               <v:shape w14:anchorId="6889E134" id="Straight Arrow Connector 11" o:spid="_x0000_s1026" type="#_x0000_t32" style="position:absolute;margin-left:222.75pt;margin-top:32.3pt;width:191.25pt;height:44.25pt;z-index:251646976;visibility:visible;mso-wrap-style:square;mso-width-percent:0;mso-height-percent:0;mso-wrap-distance-left:9pt;mso-wrap-distance-top:0;mso-wrap-distance-right:9pt;mso-wrap-distance-bottom:0;mso-position-horizontal:absolute;mso-position-horizontal-relative:text;mso-position-vertical:absolute;mso-position-vertical-relative:text;mso-width-percent:0;mso-height-percent:0;mso-width-relative:margin;mso-height-relative:margin" o:gfxdata="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" strokecolor="#5b9bd5 [3204]" strokeweight=".5pt">
                 <v:stroke endarrow="block" joinstyle="miter"/>
@@ -6648,7 +6648,7 @@
               </wp:anchor>
             </w:drawing>
           </mc:Choice>
-          <mc:Fallback xmlns:w16se="http://schemas.microsoft.com/office/word/2015/wordml/symex" xmlns:w15="http://schemas.microsoft.com/office/word/2012/wordml" xmlns:cx="http://schemas.microsoft.com/office/drawing/2014/chartex">
+          <mc:Fallback xmlns:cx="http://schemas.microsoft.com/office/drawing/2014/chartex" xmlns:w15="http://schemas.microsoft.com/office/word/2012/wordml" xmlns:w16se="http://schemas.microsoft.com/office/word/2015/wordml/symex">
             <w:pict>
               <v:shape w14:anchorId="6733CEB3" id="Straight Arrow Connector 10" o:spid="_x0000_s1026" type="#_x0000_t32" style="position:absolute;margin-left:55.5pt;margin-top:31.55pt;width:165pt;height:48pt;flip:x;z-index:251645952;visibility:visible;mso-wrap-style:square;mso-width-percent:0;mso-height-percent:0;mso-wrap-distance-left:9pt;mso-wrap-distance-top:0;mso-wrap-distance-right:9pt;mso-wrap-distance-bottom:0;mso-position-horizontal:absolute;mso-position-horizontal-relative:text;mso-position-vertical:absolute;mso-position-vertical-relative:text;mso-width-percent:0;mso-height-percent:0;mso-width-relative:margin;mso-height-relative:margin" o:gfxdata="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" strokecolor="#5b9bd5 [3204]" strokeweight=".5pt">
                 <v:stroke endarrow="block" joinstyle="miter"/>
@@ -6725,7 +6725,7 @@
               </wp:anchor>
             </w:drawing>
           </mc:Choice>
-          <mc:Fallback xmlns:w16se="http://schemas.microsoft.com/office/word/2015/wordml/symex" xmlns:w15="http://schemas.microsoft.com/office/word/2012/wordml" xmlns:cx="http://schemas.microsoft.com/office/drawing/2014/chartex">
+          <mc:Fallback xmlns:cx="http://schemas.microsoft.com/office/drawing/2014/chartex" xmlns:w15="http://schemas.microsoft.com/office/word/2012/wordml" xmlns:w16se="http://schemas.microsoft.com/office/word/2015/wordml/symex">
             <w:pict>
               <v:shape w14:anchorId="7B6240A5" id="Straight Arrow Connector 28" o:spid="_x0000_s1026" type="#_x0000_t32" style="position:absolute;margin-left:406.5pt;margin-top:138.75pt;width:45.75pt;height:35.25pt;z-index:251662336;visibility:visible;mso-wrap-style:square;mso-width-percent:0;mso-height-percent:0;mso-wrap-distance-left:9pt;mso-wrap-distance-top:0;mso-wrap-distance-right:9pt;mso-wrap-distance-bottom:0;mso-position-horizontal:absolute;mso-position-horizontal-relative:text;mso-position-vertical:absolute;mso-position-vertical-relative:text;mso-width-percent:0;mso-height-percent:0;mso-width-relative:page;mso-height-relative:page" o:gfxdata="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" strokecolor="#5b9bd5 [3204]" strokeweight=".5pt">
                 <v:stroke endarrow="block" joinstyle="miter"/>
@@ -6802,7 +6802,7 @@
               </wp:anchor>
             </w:drawing>
           </mc:Choice>
-          <mc:Fallback xmlns:w16se="http://schemas.microsoft.com/office/word/2015/wordml/symex" xmlns:w15="http://schemas.microsoft.com/office/word/2012/wordml" xmlns:cx="http://schemas.microsoft.com/office/drawing/2014/chartex">
+          <mc:Fallback xmlns:cx="http://schemas.microsoft.com/office/drawing/2014/chartex" xmlns:w15="http://schemas.microsoft.com/office/word/2012/wordml" xmlns:w16se="http://schemas.microsoft.com/office/word/2015/wordml/symex">
             <w:pict>
               <v:shape w14:anchorId="261F2C83" id="Straight Arrow Connector 27" o:spid="_x0000_s1026" type="#_x0000_t32" style="position:absolute;margin-left:358.5pt;margin-top:139.5pt;width:47.25pt;height:36pt;flip:x;z-index:251661312;visibility:visible;mso-wrap-style:square;mso-width-percent:0;mso-height-percent:0;mso-wrap-distance-left:9pt;mso-wrap-distance-top:0;mso-wrap-distance-right:9pt;mso-wrap-distance-bottom:0;mso-position-horizontal:absolute;mso-position-horizontal-relative:text;mso-position-vertical:absolute;mso-position-vertical-relative:text;mso-width-percent:0;mso-height-percent:0;mso-width-relative:page;mso-height-relative:page" o:gfxdata="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" strokecolor="#5b9bd5 [3204]" strokeweight=".5pt">
                 <v:stroke endarrow="block" joinstyle="miter"/>
@@ -7085,7 +7085,7 @@
               </wp:anchor>
             </w:drawing>
           </mc:Choice>
-          <mc:Fallback xmlns:w16se="http://schemas.microsoft.com/office/word/2015/wordml/symex" xmlns:w15="http://schemas.microsoft.com/office/word/2012/wordml" xmlns:cx="http://schemas.microsoft.com/office/drawing/2014/chartex">
+          <mc:Fallback xmlns:cx="http://schemas.microsoft.com/office/drawing/2014/chartex" xmlns:w15="http://schemas.microsoft.com/office/word/2012/wordml" xmlns:w16se="http://schemas.microsoft.com/office/word/2015/wordml/symex">
             <w:pict>
               <v:shape w14:anchorId="2A87B246" id="Straight Arrow Connector 24" o:spid="_x0000_s1026" type="#_x0000_t32" style="position:absolute;margin-left:228pt;margin-top:138pt;width:45pt;height:38.25pt;z-index:251658240;visibility:visible;mso-wrap-style:square;mso-width-percent:0;mso-height-percent:0;mso-wrap-distance-left:9pt;mso-wrap-distance-top:0;mso-wrap-distance-right:9pt;mso-wrap-distance-bottom:0;mso-position-horizontal:absolute;mso-position-horizontal-relative:text;mso-position-vertical:absolute;mso-position-vertical-relative:text;mso-width-percent:0;mso-height-percent:0;mso-width-relative:page;mso-height-relative:page" o:gfxdata="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" strokecolor="#5b9bd5 [3204]" strokeweight=".5pt">
                 <v:stroke endarrow="block" joinstyle="miter"/>
@@ -7162,7 +7162,7 @@
               </wp:anchor>
             </w:drawing>
           </mc:Choice>
-          <mc:Fallback xmlns:w16se="http://schemas.microsoft.com/office/word/2015/wordml/symex" xmlns:w15="http://schemas.microsoft.com/office/word/2012/wordml" xmlns:cx="http://schemas.microsoft.com/office/drawing/2014/chartex">
+          <mc:Fallback xmlns:cx="http://schemas.microsoft.com/office/drawing/2014/chartex" xmlns:w15="http://schemas.microsoft.com/office/word/2012/wordml" xmlns:w16se="http://schemas.microsoft.com/office/word/2015/wordml/symex">
             <w:pict>
               <v:shape w14:anchorId="01C9DF6F" id="Straight Arrow Connector 23" o:spid="_x0000_s1026" type="#_x0000_t32" style="position:absolute;margin-left:182.25pt;margin-top:137.25pt;width:45pt;height:45pt;flip:x;z-index:251657216;visibility:visible;mso-wrap-style:square;mso-width-percent:0;mso-height-percent:0;mso-wrap-distance-left:9pt;mso-wrap-distance-top:0;mso-wrap-distance-right:9pt;mso-wrap-distance-bottom:0;mso-position-horizontal:absolute;mso-position-horizontal-relative:text;mso-position-vertical:absolute;mso-position-vertical-relative:text;mso-width-percent:0;mso-height-percent:0;mso-width-relative:margin;mso-height-relative:margin" o:gfxdata="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" strokecolor="#5b9bd5 [3204]" strokeweight=".5pt">
                 <v:stroke endarrow="block" joinstyle="miter"/>
@@ -7239,7 +7239,7 @@
               </wp:anchor>
             </w:drawing>
           </mc:Choice>
-          <mc:Fallback xmlns:w16se="http://schemas.microsoft.com/office/word/2015/wordml/symex" xmlns:w15="http://schemas.microsoft.com/office/word/2012/wordml" xmlns:cx="http://schemas.microsoft.com/office/drawing/2014/chartex">
+          <mc:Fallback xmlns:cx="http://schemas.microsoft.com/office/drawing/2014/chartex" xmlns:w15="http://schemas.microsoft.com/office/word/2012/wordml" xmlns:w16se="http://schemas.microsoft.com/office/word/2015/wordml/symex">
             <w:pict>
               <v:shape w14:anchorId="51303B6B" id="Straight Arrow Connector 22" o:spid="_x0000_s1026" type="#_x0000_t32" style="position:absolute;margin-left:225.75pt;margin-top:136.5pt;width:3.6pt;height:108pt;z-index:251656192;visibility:visible;mso-wrap-style:square;mso-width-percent:0;mso-height-percent:0;mso-wrap-distance-left:9pt;mso-wrap-distance-top:0;mso-wrap-distance-right:9pt;mso-wrap-distance-bottom:0;mso-position-horizontal:absolute;mso-position-horizontal-relative:text;mso-position-vertical:absolute;mso-position-vertical-relative:text;mso-width-percent:0;mso-height-percent:0;mso-width-relative:margin;mso-height-relative:margin" o:gfxdata="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" strokecolor="#5b9bd5 [3204]" strokeweight=".5pt">
                 <v:stroke endarrow="block" joinstyle="miter"/>
@@ -7625,7 +7625,7 @@
               </wp:anchor>
             </w:drawing>
           </mc:Choice>
-          <mc:Fallback xmlns:w16se="http://schemas.microsoft.com/office/word/2015/wordml/symex" xmlns:w15="http://schemas.microsoft.com/office/word/2012/wordml" xmlns:cx="http://schemas.microsoft.com/office/drawing/2014/chartex">
+          <mc:Fallback xmlns:cx="http://schemas.microsoft.com/office/drawing/2014/chartex" xmlns:w15="http://schemas.microsoft.com/office/word/2012/wordml" xmlns:w16se="http://schemas.microsoft.com/office/word/2015/wordml/symex">
             <w:pict>
               <v:shapetype w14:anchorId="5970F622" id="_x0000_t34" coordsize="21600,21600" o:spt="34" o:oned="t" adj="10800" path="m,l@0,0@0,21600,21600,21600e" filled="f">
                 <v:stroke joinstyle="miter"/>
@@ -7713,7 +7713,7 @@
               </wp:anchor>
             </w:drawing>
           </mc:Choice>
-          <mc:Fallback xmlns:w16se="http://schemas.microsoft.com/office/word/2015/wordml/symex" xmlns:w15="http://schemas.microsoft.com/office/word/2012/wordml" xmlns:cx="http://schemas.microsoft.com/office/drawing/2014/chartex">
+          <mc:Fallback xmlns:cx="http://schemas.microsoft.com/office/drawing/2014/chartex" xmlns:w15="http://schemas.microsoft.com/office/word/2012/wordml" xmlns:w16se="http://schemas.microsoft.com/office/word/2015/wordml/symex">
             <w:pict>
               <v:shape w14:anchorId="4C6C267D" id="Elbow Connector 17" o:spid="_x0000_s1026" type="#_x0000_t34" style="position:absolute;margin-left:34.5pt;margin-top:135pt;width:21.75pt;height:131.25pt;flip:x;z-index:251651072;visibility:visible;mso-wrap-style:square;mso-width-percent:0;mso-height-percent:0;mso-wrap-distance-left:9pt;mso-wrap-distance-top:0;mso-wrap-distance-right:9pt;mso-wrap-distance-bottom:0;mso-position-horizontal:absolute;mso-position-horizontal-relative:text;mso-position-vertical:absolute;mso-position-vertical-relative:text;mso-width-percent:0;mso-height-percent:0;mso-width-relative:page;mso-height-relative:page" o:gfxdata="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" strokecolor="#5b9bd5 [3204]" strokeweight=".5pt">
                 <v:stroke endarrow="block"/>
@@ -7996,7 +7996,7 @@
               </wp:anchor>
             </w:drawing>
           </mc:Choice>
-          <mc:Fallback xmlns:w16se="http://schemas.microsoft.com/office/word/2015/wordml/symex" xmlns:w15="http://schemas.microsoft.com/office/word/2012/wordml" xmlns:cx="http://schemas.microsoft.com/office/drawing/2014/chartex">
+          <mc:Fallback xmlns:cx="http://schemas.microsoft.com/office/drawing/2014/chartex" xmlns:w15="http://schemas.microsoft.com/office/word/2012/wordml" xmlns:w16se="http://schemas.microsoft.com/office/word/2015/wordml/symex">
             <w:pict>
               <v:shape w14:anchorId="05377866" id="Straight Arrow Connector 13" o:spid="_x0000_s1026" type="#_x0000_t32" style="position:absolute;margin-left:57pt;margin-top:135.75pt;width:52.5pt;height:45.75pt;z-index:251649024;visibility:visible;mso-wrap-style:square;mso-width-percent:0;mso-height-percent:0;mso-wrap-distance-left:9pt;mso-wrap-distance-top:0;mso-wrap-distance-right:9pt;mso-wrap-distance-bottom:0;mso-position-horizontal:absolute;mso-position-horizontal-relative:text;mso-position-vertical:absolute;mso-position-vertical-relative:text;mso-width-percent:0;mso-height-percent:0;mso-width-relative:page;mso-height-relative:page" o:gfxdata="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" strokecolor="#5b9bd5 [3204]" strokeweight=".5pt">
                 <v:stroke endarrow="block" joinstyle="miter"/>
@@ -8073,7 +8073,7 @@
               </wp:anchor>
             </w:drawing>
           </mc:Choice>
-          <mc:Fallback xmlns:w16se="http://schemas.microsoft.com/office/word/2015/wordml/symex" xmlns:w15="http://schemas.microsoft.com/office/word/2012/wordml" xmlns:cx="http://schemas.microsoft.com/office/drawing/2014/chartex">
+          <mc:Fallback xmlns:cx="http://schemas.microsoft.com/office/drawing/2014/chartex" xmlns:w15="http://schemas.microsoft.com/office/word/2012/wordml" xmlns:w16se="http://schemas.microsoft.com/office/word/2015/wordml/symex">
             <w:pict>
               <v:shape w14:anchorId="7B157619" id="Straight Arrow Connector 12" o:spid="_x0000_s1026" type="#_x0000_t32" style="position:absolute;margin-left:-3pt;margin-top:135pt;width:59.25pt;height:46.5pt;flip:x;z-index:251648000;visibility:visible;mso-wrap-style:square;mso-width-percent:0;mso-height-percent:0;mso-wrap-distance-left:9pt;mso-wrap-distance-top:0;mso-wrap-distance-right:9pt;mso-wrap-distance-bottom:0;mso-position-horizontal:absolute;mso-position-horizontal-relative:text;mso-position-vertical:absolute;mso-position-vertical-relative:text;mso-width-percent:0;mso-height-percent:0;mso-width-relative:page;mso-height-relative:page" o:gfxdata="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" strokecolor="#5b9bd5 [3204]" strokeweight=".5pt">
                 <v:stroke endarrow="block" joinstyle="miter"/>
@@ -11090,7 +11090,7 @@
               </wp:anchor>
             </w:drawing>
           </mc:Choice>
-          <mc:Fallback xmlns:w16se="http://schemas.microsoft.com/office/word/2015/wordml/symex" xmlns:w15="http://schemas.microsoft.com/office/word/2012/wordml" xmlns:cx="http://schemas.microsoft.com/office/drawing/2014/chartex">
+          <mc:Fallback xmlns:cx="http://schemas.microsoft.com/office/drawing/2014/chartex" xmlns:w15="http://schemas.microsoft.com/office/word/2012/wordml" xmlns:w16se="http://schemas.microsoft.com/office/word/2015/wordml/symex">
             <w:pict>
               <v:shape w14:anchorId="63D7C562" id="Elbow Connector 122" o:spid="_x0000_s1026" type="#_x0000_t34" style="position:absolute;margin-left:140.05pt;margin-top:.9pt;width:40.25pt;height:59.2pt;z-index:251677696;visibility:visible;mso-wrap-style:square;mso-wrap-distance-left:9pt;mso-wrap-distance-top:0;mso-wrap-distance-right:9pt;mso-wrap-distance-bottom:0;mso-position-horizontal:absolute;mso-position-horizontal-relative:text;mso-position-vertical:absolute;mso-position-vertical-relative:text" o:gfxdata="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" strokecolor="#5b9bd5 [3204]" strokeweight=".5pt">
                 <v:stroke endarrow="block"/>
@@ -11331,7 +11331,7 @@
               </wp:anchor>
             </w:drawing>
           </mc:Choice>
-          <mc:Fallback xmlns:w16se="http://schemas.microsoft.com/office/word/2015/wordml/symex" xmlns:w15="http://schemas.microsoft.com/office/word/2012/wordml" xmlns:cx="http://schemas.microsoft.com/office/drawing/2014/chartex">
+          <mc:Fallback xmlns:cx="http://schemas.microsoft.com/office/drawing/2014/chartex" xmlns:w15="http://schemas.microsoft.com/office/word/2012/wordml" xmlns:w16se="http://schemas.microsoft.com/office/word/2015/wordml/symex">
             <w:pict>
               <v:shape w14:anchorId="67F132B7" id="Straight Arrow Connector 124" o:spid="_x0000_s1026" type="#_x0000_t32" style="position:absolute;margin-left:75.75pt;margin-top:9.6pt;width:13.5pt;height:93.35pt;flip:x;z-index:251673600;visibility:visible;mso-wrap-style:square;mso-width-percent:0;mso-height-percent:0;mso-wrap-distance-left:9pt;mso-wrap-distance-top:0;mso-wrap-distance-right:9pt;mso-wrap-distance-bottom:0;mso-position-horizontal:absolute;mso-position-horizontal-relative:text;mso-position-vertical:absolute;mso-position-vertical-relative:text;mso-width-percent:0;mso-height-percent:0;mso-width-relative:margin;mso-height-relative:margin" o:gfxdata="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" strokecolor="#5b9bd5 [3204]" strokeweight=".5pt">
                 <v:stroke endarrow="block" joinstyle="miter"/>
@@ -14620,6 +14620,14 @@
         </w:rPr>
         <w:t>Unique ID (auto-incremented starting at 1, present only in the database tables)</w:t>
       </w:r>
+      <w:r>
+        <w:rPr>
+          <w:rFonts w:eastAsia="Times New Roman" w:cs="Times New Roman"/>
+          <w:sz w:val="24"/>
+          <w:szCs w:val="24"/>
+        </w:rPr>
+        <w:t xml:space="preserve"> - Integer</w:t>
+      </w:r>
     </w:p>
     <w:p>
       <w:pPr>
@@ -14643,6 +14651,14 @@
         </w:rPr>
         <w:t>Name</w:t>
       </w:r>
+      <w:r>
+        <w:rPr>
+          <w:rFonts w:eastAsia="Times New Roman" w:cs="Times New Roman"/>
+          <w:sz w:val="24"/>
+          <w:szCs w:val="24"/>
+        </w:rPr>
+        <w:t xml:space="preserve"> – String [3-30]</w:t>
+      </w:r>
     </w:p>
     <w:p>
       <w:pPr>
@@ -14666,6 +14682,14 @@
         </w:rPr>
         <w:t>Manufacturer</w:t>
       </w:r>
+      <w:r>
+        <w:rPr>
+          <w:rFonts w:eastAsia="Times New Roman" w:cs="Times New Roman"/>
+          <w:sz w:val="24"/>
+          <w:szCs w:val="24"/>
+        </w:rPr>
+        <w:t xml:space="preserve"> – String [3-30]</w:t>
+      </w:r>
     </w:p>
     <w:p>
       <w:pPr>
@@ -14689,6 +14713,14 @@
         </w:rPr>
         <w:t>Price</w:t>
       </w:r>
+      <w:r>
+        <w:rPr>
+          <w:rFonts w:eastAsia="Times New Roman" w:cs="Times New Roman"/>
+          <w:sz w:val="24"/>
+          <w:szCs w:val="24"/>
+        </w:rPr>
+        <w:t xml:space="preserve"> – [Decimal]</w:t>
+      </w:r>
     </w:p>
     <w:p>
       <w:pPr>
@@ -14712,6 +14744,14 @@
         </w:rPr>
         <w:t>Stock availability (when the number of available pieces of the item drops to 0, the item should be made unavailable for sale)</w:t>
       </w:r>
+      <w:r>
+        <w:rPr>
+          <w:rFonts w:eastAsia="Times New Roman" w:cs="Times New Roman"/>
+          <w:sz w:val="24"/>
+          <w:szCs w:val="24"/>
+        </w:rPr>
+        <w:t xml:space="preserve"> - Integer</w:t>
+      </w:r>
     </w:p>
     <w:p>
       <w:pPr>
@@ -14735,6 +14775,14 @@
         </w:rPr>
         <w:t>Description</w:t>
       </w:r>
+      <w:r>
+        <w:rPr>
+          <w:rFonts w:eastAsia="Times New Roman" w:cs="Times New Roman"/>
+          <w:sz w:val="24"/>
+          <w:szCs w:val="24"/>
+        </w:rPr>
+        <w:t xml:space="preserve"> – [Text]</w:t>
+      </w:r>
     </w:p>
     <w:p>
       <w:pPr>
@@ -14759,6 +14807,14 @@
         </w:rPr>
         <w:t>Rating</w:t>
       </w:r>
+      <w:r>
+        <w:rPr>
+          <w:rFonts w:eastAsia="Times New Roman" w:cs="Times New Roman"/>
+          <w:sz w:val="24"/>
+          <w:szCs w:val="24"/>
+        </w:rPr>
+        <w:t xml:space="preserve"> – [Integer]</w:t>
+      </w:r>
     </w:p>
     <w:p>
       <w:pPr>
@@ -14782,6 +14838,14 @@
         </w:rPr>
         <w:t>Photo of the item</w:t>
       </w:r>
+      <w:r>
+        <w:rPr>
+          <w:rFonts w:eastAsia="Times New Roman" w:cs="Times New Roman"/>
+          <w:sz w:val="24"/>
+          <w:szCs w:val="24"/>
+        </w:rPr>
+        <w:t xml:space="preserve"> [Binary file]</w:t>
+      </w:r>
     </w:p>
     <w:p>
       <w:pPr>
@@ -14839,6 +14903,14 @@
         </w:rPr>
         <w:t>Unique ID (auto-incremented starting at 1, present only in the database tables)</w:t>
       </w:r>
+      <w:r>
+        <w:rPr>
+          <w:rFonts w:eastAsia="Times New Roman" w:cs="Times New Roman"/>
+          <w:sz w:val="24"/>
+          <w:szCs w:val="24"/>
+        </w:rPr>
+        <w:t xml:space="preserve"> – Integer</w:t>
+      </w:r>
     </w:p>
     <w:p>
       <w:pPr>
@@ -14862,6 +14934,14 @@
         </w:rPr>
         <w:t>Unique Username</w:t>
       </w:r>
+      <w:r>
+        <w:rPr>
+          <w:rFonts w:eastAsia="Times New Roman" w:cs="Times New Roman"/>
+          <w:sz w:val="24"/>
+          <w:szCs w:val="24"/>
+        </w:rPr>
+        <w:t xml:space="preserve"> – String [3-30]</w:t>
+      </w:r>
     </w:p>
     <w:p>
       <w:pPr>
@@ -14885,6 +14965,14 @@
         </w:rPr>
         <w:t>Password</w:t>
       </w:r>
+      <w:r>
+        <w:rPr>
+          <w:rFonts w:eastAsia="Times New Roman" w:cs="Times New Roman"/>
+          <w:sz w:val="24"/>
+          <w:szCs w:val="24"/>
+        </w:rPr>
+        <w:t xml:space="preserve"> – String [6-30]</w:t>
+      </w:r>
     </w:p>
     <w:p>
       <w:pPr>
@@ -14908,6 +14996,14 @@
         </w:rPr>
         <w:t>Email Address</w:t>
       </w:r>
+      <w:r>
+        <w:rPr>
+          <w:rFonts w:eastAsia="Times New Roman" w:cs="Times New Roman"/>
+          <w:sz w:val="24"/>
+          <w:szCs w:val="24"/>
+        </w:rPr>
+        <w:t xml:space="preserve"> - String [8-30]</w:t>
+      </w:r>
     </w:p>
     <w:p>
       <w:pPr>
@@ -14931,6 +15027,14 @@
         </w:rPr>
         <w:t>Address</w:t>
       </w:r>
+      <w:r>
+        <w:rPr>
+          <w:rFonts w:eastAsia="Times New Roman" w:cs="Times New Roman"/>
+          <w:sz w:val="24"/>
+          <w:szCs w:val="24"/>
+        </w:rPr>
+        <w:t xml:space="preserve"> – String [8-30]</w:t>
+      </w:r>
     </w:p>
     <w:p>
       <w:pPr>
@@ -14953,7 +15057,71 @@
           <w:szCs w:val="24"/>
         </w:rPr>
         <w:lastRenderedPageBreak/>
-        <w:t>Credit Card Info</w:t>
+        <w:t xml:space="preserve">History </w:t>
+      </w:r>
+      <w:r>
+        <w:rPr>
+          <w:rFonts w:eastAsia="Times New Roman" w:cs="Times New Roman"/>
+          <w:sz w:val="24"/>
+          <w:szCs w:val="24"/>
+        </w:rPr>
+        <w:t>of all orders made by the user</w:t>
+      </w:r>
+    </w:p>
+    <w:p>
+      <w:pPr>
+        <w:spacing w:after="0" w:line="240" w:lineRule="auto"/>
+        <w:ind w:left="1440"/>
+        <w:rPr>
+          <w:rFonts w:eastAsia="Times New Roman" w:cs="Times New Roman"/>
+          <w:sz w:val="24"/>
+          <w:szCs w:val="24"/>
+        </w:rPr>
+      </w:pPr>
+    </w:p>
+    <w:p>
+      <w:pPr>
+        <w:spacing w:after="0" w:line="240" w:lineRule="auto"/>
+        <w:ind w:left="1440"/>
+        <w:rPr>
+          <w:rFonts w:eastAsia="Times New Roman" w:cs="Times New Roman"/>
+          <w:sz w:val="24"/>
+          <w:szCs w:val="24"/>
+        </w:rPr>
+      </w:pPr>
+    </w:p>
+    <w:p>
+      <w:pPr>
+        <w:spacing w:after="0" w:line="240" w:lineRule="auto"/>
+        <w:ind w:left="720"/>
+        <w:rPr>
+          <w:rFonts w:eastAsia="Times New Roman" w:cs="Times New Roman"/>
+          <w:sz w:val="24"/>
+          <w:szCs w:val="24"/>
+        </w:rPr>
+      </w:pPr>
+    </w:p>
+    <w:p>
+      <w:pPr>
+        <w:pStyle w:val="ListParagraph"/>
+        <w:numPr>
+          <w:ilvl w:val="1"/>
+          <w:numId w:val="27"/>
+        </w:numPr>
+        <w:spacing w:after="0" w:line="240" w:lineRule="auto"/>
+        <w:rPr>
+          <w:rFonts w:eastAsia="Times New Roman" w:cs="Times New Roman"/>
+          <w:sz w:val="24"/>
+          <w:szCs w:val="24"/>
+        </w:rPr>
+      </w:pPr>
+      <w:r>
+        <w:rPr>
+          <w:rFonts w:eastAsia="Times New Roman" w:cs="Times New Roman"/>
+          <w:sz w:val="24"/>
+          <w:szCs w:val="24"/>
+        </w:rPr>
+        <w:t>Admin has these attributes</w:t>
       </w:r>
     </w:p>
     <w:p>
@@ -14976,30 +15144,109 @@
           <w:sz w:val="24"/>
           <w:szCs w:val="24"/>
         </w:rPr>
-        <w:t>List of all orders made by the user</w:t>
-      </w:r>
-    </w:p>
-    <w:p>
-      <w:pPr>
+        <w:t>Username</w:t>
+      </w:r>
+      <w:r>
+        <w:rPr>
+          <w:rFonts w:eastAsia="Times New Roman" w:cs="Times New Roman"/>
+          <w:sz w:val="24"/>
+          <w:szCs w:val="24"/>
+        </w:rPr>
+        <w:t xml:space="preserve"> - </w:t>
+      </w:r>
+      <w:r>
+        <w:rPr>
+          <w:rFonts w:eastAsia="Times New Roman" w:cs="Times New Roman"/>
+          <w:sz w:val="24"/>
+          <w:szCs w:val="24"/>
+        </w:rPr>
+        <w:t>String [3-30]</w:t>
+      </w:r>
+    </w:p>
+    <w:p>
+      <w:pPr>
+        <w:pStyle w:val="ListParagraph"/>
+        <w:numPr>
+          <w:ilvl w:val="2"/>
+          <w:numId w:val="27"/>
+        </w:numPr>
         <w:spacing w:after="0" w:line="240" w:lineRule="auto"/>
-        <w:ind w:left="1440"/>
-        <w:rPr>
-          <w:rFonts w:eastAsia="Times New Roman" w:cs="Times New Roman"/>
-          <w:sz w:val="24"/>
-          <w:szCs w:val="24"/>
-        </w:rPr>
-      </w:pPr>
-    </w:p>
-    <w:p>
-      <w:pPr>
+        <w:rPr>
+          <w:rFonts w:eastAsia="Times New Roman" w:cs="Times New Roman"/>
+          <w:sz w:val="24"/>
+          <w:szCs w:val="24"/>
+        </w:rPr>
+      </w:pPr>
+      <w:r>
+        <w:rPr>
+          <w:rFonts w:eastAsia="Times New Roman" w:cs="Times New Roman"/>
+          <w:sz w:val="24"/>
+          <w:szCs w:val="24"/>
+        </w:rPr>
+        <w:t>Password</w:t>
+      </w:r>
+      <w:r>
+        <w:rPr>
+          <w:rFonts w:eastAsia="Times New Roman" w:cs="Times New Roman"/>
+          <w:sz w:val="24"/>
+          <w:szCs w:val="24"/>
+        </w:rPr>
+        <w:t xml:space="preserve"> - </w:t>
+      </w:r>
+      <w:r>
+        <w:rPr>
+          <w:rFonts w:eastAsia="Times New Roman" w:cs="Times New Roman"/>
+          <w:sz w:val="24"/>
+          <w:szCs w:val="24"/>
+        </w:rPr>
+        <w:t>String [3-30]</w:t>
+      </w:r>
+    </w:p>
+    <w:p>
+      <w:pPr>
+        <w:pStyle w:val="ListParagraph"/>
+        <w:numPr>
+          <w:ilvl w:val="2"/>
+          <w:numId w:val="27"/>
+        </w:numPr>
         <w:spacing w:after="0" w:line="240" w:lineRule="auto"/>
-        <w:ind w:left="1440"/>
-        <w:rPr>
-          <w:rFonts w:eastAsia="Times New Roman" w:cs="Times New Roman"/>
-          <w:sz w:val="24"/>
-          <w:szCs w:val="24"/>
-        </w:rPr>
-      </w:pPr>
+        <w:rPr>
+          <w:rFonts w:eastAsia="Times New Roman" w:cs="Times New Roman"/>
+          <w:sz w:val="24"/>
+          <w:szCs w:val="24"/>
+        </w:rPr>
+      </w:pPr>
+      <w:r>
+        <w:rPr>
+          <w:rFonts w:eastAsia="Times New Roman" w:cs="Times New Roman"/>
+          <w:sz w:val="24"/>
+          <w:szCs w:val="24"/>
+        </w:rPr>
+        <w:t>List of all banned users</w:t>
+      </w:r>
+    </w:p>
+    <w:p>
+      <w:pPr>
+        <w:pStyle w:val="ListParagraph"/>
+        <w:numPr>
+          <w:ilvl w:val="2"/>
+          <w:numId w:val="27"/>
+        </w:numPr>
+        <w:spacing w:after="0" w:line="240" w:lineRule="auto"/>
+        <w:rPr>
+          <w:rFonts w:eastAsia="Times New Roman" w:cs="Times New Roman"/>
+          <w:sz w:val="24"/>
+          <w:szCs w:val="24"/>
+        </w:rPr>
+      </w:pPr>
+      <w:r>
+        <w:rPr>
+          <w:rFonts w:eastAsia="Times New Roman" w:cs="Times New Roman"/>
+          <w:sz w:val="24"/>
+          <w:szCs w:val="24"/>
+        </w:rPr>
+        <w:t>List of all deleted users</w:t>
+      </w:r>
     </w:p>
     <w:p>
       <w:pPr>
@@ -15032,7 +15279,7 @@
           <w:sz w:val="24"/>
           <w:szCs w:val="24"/>
         </w:rPr>
-        <w:t>Admin has these attributes</w:t>
+        <w:t xml:space="preserve">Order log entries have these attributes: </w:t>
       </w:r>
     </w:p>
     <w:p>
@@ -15055,7 +15302,15 @@
           <w:sz w:val="24"/>
           <w:szCs w:val="24"/>
         </w:rPr>
-        <w:t>Username</w:t>
+        <w:t>Unique ID (auto-incremented starting at 1, present only in the database tables)</w:t>
+      </w:r>
+      <w:r>
+        <w:rPr>
+          <w:rFonts w:eastAsia="Times New Roman" w:cs="Times New Roman"/>
+          <w:sz w:val="24"/>
+          <w:szCs w:val="24"/>
+        </w:rPr>
+        <w:t xml:space="preserve"> – Integer</w:t>
       </w:r>
     </w:p>
     <w:p>
@@ -15078,8 +15333,26 @@
           <w:sz w:val="24"/>
           <w:szCs w:val="24"/>
         </w:rPr>
-        <w:t>Password</w:t>
-      </w:r>
+        <w:t>Time and date of the transaction</w:t>
+      </w:r>
+      <w:r>
+        <w:rPr>
+          <w:rFonts w:eastAsia="Times New Roman" w:cs="Times New Roman"/>
+          <w:sz w:val="24"/>
+          <w:szCs w:val="24"/>
+        </w:rPr>
+        <w:t xml:space="preserve"> - </w:t>
+      </w:r>
+      <w:proofErr w:type="spellStart"/>
+      <w:r>
+        <w:rPr>
+          <w:rFonts w:eastAsia="Times New Roman" w:cs="Times New Roman"/>
+          <w:sz w:val="24"/>
+          <w:szCs w:val="24"/>
+        </w:rPr>
+        <w:t>DateTime</w:t>
+      </w:r>
+      <w:proofErr w:type="spellEnd"/>
     </w:p>
     <w:p>
       <w:pPr>
@@ -15101,7 +15374,7 @@
           <w:sz w:val="24"/>
           <w:szCs w:val="24"/>
         </w:rPr>
-        <w:t>List of all banned users</w:t>
+        <w:t>User’s primary details</w:t>
       </w:r>
     </w:p>
     <w:p>
@@ -15124,19 +15397,41 @@
           <w:sz w:val="24"/>
           <w:szCs w:val="24"/>
         </w:rPr>
-        <w:t>List of all deleted users</w:t>
+        <w:t>Listing of the contents in user’s shopping basket</w:t>
       </w:r>
     </w:p>
     <w:p>
       <w:pPr>
         <w:spacing w:after="0" w:line="240" w:lineRule="auto"/>
-        <w:ind w:left="720"/>
-        <w:rPr>
-          <w:rFonts w:eastAsia="Times New Roman" w:cs="Times New Roman"/>
-          <w:sz w:val="24"/>
-          <w:szCs w:val="24"/>
-        </w:rPr>
-      </w:pPr>
+        <w:rPr>
+          <w:rFonts w:eastAsia="Times New Roman" w:cs="Times New Roman"/>
+          <w:sz w:val="24"/>
+          <w:szCs w:val="24"/>
+        </w:rPr>
+      </w:pPr>
+    </w:p>
+    <w:p>
+      <w:pPr>
+        <w:pStyle w:val="ListParagraph"/>
+        <w:numPr>
+          <w:ilvl w:val="0"/>
+          <w:numId w:val="27"/>
+        </w:numPr>
+        <w:spacing w:after="0" w:line="240" w:lineRule="auto"/>
+        <w:rPr>
+          <w:rFonts w:eastAsia="Times New Roman" w:cs="Times New Roman"/>
+          <w:sz w:val="24"/>
+          <w:szCs w:val="24"/>
+        </w:rPr>
+      </w:pPr>
+      <w:r>
+        <w:rPr>
+          <w:rFonts w:eastAsia="Times New Roman" w:cs="Times New Roman"/>
+          <w:sz w:val="24"/>
+          <w:szCs w:val="24"/>
+        </w:rPr>
+        <w:t>System</w:t>
+      </w:r>
     </w:p>
     <w:p>
       <w:pPr>
@@ -15158,7 +15453,7 @@
           <w:sz w:val="24"/>
           <w:szCs w:val="24"/>
         </w:rPr>
-        <w:t xml:space="preserve">Order log entries have these attributes: </w:t>
+        <w:t>Browse Inventory</w:t>
       </w:r>
     </w:p>
     <w:p>
@@ -15181,8 +15476,265 @@
           <w:sz w:val="24"/>
           <w:szCs w:val="24"/>
         </w:rPr>
-        <w:t>Unique ID (auto-incremented starting at 1, present only in the database tables)</w:t>
-      </w:r>
+        <w:t>Organization</w:t>
+      </w:r>
+    </w:p>
+    <w:p>
+      <w:pPr>
+        <w:pStyle w:val="ListParagraph"/>
+        <w:numPr>
+          <w:ilvl w:val="3"/>
+          <w:numId w:val="27"/>
+        </w:numPr>
+        <w:spacing w:after="0" w:line="240" w:lineRule="auto"/>
+        <w:rPr>
+          <w:rFonts w:eastAsia="Times New Roman" w:cs="Times New Roman"/>
+          <w:sz w:val="24"/>
+          <w:szCs w:val="24"/>
+        </w:rPr>
+      </w:pPr>
+      <w:r>
+        <w:rPr>
+          <w:rFonts w:eastAsia="Times New Roman" w:cs="Times New Roman"/>
+          <w:sz w:val="24"/>
+          <w:szCs w:val="24"/>
+        </w:rPr>
+        <w:t>Products Listed on single page</w:t>
+      </w:r>
+    </w:p>
+    <w:p>
+      <w:pPr>
+        <w:pStyle w:val="ListParagraph"/>
+        <w:numPr>
+          <w:ilvl w:val="3"/>
+          <w:numId w:val="27"/>
+        </w:numPr>
+        <w:spacing w:after="0" w:line="240" w:lineRule="auto"/>
+        <w:rPr>
+          <w:rFonts w:eastAsia="Times New Roman" w:cs="Times New Roman"/>
+          <w:sz w:val="24"/>
+          <w:szCs w:val="24"/>
+        </w:rPr>
+      </w:pPr>
+      <w:r>
+        <w:rPr>
+          <w:rFonts w:eastAsia="Times New Roman" w:cs="Times New Roman"/>
+          <w:sz w:val="24"/>
+          <w:szCs w:val="24"/>
+        </w:rPr>
+        <w:t>Products shown in tabular format</w:t>
+      </w:r>
+    </w:p>
+    <w:p>
+      <w:pPr>
+        <w:pStyle w:val="ListParagraph"/>
+        <w:numPr>
+          <w:ilvl w:val="3"/>
+          <w:numId w:val="27"/>
+        </w:numPr>
+        <w:spacing w:after="0" w:line="240" w:lineRule="auto"/>
+        <w:rPr>
+          <w:rFonts w:eastAsia="Times New Roman" w:cs="Times New Roman"/>
+          <w:sz w:val="24"/>
+          <w:szCs w:val="24"/>
+        </w:rPr>
+      </w:pPr>
+      <w:r>
+        <w:rPr>
+          <w:rFonts w:eastAsia="Times New Roman" w:cs="Times New Roman"/>
+          <w:sz w:val="24"/>
+          <w:szCs w:val="24"/>
+        </w:rPr>
+        <w:t>Each Product listing contains</w:t>
+      </w:r>
+    </w:p>
+    <w:p>
+      <w:pPr>
+        <w:pStyle w:val="ListParagraph"/>
+        <w:numPr>
+          <w:ilvl w:val="4"/>
+          <w:numId w:val="27"/>
+        </w:numPr>
+        <w:spacing w:after="0" w:line="240" w:lineRule="auto"/>
+        <w:rPr>
+          <w:rFonts w:eastAsia="Times New Roman" w:cs="Times New Roman"/>
+          <w:sz w:val="24"/>
+          <w:szCs w:val="24"/>
+        </w:rPr>
+      </w:pPr>
+      <w:r>
+        <w:rPr>
+          <w:rFonts w:eastAsia="Times New Roman" w:cs="Times New Roman"/>
+          <w:sz w:val="24"/>
+          <w:szCs w:val="24"/>
+        </w:rPr>
+        <w:t>Name</w:t>
+      </w:r>
+      <w:r>
+        <w:rPr>
+          <w:rFonts w:eastAsia="Times New Roman" w:cs="Times New Roman"/>
+          <w:sz w:val="24"/>
+          <w:szCs w:val="24"/>
+        </w:rPr>
+        <w:t xml:space="preserve"> – String [3-30]</w:t>
+      </w:r>
+    </w:p>
+    <w:p>
+      <w:pPr>
+        <w:pStyle w:val="ListParagraph"/>
+        <w:numPr>
+          <w:ilvl w:val="4"/>
+          <w:numId w:val="27"/>
+        </w:numPr>
+        <w:spacing w:after="0" w:line="240" w:lineRule="auto"/>
+        <w:rPr>
+          <w:rFonts w:eastAsia="Times New Roman" w:cs="Times New Roman"/>
+          <w:sz w:val="24"/>
+          <w:szCs w:val="24"/>
+        </w:rPr>
+      </w:pPr>
+      <w:r>
+        <w:rPr>
+          <w:rFonts w:eastAsia="Times New Roman" w:cs="Times New Roman"/>
+          <w:sz w:val="24"/>
+          <w:szCs w:val="24"/>
+        </w:rPr>
+        <w:t xml:space="preserve">Producer </w:t>
+      </w:r>
+      <w:r>
+        <w:rPr>
+          <w:rFonts w:eastAsia="Times New Roman" w:cs="Times New Roman"/>
+          <w:sz w:val="24"/>
+          <w:szCs w:val="24"/>
+        </w:rPr>
+        <w:t xml:space="preserve">- </w:t>
+      </w:r>
+      <w:r>
+        <w:rPr>
+          <w:rFonts w:eastAsia="Times New Roman" w:cs="Times New Roman"/>
+          <w:sz w:val="24"/>
+          <w:szCs w:val="24"/>
+        </w:rPr>
+        <w:t>String [3-30]</w:t>
+      </w:r>
+    </w:p>
+    <w:p>
+      <w:pPr>
+        <w:pStyle w:val="ListParagraph"/>
+        <w:numPr>
+          <w:ilvl w:val="4"/>
+          <w:numId w:val="27"/>
+        </w:numPr>
+        <w:spacing w:after="0" w:line="240" w:lineRule="auto"/>
+        <w:rPr>
+          <w:rFonts w:eastAsia="Times New Roman" w:cs="Times New Roman"/>
+          <w:sz w:val="24"/>
+          <w:szCs w:val="24"/>
+        </w:rPr>
+      </w:pPr>
+      <w:r>
+        <w:rPr>
+          <w:rFonts w:eastAsia="Times New Roman" w:cs="Times New Roman"/>
+          <w:sz w:val="24"/>
+          <w:szCs w:val="24"/>
+        </w:rPr>
+        <w:t>Price</w:t>
+      </w:r>
+      <w:r>
+        <w:rPr>
+          <w:rFonts w:eastAsia="Times New Roman" w:cs="Times New Roman"/>
+          <w:sz w:val="24"/>
+          <w:szCs w:val="24"/>
+        </w:rPr>
+        <w:t xml:space="preserve"> - Decimal</w:t>
+      </w:r>
+    </w:p>
+    <w:p>
+      <w:pPr>
+        <w:pStyle w:val="ListParagraph"/>
+        <w:numPr>
+          <w:ilvl w:val="4"/>
+          <w:numId w:val="27"/>
+        </w:numPr>
+        <w:spacing w:after="0" w:line="240" w:lineRule="auto"/>
+        <w:rPr>
+          <w:rFonts w:eastAsia="Times New Roman" w:cs="Times New Roman"/>
+          <w:sz w:val="24"/>
+          <w:szCs w:val="24"/>
+        </w:rPr>
+      </w:pPr>
+      <w:r>
+        <w:rPr>
+          <w:rFonts w:eastAsia="Times New Roman" w:cs="Times New Roman"/>
+          <w:sz w:val="24"/>
+          <w:szCs w:val="24"/>
+        </w:rPr>
+        <w:t>Availability</w:t>
+      </w:r>
+      <w:r>
+        <w:rPr>
+          <w:rFonts w:eastAsia="Times New Roman" w:cs="Times New Roman"/>
+          <w:sz w:val="24"/>
+          <w:szCs w:val="24"/>
+        </w:rPr>
+        <w:t xml:space="preserve"> - Integer</w:t>
+      </w:r>
+    </w:p>
+    <w:p>
+      <w:pPr>
+        <w:pStyle w:val="ListParagraph"/>
+        <w:numPr>
+          <w:ilvl w:val="4"/>
+          <w:numId w:val="27"/>
+        </w:numPr>
+        <w:spacing w:after="0" w:line="240" w:lineRule="auto"/>
+        <w:rPr>
+          <w:rFonts w:eastAsia="Times New Roman" w:cs="Times New Roman"/>
+          <w:sz w:val="24"/>
+          <w:szCs w:val="24"/>
+        </w:rPr>
+      </w:pPr>
+      <w:r>
+        <w:rPr>
+          <w:rFonts w:eastAsia="Times New Roman" w:cs="Times New Roman"/>
+          <w:sz w:val="24"/>
+          <w:szCs w:val="24"/>
+        </w:rPr>
+        <w:t>Price</w:t>
+      </w:r>
+      <w:r>
+        <w:rPr>
+          <w:rFonts w:eastAsia="Times New Roman" w:cs="Times New Roman"/>
+          <w:sz w:val="24"/>
+          <w:szCs w:val="24"/>
+        </w:rPr>
+        <w:t xml:space="preserve"> - Decimal</w:t>
+      </w:r>
+    </w:p>
+    <w:p>
+      <w:pPr>
+        <w:pStyle w:val="ListParagraph"/>
+        <w:numPr>
+          <w:ilvl w:val="1"/>
+          <w:numId w:val="27"/>
+        </w:numPr>
+        <w:spacing w:after="0" w:line="240" w:lineRule="auto"/>
+        <w:rPr>
+          <w:rFonts w:eastAsia="Times New Roman" w:cs="Times New Roman"/>
+          <w:sz w:val="24"/>
+          <w:szCs w:val="24"/>
+        </w:rPr>
+      </w:pPr>
+      <w:r>
+        <w:rPr>
+          <w:rFonts w:eastAsia="Times New Roman" w:cs="Times New Roman"/>
+          <w:sz w:val="24"/>
+          <w:szCs w:val="24"/>
+        </w:rPr>
+        <w:t>Search Inventory</w:t>
+      </w:r>
+      <w:bookmarkStart w:id="26" w:name="_GoBack"/>
+      <w:bookmarkEnd w:id="26"/>
     </w:p>
     <w:p>
       <w:pPr>
@@ -15204,7 +15756,7 @@
           <w:sz w:val="24"/>
           <w:szCs w:val="24"/>
         </w:rPr>
-        <w:t>Time and date of the transaction</w:t>
+        <w:t>Search available only by name of product or manufacturer</w:t>
       </w:r>
     </w:p>
     <w:p>
@@ -15227,7 +15779,30 @@
           <w:sz w:val="24"/>
           <w:szCs w:val="24"/>
         </w:rPr>
-        <w:t>User’s primary details</w:t>
+        <w:t>Search is exact-match only</w:t>
+      </w:r>
+    </w:p>
+    <w:p>
+      <w:pPr>
+        <w:pStyle w:val="ListParagraph"/>
+        <w:numPr>
+          <w:ilvl w:val="1"/>
+          <w:numId w:val="27"/>
+        </w:numPr>
+        <w:spacing w:after="0" w:line="240" w:lineRule="auto"/>
+        <w:rPr>
+          <w:rFonts w:eastAsia="Times New Roman" w:cs="Times New Roman"/>
+          <w:sz w:val="24"/>
+          <w:szCs w:val="24"/>
+        </w:rPr>
+      </w:pPr>
+      <w:r>
+        <w:rPr>
+          <w:rFonts w:eastAsia="Times New Roman" w:cs="Times New Roman"/>
+          <w:sz w:val="24"/>
+          <w:szCs w:val="24"/>
+        </w:rPr>
+        <w:t>Create, Update and Destroy (CRUD) Functionality</w:t>
       </w:r>
     </w:p>
     <w:p>
@@ -15250,24 +15825,14 @@
           <w:sz w:val="24"/>
           <w:szCs w:val="24"/>
         </w:rPr>
-        <w:t>Listing of the contents in user’s shopping basket</w:t>
-      </w:r>
-    </w:p>
-    <w:p>
-      <w:pPr>
-        <w:spacing w:after="0" w:line="240" w:lineRule="auto"/>
-        <w:rPr>
-          <w:rFonts w:eastAsia="Times New Roman" w:cs="Times New Roman"/>
-          <w:sz w:val="24"/>
-          <w:szCs w:val="24"/>
-        </w:rPr>
-      </w:pPr>
+        <w:t>Only admins are allowed to modify inventory</w:t>
+      </w:r>
     </w:p>
     <w:p>
       <w:pPr>
         <w:pStyle w:val="ListParagraph"/>
         <w:numPr>
-          <w:ilvl w:val="0"/>
+          <w:ilvl w:val="2"/>
           <w:numId w:val="27"/>
         </w:numPr>
         <w:spacing w:after="0" w:line="240" w:lineRule="auto"/>
@@ -15283,7 +15848,99 @@
           <w:sz w:val="24"/>
           <w:szCs w:val="24"/>
         </w:rPr>
-        <w:t>System</w:t>
+        <w:t>Admins have an interface to:</w:t>
+      </w:r>
+    </w:p>
+    <w:p>
+      <w:pPr>
+        <w:pStyle w:val="ListParagraph"/>
+        <w:numPr>
+          <w:ilvl w:val="3"/>
+          <w:numId w:val="27"/>
+        </w:numPr>
+        <w:spacing w:after="0" w:line="240" w:lineRule="auto"/>
+        <w:rPr>
+          <w:rFonts w:eastAsia="Times New Roman" w:cs="Times New Roman"/>
+          <w:sz w:val="24"/>
+          <w:szCs w:val="24"/>
+        </w:rPr>
+      </w:pPr>
+      <w:r>
+        <w:rPr>
+          <w:rFonts w:eastAsia="Times New Roman" w:cs="Times New Roman"/>
+          <w:sz w:val="24"/>
+          <w:szCs w:val="24"/>
+        </w:rPr>
+        <w:t>Create an item entry</w:t>
+      </w:r>
+    </w:p>
+    <w:p>
+      <w:pPr>
+        <w:pStyle w:val="ListParagraph"/>
+        <w:numPr>
+          <w:ilvl w:val="3"/>
+          <w:numId w:val="27"/>
+        </w:numPr>
+        <w:spacing w:after="0" w:line="240" w:lineRule="auto"/>
+        <w:rPr>
+          <w:rFonts w:eastAsia="Times New Roman" w:cs="Times New Roman"/>
+          <w:sz w:val="24"/>
+          <w:szCs w:val="24"/>
+        </w:rPr>
+      </w:pPr>
+      <w:r>
+        <w:rPr>
+          <w:rFonts w:eastAsia="Times New Roman" w:cs="Times New Roman"/>
+          <w:sz w:val="24"/>
+          <w:szCs w:val="24"/>
+        </w:rPr>
+        <w:t>Update an item entry</w:t>
+      </w:r>
+    </w:p>
+    <w:p>
+      <w:pPr>
+        <w:pStyle w:val="ListParagraph"/>
+        <w:numPr>
+          <w:ilvl w:val="3"/>
+          <w:numId w:val="27"/>
+        </w:numPr>
+        <w:spacing w:after="0" w:line="240" w:lineRule="auto"/>
+        <w:rPr>
+          <w:rFonts w:eastAsia="Times New Roman" w:cs="Times New Roman"/>
+          <w:sz w:val="24"/>
+          <w:szCs w:val="24"/>
+        </w:rPr>
+      </w:pPr>
+      <w:r>
+        <w:rPr>
+          <w:rFonts w:eastAsia="Times New Roman" w:cs="Times New Roman"/>
+          <w:sz w:val="24"/>
+          <w:szCs w:val="24"/>
+        </w:rPr>
+        <w:t>Update the stock/quantity of a particular item</w:t>
+      </w:r>
+    </w:p>
+    <w:p>
+      <w:pPr>
+        <w:pStyle w:val="ListParagraph"/>
+        <w:numPr>
+          <w:ilvl w:val="2"/>
+          <w:numId w:val="27"/>
+        </w:numPr>
+        <w:spacing w:after="0" w:line="240" w:lineRule="auto"/>
+        <w:rPr>
+          <w:rFonts w:eastAsia="Times New Roman" w:cs="Times New Roman"/>
+          <w:sz w:val="24"/>
+          <w:szCs w:val="24"/>
+        </w:rPr>
+      </w:pPr>
+      <w:r>
+        <w:rPr>
+          <w:rFonts w:eastAsia="Times New Roman" w:cs="Times New Roman"/>
+          <w:sz w:val="24"/>
+          <w:szCs w:val="24"/>
+        </w:rPr>
+        <w:t>Administrator may delete items from the inventory</w:t>
       </w:r>
     </w:p>
     <w:p>
@@ -15306,7 +15963,7 @@
           <w:sz w:val="24"/>
           <w:szCs w:val="24"/>
         </w:rPr>
-        <w:t>Browse Inventory</w:t>
+        <w:t>Shopping Basket</w:t>
       </w:r>
     </w:p>
     <w:p>
@@ -15329,7 +15986,7 @@
           <w:sz w:val="24"/>
           <w:szCs w:val="24"/>
         </w:rPr>
-        <w:t>Organization</w:t>
+        <w:t>Logged In</w:t>
       </w:r>
     </w:p>
     <w:p>
@@ -15352,7 +16009,30 @@
           <w:sz w:val="24"/>
           <w:szCs w:val="24"/>
         </w:rPr>
-        <w:t>Products Listed on single page</w:t>
+        <w:t>Can add items to cart</w:t>
+      </w:r>
+    </w:p>
+    <w:p>
+      <w:pPr>
+        <w:pStyle w:val="ListParagraph"/>
+        <w:numPr>
+          <w:ilvl w:val="4"/>
+          <w:numId w:val="27"/>
+        </w:numPr>
+        <w:spacing w:after="0" w:line="240" w:lineRule="auto"/>
+        <w:rPr>
+          <w:rFonts w:eastAsia="Times New Roman" w:cs="Times New Roman"/>
+          <w:sz w:val="24"/>
+          <w:szCs w:val="24"/>
+        </w:rPr>
+      </w:pPr>
+      <w:r>
+        <w:rPr>
+          <w:rFonts w:eastAsia="Times New Roman" w:cs="Times New Roman"/>
+          <w:sz w:val="24"/>
+          <w:szCs w:val="24"/>
+        </w:rPr>
+        <w:t>If Item is not in stock, message displayed informing user to try again later</w:t>
       </w:r>
     </w:p>
     <w:p>
@@ -15375,7 +16055,31 @@
           <w:sz w:val="24"/>
           <w:szCs w:val="24"/>
         </w:rPr>
-        <w:t>Products shown in tabular format</w:t>
+        <w:lastRenderedPageBreak/>
+        <w:t>If shopping cart not empty, a user may begin Checkout procedure</w:t>
+      </w:r>
+    </w:p>
+    <w:p>
+      <w:pPr>
+        <w:pStyle w:val="ListParagraph"/>
+        <w:numPr>
+          <w:ilvl w:val="2"/>
+          <w:numId w:val="27"/>
+        </w:numPr>
+        <w:spacing w:after="0" w:line="240" w:lineRule="auto"/>
+        <w:rPr>
+          <w:rFonts w:eastAsia="Times New Roman" w:cs="Times New Roman"/>
+          <w:sz w:val="24"/>
+          <w:szCs w:val="24"/>
+        </w:rPr>
+      </w:pPr>
+      <w:r>
+        <w:rPr>
+          <w:rFonts w:eastAsia="Times New Roman" w:cs="Times New Roman"/>
+          <w:sz w:val="24"/>
+          <w:szCs w:val="24"/>
+        </w:rPr>
+        <w:t>Not Logged In</w:t>
       </w:r>
     </w:p>
     <w:p>
@@ -15398,14 +16102,14 @@
           <w:sz w:val="24"/>
           <w:szCs w:val="24"/>
         </w:rPr>
-        <w:t>Each Product listing contains</w:t>
+        <w:t>Can add items to cart</w:t>
       </w:r>
     </w:p>
     <w:p>
       <w:pPr>
         <w:pStyle w:val="ListParagraph"/>
         <w:numPr>
-          <w:ilvl w:val="4"/>
+          <w:ilvl w:val="3"/>
           <w:numId w:val="27"/>
         </w:numPr>
         <w:spacing w:after="0" w:line="240" w:lineRule="auto"/>
@@ -15421,99 +16125,7 @@
           <w:sz w:val="24"/>
           <w:szCs w:val="24"/>
         </w:rPr>
-        <w:t>Name</w:t>
-      </w:r>
-    </w:p>
-    <w:p>
-      <w:pPr>
-        <w:pStyle w:val="ListParagraph"/>
-        <w:numPr>
-          <w:ilvl w:val="4"/>
-          <w:numId w:val="27"/>
-        </w:numPr>
-        <w:spacing w:after="0" w:line="240" w:lineRule="auto"/>
-        <w:rPr>
-          <w:rFonts w:eastAsia="Times New Roman" w:cs="Times New Roman"/>
-          <w:sz w:val="24"/>
-          <w:szCs w:val="24"/>
-        </w:rPr>
-      </w:pPr>
-      <w:r>
-        <w:rPr>
-          <w:rFonts w:eastAsia="Times New Roman" w:cs="Times New Roman"/>
-          <w:sz w:val="24"/>
-          <w:szCs w:val="24"/>
-        </w:rPr>
-        <w:t xml:space="preserve">Producer </w:t>
-      </w:r>
-    </w:p>
-    <w:p>
-      <w:pPr>
-        <w:pStyle w:val="ListParagraph"/>
-        <w:numPr>
-          <w:ilvl w:val="4"/>
-          <w:numId w:val="27"/>
-        </w:numPr>
-        <w:spacing w:after="0" w:line="240" w:lineRule="auto"/>
-        <w:rPr>
-          <w:rFonts w:eastAsia="Times New Roman" w:cs="Times New Roman"/>
-          <w:sz w:val="24"/>
-          <w:szCs w:val="24"/>
-        </w:rPr>
-      </w:pPr>
-      <w:r>
-        <w:rPr>
-          <w:rFonts w:eastAsia="Times New Roman" w:cs="Times New Roman"/>
-          <w:sz w:val="24"/>
-          <w:szCs w:val="24"/>
-        </w:rPr>
-        <w:t>Price</w:t>
-      </w:r>
-    </w:p>
-    <w:p>
-      <w:pPr>
-        <w:pStyle w:val="ListParagraph"/>
-        <w:numPr>
-          <w:ilvl w:val="4"/>
-          <w:numId w:val="27"/>
-        </w:numPr>
-        <w:spacing w:after="0" w:line="240" w:lineRule="auto"/>
-        <w:rPr>
-          <w:rFonts w:eastAsia="Times New Roman" w:cs="Times New Roman"/>
-          <w:sz w:val="24"/>
-          <w:szCs w:val="24"/>
-        </w:rPr>
-      </w:pPr>
-      <w:r>
-        <w:rPr>
-          <w:rFonts w:eastAsia="Times New Roman" w:cs="Times New Roman"/>
-          <w:sz w:val="24"/>
-          <w:szCs w:val="24"/>
-        </w:rPr>
-        <w:t>Availability</w:t>
-      </w:r>
-    </w:p>
-    <w:p>
-      <w:pPr>
-        <w:pStyle w:val="ListParagraph"/>
-        <w:numPr>
-          <w:ilvl w:val="4"/>
-          <w:numId w:val="27"/>
-        </w:numPr>
-        <w:spacing w:after="0" w:line="240" w:lineRule="auto"/>
-        <w:rPr>
-          <w:rFonts w:eastAsia="Times New Roman" w:cs="Times New Roman"/>
-          <w:sz w:val="24"/>
-          <w:szCs w:val="24"/>
-        </w:rPr>
-      </w:pPr>
-      <w:r>
-        <w:rPr>
-          <w:rFonts w:eastAsia="Times New Roman" w:cs="Times New Roman"/>
-          <w:sz w:val="24"/>
-          <w:szCs w:val="24"/>
-        </w:rPr>
-        <w:t>Price</w:t>
+        <w:t>Customer required to login as user before they may begin Checkout procedure</w:t>
       </w:r>
     </w:p>
     <w:p>
@@ -15536,7 +16148,7 @@
           <w:sz w:val="24"/>
           <w:szCs w:val="24"/>
         </w:rPr>
-        <w:t>Search Inventory</w:t>
+        <w:t>Checkout procedure</w:t>
       </w:r>
     </w:p>
     <w:p>
@@ -15559,7 +16171,7 @@
           <w:sz w:val="24"/>
           <w:szCs w:val="24"/>
         </w:rPr>
-        <w:t>Search available only by name of product or manufacturer</w:t>
+        <w:t>User must successfully use shopping basket before beginning this procedure</w:t>
       </w:r>
     </w:p>
     <w:p>
@@ -15582,14 +16194,14 @@
           <w:sz w:val="24"/>
           <w:szCs w:val="24"/>
         </w:rPr>
-        <w:t>Search is exact-match only</w:t>
+        <w:t xml:space="preserve">Checkout page consists of </w:t>
       </w:r>
     </w:p>
     <w:p>
       <w:pPr>
         <w:pStyle w:val="ListParagraph"/>
         <w:numPr>
-          <w:ilvl w:val="1"/>
+          <w:ilvl w:val="3"/>
           <w:numId w:val="27"/>
         </w:numPr>
         <w:spacing w:after="0" w:line="240" w:lineRule="auto"/>
@@ -15605,7 +16217,30 @@
           <w:sz w:val="24"/>
           <w:szCs w:val="24"/>
         </w:rPr>
-        <w:t>Create, Update and Destroy (CRUD) Functionality</w:t>
+        <w:t xml:space="preserve">An overview of the purchase </w:t>
+      </w:r>
+    </w:p>
+    <w:p>
+      <w:pPr>
+        <w:pStyle w:val="ListParagraph"/>
+        <w:numPr>
+          <w:ilvl w:val="3"/>
+          <w:numId w:val="27"/>
+        </w:numPr>
+        <w:spacing w:after="0" w:line="240" w:lineRule="auto"/>
+        <w:rPr>
+          <w:rFonts w:eastAsia="Times New Roman" w:cs="Times New Roman"/>
+          <w:sz w:val="24"/>
+          <w:szCs w:val="24"/>
+        </w:rPr>
+      </w:pPr>
+      <w:r>
+        <w:rPr>
+          <w:rFonts w:eastAsia="Times New Roman" w:cs="Times New Roman"/>
+          <w:sz w:val="24"/>
+          <w:szCs w:val="24"/>
+        </w:rPr>
+        <w:t>A button to complete the order</w:t>
       </w:r>
     </w:p>
     <w:p>
@@ -15628,7 +16263,7 @@
           <w:sz w:val="24"/>
           <w:szCs w:val="24"/>
         </w:rPr>
-        <w:t>Only admins are allowed to modify inventory</w:t>
+        <w:t xml:space="preserve">Order details sent via email after the checkout has completed </w:t>
       </w:r>
     </w:p>
     <w:p>
@@ -15651,444 +16286,6 @@
           <w:sz w:val="24"/>
           <w:szCs w:val="24"/>
         </w:rPr>
-        <w:t>Admins have an interface to:</w:t>
-      </w:r>
-    </w:p>
-    <w:p>
-      <w:pPr>
-        <w:pStyle w:val="ListParagraph"/>
-        <w:numPr>
-          <w:ilvl w:val="3"/>
-          <w:numId w:val="27"/>
-        </w:numPr>
-        <w:spacing w:after="0" w:line="240" w:lineRule="auto"/>
-        <w:rPr>
-          <w:rFonts w:eastAsia="Times New Roman" w:cs="Times New Roman"/>
-          <w:sz w:val="24"/>
-          <w:szCs w:val="24"/>
-        </w:rPr>
-      </w:pPr>
-      <w:r>
-        <w:rPr>
-          <w:rFonts w:eastAsia="Times New Roman" w:cs="Times New Roman"/>
-          <w:sz w:val="24"/>
-          <w:szCs w:val="24"/>
-        </w:rPr>
-        <w:t>Create an item entry</w:t>
-      </w:r>
-    </w:p>
-    <w:p>
-      <w:pPr>
-        <w:pStyle w:val="ListParagraph"/>
-        <w:numPr>
-          <w:ilvl w:val="3"/>
-          <w:numId w:val="27"/>
-        </w:numPr>
-        <w:spacing w:after="0" w:line="240" w:lineRule="auto"/>
-        <w:rPr>
-          <w:rFonts w:eastAsia="Times New Roman" w:cs="Times New Roman"/>
-          <w:sz w:val="24"/>
-          <w:szCs w:val="24"/>
-        </w:rPr>
-      </w:pPr>
-      <w:r>
-        <w:rPr>
-          <w:rFonts w:eastAsia="Times New Roman" w:cs="Times New Roman"/>
-          <w:sz w:val="24"/>
-          <w:szCs w:val="24"/>
-        </w:rPr>
-        <w:t>Update an item entry</w:t>
-      </w:r>
-    </w:p>
-    <w:p>
-      <w:pPr>
-        <w:pStyle w:val="ListParagraph"/>
-        <w:numPr>
-          <w:ilvl w:val="3"/>
-          <w:numId w:val="27"/>
-        </w:numPr>
-        <w:spacing w:after="0" w:line="240" w:lineRule="auto"/>
-        <w:rPr>
-          <w:rFonts w:eastAsia="Times New Roman" w:cs="Times New Roman"/>
-          <w:sz w:val="24"/>
-          <w:szCs w:val="24"/>
-        </w:rPr>
-      </w:pPr>
-      <w:r>
-        <w:rPr>
-          <w:rFonts w:eastAsia="Times New Roman" w:cs="Times New Roman"/>
-          <w:sz w:val="24"/>
-          <w:szCs w:val="24"/>
-        </w:rPr>
-        <w:t>Update the stock/quantity of a particular item</w:t>
-      </w:r>
-    </w:p>
-    <w:p>
-      <w:pPr>
-        <w:pStyle w:val="ListParagraph"/>
-        <w:numPr>
-          <w:ilvl w:val="2"/>
-          <w:numId w:val="27"/>
-        </w:numPr>
-        <w:spacing w:after="0" w:line="240" w:lineRule="auto"/>
-        <w:rPr>
-          <w:rFonts w:eastAsia="Times New Roman" w:cs="Times New Roman"/>
-          <w:sz w:val="24"/>
-          <w:szCs w:val="24"/>
-        </w:rPr>
-      </w:pPr>
-      <w:r>
-        <w:rPr>
-          <w:rFonts w:eastAsia="Times New Roman" w:cs="Times New Roman"/>
-          <w:sz w:val="24"/>
-          <w:szCs w:val="24"/>
-        </w:rPr>
-        <w:t>Administrator may delete items from the inventory</w:t>
-      </w:r>
-    </w:p>
-    <w:p>
-      <w:pPr>
-        <w:pStyle w:val="ListParagraph"/>
-        <w:numPr>
-          <w:ilvl w:val="1"/>
-          <w:numId w:val="27"/>
-        </w:numPr>
-        <w:spacing w:after="0" w:line="240" w:lineRule="auto"/>
-        <w:rPr>
-          <w:rFonts w:eastAsia="Times New Roman" w:cs="Times New Roman"/>
-          <w:sz w:val="24"/>
-          <w:szCs w:val="24"/>
-        </w:rPr>
-      </w:pPr>
-      <w:r>
-        <w:rPr>
-          <w:rFonts w:eastAsia="Times New Roman" w:cs="Times New Roman"/>
-          <w:sz w:val="24"/>
-          <w:szCs w:val="24"/>
-        </w:rPr>
-        <w:t>Shopping Basket</w:t>
-      </w:r>
-    </w:p>
-    <w:p>
-      <w:pPr>
-        <w:pStyle w:val="ListParagraph"/>
-        <w:numPr>
-          <w:ilvl w:val="2"/>
-          <w:numId w:val="27"/>
-        </w:numPr>
-        <w:spacing w:after="0" w:line="240" w:lineRule="auto"/>
-        <w:rPr>
-          <w:rFonts w:eastAsia="Times New Roman" w:cs="Times New Roman"/>
-          <w:sz w:val="24"/>
-          <w:szCs w:val="24"/>
-        </w:rPr>
-      </w:pPr>
-      <w:r>
-        <w:rPr>
-          <w:rFonts w:eastAsia="Times New Roman" w:cs="Times New Roman"/>
-          <w:sz w:val="24"/>
-          <w:szCs w:val="24"/>
-        </w:rPr>
-        <w:t>Logged In</w:t>
-      </w:r>
-    </w:p>
-    <w:p>
-      <w:pPr>
-        <w:pStyle w:val="ListParagraph"/>
-        <w:numPr>
-          <w:ilvl w:val="3"/>
-          <w:numId w:val="27"/>
-        </w:numPr>
-        <w:spacing w:after="0" w:line="240" w:lineRule="auto"/>
-        <w:rPr>
-          <w:rFonts w:eastAsia="Times New Roman" w:cs="Times New Roman"/>
-          <w:sz w:val="24"/>
-          <w:szCs w:val="24"/>
-        </w:rPr>
-      </w:pPr>
-      <w:r>
-        <w:rPr>
-          <w:rFonts w:eastAsia="Times New Roman" w:cs="Times New Roman"/>
-          <w:sz w:val="24"/>
-          <w:szCs w:val="24"/>
-        </w:rPr>
-        <w:t>Can add items to cart</w:t>
-      </w:r>
-    </w:p>
-    <w:p>
-      <w:pPr>
-        <w:pStyle w:val="ListParagraph"/>
-        <w:numPr>
-          <w:ilvl w:val="4"/>
-          <w:numId w:val="27"/>
-        </w:numPr>
-        <w:spacing w:after="0" w:line="240" w:lineRule="auto"/>
-        <w:rPr>
-          <w:rFonts w:eastAsia="Times New Roman" w:cs="Times New Roman"/>
-          <w:sz w:val="24"/>
-          <w:szCs w:val="24"/>
-        </w:rPr>
-      </w:pPr>
-      <w:r>
-        <w:rPr>
-          <w:rFonts w:eastAsia="Times New Roman" w:cs="Times New Roman"/>
-          <w:sz w:val="24"/>
-          <w:szCs w:val="24"/>
-        </w:rPr>
-        <w:lastRenderedPageBreak/>
-        <w:t>If Item is not in stock, message displayed informing user to try again later</w:t>
-      </w:r>
-    </w:p>
-    <w:p>
-      <w:pPr>
-        <w:pStyle w:val="ListParagraph"/>
-        <w:numPr>
-          <w:ilvl w:val="3"/>
-          <w:numId w:val="27"/>
-        </w:numPr>
-        <w:spacing w:after="0" w:line="240" w:lineRule="auto"/>
-        <w:rPr>
-          <w:rFonts w:eastAsia="Times New Roman" w:cs="Times New Roman"/>
-          <w:sz w:val="24"/>
-          <w:szCs w:val="24"/>
-        </w:rPr>
-      </w:pPr>
-      <w:r>
-        <w:rPr>
-          <w:rFonts w:eastAsia="Times New Roman" w:cs="Times New Roman"/>
-          <w:sz w:val="24"/>
-          <w:szCs w:val="24"/>
-        </w:rPr>
-        <w:t>If shopping cart not empty, a user may begin Checkout procedure</w:t>
-      </w:r>
-    </w:p>
-    <w:p>
-      <w:pPr>
-        <w:pStyle w:val="ListParagraph"/>
-        <w:numPr>
-          <w:ilvl w:val="2"/>
-          <w:numId w:val="27"/>
-        </w:numPr>
-        <w:spacing w:after="0" w:line="240" w:lineRule="auto"/>
-        <w:rPr>
-          <w:rFonts w:eastAsia="Times New Roman" w:cs="Times New Roman"/>
-          <w:sz w:val="24"/>
-          <w:szCs w:val="24"/>
-        </w:rPr>
-      </w:pPr>
-      <w:r>
-        <w:rPr>
-          <w:rFonts w:eastAsia="Times New Roman" w:cs="Times New Roman"/>
-          <w:sz w:val="24"/>
-          <w:szCs w:val="24"/>
-        </w:rPr>
-        <w:t>Not Logged In</w:t>
-      </w:r>
-    </w:p>
-    <w:p>
-      <w:pPr>
-        <w:pStyle w:val="ListParagraph"/>
-        <w:numPr>
-          <w:ilvl w:val="3"/>
-          <w:numId w:val="27"/>
-        </w:numPr>
-        <w:spacing w:after="0" w:line="240" w:lineRule="auto"/>
-        <w:rPr>
-          <w:rFonts w:eastAsia="Times New Roman" w:cs="Times New Roman"/>
-          <w:sz w:val="24"/>
-          <w:szCs w:val="24"/>
-        </w:rPr>
-      </w:pPr>
-      <w:r>
-        <w:rPr>
-          <w:rFonts w:eastAsia="Times New Roman" w:cs="Times New Roman"/>
-          <w:sz w:val="24"/>
-          <w:szCs w:val="24"/>
-        </w:rPr>
-        <w:t>Can add items to cart</w:t>
-      </w:r>
-    </w:p>
-    <w:p>
-      <w:pPr>
-        <w:pStyle w:val="ListParagraph"/>
-        <w:numPr>
-          <w:ilvl w:val="3"/>
-          <w:numId w:val="27"/>
-        </w:numPr>
-        <w:spacing w:after="0" w:line="240" w:lineRule="auto"/>
-        <w:rPr>
-          <w:rFonts w:eastAsia="Times New Roman" w:cs="Times New Roman"/>
-          <w:sz w:val="24"/>
-          <w:szCs w:val="24"/>
-        </w:rPr>
-      </w:pPr>
-      <w:r>
-        <w:rPr>
-          <w:rFonts w:eastAsia="Times New Roman" w:cs="Times New Roman"/>
-          <w:sz w:val="24"/>
-          <w:szCs w:val="24"/>
-        </w:rPr>
-        <w:t>Customer required to login as user before they may begin Checkout procedure</w:t>
-      </w:r>
-    </w:p>
-    <w:p>
-      <w:pPr>
-        <w:pStyle w:val="ListParagraph"/>
-        <w:numPr>
-          <w:ilvl w:val="1"/>
-          <w:numId w:val="27"/>
-        </w:numPr>
-        <w:spacing w:after="0" w:line="240" w:lineRule="auto"/>
-        <w:rPr>
-          <w:rFonts w:eastAsia="Times New Roman" w:cs="Times New Roman"/>
-          <w:sz w:val="24"/>
-          <w:szCs w:val="24"/>
-        </w:rPr>
-      </w:pPr>
-      <w:r>
-        <w:rPr>
-          <w:rFonts w:eastAsia="Times New Roman" w:cs="Times New Roman"/>
-          <w:sz w:val="24"/>
-          <w:szCs w:val="24"/>
-        </w:rPr>
-        <w:t>Checkout procedure</w:t>
-      </w:r>
-    </w:p>
-    <w:p>
-      <w:pPr>
-        <w:pStyle w:val="ListParagraph"/>
-        <w:numPr>
-          <w:ilvl w:val="2"/>
-          <w:numId w:val="27"/>
-        </w:numPr>
-        <w:spacing w:after="0" w:line="240" w:lineRule="auto"/>
-        <w:rPr>
-          <w:rFonts w:eastAsia="Times New Roman" w:cs="Times New Roman"/>
-          <w:sz w:val="24"/>
-          <w:szCs w:val="24"/>
-        </w:rPr>
-      </w:pPr>
-      <w:r>
-        <w:rPr>
-          <w:rFonts w:eastAsia="Times New Roman" w:cs="Times New Roman"/>
-          <w:sz w:val="24"/>
-          <w:szCs w:val="24"/>
-        </w:rPr>
-        <w:t>User must successfully use shopping basket before beginning this procedure</w:t>
-      </w:r>
-    </w:p>
-    <w:p>
-      <w:pPr>
-        <w:pStyle w:val="ListParagraph"/>
-        <w:numPr>
-          <w:ilvl w:val="2"/>
-          <w:numId w:val="27"/>
-        </w:numPr>
-        <w:spacing w:after="0" w:line="240" w:lineRule="auto"/>
-        <w:rPr>
-          <w:rFonts w:eastAsia="Times New Roman" w:cs="Times New Roman"/>
-          <w:sz w:val="24"/>
-          <w:szCs w:val="24"/>
-        </w:rPr>
-      </w:pPr>
-      <w:r>
-        <w:rPr>
-          <w:rFonts w:eastAsia="Times New Roman" w:cs="Times New Roman"/>
-          <w:sz w:val="24"/>
-          <w:szCs w:val="24"/>
-        </w:rPr>
-        <w:t xml:space="preserve">Checkout page consists of </w:t>
-      </w:r>
-    </w:p>
-    <w:p>
-      <w:pPr>
-        <w:pStyle w:val="ListParagraph"/>
-        <w:numPr>
-          <w:ilvl w:val="3"/>
-          <w:numId w:val="27"/>
-        </w:numPr>
-        <w:spacing w:after="0" w:line="240" w:lineRule="auto"/>
-        <w:rPr>
-          <w:rFonts w:eastAsia="Times New Roman" w:cs="Times New Roman"/>
-          <w:sz w:val="24"/>
-          <w:szCs w:val="24"/>
-        </w:rPr>
-      </w:pPr>
-      <w:r>
-        <w:rPr>
-          <w:rFonts w:eastAsia="Times New Roman" w:cs="Times New Roman"/>
-          <w:sz w:val="24"/>
-          <w:szCs w:val="24"/>
-        </w:rPr>
-        <w:t xml:space="preserve">An overview of the purchase </w:t>
-      </w:r>
-    </w:p>
-    <w:p>
-      <w:pPr>
-        <w:pStyle w:val="ListParagraph"/>
-        <w:numPr>
-          <w:ilvl w:val="3"/>
-          <w:numId w:val="27"/>
-        </w:numPr>
-        <w:spacing w:after="0" w:line="240" w:lineRule="auto"/>
-        <w:rPr>
-          <w:rFonts w:eastAsia="Times New Roman" w:cs="Times New Roman"/>
-          <w:sz w:val="24"/>
-          <w:szCs w:val="24"/>
-        </w:rPr>
-      </w:pPr>
-      <w:r>
-        <w:rPr>
-          <w:rFonts w:eastAsia="Times New Roman" w:cs="Times New Roman"/>
-          <w:sz w:val="24"/>
-          <w:szCs w:val="24"/>
-        </w:rPr>
-        <w:t>A button to complete the order</w:t>
-      </w:r>
-    </w:p>
-    <w:p>
-      <w:pPr>
-        <w:pStyle w:val="ListParagraph"/>
-        <w:numPr>
-          <w:ilvl w:val="2"/>
-          <w:numId w:val="27"/>
-        </w:numPr>
-        <w:spacing w:after="0" w:line="240" w:lineRule="auto"/>
-        <w:rPr>
-          <w:rFonts w:eastAsia="Times New Roman" w:cs="Times New Roman"/>
-          <w:sz w:val="24"/>
-          <w:szCs w:val="24"/>
-        </w:rPr>
-      </w:pPr>
-      <w:r>
-        <w:rPr>
-          <w:rFonts w:eastAsia="Times New Roman" w:cs="Times New Roman"/>
-          <w:sz w:val="24"/>
-          <w:szCs w:val="24"/>
-        </w:rPr>
-        <w:t xml:space="preserve">Order details sent via email after the checkout has completed </w:t>
-      </w:r>
-    </w:p>
-    <w:p>
-      <w:pPr>
-        <w:pStyle w:val="ListParagraph"/>
-        <w:numPr>
-          <w:ilvl w:val="2"/>
-          <w:numId w:val="27"/>
-        </w:numPr>
-        <w:spacing w:after="0" w:line="240" w:lineRule="auto"/>
-        <w:rPr>
-          <w:rFonts w:eastAsia="Times New Roman" w:cs="Times New Roman"/>
-          <w:sz w:val="24"/>
-          <w:szCs w:val="24"/>
-        </w:rPr>
-      </w:pPr>
-      <w:r>
-        <w:rPr>
-          <w:rFonts w:eastAsia="Times New Roman" w:cs="Times New Roman"/>
-          <w:sz w:val="24"/>
-          <w:szCs w:val="24"/>
-        </w:rPr>
         <w:t>On order completion the inventory is decremented based on items purchased by user</w:t>
       </w:r>
     </w:p>
@@ -16113,7 +16310,7 @@
           <w:kern w:val="28"/>
         </w:rPr>
       </w:pPr>
-      <w:bookmarkStart w:id="26" w:name="_Toc449172360"/>
+      <w:bookmarkStart w:id="27" w:name="_Toc449172360"/>
       <w:r>
         <w:rPr>
           <w:rFonts w:asciiTheme="minorHAnsi" w:hAnsiTheme="minorHAnsi"/>
@@ -16137,7 +16334,7 @@
         </w:rPr>
         <w:t>Uses cases</w:t>
       </w:r>
-      <w:bookmarkEnd w:id="26"/>
+      <w:bookmarkEnd w:id="27"/>
       <w:r>
         <w:rPr>
           <w:rFonts w:asciiTheme="minorHAnsi" w:hAnsiTheme="minorHAnsi"/>
@@ -16637,7 +16834,6 @@
         <w:rPr>
           <w:sz w:val="24"/>
         </w:rPr>
-        <w:lastRenderedPageBreak/>
         <w:t>One enter “Sign in” section, situated on main menu bar</w:t>
       </w:r>
     </w:p>
@@ -16676,6 +16872,7 @@
         <w:rPr>
           <w:sz w:val="24"/>
         </w:rPr>
+        <w:lastRenderedPageBreak/>
         <w:t>System does authentication</w:t>
       </w:r>
     </w:p>
@@ -17446,7 +17643,6 @@
         <w:rPr>
           <w:sz w:val="24"/>
         </w:rPr>
-        <w:lastRenderedPageBreak/>
         <w:t>Admin clicks</w:t>
       </w:r>
       <w:r>
@@ -17507,6 +17703,7 @@
         <w:rPr>
           <w:sz w:val="24"/>
         </w:rPr>
+        <w:lastRenderedPageBreak/>
         <w:t>Product is added to the system and database</w:t>
       </w:r>
     </w:p>
@@ -17985,19 +18182,7 @@
           <w:sz w:val="24"/>
         </w:rPr>
         <w:tab/>
-        <w:t xml:space="preserve">2.1 </w:t>
-      </w:r>
-      <w:r>
-        <w:rPr>
-          <w:sz w:val="24"/>
-        </w:rPr>
-        <w:t xml:space="preserve">Admin </w:t>
-      </w:r>
-      <w:r>
-        <w:rPr>
-          <w:sz w:val="24"/>
-        </w:rPr>
-        <w:t>is prompted to enter valid data</w:t>
+        <w:t>2.1 Admin is prompted to enter valid data</w:t>
       </w:r>
     </w:p>
     <w:p>
@@ -18286,7 +18471,6 @@
         <w:rPr>
           <w:sz w:val="24"/>
         </w:rPr>
-        <w:lastRenderedPageBreak/>
         <w:t>Admin deletes product</w:t>
       </w:r>
     </w:p>
@@ -18321,6 +18505,7 @@
           <w:sz w:val="24"/>
           <w:u w:val="single"/>
         </w:rPr>
+        <w:lastRenderedPageBreak/>
         <w:t>Negative scenario:</w:t>
       </w:r>
       <w:r>
@@ -18407,23 +18592,7 @@
           <w:sz w:val="24"/>
           <w:u w:val="single"/>
         </w:rPr>
-        <w:t xml:space="preserve">Use Case </w:t>
-      </w:r>
-      <w:r>
-        <w:rPr>
-          <w:i/>
-          <w:sz w:val="24"/>
-          <w:u w:val="single"/>
-        </w:rPr>
-        <w:t>№</w:t>
-      </w:r>
-      <w:r>
-        <w:rPr>
-          <w:i/>
-          <w:sz w:val="24"/>
-          <w:u w:val="single"/>
-        </w:rPr>
-        <w:t>7:</w:t>
+        <w:t>Use Case №7:</w:t>
       </w:r>
       <w:r>
         <w:rPr>
@@ -18728,13 +18897,7 @@
         <w:rPr>
           <w:sz w:val="24"/>
         </w:rPr>
-        <w:t>Remove</w:t>
-      </w:r>
-      <w:r>
-        <w:rPr>
-          <w:sz w:val="24"/>
-        </w:rPr>
-        <w:t xml:space="preserve"> product to basket</w:t>
+        <w:t>Remove product to basket</w:t>
       </w:r>
     </w:p>
     <w:p>
@@ -18938,7 +19101,6 @@
         <w:rPr>
           <w:sz w:val="24"/>
         </w:rPr>
-        <w:lastRenderedPageBreak/>
         <w:t>Product is removed from basket</w:t>
       </w:r>
     </w:p>
@@ -19031,13 +19193,7 @@
         <w:rPr>
           <w:sz w:val="24"/>
         </w:rPr>
-        <w:t>User</w:t>
-      </w:r>
-      <w:r>
-        <w:rPr>
-          <w:sz w:val="24"/>
-        </w:rPr>
-        <w:t>/Admin</w:t>
+        <w:t>User/Admin</w:t>
       </w:r>
     </w:p>
     <w:p>
@@ -19067,13 +19223,7 @@
         <w:rPr>
           <w:sz w:val="24"/>
         </w:rPr>
-        <w:t>User/Admin logged in</w:t>
-      </w:r>
-      <w:r>
-        <w:rPr>
-          <w:sz w:val="24"/>
-        </w:rPr>
-        <w:t xml:space="preserve"> </w:t>
+        <w:t xml:space="preserve">User/Admin logged in </w:t>
       </w:r>
     </w:p>
     <w:p>
@@ -19173,19 +19323,7 @@
         <w:rPr>
           <w:sz w:val="24"/>
         </w:rPr>
-        <w:t>Searched product/s should be shown, or message saying “</w:t>
-      </w:r>
-      <w:r>
-        <w:rPr>
-          <w:sz w:val="24"/>
-        </w:rPr>
-        <w:t>There is no such product</w:t>
-      </w:r>
-      <w:r>
-        <w:rPr>
-          <w:sz w:val="24"/>
-        </w:rPr>
-        <w:t>” should appear</w:t>
+        <w:t>Searched product/s should be shown, or message saying “There is no such product” should appear</w:t>
       </w:r>
     </w:p>
     <w:p>
@@ -19539,89 +19677,83 @@
           <w:sz w:val="24"/>
           <w:u w:val="single"/>
         </w:rPr>
+        <w:t>Use Case №</w:t>
+      </w:r>
+      <w:r>
+        <w:rPr>
+          <w:i/>
+          <w:sz w:val="24"/>
+          <w:u w:val="single"/>
+        </w:rPr>
+        <w:t>11</w:t>
+      </w:r>
+      <w:r>
+        <w:rPr>
+          <w:i/>
+          <w:sz w:val="24"/>
+          <w:u w:val="single"/>
+        </w:rPr>
+        <w:t>:</w:t>
+      </w:r>
+      <w:r>
+        <w:rPr>
+          <w:i/>
+          <w:sz w:val="24"/>
+          <w:u w:val="single"/>
+        </w:rPr>
+        <w:t xml:space="preserve"> </w:t>
+      </w:r>
+      <w:r>
+        <w:rPr>
+          <w:sz w:val="24"/>
+        </w:rPr>
+        <w:t>Delete user</w:t>
+      </w:r>
+    </w:p>
+    <w:p>
+      <w:pPr>
+        <w:spacing w:line="264" w:lineRule="auto"/>
+        <w:rPr>
+          <w:sz w:val="24"/>
+        </w:rPr>
+      </w:pPr>
+      <w:r>
+        <w:rPr>
+          <w:i/>
+          <w:sz w:val="24"/>
+          <w:u w:val="single"/>
+        </w:rPr>
+        <w:t>Primary Actor:</w:t>
+      </w:r>
+      <w:r>
+        <w:rPr>
+          <w:i/>
+          <w:sz w:val="24"/>
+          <w:u w:val="single"/>
+        </w:rPr>
+        <w:t xml:space="preserve"> </w:t>
+      </w:r>
+      <w:r>
+        <w:rPr>
+          <w:sz w:val="24"/>
+        </w:rPr>
+        <w:t>Admin</w:t>
+      </w:r>
+    </w:p>
+    <w:p>
+      <w:pPr>
+        <w:spacing w:line="264" w:lineRule="auto"/>
+        <w:rPr>
+          <w:sz w:val="24"/>
+        </w:rPr>
+      </w:pPr>
+      <w:r>
+        <w:rPr>
+          <w:i/>
+          <w:sz w:val="24"/>
+          <w:u w:val="single"/>
+        </w:rPr>
         <w:lastRenderedPageBreak/>
-        <w:t>Use Case №</w:t>
-      </w:r>
-      <w:r>
-        <w:rPr>
-          <w:i/>
-          <w:sz w:val="24"/>
-          <w:u w:val="single"/>
-        </w:rPr>
-        <w:t>11</w:t>
-      </w:r>
-      <w:r>
-        <w:rPr>
-          <w:i/>
-          <w:sz w:val="24"/>
-          <w:u w:val="single"/>
-        </w:rPr>
-        <w:t>:</w:t>
-      </w:r>
-      <w:r>
-        <w:rPr>
-          <w:i/>
-          <w:sz w:val="24"/>
-          <w:u w:val="single"/>
-        </w:rPr>
-        <w:t xml:space="preserve"> </w:t>
-      </w:r>
-      <w:r>
-        <w:rPr>
-          <w:sz w:val="24"/>
-        </w:rPr>
-        <w:t>Delete</w:t>
-      </w:r>
-      <w:r>
-        <w:rPr>
-          <w:sz w:val="24"/>
-        </w:rPr>
-        <w:t xml:space="preserve"> user</w:t>
-      </w:r>
-    </w:p>
-    <w:p>
-      <w:pPr>
-        <w:spacing w:line="264" w:lineRule="auto"/>
-        <w:rPr>
-          <w:sz w:val="24"/>
-        </w:rPr>
-      </w:pPr>
-      <w:r>
-        <w:rPr>
-          <w:i/>
-          <w:sz w:val="24"/>
-          <w:u w:val="single"/>
-        </w:rPr>
-        <w:t>Primary Actor:</w:t>
-      </w:r>
-      <w:r>
-        <w:rPr>
-          <w:i/>
-          <w:sz w:val="24"/>
-          <w:u w:val="single"/>
-        </w:rPr>
-        <w:t xml:space="preserve"> </w:t>
-      </w:r>
-      <w:r>
-        <w:rPr>
-          <w:sz w:val="24"/>
-        </w:rPr>
-        <w:t>Admin</w:t>
-      </w:r>
-    </w:p>
-    <w:p>
-      <w:pPr>
-        <w:spacing w:line="264" w:lineRule="auto"/>
-        <w:rPr>
-          <w:sz w:val="24"/>
-        </w:rPr>
-      </w:pPr>
-      <w:r>
-        <w:rPr>
-          <w:i/>
-          <w:sz w:val="24"/>
-          <w:u w:val="single"/>
-        </w:rPr>
         <w:t>Pre-Condition:</w:t>
       </w:r>
       <w:r>
@@ -19717,19 +19849,7 @@
         <w:rPr>
           <w:sz w:val="24"/>
         </w:rPr>
-        <w:t xml:space="preserve">Click </w:t>
-      </w:r>
-      <w:r>
-        <w:rPr>
-          <w:sz w:val="24"/>
-        </w:rPr>
-        <w:t xml:space="preserve">delete </w:t>
-      </w:r>
-      <w:r>
-        <w:rPr>
-          <w:sz w:val="24"/>
-        </w:rPr>
-        <w:t>user/s button</w:t>
+        <w:t>Click delete user/s button</w:t>
       </w:r>
     </w:p>
     <w:p>
@@ -19944,19 +20064,7 @@
         <w:rPr>
           <w:sz w:val="24"/>
         </w:rPr>
-        <w:t xml:space="preserve">Customer not </w:t>
-      </w:r>
-      <w:r>
-        <w:rPr>
-          <w:sz w:val="24"/>
-        </w:rPr>
-        <w:t>logged in</w:t>
-      </w:r>
-      <w:r>
-        <w:rPr>
-          <w:sz w:val="24"/>
-        </w:rPr>
-        <w:t>/User logged in</w:t>
+        <w:t>Customer not logged in/User logged in</w:t>
       </w:r>
     </w:p>
     <w:p>
@@ -20201,19 +20309,7 @@
         <w:rPr>
           <w:sz w:val="24"/>
         </w:rPr>
-        <w:t>Rate</w:t>
-      </w:r>
-      <w:r>
-        <w:rPr>
-          <w:sz w:val="24"/>
-        </w:rPr>
-        <w:t xml:space="preserve"> </w:t>
-      </w:r>
-      <w:r>
-        <w:rPr>
-          <w:sz w:val="24"/>
-        </w:rPr>
-        <w:t>product</w:t>
+        <w:t>Rate product</w:t>
       </w:r>
     </w:p>
     <w:p>
@@ -20335,7 +20431,6 @@
         <w:rPr>
           <w:sz w:val="24"/>
         </w:rPr>
-        <w:lastRenderedPageBreak/>
         <w:t>Navigate to some product that the user has ordered</w:t>
       </w:r>
     </w:p>
@@ -20392,6 +20487,7 @@
           <w:sz w:val="24"/>
           <w:u w:val="single"/>
         </w:rPr>
+        <w:lastRenderedPageBreak/>
         <w:t>Negative scenario:</w:t>
       </w:r>
     </w:p>
@@ -20472,8 +20568,6 @@
         </w:rPr>
         <w:t>4</w:t>
       </w:r>
-      <w:bookmarkStart w:id="27" w:name="_GoBack"/>
-      <w:bookmarkEnd w:id="27"/>
       <w:r>
         <w:rPr>
           <w:i/>
@@ -20494,19 +20588,7 @@
         <w:rPr>
           <w:sz w:val="24"/>
         </w:rPr>
-        <w:t>Cancel</w:t>
-      </w:r>
-      <w:r>
-        <w:rPr>
-          <w:sz w:val="24"/>
-        </w:rPr>
-        <w:t xml:space="preserve"> </w:t>
-      </w:r>
-      <w:r>
-        <w:rPr>
-          <w:sz w:val="24"/>
-        </w:rPr>
-        <w:t>order</w:t>
+        <w:t>Cancel order</w:t>
       </w:r>
     </w:p>
     <w:p>
@@ -20822,7 +20904,7 @@
           <w:rPr>
             <w:noProof/>
           </w:rPr>
-          <w:t>15</w:t>
+          <w:t>21</w:t>
         </w:r>
         <w:r>
           <w:rPr>
@@ -27515,7 +27597,7 @@
   <a:extraClrSchemeLst/>
   <a:extLst>
     <a:ext uri="{05A4C25C-085E-4340-85A3-A5531E510DB2}">
-      <thm15:themeFamily xmlns:thm15="http://schemas.microsoft.com/office/thememl/2012/main" xmlns="" name="Office Theme" id="{62F939B6-93AF-4DB8-9C6B-D6C7DFDC589F}" vid="{4A3C46E8-61CC-4603-A589-7422A47A8E4A}"/>
+      <thm15:themeFamily xmlns="" xmlns:thm15="http://schemas.microsoft.com/office/thememl/2012/main" name="Office Theme" id="{62F939B6-93AF-4DB8-9C6B-D6C7DFDC589F}" vid="{4A3C46E8-61CC-4603-A589-7422A47A8E4A}"/>
     </a:ext>
   </a:extLst>
 </a:theme>
@@ -27526,7 +27608,7 @@
 </file>
 
 <file path=customXml/itemProps1.xml><?xml version="1.0" encoding="utf-8"?>
-<ds:datastoreItem xmlns:ds="http://schemas.openxmlformats.org/officeDocument/2006/customXml" ds:itemID="{89ECEFA4-9889-42F5-B02F-B58D099F90B4}">
+<ds:datastoreItem xmlns:ds="http://schemas.openxmlformats.org/officeDocument/2006/customXml" ds:itemID="{A446208A-C3FB-4BC0-8640-3DA637162E10}">
   <ds:schemaRefs>
     <ds:schemaRef ds:uri="http://schemas.openxmlformats.org/officeDocument/2006/bibliography"/>
   </ds:schemaRefs>

</xml_diff>